<commit_message>
took care of minor comments from ecol app reviewers
</commit_message>
<xml_diff>
--- a/Writing/MS.docx
+++ b/Writing/MS.docx
@@ -296,7 +296,7 @@
         <w:rPr>
           <w:rFonts w:ascii="Times New Roman" w:hAnsi="Times New Roman" w:cs="Times New Roman"/>
         </w:rPr>
-        <w:t>such that</w:t>
+        <w:t>so</w:t>
       </w:r>
       <w:r>
         <w:rPr>
@@ -352,7 +352,19 @@
         <w:rPr>
           <w:rFonts w:ascii="Times New Roman" w:hAnsi="Times New Roman" w:cs="Times New Roman"/>
         </w:rPr>
-        <w:t>will differ under climate change (Elith et al. 2006; Guisan and Thuiller 2005; Guisan and Zimmermann 2000). Despite these models’ widespread adoption, many authors have criticized bioclimatic-envelope models as oversimplified because they lack dispersal, reproduction, species interaction, and other processes important for population dynamics (Kearney and Porter 2009; Zarnetske</w:t>
+        <w:t>will differ under climate change (Elith et al. 2006; Guisan and Thuiller 2005; Guisan and Zimmermann 2000). Despite these models’ widespread adoption, many authors have criticized bioclimatic-envelope models as oversimplified because they lack dispersal, reproduction, species interaction</w:t>
+      </w:r>
+      <w:r>
+        <w:rPr>
+          <w:rFonts w:ascii="Times New Roman" w:hAnsi="Times New Roman" w:cs="Times New Roman"/>
+        </w:rPr>
+        <w:t>s</w:t>
+      </w:r>
+      <w:r>
+        <w:rPr>
+          <w:rFonts w:ascii="Times New Roman" w:hAnsi="Times New Roman" w:cs="Times New Roman"/>
+        </w:rPr>
+        <w:t>, and other processes important for population dynamics (Kearney and Porter 2009; Zarnetske</w:t>
       </w:r>
       <w:r>
         <w:rPr>
@@ -404,7 +416,7 @@
         <w:rPr>
           <w:rFonts w:ascii="Times New Roman" w:hAnsi="Times New Roman" w:cs="Times New Roman"/>
         </w:rPr>
-        <w:t xml:space="preserve">but because of its mathematical generality, it could also apply to any species with distinct growth and dispersal stages (e.g., plants, trees, and many insects). We derive the harvesting rate and climate velocity that drive populations extinct, and explore the combined demographic effects of these stressors. We show that the declines in biomass caused by climate-driven range shifts and harvest are at most only slightly greater than the sum of the declines caused by either stressor individually. In other words, the cumulative impacts </w:t>
+        <w:t xml:space="preserve">but because of its mathematical generality, it could also apply to any species with distinct growth and dispersal stages (e.g., plants and many insects). We derive the harvesting rate and climate velocity that drive populations extinct, and explore the combined demographic effects of these stressors. We show that the declines in biomass caused by climate-driven range shifts and harvest are at most only slightly greater than the sum of the declines caused by either stressor individually. In other words, the cumulative impacts </w:t>
       </w:r>
       <w:r>
         <w:rPr>
@@ -512,7 +524,7 @@
         <w:rPr>
           <w:rFonts w:ascii="Times New Roman" w:hAnsi="Times New Roman" w:cs="Times New Roman"/>
         </w:rPr>
-        <w:t>largely remove the strongest interactions between harvesting rates and climate velocity.</w:t>
+        <w:t>largely remove interactions between harvesting rates and climate velocity.</w:t>
       </w:r>
       <w:r>
         <w:rPr>
@@ -723,19 +735,7 @@
         <w:rPr>
           <w:rFonts w:ascii="Times New Roman" w:hAnsi="Times New Roman" w:cs="Times New Roman"/>
         </w:rPr>
-        <w:t>The above verbal description is represented well by integro</w:t>
-      </w:r>
-      <w:r>
-        <w:rPr>
-          <w:rFonts w:ascii="Times New Roman" w:hAnsi="Times New Roman" w:cs="Times New Roman"/>
-        </w:rPr>
-        <w:t>-</w:t>
-      </w:r>
-      <w:r>
-        <w:rPr>
-          <w:rFonts w:ascii="Times New Roman" w:hAnsi="Times New Roman" w:cs="Times New Roman"/>
-        </w:rPr>
-        <w:t xml:space="preserve">difference models, which have been used extensively for spatial population dynamics problems with discrete time (e.g., discrete growth and dispersal stages) and continuous space (Kot and Schaffer 1996; Van Kirk and Lewis 1997; Lockwood et al. 2002; Zhou and Kot 2010). More specifically, if </w:t>
+        <w:t xml:space="preserve">The above verbal description is represented well by integrodifference models, which have been used extensively for spatial population dynamics problems with discrete time (e.g., discrete growth and dispersal stages) and continuous space (Kot and Schaffer 1996; Van Kirk and Lewis 1997; Lockwood et al. 2002; Zhou and Kot 2010). More specifically, if </w:t>
       </w:r>
       <m:oMath>
         <m:sSub>
@@ -3878,6 +3878,12 @@
         </w:rPr>
         <w:t xml:space="preserve"> 1998). We show the derivation of these equations in Appendix A.2.</w:t>
       </w:r>
+      <w:r>
+        <w:rPr>
+          <w:rFonts w:ascii="Times New Roman" w:hAnsi="Times New Roman" w:cs="Times New Roman"/>
+        </w:rPr>
+        <w:t xml:space="preserve"> While there are certainly interesting transient dynamics as the population reaches its equilibrium traveling wave, we focus on equilibrium biomass to make results from different dispersal kernels, parameters, and methods of analysis directly comparable, without the confounding effects of initial conditions and rates of approach to equilibrium.</w:t>
+      </w:r>
     </w:p>
     <w:p>
       <w:pPr>
@@ -3890,6 +3896,14 @@
         </w:rPr>
       </w:pPr>
       <w:bookmarkStart w:id="4" w:name="persistence"/>
+      <w:r>
+        <w:rPr>
+          <w:rFonts w:ascii="Times New Roman" w:hAnsi="Times New Roman" w:cs="Times New Roman"/>
+          <w:color w:val="auto"/>
+          <w:sz w:val="28"/>
+        </w:rPr>
+        <w:t xml:space="preserve">Calculating </w:t>
+      </w:r>
       <w:r>
         <w:rPr>
           <w:rFonts w:ascii="Times New Roman" w:hAnsi="Times New Roman" w:cs="Times New Roman"/>
@@ -5279,19 +5293,191 @@
         <w:rPr>
           <w:rFonts w:ascii="Times New Roman" w:hAnsi="Times New Roman" w:cs="Times New Roman"/>
         </w:rPr>
-        <w:t xml:space="preserve">In order to quantify how </w:t>
-      </w:r>
-      <w:r>
-        <w:rPr>
-          <w:rFonts w:ascii="Times New Roman" w:hAnsi="Times New Roman" w:cs="Times New Roman"/>
-        </w:rPr>
-        <w:t xml:space="preserve">harvesting </w:t>
-      </w:r>
-      <w:r>
-        <w:rPr>
-          <w:rFonts w:ascii="Times New Roman" w:hAnsi="Times New Roman" w:cs="Times New Roman"/>
-        </w:rPr>
-        <w:t xml:space="preserve">interacts with climate velocity, we </w:t>
+        <w:t xml:space="preserve">We identify interactions between climate velocity and harvest in two ways. The first and simplest way is to see if there are interactions between the critical rates </w:t>
+      </w:r>
+      <m:oMath>
+        <m:sSup>
+          <m:sSupPr>
+            <m:ctrlPr>
+              <w:rPr>
+                <w:rFonts w:ascii="Cambria Math" w:hAnsi="Cambria Math" w:cs="Times New Roman"/>
+              </w:rPr>
+            </m:ctrlPr>
+          </m:sSupPr>
+          <m:e>
+            <m:r>
+              <w:rPr>
+                <w:rFonts w:ascii="Cambria Math" w:hAnsi="Cambria Math" w:cs="Times New Roman"/>
+              </w:rPr>
+              <m:t>h</m:t>
+            </m:r>
+          </m:e>
+          <m:sup>
+            <m:r>
+              <w:rPr>
+                <w:rFonts w:ascii="Cambria Math" w:hAnsi="Cambria Math" w:cs="Times New Roman"/>
+              </w:rPr>
+              <m:t>*</m:t>
+            </m:r>
+          </m:sup>
+        </m:sSup>
+      </m:oMath>
+      <w:r>
+        <w:rPr>
+          <w:rFonts w:ascii="Times New Roman" w:hAnsi="Times New Roman" w:cs="Times New Roman"/>
+        </w:rPr>
+        <w:t xml:space="preserve"> and </w:t>
+      </w:r>
+      <m:oMath>
+        <m:sSup>
+          <m:sSupPr>
+            <m:ctrlPr>
+              <w:rPr>
+                <w:rFonts w:ascii="Cambria Math" w:hAnsi="Cambria Math" w:cs="Times New Roman"/>
+              </w:rPr>
+            </m:ctrlPr>
+          </m:sSupPr>
+          <m:e>
+            <m:r>
+              <w:rPr>
+                <w:rFonts w:ascii="Cambria Math" w:hAnsi="Cambria Math" w:cs="Times New Roman"/>
+              </w:rPr>
+              <m:t>c</m:t>
+            </m:r>
+          </m:e>
+          <m:sup>
+            <m:r>
+              <w:rPr>
+                <w:rFonts w:ascii="Cambria Math" w:hAnsi="Cambria Math" w:cs="Times New Roman"/>
+              </w:rPr>
+              <m:t>*</m:t>
+            </m:r>
+          </m:sup>
+        </m:sSup>
+      </m:oMath>
+      <w:r>
+        <w:rPr>
+          <w:rFonts w:ascii="Times New Roman" w:eastAsiaTheme="minorEastAsia" w:hAnsi="Times New Roman" w:cs="Times New Roman"/>
+        </w:rPr>
+        <w:t xml:space="preserve">. If there two stressors do not interact, then the critical harvesting rate </w:t>
+      </w:r>
+      <m:oMath>
+        <m:sSup>
+          <m:sSupPr>
+            <m:ctrlPr>
+              <w:rPr>
+                <w:rFonts w:ascii="Cambria Math" w:hAnsi="Cambria Math" w:cs="Times New Roman"/>
+              </w:rPr>
+            </m:ctrlPr>
+          </m:sSupPr>
+          <m:e>
+            <m:r>
+              <w:rPr>
+                <w:rFonts w:ascii="Cambria Math" w:hAnsi="Cambria Math" w:cs="Times New Roman"/>
+              </w:rPr>
+              <m:t>h</m:t>
+            </m:r>
+          </m:e>
+          <m:sup>
+            <m:r>
+              <w:rPr>
+                <w:rFonts w:ascii="Cambria Math" w:hAnsi="Cambria Math" w:cs="Times New Roman"/>
+              </w:rPr>
+              <m:t>*</m:t>
+            </m:r>
+          </m:sup>
+        </m:sSup>
+      </m:oMath>
+      <w:r>
+        <w:rPr>
+          <w:rFonts w:ascii="Times New Roman" w:hAnsi="Times New Roman" w:cs="Times New Roman"/>
+        </w:rPr>
+        <w:t xml:space="preserve"> </w:t>
+      </w:r>
+      <w:r>
+        <w:rPr>
+          <w:rFonts w:ascii="Times New Roman" w:hAnsi="Times New Roman" w:cs="Times New Roman"/>
+        </w:rPr>
+        <w:t xml:space="preserve">should not depend on the critical climate velocity </w:t>
+      </w:r>
+      <m:oMath>
+        <m:sSup>
+          <m:sSupPr>
+            <m:ctrlPr>
+              <w:rPr>
+                <w:rFonts w:ascii="Cambria Math" w:hAnsi="Cambria Math" w:cs="Times New Roman"/>
+              </w:rPr>
+            </m:ctrlPr>
+          </m:sSupPr>
+          <m:e>
+            <m:r>
+              <w:rPr>
+                <w:rFonts w:ascii="Cambria Math" w:hAnsi="Cambria Math" w:cs="Times New Roman"/>
+              </w:rPr>
+              <m:t>c</m:t>
+            </m:r>
+          </m:e>
+          <m:sup>
+            <m:r>
+              <w:rPr>
+                <w:rFonts w:ascii="Cambria Math" w:hAnsi="Cambria Math" w:cs="Times New Roman"/>
+              </w:rPr>
+              <m:t>*</m:t>
+            </m:r>
+          </m:sup>
+        </m:sSup>
+      </m:oMath>
+      <w:r>
+        <w:rPr>
+          <w:rFonts w:ascii="Times New Roman" w:eastAsiaTheme="minorEastAsia" w:hAnsi="Times New Roman" w:cs="Times New Roman"/>
+        </w:rPr>
+        <w:t xml:space="preserve"> and vice versa. On the other hand, if there is an interaction, then the amount of harvesting needed to drive the population extinct should depend on the climate velocity and vice versa.</w:t>
+      </w:r>
+    </w:p>
+    <w:p>
+      <w:pPr>
+        <w:spacing w:line="480" w:lineRule="auto"/>
+        <w:rPr>
+          <w:rFonts w:ascii="Times New Roman" w:hAnsi="Times New Roman" w:cs="Times New Roman"/>
+        </w:rPr>
+      </w:pPr>
+    </w:p>
+    <w:p>
+      <w:pPr>
+        <w:spacing w:line="480" w:lineRule="auto"/>
+        <w:rPr>
+          <w:rFonts w:ascii="Times New Roman" w:hAnsi="Times New Roman" w:cs="Times New Roman"/>
+        </w:rPr>
+      </w:pPr>
+      <w:r>
+        <w:rPr>
+          <w:rFonts w:ascii="Times New Roman" w:hAnsi="Times New Roman" w:cs="Times New Roman"/>
+        </w:rPr>
+        <w:t xml:space="preserve">Before the stressors drive the population extinct, </w:t>
+      </w:r>
+      <w:r>
+        <w:rPr>
+          <w:rFonts w:ascii="Times New Roman" w:hAnsi="Times New Roman" w:cs="Times New Roman"/>
+        </w:rPr>
+        <w:t xml:space="preserve">they cause it to decrease in size. The second way of identifying interactions is to quantify the size of these effects for each stressor individually and the two stressors together. </w:t>
+      </w:r>
+      <w:r>
+        <w:rPr>
+          <w:rFonts w:ascii="Times New Roman" w:hAnsi="Times New Roman" w:cs="Times New Roman"/>
+        </w:rPr>
+        <w:t xml:space="preserve">In order to </w:t>
+      </w:r>
+      <w:r>
+        <w:rPr>
+          <w:rFonts w:ascii="Times New Roman" w:hAnsi="Times New Roman" w:cs="Times New Roman"/>
+        </w:rPr>
+        <w:t>do this</w:t>
+      </w:r>
+      <w:r>
+        <w:rPr>
+          <w:rFonts w:ascii="Times New Roman" w:hAnsi="Times New Roman" w:cs="Times New Roman"/>
+        </w:rPr>
+        <w:t xml:space="preserve">, we </w:t>
       </w:r>
       <w:r>
         <w:rPr>
@@ -5315,7 +5501,19 @@
         <w:rPr>
           <w:rFonts w:ascii="Times New Roman" w:hAnsi="Times New Roman" w:cs="Times New Roman"/>
         </w:rPr>
-        <w:t xml:space="preserve"> an equilibrium traveling pulse and compare this equilibrium biomass in the presence and absence of each stressor individually or the two stressors together. Equations 5 and 6 allow us to numerically find the total biomass in the equilibrium traveling pulse under each of these conditions.</w:t>
+        <w:t xml:space="preserve"> an equilibrium traveling pulse and compare this equilibrium biomass in the presence and absence of </w:t>
+      </w:r>
+      <w:r>
+        <w:rPr>
+          <w:rFonts w:ascii="Times New Roman" w:hAnsi="Times New Roman" w:cs="Times New Roman"/>
+        </w:rPr>
+        <w:t>climate shift, harvesting, or both</w:t>
+      </w:r>
+      <w:r>
+        <w:rPr>
+          <w:rFonts w:ascii="Times New Roman" w:hAnsi="Times New Roman" w:cs="Times New Roman"/>
+        </w:rPr>
+        <w:t>. Equations 5 and 6 allow us to numerically find the total biomass in the equilibrium traveling pulse under each of these conditions.</w:t>
       </w:r>
     </w:p>
     <w:p>
@@ -6182,7 +6380,7 @@
           <w:color w:val="auto"/>
           <w:sz w:val="28"/>
         </w:rPr>
-        <w:t xml:space="preserve">Simulations </w:t>
+        <w:t>Management strategies</w:t>
       </w:r>
     </w:p>
     <w:bookmarkEnd w:id="6"/>
@@ -6209,545 +6407,31 @@
         <w:rPr>
           <w:rFonts w:ascii="Times New Roman" w:hAnsi="Times New Roman" w:cs="Times New Roman"/>
         </w:rPr>
-        <w:t xml:space="preserve">our basic integrodifference model analytically intractable. Under threshold harvesting, harvesting pressure </w:t>
-      </w:r>
-      <w:r>
-        <w:rPr>
-          <w:rFonts w:ascii="Times New Roman" w:hAnsi="Times New Roman" w:cs="Times New Roman"/>
-        </w:rPr>
-        <w:t>is</w:t>
-      </w:r>
-      <w:r>
-        <w:rPr>
-          <w:rFonts w:ascii="Times New Roman" w:hAnsi="Times New Roman" w:cs="Times New Roman"/>
-        </w:rPr>
-        <w:t xml:space="preserve"> </w:t>
-      </w:r>
-      <w:r>
-        <w:rPr>
-          <w:rFonts w:ascii="Times New Roman" w:hAnsi="Times New Roman" w:cs="Times New Roman"/>
-        </w:rPr>
-        <w:t xml:space="preserve">no longer implemented as a proportional removal from the population. Instead, we evaluate the abundance at each point in space to determine how much harvesting should occur. If the population abundance </w:t>
-      </w:r>
-      <w:r>
-        <w:rPr>
-          <w:rFonts w:ascii="Times New Roman" w:hAnsi="Times New Roman" w:cs="Times New Roman"/>
-        </w:rPr>
-        <w:t xml:space="preserve">is </w:t>
-      </w:r>
-      <w:r>
-        <w:rPr>
-          <w:rFonts w:ascii="Times New Roman" w:hAnsi="Times New Roman" w:cs="Times New Roman"/>
-        </w:rPr>
-        <w:t>below the designated threshold, no harvesting occur</w:t>
-      </w:r>
-      <w:r>
-        <w:rPr>
-          <w:rFonts w:ascii="Times New Roman" w:hAnsi="Times New Roman" w:cs="Times New Roman"/>
-        </w:rPr>
-        <w:t>s</w:t>
-      </w:r>
-      <w:r>
-        <w:rPr>
-          <w:rFonts w:ascii="Times New Roman" w:hAnsi="Times New Roman" w:cs="Times New Roman"/>
-        </w:rPr>
-        <w:t>. If the population exceed</w:t>
-      </w:r>
-      <w:r>
-        <w:rPr>
-          <w:rFonts w:ascii="Times New Roman" w:hAnsi="Times New Roman" w:cs="Times New Roman"/>
-        </w:rPr>
-        <w:t>s</w:t>
-      </w:r>
-      <w:r>
-        <w:rPr>
-          <w:rFonts w:ascii="Times New Roman" w:hAnsi="Times New Roman" w:cs="Times New Roman"/>
-        </w:rPr>
-        <w:t xml:space="preserve"> the threshold, then all the ‘surplus’ individuals</w:t>
-      </w:r>
-      <w:r>
-        <w:rPr>
-          <w:rFonts w:ascii="Times New Roman" w:hAnsi="Times New Roman" w:cs="Times New Roman"/>
-        </w:rPr>
-        <w:t xml:space="preserve"> are available to be harvested</w:t>
-      </w:r>
-      <w:r>
-        <w:rPr>
-          <w:rFonts w:ascii="Times New Roman" w:hAnsi="Times New Roman" w:cs="Times New Roman"/>
-        </w:rPr>
-        <w:t xml:space="preserve">. This approach is an extreme version of the harvest control rules proposed for many existing fisheries (Froese et al. 2011). </w:t>
-      </w:r>
-    </w:p>
-    <w:p>
-      <w:pPr>
-        <w:spacing w:line="480" w:lineRule="auto"/>
-        <w:rPr>
-          <w:rFonts w:ascii="Times New Roman" w:hAnsi="Times New Roman" w:cs="Times New Roman"/>
-        </w:rPr>
-      </w:pPr>
-      <w:r>
-        <w:rPr>
-          <w:rFonts w:ascii="Times New Roman" w:hAnsi="Times New Roman" w:cs="Times New Roman"/>
-        </w:rPr>
-        <w:t xml:space="preserve">In addition, we introduce networks of protected areas into our simulations by designating segments of space where the harvesting rate </w:t>
-      </w:r>
-      <w:r>
-        <w:rPr>
-          <w:rFonts w:ascii="Times New Roman" w:hAnsi="Times New Roman" w:cs="Times New Roman"/>
-        </w:rPr>
-        <w:t>is</w:t>
-      </w:r>
-      <w:r>
-        <w:rPr>
-          <w:rFonts w:ascii="Times New Roman" w:hAnsi="Times New Roman" w:cs="Times New Roman"/>
-        </w:rPr>
-        <w:t xml:space="preserve"> </w:t>
-      </w:r>
-      <w:r>
-        <w:rPr>
-          <w:rFonts w:ascii="Times New Roman" w:hAnsi="Times New Roman" w:cs="Times New Roman"/>
-        </w:rPr>
-        <w:t>equal to 0. Protected areas, particularly in the ocean, are typically designed to meet either harvest management or conservation goals (Agardy 1994; Holland and Brazee 1996; Gaines et al. 2010</w:t>
-      </w:r>
-      <w:r>
-        <w:rPr>
-          <w:rFonts w:ascii="Times New Roman" w:hAnsi="Times New Roman" w:cs="Times New Roman"/>
-        </w:rPr>
-        <w:t>a</w:t>
-      </w:r>
-      <w:r>
-        <w:rPr>
-          <w:rFonts w:ascii="Times New Roman" w:hAnsi="Times New Roman" w:cs="Times New Roman"/>
-        </w:rPr>
-        <w:t xml:space="preserve">), </w:t>
-      </w:r>
-      <w:r>
-        <w:rPr>
-          <w:rFonts w:ascii="Times New Roman" w:hAnsi="Times New Roman" w:cs="Times New Roman"/>
-        </w:rPr>
-        <w:t>and</w:t>
-      </w:r>
-      <w:r>
-        <w:rPr>
-          <w:rFonts w:ascii="Times New Roman" w:hAnsi="Times New Roman" w:cs="Times New Roman"/>
-        </w:rPr>
-        <w:t xml:space="preserve"> </w:t>
-      </w:r>
-      <w:r>
-        <w:rPr>
-          <w:rFonts w:ascii="Times New Roman" w:hAnsi="Times New Roman" w:cs="Times New Roman"/>
-        </w:rPr>
-        <w:t>their spacing and size differ</w:t>
-      </w:r>
-      <w:r>
-        <w:rPr>
-          <w:rFonts w:ascii="Times New Roman" w:hAnsi="Times New Roman" w:cs="Times New Roman"/>
-        </w:rPr>
-        <w:t xml:space="preserve"> according to which goal is being pursued</w:t>
-      </w:r>
-      <w:r>
-        <w:rPr>
-          <w:rFonts w:ascii="Times New Roman" w:hAnsi="Times New Roman" w:cs="Times New Roman"/>
-        </w:rPr>
-        <w:t xml:space="preserve">. </w:t>
-      </w:r>
-      <w:r>
-        <w:rPr>
-          <w:rFonts w:ascii="Times New Roman" w:hAnsi="Times New Roman" w:cs="Times New Roman"/>
-        </w:rPr>
-        <w:t>Harvest</w:t>
-      </w:r>
-      <w:r>
-        <w:rPr>
-          <w:rFonts w:ascii="Times New Roman" w:hAnsi="Times New Roman" w:cs="Times New Roman"/>
-        </w:rPr>
-        <w:t>-oriented protected areas are often designed such that they maximize adult spillover into harvestable areas by creating many small</w:t>
-      </w:r>
-      <w:r>
-        <w:rPr>
-          <w:rFonts w:ascii="Times New Roman" w:hAnsi="Times New Roman" w:cs="Times New Roman"/>
-        </w:rPr>
-        <w:t>, closely spaced</w:t>
-      </w:r>
-      <w:r>
-        <w:rPr>
-          <w:rFonts w:ascii="Times New Roman" w:hAnsi="Times New Roman" w:cs="Times New Roman"/>
-        </w:rPr>
-        <w:t xml:space="preserve"> reserves (Hastings and Botsford 2003; Gaylord et al. 2005; Gaines</w:t>
-      </w:r>
-      <w:r>
-        <w:rPr>
-          <w:rFonts w:ascii="Times New Roman" w:hAnsi="Times New Roman" w:cs="Times New Roman"/>
-        </w:rPr>
-        <w:t xml:space="preserve"> </w:t>
-      </w:r>
-      <w:r>
-        <w:rPr>
-          <w:rFonts w:ascii="Times New Roman" w:hAnsi="Times New Roman" w:cs="Times New Roman"/>
-        </w:rPr>
-        <w:t>et al. 2010</w:t>
-      </w:r>
-      <w:r>
-        <w:rPr>
-          <w:rFonts w:ascii="Times New Roman" w:hAnsi="Times New Roman" w:cs="Times New Roman"/>
-        </w:rPr>
-        <w:t>a</w:t>
-      </w:r>
-      <w:r>
-        <w:rPr>
-          <w:rFonts w:ascii="Times New Roman" w:hAnsi="Times New Roman" w:cs="Times New Roman"/>
-        </w:rPr>
-        <w:t xml:space="preserve">). To mimic this management scheme, we implemented protected areas with a length </w:t>
-      </w:r>
-      <m:oMath>
-        <m:f>
-          <m:fPr>
-            <m:type m:val="lin"/>
-            <m:ctrlPr>
-              <w:rPr>
-                <w:rFonts w:ascii="Cambria Math" w:hAnsi="Cambria Math" w:cs="Times New Roman"/>
-              </w:rPr>
-            </m:ctrlPr>
-          </m:fPr>
-          <m:num>
-            <m:r>
-              <w:rPr>
-                <w:rFonts w:ascii="Cambria Math" w:hAnsi="Cambria Math" w:cs="Times New Roman"/>
-              </w:rPr>
-              <m:t>1</m:t>
-            </m:r>
-          </m:num>
-          <m:den>
-            <m:r>
-              <w:rPr>
-                <w:rFonts w:ascii="Cambria Math" w:hAnsi="Cambria Math" w:cs="Times New Roman"/>
-              </w:rPr>
-              <m:t>3</m:t>
-            </m:r>
-          </m:den>
-        </m:f>
-      </m:oMath>
-      <w:r>
-        <w:rPr>
-          <w:rFonts w:ascii="Times New Roman" w:hAnsi="Times New Roman" w:cs="Times New Roman"/>
-        </w:rPr>
-        <w:t xml:space="preserve"> of the average dispersal distance and an inter-reserve spacing </w:t>
-      </w:r>
-      <m:oMath>
-        <m:f>
-          <m:fPr>
-            <m:type m:val="lin"/>
-            <m:ctrlPr>
-              <w:rPr>
-                <w:rFonts w:ascii="Cambria Math" w:hAnsi="Cambria Math" w:cs="Times New Roman"/>
-              </w:rPr>
-            </m:ctrlPr>
-          </m:fPr>
-          <m:num>
-            <m:r>
-              <w:rPr>
-                <w:rFonts w:ascii="Cambria Math" w:hAnsi="Cambria Math" w:cs="Times New Roman"/>
-              </w:rPr>
-              <m:t>2</m:t>
-            </m:r>
-          </m:num>
-          <m:den>
-            <m:r>
-              <w:rPr>
-                <w:rFonts w:ascii="Cambria Math" w:hAnsi="Cambria Math" w:cs="Times New Roman"/>
-              </w:rPr>
-              <m:t>3</m:t>
-            </m:r>
-          </m:den>
-        </m:f>
-      </m:oMath>
-      <w:r>
-        <w:rPr>
-          <w:rFonts w:ascii="Times New Roman" w:hAnsi="Times New Roman" w:cs="Times New Roman"/>
-        </w:rPr>
-        <w:t xml:space="preserve"> of the average dispersal distance. Conservation-oriented protected areas</w:t>
-      </w:r>
-      <w:r>
-        <w:rPr>
-          <w:rFonts w:ascii="Times New Roman" w:hAnsi="Times New Roman" w:cs="Times New Roman"/>
-        </w:rPr>
-        <w:t xml:space="preserve"> </w:t>
-      </w:r>
-      <w:r>
-        <w:rPr>
-          <w:rFonts w:ascii="Times New Roman" w:hAnsi="Times New Roman" w:cs="Times New Roman"/>
-        </w:rPr>
-        <w:t>seek to protect entire ecosystems and reduce adult spillover by creating fewer, larger protected areas (Toonen et al. 2013). To mimic this scheme, we implement protected areas</w:t>
-      </w:r>
-      <w:r>
-        <w:rPr>
-          <w:rFonts w:ascii="Times New Roman" w:hAnsi="Times New Roman" w:cs="Times New Roman"/>
-        </w:rPr>
-        <w:t xml:space="preserve"> </w:t>
-      </w:r>
-      <w:r>
-        <w:rPr>
-          <w:rFonts w:ascii="Times New Roman" w:hAnsi="Times New Roman" w:cs="Times New Roman"/>
-        </w:rPr>
-        <w:t xml:space="preserve">with a length </w:t>
-      </w:r>
-      <m:oMath>
-        <m:r>
-          <w:rPr>
-            <w:rFonts w:ascii="Cambria Math" w:hAnsi="Cambria Math" w:cs="Times New Roman"/>
-          </w:rPr>
-          <m:t>4</m:t>
-        </m:r>
-      </m:oMath>
-      <w:r>
-        <w:rPr>
-          <w:rFonts w:ascii="Times New Roman" w:hAnsi="Times New Roman" w:cs="Times New Roman"/>
-        </w:rPr>
-        <w:t xml:space="preserve"> times the average dispersal distance and an inter-reserve spacing </w:t>
-      </w:r>
-      <m:oMath>
-        <m:r>
-          <w:rPr>
-            <w:rFonts w:ascii="Cambria Math" w:hAnsi="Cambria Math" w:cs="Times New Roman"/>
-          </w:rPr>
-          <m:t>8</m:t>
-        </m:r>
-      </m:oMath>
-      <w:r>
-        <w:rPr>
-          <w:rFonts w:ascii="Times New Roman" w:hAnsi="Times New Roman" w:cs="Times New Roman"/>
-        </w:rPr>
-        <w:t xml:space="preserve"> times the average dispersal distance between them (Lockwood</w:t>
-      </w:r>
-      <w:r>
-        <w:rPr>
-          <w:rFonts w:ascii="Times New Roman" w:hAnsi="Times New Roman" w:cs="Times New Roman"/>
-        </w:rPr>
-        <w:t xml:space="preserve"> et al.</w:t>
-      </w:r>
-      <w:r>
-        <w:rPr>
-          <w:rFonts w:ascii="Times New Roman" w:hAnsi="Times New Roman" w:cs="Times New Roman"/>
-        </w:rPr>
-        <w:t xml:space="preserve"> 2002). In both harvest-oriented and conservation-oriented protected area networks, 1/3 of the coastline </w:t>
-      </w:r>
-      <w:r>
-        <w:rPr>
-          <w:rFonts w:ascii="Times New Roman" w:hAnsi="Times New Roman" w:cs="Times New Roman"/>
-        </w:rPr>
-        <w:t xml:space="preserve">is </w:t>
-      </w:r>
-      <w:r>
-        <w:rPr>
-          <w:rFonts w:ascii="Times New Roman" w:hAnsi="Times New Roman" w:cs="Times New Roman"/>
-        </w:rPr>
-        <w:t xml:space="preserve">protected. </w:t>
-      </w:r>
-      <w:r>
-        <w:rPr>
-          <w:rFonts w:ascii="Times New Roman" w:hAnsi="Times New Roman" w:cs="Times New Roman"/>
-        </w:rPr>
-        <w:t xml:space="preserve">With protected areas present we </w:t>
-      </w:r>
-      <w:r>
-        <w:rPr>
-          <w:rFonts w:ascii="Times New Roman" w:hAnsi="Times New Roman" w:cs="Times New Roman"/>
-        </w:rPr>
-        <w:t xml:space="preserve">test two ways harvesting pressure responds to reserves: either </w:t>
-      </w:r>
-      <w:r>
-        <w:rPr>
-          <w:rFonts w:ascii="Times New Roman" w:hAnsi="Times New Roman" w:cs="Times New Roman"/>
-        </w:rPr>
-        <w:t>that harvesting</w:t>
-      </w:r>
-      <w:r>
-        <w:rPr>
-          <w:rFonts w:ascii="Times New Roman" w:hAnsi="Times New Roman" w:cs="Times New Roman"/>
-        </w:rPr>
-        <w:t xml:space="preserve"> is shifted to available, unprotected habitat</w:t>
-      </w:r>
-      <w:r>
-        <w:rPr>
-          <w:rFonts w:ascii="Times New Roman" w:hAnsi="Times New Roman" w:cs="Times New Roman"/>
-        </w:rPr>
-        <w:t xml:space="preserve"> such that </w:t>
-      </w:r>
-      <w:r>
-        <w:rPr>
-          <w:rFonts w:ascii="Times New Roman" w:hAnsi="Times New Roman" w:cs="Times New Roman"/>
-        </w:rPr>
-        <w:t>harvesting pressure remains constant</w:t>
-      </w:r>
-      <w:r>
-        <w:rPr>
-          <w:rFonts w:ascii="Times New Roman" w:hAnsi="Times New Roman" w:cs="Times New Roman"/>
-        </w:rPr>
-        <w:t xml:space="preserve">, or that </w:t>
-      </w:r>
-      <w:r>
-        <w:rPr>
-          <w:rFonts w:ascii="Times New Roman" w:hAnsi="Times New Roman" w:cs="Times New Roman"/>
-        </w:rPr>
-        <w:t xml:space="preserve">harvest </w:t>
-      </w:r>
-      <w:r>
-        <w:rPr>
-          <w:rFonts w:ascii="Times New Roman" w:hAnsi="Times New Roman" w:cs="Times New Roman"/>
-        </w:rPr>
-        <w:t xml:space="preserve">is proportional </w:t>
-      </w:r>
-      <w:r>
-        <w:rPr>
-          <w:rFonts w:ascii="Times New Roman" w:hAnsi="Times New Roman" w:cs="Times New Roman"/>
-        </w:rPr>
-        <w:t>to</w:t>
-      </w:r>
-      <w:r>
-        <w:rPr>
-          <w:rFonts w:ascii="Times New Roman" w:hAnsi="Times New Roman" w:cs="Times New Roman"/>
-        </w:rPr>
-        <w:t xml:space="preserve"> areas between reserves</w:t>
-      </w:r>
-      <w:r>
-        <w:rPr>
-          <w:rFonts w:ascii="Times New Roman" w:hAnsi="Times New Roman" w:cs="Times New Roman"/>
-        </w:rPr>
-        <w:t>)</w:t>
-      </w:r>
-      <w:r>
-        <w:rPr>
-          <w:rFonts w:ascii="Times New Roman" w:hAnsi="Times New Roman" w:cs="Times New Roman"/>
-        </w:rPr>
-        <w:t>.</w:t>
-      </w:r>
-      <w:r>
-        <w:rPr>
-          <w:rFonts w:ascii="Times New Roman" w:hAnsi="Times New Roman" w:cs="Times New Roman"/>
-        </w:rPr>
-        <w:t xml:space="preserve"> </w:t>
-      </w:r>
-    </w:p>
-    <w:p>
-      <w:pPr>
-        <w:spacing w:line="480" w:lineRule="auto"/>
-        <w:rPr>
-          <w:rFonts w:ascii="Times New Roman" w:eastAsiaTheme="minorEastAsia" w:hAnsi="Times New Roman" w:cs="Times New Roman"/>
-        </w:rPr>
-      </w:pPr>
-      <w:r>
-        <w:rPr>
-          <w:rFonts w:ascii="Times New Roman" w:hAnsi="Times New Roman" w:cs="Times New Roman"/>
-        </w:rPr>
-        <w:t>For every simulation, we seed the model with 50 individuals at a single location and iterate</w:t>
-      </w:r>
-      <w:r>
-        <w:rPr>
-          <w:rFonts w:ascii="Times New Roman" w:hAnsi="Times New Roman" w:cs="Times New Roman"/>
-        </w:rPr>
-        <w:t xml:space="preserve"> for</w:t>
-      </w:r>
-      <w:r>
-        <w:rPr>
-          <w:rFonts w:ascii="Times New Roman" w:hAnsi="Times New Roman" w:cs="Times New Roman"/>
-        </w:rPr>
-        <w:t xml:space="preserve"> </w:t>
-      </w:r>
-      <w:r>
-        <w:rPr>
-          <w:rFonts w:ascii="Times New Roman" w:hAnsi="Times New Roman" w:cs="Times New Roman"/>
-        </w:rPr>
-        <w:t xml:space="preserve">2000 </w:t>
-      </w:r>
-      <w:r>
-        <w:rPr>
-          <w:rFonts w:ascii="Times New Roman" w:hAnsi="Times New Roman" w:cs="Times New Roman"/>
-        </w:rPr>
-        <w:t>generations to reach equilibrium without harvesting or climate shift (more than sufficient based on initial tests). We then add harvesting pressure, allow the population to again reach equilibrium (</w:t>
-      </w:r>
-      <w:r>
-        <w:rPr>
-          <w:rFonts w:ascii="Times New Roman" w:hAnsi="Times New Roman" w:cs="Times New Roman"/>
-        </w:rPr>
-        <w:t xml:space="preserve">2000 </w:t>
-      </w:r>
-      <w:r>
-        <w:rPr>
-          <w:rFonts w:ascii="Times New Roman" w:hAnsi="Times New Roman" w:cs="Times New Roman"/>
-        </w:rPr>
-        <w:t xml:space="preserve">generations), and finally add a changing climate by moving the viable patch with a certain velocity. After </w:t>
-      </w:r>
-      <w:r>
-        <w:rPr>
-          <w:rFonts w:ascii="Times New Roman" w:hAnsi="Times New Roman" w:cs="Times New Roman"/>
-        </w:rPr>
-        <w:t>6000</w:t>
-      </w:r>
-      <w:r>
-        <w:rPr>
-          <w:rFonts w:ascii="Times New Roman" w:hAnsi="Times New Roman" w:cs="Times New Roman"/>
-        </w:rPr>
-        <w:t xml:space="preserve"> generations we calculate equilibrium biomass as the mean biomass of </w:t>
-      </w:r>
-      <w:r>
-        <w:rPr>
-          <w:rFonts w:ascii="Times New Roman" w:hAnsi="Times New Roman" w:cs="Times New Roman"/>
-        </w:rPr>
-        <w:t xml:space="preserve">2000 </w:t>
-      </w:r>
-      <w:r>
-        <w:rPr>
-          <w:rFonts w:ascii="Times New Roman" w:hAnsi="Times New Roman" w:cs="Times New Roman"/>
-        </w:rPr>
-        <w:t>additional generations</w:t>
-      </w:r>
-      <w:r>
-        <w:rPr>
-          <w:rFonts w:ascii="Times New Roman" w:hAnsi="Times New Roman" w:cs="Times New Roman"/>
-        </w:rPr>
-        <w:t xml:space="preserve">. Implementing protected areas makes the population abundance cycle, </w:t>
-      </w:r>
-      <w:r>
-        <w:rPr>
-          <w:rFonts w:ascii="Times New Roman" w:hAnsi="Times New Roman" w:cs="Times New Roman"/>
-        </w:rPr>
-        <w:t xml:space="preserve">but </w:t>
-      </w:r>
-      <w:r>
-        <w:rPr>
-          <w:rFonts w:ascii="Times New Roman" w:hAnsi="Times New Roman" w:cs="Times New Roman"/>
-        </w:rPr>
-        <w:t xml:space="preserve">averaging over 2000 generations is sufficient to erase </w:t>
-      </w:r>
-      <w:r>
-        <w:rPr>
-          <w:rFonts w:ascii="Times New Roman" w:hAnsi="Times New Roman" w:cs="Times New Roman"/>
-        </w:rPr>
-        <w:t xml:space="preserve">the </w:t>
-      </w:r>
-      <w:r>
-        <w:rPr>
-          <w:rFonts w:ascii="Times New Roman" w:hAnsi="Times New Roman" w:cs="Times New Roman"/>
-        </w:rPr>
-        <w:t xml:space="preserve">effects of periodicity in </w:t>
-      </w:r>
-      <w:r>
-        <w:rPr>
-          <w:rFonts w:ascii="Times New Roman" w:hAnsi="Times New Roman" w:cs="Times New Roman"/>
-        </w:rPr>
-        <w:t xml:space="preserve">our </w:t>
-      </w:r>
-      <w:r>
-        <w:rPr>
-          <w:rFonts w:ascii="Times New Roman" w:hAnsi="Times New Roman" w:cs="Times New Roman"/>
-        </w:rPr>
-        <w:t xml:space="preserve">results. If population abundance declines below 0.001, the population is considered extinct (i.e. abundance is 0). </w:t>
-      </w:r>
-      <w:r>
-        <w:rPr>
-          <w:rFonts w:ascii="Times New Roman" w:hAnsi="Times New Roman" w:cs="Times New Roman"/>
-        </w:rPr>
-        <w:t xml:space="preserve">For all simulations, we use a Laplace dispersal kernel, </w:t>
+        <w:t xml:space="preserve">our basic integrodifference model analytically intractable. </w:t>
+      </w:r>
+      <w:r>
+        <w:rPr>
+          <w:rFonts w:ascii="Times New Roman" w:hAnsi="Times New Roman" w:cs="Times New Roman"/>
+        </w:rPr>
+        <w:t xml:space="preserve">We </w:t>
+      </w:r>
+      <w:r>
+        <w:rPr>
+          <w:rFonts w:ascii="Times New Roman" w:hAnsi="Times New Roman" w:cs="Times New Roman"/>
+        </w:rPr>
+        <w:t xml:space="preserve">also </w:t>
+      </w:r>
+      <w:r>
+        <w:rPr>
+          <w:rFonts w:ascii="Times New Roman" w:hAnsi="Times New Roman" w:cs="Times New Roman"/>
+        </w:rPr>
+        <w:t>take advantage of the increased flexibility of simulations over mathematical analysis to use the</w:t>
+      </w:r>
+      <w:r>
+        <w:rPr>
+          <w:rFonts w:ascii="Times New Roman" w:hAnsi="Times New Roman" w:cs="Times New Roman"/>
+        </w:rPr>
+        <w:t xml:space="preserve"> Laplace dispersal kernel, </w:t>
       </w:r>
       <m:oMath>
         <m:r>
@@ -6858,12 +6542,24 @@
             </m:d>
           </m:sup>
         </m:sSup>
+        <m:r>
+          <w:rPr>
+            <w:rFonts w:ascii="Cambria Math" w:hAnsi="Cambria Math" w:cs="Times New Roman"/>
+          </w:rPr>
+          <m:t>,</m:t>
+        </m:r>
       </m:oMath>
       <w:r>
         <w:rPr>
           <w:rFonts w:ascii="Times New Roman" w:eastAsiaTheme="minorEastAsia" w:hAnsi="Times New Roman" w:cs="Times New Roman"/>
         </w:rPr>
-        <w:t xml:space="preserve">, which is a commonly </w:t>
+        <w:t xml:space="preserve"> </w:t>
+      </w:r>
+      <w:r>
+        <w:rPr>
+          <w:rFonts w:ascii="Times New Roman" w:eastAsiaTheme="minorEastAsia" w:hAnsi="Times New Roman" w:cs="Times New Roman"/>
+        </w:rPr>
+        <w:t xml:space="preserve">a commonly </w:t>
       </w:r>
       <w:r>
         <w:rPr>
@@ -6875,13 +6571,591 @@
         <w:rPr>
           <w:rFonts w:ascii="Times New Roman" w:hAnsi="Times New Roman" w:cs="Times New Roman"/>
         </w:rPr>
-        <w:t xml:space="preserve"> and which</w:t>
-      </w:r>
-      <w:r>
-        <w:rPr>
-          <w:rFonts w:ascii="Times New Roman" w:hAnsi="Times New Roman" w:cs="Times New Roman"/>
-        </w:rPr>
-        <w:t xml:space="preserve"> is not amenable to the analytical methods we use above. </w:t>
+        <w:t xml:space="preserve"> that</w:t>
+      </w:r>
+      <w:r>
+        <w:rPr>
+          <w:rFonts w:ascii="Times New Roman" w:hAnsi="Times New Roman" w:cs="Times New Roman"/>
+        </w:rPr>
+        <w:t xml:space="preserve"> is not amenable to the analytical methods we use above.</w:t>
+      </w:r>
+      <w:r>
+        <w:rPr>
+          <w:rFonts w:ascii="Times New Roman" w:hAnsi="Times New Roman" w:cs="Times New Roman"/>
+        </w:rPr>
+        <w:t xml:space="preserve"> This allows us to show that our results do not depend on which dispersal kernel we use. </w:t>
+      </w:r>
+    </w:p>
+    <w:p>
+      <w:pPr>
+        <w:spacing w:line="480" w:lineRule="auto"/>
+        <w:rPr>
+          <w:rFonts w:ascii="Times New Roman" w:hAnsi="Times New Roman" w:cs="Times New Roman"/>
+        </w:rPr>
+      </w:pPr>
+    </w:p>
+    <w:p>
+      <w:pPr>
+        <w:spacing w:line="480" w:lineRule="auto"/>
+        <w:rPr>
+          <w:rFonts w:ascii="Times New Roman" w:hAnsi="Times New Roman" w:cs="Times New Roman"/>
+        </w:rPr>
+      </w:pPr>
+      <w:r>
+        <w:rPr>
+          <w:rFonts w:ascii="Times New Roman" w:hAnsi="Times New Roman" w:cs="Times New Roman"/>
+        </w:rPr>
+        <w:t xml:space="preserve">Under threshold harvesting, harvesting pressure </w:t>
+      </w:r>
+      <w:r>
+        <w:rPr>
+          <w:rFonts w:ascii="Times New Roman" w:hAnsi="Times New Roman" w:cs="Times New Roman"/>
+        </w:rPr>
+        <w:t>is</w:t>
+      </w:r>
+      <w:r>
+        <w:rPr>
+          <w:rFonts w:ascii="Times New Roman" w:hAnsi="Times New Roman" w:cs="Times New Roman"/>
+        </w:rPr>
+        <w:t xml:space="preserve"> </w:t>
+      </w:r>
+      <w:r>
+        <w:rPr>
+          <w:rFonts w:ascii="Times New Roman" w:hAnsi="Times New Roman" w:cs="Times New Roman"/>
+        </w:rPr>
+        <w:t xml:space="preserve">no longer implemented as a proportional removal from the population. Instead, we evaluate the abundance at each point in space to determine how much harvesting should occur. If the population abundance </w:t>
+      </w:r>
+      <w:r>
+        <w:rPr>
+          <w:rFonts w:ascii="Times New Roman" w:hAnsi="Times New Roman" w:cs="Times New Roman"/>
+        </w:rPr>
+        <w:t xml:space="preserve">is </w:t>
+      </w:r>
+      <w:r>
+        <w:rPr>
+          <w:rFonts w:ascii="Times New Roman" w:hAnsi="Times New Roman" w:cs="Times New Roman"/>
+        </w:rPr>
+        <w:t>below the designated threshold, no harvesting occur</w:t>
+      </w:r>
+      <w:r>
+        <w:rPr>
+          <w:rFonts w:ascii="Times New Roman" w:hAnsi="Times New Roman" w:cs="Times New Roman"/>
+        </w:rPr>
+        <w:t>s</w:t>
+      </w:r>
+      <w:r>
+        <w:rPr>
+          <w:rFonts w:ascii="Times New Roman" w:hAnsi="Times New Roman" w:cs="Times New Roman"/>
+        </w:rPr>
+        <w:t>. If the population exceed</w:t>
+      </w:r>
+      <w:r>
+        <w:rPr>
+          <w:rFonts w:ascii="Times New Roman" w:hAnsi="Times New Roman" w:cs="Times New Roman"/>
+        </w:rPr>
+        <w:t>s</w:t>
+      </w:r>
+      <w:r>
+        <w:rPr>
+          <w:rFonts w:ascii="Times New Roman" w:hAnsi="Times New Roman" w:cs="Times New Roman"/>
+        </w:rPr>
+        <w:t xml:space="preserve"> the threshold, then all the ‘surplus’ individuals</w:t>
+      </w:r>
+      <w:r>
+        <w:rPr>
+          <w:rFonts w:ascii="Times New Roman" w:hAnsi="Times New Roman" w:cs="Times New Roman"/>
+        </w:rPr>
+        <w:t xml:space="preserve"> are available to be harvested</w:t>
+      </w:r>
+      <w:r>
+        <w:rPr>
+          <w:rFonts w:ascii="Times New Roman" w:hAnsi="Times New Roman" w:cs="Times New Roman"/>
+        </w:rPr>
+        <w:t xml:space="preserve">. This approach is an extreme version of the harvest control rules proposed for many existing fisheries (Froese et al. 2011). </w:t>
+      </w:r>
+    </w:p>
+    <w:p>
+      <w:pPr>
+        <w:spacing w:line="480" w:lineRule="auto"/>
+        <w:rPr>
+          <w:rFonts w:ascii="Times New Roman" w:hAnsi="Times New Roman" w:cs="Times New Roman"/>
+        </w:rPr>
+      </w:pPr>
+      <w:r>
+        <w:rPr>
+          <w:rFonts w:ascii="Times New Roman" w:hAnsi="Times New Roman" w:cs="Times New Roman"/>
+        </w:rPr>
+        <w:t xml:space="preserve">In addition, we introduce networks of protected areas into our simulations by designating segments of space where the harvesting rate </w:t>
+      </w:r>
+      <w:r>
+        <w:rPr>
+          <w:rFonts w:ascii="Times New Roman" w:hAnsi="Times New Roman" w:cs="Times New Roman"/>
+        </w:rPr>
+        <w:t>is</w:t>
+      </w:r>
+      <w:r>
+        <w:rPr>
+          <w:rFonts w:ascii="Times New Roman" w:hAnsi="Times New Roman" w:cs="Times New Roman"/>
+        </w:rPr>
+        <w:t xml:space="preserve"> </w:t>
+      </w:r>
+      <w:r>
+        <w:rPr>
+          <w:rFonts w:ascii="Times New Roman" w:hAnsi="Times New Roman" w:cs="Times New Roman"/>
+        </w:rPr>
+        <w:t>equal to 0. Protected areas, particularly in the ocean, are typically designed to meet either harvest management or conservation goals (Agardy 1994; Holland and Brazee 1996; Gaines et al. 2010</w:t>
+      </w:r>
+      <w:r>
+        <w:rPr>
+          <w:rFonts w:ascii="Times New Roman" w:hAnsi="Times New Roman" w:cs="Times New Roman"/>
+        </w:rPr>
+        <w:t>a</w:t>
+      </w:r>
+      <w:r>
+        <w:rPr>
+          <w:rFonts w:ascii="Times New Roman" w:hAnsi="Times New Roman" w:cs="Times New Roman"/>
+        </w:rPr>
+        <w:t xml:space="preserve">), </w:t>
+      </w:r>
+      <w:r>
+        <w:rPr>
+          <w:rFonts w:ascii="Times New Roman" w:hAnsi="Times New Roman" w:cs="Times New Roman"/>
+        </w:rPr>
+        <w:t>and</w:t>
+      </w:r>
+      <w:r>
+        <w:rPr>
+          <w:rFonts w:ascii="Times New Roman" w:hAnsi="Times New Roman" w:cs="Times New Roman"/>
+        </w:rPr>
+        <w:t xml:space="preserve"> </w:t>
+      </w:r>
+      <w:r>
+        <w:rPr>
+          <w:rFonts w:ascii="Times New Roman" w:hAnsi="Times New Roman" w:cs="Times New Roman"/>
+        </w:rPr>
+        <w:t>their spacing and size differ</w:t>
+      </w:r>
+      <w:r>
+        <w:rPr>
+          <w:rFonts w:ascii="Times New Roman" w:hAnsi="Times New Roman" w:cs="Times New Roman"/>
+        </w:rPr>
+        <w:t xml:space="preserve"> according to which goal is being pursued</w:t>
+      </w:r>
+      <w:r>
+        <w:rPr>
+          <w:rFonts w:ascii="Times New Roman" w:hAnsi="Times New Roman" w:cs="Times New Roman"/>
+        </w:rPr>
+        <w:t xml:space="preserve">. </w:t>
+      </w:r>
+      <w:r>
+        <w:rPr>
+          <w:rFonts w:ascii="Times New Roman" w:hAnsi="Times New Roman" w:cs="Times New Roman"/>
+        </w:rPr>
+        <w:t>Harvest</w:t>
+      </w:r>
+      <w:r>
+        <w:rPr>
+          <w:rFonts w:ascii="Times New Roman" w:hAnsi="Times New Roman" w:cs="Times New Roman"/>
+        </w:rPr>
+        <w:t>-oriented protected areas are often designed such that they maximize adult spillover into harvestable areas by creating many small</w:t>
+      </w:r>
+      <w:r>
+        <w:rPr>
+          <w:rFonts w:ascii="Times New Roman" w:hAnsi="Times New Roman" w:cs="Times New Roman"/>
+        </w:rPr>
+        <w:t>, closely spaced</w:t>
+      </w:r>
+      <w:r>
+        <w:rPr>
+          <w:rFonts w:ascii="Times New Roman" w:hAnsi="Times New Roman" w:cs="Times New Roman"/>
+        </w:rPr>
+        <w:t xml:space="preserve"> reserves (Hastings and Botsford 2003; Gaylord et al. 2005; Gaines</w:t>
+      </w:r>
+      <w:r>
+        <w:rPr>
+          <w:rFonts w:ascii="Times New Roman" w:hAnsi="Times New Roman" w:cs="Times New Roman"/>
+        </w:rPr>
+        <w:t xml:space="preserve"> </w:t>
+      </w:r>
+      <w:r>
+        <w:rPr>
+          <w:rFonts w:ascii="Times New Roman" w:hAnsi="Times New Roman" w:cs="Times New Roman"/>
+        </w:rPr>
+        <w:t>et al. 2010</w:t>
+      </w:r>
+      <w:r>
+        <w:rPr>
+          <w:rFonts w:ascii="Times New Roman" w:hAnsi="Times New Roman" w:cs="Times New Roman"/>
+        </w:rPr>
+        <w:t>a</w:t>
+      </w:r>
+      <w:r>
+        <w:rPr>
+          <w:rFonts w:ascii="Times New Roman" w:hAnsi="Times New Roman" w:cs="Times New Roman"/>
+        </w:rPr>
+        <w:t xml:space="preserve">). To mimic this management scheme, we implemented protected areas with a length </w:t>
+      </w:r>
+      <m:oMath>
+        <m:f>
+          <m:fPr>
+            <m:type m:val="lin"/>
+            <m:ctrlPr>
+              <w:rPr>
+                <w:rFonts w:ascii="Cambria Math" w:hAnsi="Cambria Math" w:cs="Times New Roman"/>
+              </w:rPr>
+            </m:ctrlPr>
+          </m:fPr>
+          <m:num>
+            <m:r>
+              <w:rPr>
+                <w:rFonts w:ascii="Cambria Math" w:hAnsi="Cambria Math" w:cs="Times New Roman"/>
+              </w:rPr>
+              <m:t>1</m:t>
+            </m:r>
+          </m:num>
+          <m:den>
+            <m:r>
+              <w:rPr>
+                <w:rFonts w:ascii="Cambria Math" w:hAnsi="Cambria Math" w:cs="Times New Roman"/>
+              </w:rPr>
+              <m:t>3</m:t>
+            </m:r>
+          </m:den>
+        </m:f>
+      </m:oMath>
+      <w:r>
+        <w:rPr>
+          <w:rFonts w:ascii="Times New Roman" w:hAnsi="Times New Roman" w:cs="Times New Roman"/>
+        </w:rPr>
+        <w:t xml:space="preserve"> of the average dispersal distance and an inter-reserve spacing </w:t>
+      </w:r>
+      <m:oMath>
+        <m:f>
+          <m:fPr>
+            <m:type m:val="lin"/>
+            <m:ctrlPr>
+              <w:rPr>
+                <w:rFonts w:ascii="Cambria Math" w:hAnsi="Cambria Math" w:cs="Times New Roman"/>
+              </w:rPr>
+            </m:ctrlPr>
+          </m:fPr>
+          <m:num>
+            <m:r>
+              <w:rPr>
+                <w:rFonts w:ascii="Cambria Math" w:hAnsi="Cambria Math" w:cs="Times New Roman"/>
+              </w:rPr>
+              <m:t>2</m:t>
+            </m:r>
+          </m:num>
+          <m:den>
+            <m:r>
+              <w:rPr>
+                <w:rFonts w:ascii="Cambria Math" w:hAnsi="Cambria Math" w:cs="Times New Roman"/>
+              </w:rPr>
+              <m:t>3</m:t>
+            </m:r>
+          </m:den>
+        </m:f>
+      </m:oMath>
+      <w:r>
+        <w:rPr>
+          <w:rFonts w:ascii="Times New Roman" w:hAnsi="Times New Roman" w:cs="Times New Roman"/>
+        </w:rPr>
+        <w:t xml:space="preserve"> of the average dispersal distance. Conservation-oriented protected areas</w:t>
+      </w:r>
+      <w:r>
+        <w:rPr>
+          <w:rFonts w:ascii="Times New Roman" w:hAnsi="Times New Roman" w:cs="Times New Roman"/>
+        </w:rPr>
+        <w:t xml:space="preserve"> </w:t>
+      </w:r>
+      <w:r>
+        <w:rPr>
+          <w:rFonts w:ascii="Times New Roman" w:hAnsi="Times New Roman" w:cs="Times New Roman"/>
+        </w:rPr>
+        <w:t>seek to protect entire ecosystems and reduce adult spillover by creating fewer, larger protected areas (Toonen et al. 2013). To mimic this scheme, we implement protected areas</w:t>
+      </w:r>
+      <w:r>
+        <w:rPr>
+          <w:rFonts w:ascii="Times New Roman" w:hAnsi="Times New Roman" w:cs="Times New Roman"/>
+        </w:rPr>
+        <w:t xml:space="preserve"> </w:t>
+      </w:r>
+      <w:r>
+        <w:rPr>
+          <w:rFonts w:ascii="Times New Roman" w:hAnsi="Times New Roman" w:cs="Times New Roman"/>
+        </w:rPr>
+        <w:t xml:space="preserve">with a length </w:t>
+      </w:r>
+      <m:oMath>
+        <m:r>
+          <w:rPr>
+            <w:rFonts w:ascii="Cambria Math" w:hAnsi="Cambria Math" w:cs="Times New Roman"/>
+          </w:rPr>
+          <m:t>4</m:t>
+        </m:r>
+      </m:oMath>
+      <w:r>
+        <w:rPr>
+          <w:rFonts w:ascii="Times New Roman" w:hAnsi="Times New Roman" w:cs="Times New Roman"/>
+        </w:rPr>
+        <w:t xml:space="preserve"> times the average dispersal distance and an inter-reserve spacing </w:t>
+      </w:r>
+      <m:oMath>
+        <m:r>
+          <w:rPr>
+            <w:rFonts w:ascii="Cambria Math" w:hAnsi="Cambria Math" w:cs="Times New Roman"/>
+          </w:rPr>
+          <m:t>8</m:t>
+        </m:r>
+      </m:oMath>
+      <w:r>
+        <w:rPr>
+          <w:rFonts w:ascii="Times New Roman" w:hAnsi="Times New Roman" w:cs="Times New Roman"/>
+        </w:rPr>
+        <w:t xml:space="preserve"> times the average dispersal distance between them (Lockwood</w:t>
+      </w:r>
+      <w:r>
+        <w:rPr>
+          <w:rFonts w:ascii="Times New Roman" w:hAnsi="Times New Roman" w:cs="Times New Roman"/>
+        </w:rPr>
+        <w:t xml:space="preserve"> et al.</w:t>
+      </w:r>
+      <w:r>
+        <w:rPr>
+          <w:rFonts w:ascii="Times New Roman" w:hAnsi="Times New Roman" w:cs="Times New Roman"/>
+        </w:rPr>
+        <w:t xml:space="preserve"> 2002). In both harvest-oriented and conservation-oriented protected area networks, 1/3 of the coastline </w:t>
+      </w:r>
+      <w:r>
+        <w:rPr>
+          <w:rFonts w:ascii="Times New Roman" w:hAnsi="Times New Roman" w:cs="Times New Roman"/>
+        </w:rPr>
+        <w:t xml:space="preserve">is </w:t>
+      </w:r>
+      <w:r>
+        <w:rPr>
+          <w:rFonts w:ascii="Times New Roman" w:hAnsi="Times New Roman" w:cs="Times New Roman"/>
+        </w:rPr>
+        <w:t xml:space="preserve">protected. </w:t>
+      </w:r>
+      <w:r>
+        <w:rPr>
+          <w:rFonts w:ascii="Times New Roman" w:hAnsi="Times New Roman" w:cs="Times New Roman"/>
+        </w:rPr>
+        <w:t xml:space="preserve">With protected areas present we </w:t>
+      </w:r>
+      <w:r>
+        <w:rPr>
+          <w:rFonts w:ascii="Times New Roman" w:hAnsi="Times New Roman" w:cs="Times New Roman"/>
+        </w:rPr>
+        <w:t xml:space="preserve">test two ways harvesting pressure responds to reserves: either </w:t>
+      </w:r>
+      <w:r>
+        <w:rPr>
+          <w:rFonts w:ascii="Times New Roman" w:hAnsi="Times New Roman" w:cs="Times New Roman"/>
+        </w:rPr>
+        <w:t>that harvesting</w:t>
+      </w:r>
+      <w:r>
+        <w:rPr>
+          <w:rFonts w:ascii="Times New Roman" w:hAnsi="Times New Roman" w:cs="Times New Roman"/>
+        </w:rPr>
+        <w:t xml:space="preserve"> is shifted to available, unprotected habitat</w:t>
+      </w:r>
+      <w:r>
+        <w:rPr>
+          <w:rFonts w:ascii="Times New Roman" w:hAnsi="Times New Roman" w:cs="Times New Roman"/>
+        </w:rPr>
+        <w:t xml:space="preserve"> such that </w:t>
+      </w:r>
+      <w:r>
+        <w:rPr>
+          <w:rFonts w:ascii="Times New Roman" w:hAnsi="Times New Roman" w:cs="Times New Roman"/>
+        </w:rPr>
+        <w:t>harvesting pressure remains constant</w:t>
+      </w:r>
+      <w:r>
+        <w:rPr>
+          <w:rFonts w:ascii="Times New Roman" w:hAnsi="Times New Roman" w:cs="Times New Roman"/>
+        </w:rPr>
+        <w:t xml:space="preserve">, or that </w:t>
+      </w:r>
+      <w:r>
+        <w:rPr>
+          <w:rFonts w:ascii="Times New Roman" w:hAnsi="Times New Roman" w:cs="Times New Roman"/>
+        </w:rPr>
+        <w:t xml:space="preserve">harvest </w:t>
+      </w:r>
+      <w:r>
+        <w:rPr>
+          <w:rFonts w:ascii="Times New Roman" w:hAnsi="Times New Roman" w:cs="Times New Roman"/>
+        </w:rPr>
+        <w:t xml:space="preserve">is proportional </w:t>
+      </w:r>
+      <w:r>
+        <w:rPr>
+          <w:rFonts w:ascii="Times New Roman" w:hAnsi="Times New Roman" w:cs="Times New Roman"/>
+        </w:rPr>
+        <w:t>to</w:t>
+      </w:r>
+      <w:r>
+        <w:rPr>
+          <w:rFonts w:ascii="Times New Roman" w:hAnsi="Times New Roman" w:cs="Times New Roman"/>
+        </w:rPr>
+        <w:t xml:space="preserve"> areas between reserves</w:t>
+      </w:r>
+      <w:r>
+        <w:rPr>
+          <w:rFonts w:ascii="Times New Roman" w:hAnsi="Times New Roman" w:cs="Times New Roman"/>
+        </w:rPr>
+        <w:t>)</w:t>
+      </w:r>
+      <w:r>
+        <w:rPr>
+          <w:rFonts w:ascii="Times New Roman" w:hAnsi="Times New Roman" w:cs="Times New Roman"/>
+        </w:rPr>
+        <w:t>.</w:t>
+      </w:r>
+      <w:r>
+        <w:rPr>
+          <w:rFonts w:ascii="Times New Roman" w:hAnsi="Times New Roman" w:cs="Times New Roman"/>
+        </w:rPr>
+        <w:t xml:space="preserve"> </w:t>
+      </w:r>
+    </w:p>
+    <w:p>
+      <w:pPr>
+        <w:spacing w:line="480" w:lineRule="auto"/>
+        <w:rPr>
+          <w:rFonts w:ascii="Times New Roman" w:eastAsiaTheme="minorEastAsia" w:hAnsi="Times New Roman" w:cs="Times New Roman"/>
+        </w:rPr>
+      </w:pPr>
+      <w:r>
+        <w:rPr>
+          <w:rFonts w:ascii="Times New Roman" w:hAnsi="Times New Roman" w:cs="Times New Roman"/>
+        </w:rPr>
+        <w:t>For every simulation, we seed the model with 50 individuals at a single location and iterate</w:t>
+      </w:r>
+      <w:r>
+        <w:rPr>
+          <w:rFonts w:ascii="Times New Roman" w:hAnsi="Times New Roman" w:cs="Times New Roman"/>
+        </w:rPr>
+        <w:t xml:space="preserve"> for</w:t>
+      </w:r>
+      <w:r>
+        <w:rPr>
+          <w:rFonts w:ascii="Times New Roman" w:hAnsi="Times New Roman" w:cs="Times New Roman"/>
+        </w:rPr>
+        <w:t xml:space="preserve"> </w:t>
+      </w:r>
+      <w:r>
+        <w:rPr>
+          <w:rFonts w:ascii="Times New Roman" w:hAnsi="Times New Roman" w:cs="Times New Roman"/>
+        </w:rPr>
+        <w:t xml:space="preserve">2000 </w:t>
+      </w:r>
+      <w:r>
+        <w:rPr>
+          <w:rFonts w:ascii="Times New Roman" w:hAnsi="Times New Roman" w:cs="Times New Roman"/>
+        </w:rPr>
+        <w:t>generations to reach equilibrium without harvesting or climate shift (more than sufficient based on initial tests). We then add harvesting pressure, allow the population to again reach equilibrium (</w:t>
+      </w:r>
+      <w:r>
+        <w:rPr>
+          <w:rFonts w:ascii="Times New Roman" w:hAnsi="Times New Roman" w:cs="Times New Roman"/>
+        </w:rPr>
+        <w:t xml:space="preserve">2000 </w:t>
+      </w:r>
+      <w:r>
+        <w:rPr>
+          <w:rFonts w:ascii="Times New Roman" w:hAnsi="Times New Roman" w:cs="Times New Roman"/>
+        </w:rPr>
+        <w:t xml:space="preserve">generations), and finally add a changing climate by moving the viable patch with a certain velocity. After </w:t>
+      </w:r>
+      <w:r>
+        <w:rPr>
+          <w:rFonts w:ascii="Times New Roman" w:hAnsi="Times New Roman" w:cs="Times New Roman"/>
+        </w:rPr>
+        <w:t>6000</w:t>
+      </w:r>
+      <w:r>
+        <w:rPr>
+          <w:rFonts w:ascii="Times New Roman" w:hAnsi="Times New Roman" w:cs="Times New Roman"/>
+        </w:rPr>
+        <w:t xml:space="preserve"> generations we calculate equilibrium biomass as the mean biomass of </w:t>
+      </w:r>
+      <w:r>
+        <w:rPr>
+          <w:rFonts w:ascii="Times New Roman" w:hAnsi="Times New Roman" w:cs="Times New Roman"/>
+        </w:rPr>
+        <w:t xml:space="preserve">2000 </w:t>
+      </w:r>
+      <w:r>
+        <w:rPr>
+          <w:rFonts w:ascii="Times New Roman" w:hAnsi="Times New Roman" w:cs="Times New Roman"/>
+        </w:rPr>
+        <w:t>additional generations</w:t>
+      </w:r>
+      <w:r>
+        <w:rPr>
+          <w:rFonts w:ascii="Times New Roman" w:hAnsi="Times New Roman" w:cs="Times New Roman"/>
+        </w:rPr>
+        <w:t xml:space="preserve">. Implementing protected areas makes the population abundance cycle, </w:t>
+      </w:r>
+      <w:r>
+        <w:rPr>
+          <w:rFonts w:ascii="Times New Roman" w:hAnsi="Times New Roman" w:cs="Times New Roman"/>
+        </w:rPr>
+        <w:t xml:space="preserve">but </w:t>
+      </w:r>
+      <w:r>
+        <w:rPr>
+          <w:rFonts w:ascii="Times New Roman" w:hAnsi="Times New Roman" w:cs="Times New Roman"/>
+        </w:rPr>
+        <w:t xml:space="preserve">averaging over 2000 generations is sufficient to erase </w:t>
+      </w:r>
+      <w:r>
+        <w:rPr>
+          <w:rFonts w:ascii="Times New Roman" w:hAnsi="Times New Roman" w:cs="Times New Roman"/>
+        </w:rPr>
+        <w:t xml:space="preserve">the </w:t>
+      </w:r>
+      <w:r>
+        <w:rPr>
+          <w:rFonts w:ascii="Times New Roman" w:hAnsi="Times New Roman" w:cs="Times New Roman"/>
+        </w:rPr>
+        <w:t xml:space="preserve">effects of periodicity in </w:t>
+      </w:r>
+      <w:r>
+        <w:rPr>
+          <w:rFonts w:ascii="Times New Roman" w:hAnsi="Times New Roman" w:cs="Times New Roman"/>
+        </w:rPr>
+        <w:t xml:space="preserve">our </w:t>
+      </w:r>
+      <w:r>
+        <w:rPr>
+          <w:rFonts w:ascii="Times New Roman" w:hAnsi="Times New Roman" w:cs="Times New Roman"/>
+        </w:rPr>
+        <w:t xml:space="preserve">results. If population abundance declines below 0.001, the population is considered extinct (i.e. abundance is 0). </w:t>
+      </w:r>
+      <w:r>
+        <w:rPr>
+          <w:rFonts w:ascii="Times New Roman" w:hAnsi="Times New Roman" w:cs="Times New Roman"/>
+        </w:rPr>
+        <w:t>These long timespans are probably not biologically realistic. However, they ensure that the population reaches its equilibrium traveling wave and that initial conditions do not affect our results</w:t>
+      </w:r>
+      <w:r>
+        <w:rPr>
+          <w:rFonts w:ascii="Times New Roman" w:hAnsi="Times New Roman" w:cs="Times New Roman"/>
+        </w:rPr>
+        <w:t xml:space="preserve"> </w:t>
+      </w:r>
+      <w:r>
+        <w:rPr>
+          <w:rFonts w:ascii="Times New Roman" w:hAnsi="Times New Roman" w:cs="Times New Roman"/>
+        </w:rPr>
+        <w:t>and we find qualitatively similar results with shorter simulation times.</w:t>
       </w:r>
     </w:p>
     <w:p>
@@ -6935,7 +7209,31 @@
         <w:rPr>
           <w:rFonts w:ascii="Times New Roman" w:hAnsi="Times New Roman" w:cs="Times New Roman"/>
         </w:rPr>
-        <w:t xml:space="preserve">We begin by examining the critical rates of harvesting and climate velocity, i.e., those rates sufficient to drive a population extinct. As would be expected, we find that the critical rate of each stressor is lower if </w:t>
+        <w:t xml:space="preserve">We begin by examining the critical rates of harvesting and climate velocity, i.e., those rates sufficient to drive a population extinct. As </w:t>
+      </w:r>
+      <w:r>
+        <w:rPr>
+          <w:rFonts w:ascii="Times New Roman" w:hAnsi="Times New Roman" w:cs="Times New Roman"/>
+        </w:rPr>
+        <w:t>one might expect</w:t>
+      </w:r>
+      <w:r>
+        <w:rPr>
+          <w:rFonts w:ascii="Times New Roman" w:hAnsi="Times New Roman" w:cs="Times New Roman"/>
+        </w:rPr>
+        <w:t xml:space="preserve">, we find </w:t>
+      </w:r>
+      <w:r>
+        <w:rPr>
+          <w:rFonts w:ascii="Times New Roman" w:hAnsi="Times New Roman" w:cs="Times New Roman"/>
+        </w:rPr>
+        <w:t xml:space="preserve">that the critical rate of each stressor depends on the magnitude of the other, i.e. we identify an interaction between the critical rates. Specifically, </w:t>
+      </w:r>
+      <w:r>
+        <w:rPr>
+          <w:rFonts w:ascii="Times New Roman" w:hAnsi="Times New Roman" w:cs="Times New Roman"/>
+        </w:rPr>
+        <w:t xml:space="preserve">the critical rate of each stressor is lower if </w:t>
       </w:r>
       <w:r>
         <w:rPr>
@@ -7262,7 +7560,13 @@
         <w:rPr>
           <w:rFonts w:ascii="Times New Roman" w:hAnsi="Times New Roman" w:cs="Times New Roman"/>
         </w:rPr>
-        <w:t xml:space="preserve">It is also important to ask how </w:t>
+        <w:t xml:space="preserve">We next consider </w:t>
+      </w:r>
+      <w:r>
+        <w:rPr>
+          <w:rFonts w:ascii="Times New Roman" w:hAnsi="Times New Roman" w:cs="Times New Roman"/>
+        </w:rPr>
+        <w:t xml:space="preserve">how </w:t>
       </w:r>
       <w:r>
         <w:rPr>
@@ -7350,6 +7654,62 @@
         </w:rPr>
         <w:t xml:space="preserve">). </w:t>
       </w:r>
+      <w:r>
+        <w:rPr>
+          <w:rFonts w:ascii="Times New Roman" w:hAnsi="Times New Roman" w:cs="Times New Roman"/>
+        </w:rPr>
+        <w:t xml:space="preserve">The similarity between the equilibrium biomass from </w:t>
+      </w:r>
+      <w:r>
+        <w:rPr>
+          <w:rFonts w:ascii="Times New Roman" w:hAnsi="Times New Roman" w:cs="Times New Roman"/>
+        </w:rPr>
+        <w:t>our mathematical</w:t>
+      </w:r>
+      <w:r>
+        <w:rPr>
+          <w:rFonts w:ascii="Times New Roman" w:hAnsi="Times New Roman" w:cs="Times New Roman"/>
+        </w:rPr>
+        <w:t xml:space="preserve"> analysis of an approximation of a Gaussian dispersal kernel (Figure 2a) and from our simulations of a Laplace dispersal kernel (Figure 3a) show</w:t>
+      </w:r>
+      <w:r>
+        <w:rPr>
+          <w:rFonts w:ascii="Times New Roman" w:hAnsi="Times New Roman" w:cs="Times New Roman"/>
+        </w:rPr>
+        <w:t>s</w:t>
+      </w:r>
+      <w:r>
+        <w:rPr>
+          <w:rFonts w:ascii="Times New Roman" w:hAnsi="Times New Roman" w:cs="Times New Roman"/>
+        </w:rPr>
+        <w:t xml:space="preserve"> that this result and the following results are robust both to changing our method of analysis and to changing the dispersal kernel.</w:t>
+      </w:r>
+      <w:r>
+        <w:rPr>
+          <w:rFonts w:ascii="Times New Roman" w:hAnsi="Times New Roman" w:cs="Times New Roman"/>
+        </w:rPr>
+        <w:t xml:space="preserve"> </w:t>
+      </w:r>
+      <w:r>
+        <w:rPr>
+          <w:rFonts w:ascii="Times New Roman" w:hAnsi="Times New Roman" w:cs="Times New Roman"/>
+        </w:rPr>
+        <w:t xml:space="preserve">While the equilibrium biomass depends quantitatively on the parameters of the model, our results are qualitatively robust and we choose a representative set of parameters </w:t>
+      </w:r>
+      <w:r>
+        <w:rPr>
+          <w:rFonts w:ascii="Times New Roman" w:hAnsi="Times New Roman" w:cs="Times New Roman"/>
+        </w:rPr>
+        <w:t>for</w:t>
+      </w:r>
+      <w:bookmarkStart w:id="9" w:name="_GoBack"/>
+      <w:bookmarkEnd w:id="9"/>
+      <w:r>
+        <w:rPr>
+          <w:rFonts w:ascii="Times New Roman" w:hAnsi="Times New Roman" w:cs="Times New Roman"/>
+        </w:rPr>
+        <w:t xml:space="preserve"> our figures. </w:t>
+      </w:r>
     </w:p>
     <w:p>
       <w:pPr>
@@ -7621,7 +7981,7 @@
           <w:sz w:val="28"/>
         </w:rPr>
       </w:pPr>
-      <w:bookmarkStart w:id="9" w:name="management-strategies"/>
+      <w:bookmarkStart w:id="10" w:name="management-strategies"/>
       <w:r>
         <w:rPr>
           <w:rFonts w:ascii="Times New Roman" w:hAnsi="Times New Roman" w:cs="Times New Roman"/>
@@ -7631,7 +7991,7 @@
         <w:t xml:space="preserve">Alternative management strategies </w:t>
       </w:r>
     </w:p>
-    <w:bookmarkEnd w:id="9"/>
+    <w:bookmarkEnd w:id="10"/>
     <w:p>
       <w:pPr>
         <w:spacing w:line="480" w:lineRule="auto"/>
@@ -7676,7 +8036,55 @@
         <w:rPr>
           <w:rFonts w:ascii="Times New Roman" w:hAnsi="Times New Roman" w:cs="Times New Roman"/>
         </w:rPr>
-        <w:t xml:space="preserve"> no longer depends on the harvesting rate (Figure 3b). In other words, as long as there is some threshold population density below which harvesting is not allowed, critical climate velocity in our model only depends on the growth rate, length of the viable patch, and average dispersal distance. In this case, the interaction follows a simple comparative model, such that the cumulative impacts of the two stressors are equal to the individual effect of the worst stressor.</w:t>
+        <w:t xml:space="preserve"> no longer depends on the harvesting rate (Figure 3b). In other words, as long as there is some threshold population density below which harvesting is not allowed, critical climate velocity in our model only depends on the growth rate, length of the viable patch, and average dispersal distance. In this case, </w:t>
+      </w:r>
+      <w:r>
+        <w:rPr>
+          <w:rFonts w:ascii="Times New Roman" w:hAnsi="Times New Roman" w:cs="Times New Roman"/>
+        </w:rPr>
+        <w:t>there is no longer an interaction between the critical rates of the two stressors</w:t>
+      </w:r>
+      <w:r>
+        <w:rPr>
+          <w:rFonts w:ascii="Times New Roman" w:hAnsi="Times New Roman" w:cs="Times New Roman"/>
+        </w:rPr>
+        <w:t xml:space="preserve"> </w:t>
+      </w:r>
+      <w:r>
+        <w:rPr>
+          <w:rFonts w:ascii="Times New Roman" w:hAnsi="Times New Roman" w:cs="Times New Roman"/>
+        </w:rPr>
+        <w:t xml:space="preserve"> and </w:t>
+      </w:r>
+      <w:r>
+        <w:rPr>
+          <w:rFonts w:ascii="Times New Roman" w:hAnsi="Times New Roman" w:cs="Times New Roman"/>
+        </w:rPr>
+        <w:t xml:space="preserve">the </w:t>
+      </w:r>
+      <w:r>
+        <w:rPr>
+          <w:rFonts w:ascii="Times New Roman" w:hAnsi="Times New Roman" w:cs="Times New Roman"/>
+        </w:rPr>
+        <w:t>effect of the stressors</w:t>
+      </w:r>
+      <w:r>
+        <w:rPr>
+          <w:rFonts w:ascii="Times New Roman" w:hAnsi="Times New Roman" w:cs="Times New Roman"/>
+        </w:rPr>
+        <w:t xml:space="preserve"> follows a simple comparative model</w:t>
+      </w:r>
+      <w:r>
+        <w:rPr>
+          <w:rFonts w:ascii="Times New Roman" w:hAnsi="Times New Roman" w:cs="Times New Roman"/>
+        </w:rPr>
+        <w:t xml:space="preserve">: </w:t>
+      </w:r>
+      <w:r>
+        <w:rPr>
+          <w:rFonts w:ascii="Times New Roman" w:hAnsi="Times New Roman" w:cs="Times New Roman"/>
+        </w:rPr>
+        <w:t>the cumulative impacts of the two stressors are equal to the individual effect of the worst stressor.</w:t>
       </w:r>
     </w:p>
     <w:p>
@@ -7765,7 +8173,7 @@
           <w:color w:val="auto"/>
         </w:rPr>
       </w:pPr>
-      <w:bookmarkStart w:id="10" w:name="discussion"/>
+      <w:bookmarkStart w:id="11" w:name="discussion"/>
       <w:r>
         <w:rPr>
           <w:rFonts w:ascii="Times New Roman" w:hAnsi="Times New Roman" w:cs="Times New Roman"/>
@@ -7774,7 +8182,7 @@
         <w:t>Discussion</w:t>
       </w:r>
     </w:p>
-    <w:bookmarkEnd w:id="10"/>
+    <w:bookmarkEnd w:id="11"/>
     <w:p>
       <w:pPr>
         <w:spacing w:line="480" w:lineRule="auto"/>
@@ -7834,13 +8242,31 @@
         <w:rPr>
           <w:rFonts w:ascii="Times New Roman" w:hAnsi="Times New Roman" w:cs="Times New Roman"/>
         </w:rPr>
+        <w:t xml:space="preserve">an interaction between the critical rates of the two stressors such </w:t>
+      </w:r>
+      <w:r>
+        <w:rPr>
+          <w:rFonts w:ascii="Times New Roman" w:hAnsi="Times New Roman" w:cs="Times New Roman"/>
+        </w:rPr>
         <w:t xml:space="preserve">that the critical harvesting rate decreases as climate velocity increases. In other words, the more quickly the environment shifts, the less harvesting it takes to drive the population extinct. </w:t>
       </w:r>
       <w:r>
         <w:rPr>
           <w:rFonts w:ascii="Times New Roman" w:hAnsi="Times New Roman" w:cs="Times New Roman"/>
         </w:rPr>
-        <w:t xml:space="preserve">The interaction between climate velocity and </w:t>
+        <w:t xml:space="preserve">We then find that </w:t>
+      </w:r>
+      <w:r>
+        <w:rPr>
+          <w:rFonts w:ascii="Times New Roman" w:hAnsi="Times New Roman" w:cs="Times New Roman"/>
+        </w:rPr>
+        <w:t>c</w:t>
+      </w:r>
+      <w:r>
+        <w:rPr>
+          <w:rFonts w:ascii="Times New Roman" w:hAnsi="Times New Roman" w:cs="Times New Roman"/>
+        </w:rPr>
+        <w:t xml:space="preserve">limate velocity and </w:t>
       </w:r>
       <w:r>
         <w:rPr>
@@ -7858,13 +8284,25 @@
         <w:rPr>
           <w:rFonts w:ascii="Times New Roman" w:hAnsi="Times New Roman" w:cs="Times New Roman"/>
         </w:rPr>
-        <w:t>is</w:t>
-      </w:r>
-      <w:r>
-        <w:rPr>
-          <w:rFonts w:ascii="Times New Roman" w:hAnsi="Times New Roman" w:cs="Times New Roman"/>
-        </w:rPr>
-        <w:t xml:space="preserve"> additive for most combinations of stressor levels, with weak synergy only appearing close to population extinction</w:t>
+        <w:t>interact additively</w:t>
+      </w:r>
+      <w:r>
+        <w:rPr>
+          <w:rFonts w:ascii="Times New Roman" w:hAnsi="Times New Roman" w:cs="Times New Roman"/>
+        </w:rPr>
+        <w:t xml:space="preserve"> </w:t>
+      </w:r>
+      <w:r>
+        <w:rPr>
+          <w:rFonts w:ascii="Times New Roman" w:hAnsi="Times New Roman" w:cs="Times New Roman"/>
+        </w:rPr>
+        <w:t xml:space="preserve">in their effects on biomass </w:t>
+      </w:r>
+      <w:r>
+        <w:rPr>
+          <w:rFonts w:ascii="Times New Roman" w:hAnsi="Times New Roman" w:cs="Times New Roman"/>
+        </w:rPr>
+        <w:t>for most combinations of stressor levels, with weak synergy only appearing close to population extinction</w:t>
       </w:r>
       <w:r>
         <w:rPr>
@@ -7912,49 +8350,7 @@
         <w:rPr>
           <w:rFonts w:ascii="Times New Roman" w:hAnsi="Times New Roman" w:cs="Times New Roman"/>
         </w:rPr>
-        <w:t xml:space="preserve"> If harvest on the leading edge is avoided</w:t>
-      </w:r>
-      <w:r>
-        <w:rPr>
-          <w:rFonts w:ascii="Times New Roman" w:hAnsi="Times New Roman" w:cs="Times New Roman"/>
-        </w:rPr>
-        <w:t xml:space="preserve"> the population only decrease</w:t>
-      </w:r>
-      <w:r>
-        <w:rPr>
-          <w:rFonts w:ascii="Times New Roman" w:hAnsi="Times New Roman" w:cs="Times New Roman"/>
-        </w:rPr>
-        <w:t>s</w:t>
-      </w:r>
-      <w:r>
-        <w:rPr>
-          <w:rFonts w:ascii="Times New Roman" w:hAnsi="Times New Roman" w:cs="Times New Roman"/>
-        </w:rPr>
-        <w:t xml:space="preserve"> by an amount equal to the </w:t>
-      </w:r>
-      <w:r>
-        <w:rPr>
-          <w:rFonts w:ascii="Times New Roman" w:hAnsi="Times New Roman" w:cs="Times New Roman"/>
-        </w:rPr>
-        <w:t xml:space="preserve">effect of the </w:t>
-      </w:r>
-      <w:r>
-        <w:rPr>
-          <w:rFonts w:ascii="Times New Roman" w:hAnsi="Times New Roman" w:cs="Times New Roman"/>
-        </w:rPr>
-        <w:t>single worst stressor</w:t>
-      </w:r>
-      <w:r>
-        <w:rPr>
-          <w:rFonts w:ascii="Times New Roman" w:hAnsi="Times New Roman" w:cs="Times New Roman"/>
-        </w:rPr>
-        <w:t xml:space="preserve"> (whether climate velocity or harvest)</w:t>
-      </w:r>
-      <w:r>
-        <w:rPr>
-          <w:rFonts w:ascii="Times New Roman" w:hAnsi="Times New Roman" w:cs="Times New Roman"/>
-        </w:rPr>
-        <w:t>.</w:t>
+        <w:t xml:space="preserve"> </w:t>
       </w:r>
     </w:p>
     <w:p>
@@ -8374,13 +8770,19 @@
         <w:rPr>
           <w:rFonts w:ascii="Times New Roman" w:hAnsi="Times New Roman" w:cs="Times New Roman"/>
         </w:rPr>
-        <w:t xml:space="preserve">One goal of </w:t>
-      </w:r>
-      <w:r>
-        <w:rPr>
-          <w:rFonts w:ascii="Times New Roman" w:hAnsi="Times New Roman" w:cs="Times New Roman"/>
-        </w:rPr>
-        <w:t>our model</w:t>
+        <w:t xml:space="preserve">Our finding that </w:t>
+      </w:r>
+      <w:r>
+        <w:rPr>
+          <w:rFonts w:ascii="Times New Roman" w:hAnsi="Times New Roman" w:cs="Times New Roman"/>
+        </w:rPr>
+        <w:t>the interaction</w:t>
+      </w:r>
+      <w:r>
+        <w:rPr>
+          <w:rFonts w:ascii="Times New Roman" w:hAnsi="Times New Roman" w:cs="Times New Roman"/>
+        </w:rPr>
+        <w:t xml:space="preserve"> between harvest and climate velocity</w:t>
       </w:r>
       <w:r>
         <w:rPr>
@@ -8392,55 +8794,7 @@
         <w:rPr>
           <w:rFonts w:ascii="Times New Roman" w:hAnsi="Times New Roman" w:cs="Times New Roman"/>
         </w:rPr>
-        <w:t>is</w:t>
-      </w:r>
-      <w:r>
-        <w:rPr>
-          <w:rFonts w:ascii="Times New Roman" w:hAnsi="Times New Roman" w:cs="Times New Roman"/>
-        </w:rPr>
-        <w:t xml:space="preserve"> to examine</w:t>
-      </w:r>
-      <w:r>
-        <w:rPr>
-          <w:rFonts w:ascii="Times New Roman" w:hAnsi="Times New Roman" w:cs="Times New Roman"/>
-        </w:rPr>
-        <w:t xml:space="preserve"> the </w:t>
-      </w:r>
-      <w:r>
-        <w:rPr>
-          <w:rFonts w:ascii="Times New Roman" w:hAnsi="Times New Roman" w:cs="Times New Roman"/>
-        </w:rPr>
-        <w:t>cumulative impacts of multiple stressors</w:t>
-      </w:r>
-      <w:r>
-        <w:rPr>
-          <w:rFonts w:ascii="Times New Roman" w:hAnsi="Times New Roman" w:cs="Times New Roman"/>
-        </w:rPr>
-        <w:t xml:space="preserve">. We </w:t>
-      </w:r>
-      <w:r>
-        <w:rPr>
-          <w:rFonts w:ascii="Times New Roman" w:hAnsi="Times New Roman" w:cs="Times New Roman"/>
-        </w:rPr>
-        <w:t>find</w:t>
-      </w:r>
-      <w:r>
-        <w:rPr>
-          <w:rFonts w:ascii="Times New Roman" w:hAnsi="Times New Roman" w:cs="Times New Roman"/>
-        </w:rPr>
-        <w:t xml:space="preserve"> that the interaction</w:t>
-      </w:r>
-      <w:r>
-        <w:rPr>
-          <w:rFonts w:ascii="Times New Roman" w:hAnsi="Times New Roman" w:cs="Times New Roman"/>
-        </w:rPr>
-        <w:t xml:space="preserve"> between harvest and climate velocity</w:t>
-      </w:r>
-      <w:r>
-        <w:rPr>
-          <w:rFonts w:ascii="Times New Roman" w:hAnsi="Times New Roman" w:cs="Times New Roman"/>
-        </w:rPr>
-        <w:t xml:space="preserve"> </w:t>
+        <w:t xml:space="preserve">on biomass </w:t>
       </w:r>
       <w:r>
         <w:rPr>
@@ -8452,19 +8806,7 @@
         <w:rPr>
           <w:rFonts w:ascii="Times New Roman" w:hAnsi="Times New Roman" w:cs="Times New Roman"/>
         </w:rPr>
-        <w:t xml:space="preserve">effectively additive, with weak synergistic effects appearing primarily when the population </w:t>
-      </w:r>
-      <w:r>
-        <w:rPr>
-          <w:rFonts w:ascii="Times New Roman" w:hAnsi="Times New Roman" w:cs="Times New Roman"/>
-        </w:rPr>
-        <w:t xml:space="preserve">is </w:t>
-      </w:r>
-      <w:r>
-        <w:rPr>
-          <w:rFonts w:ascii="Times New Roman" w:hAnsi="Times New Roman" w:cs="Times New Roman"/>
-        </w:rPr>
-        <w:t>close to extinction. This result from our model would appear to contrast with other demonstrations of synergy</w:t>
+        <w:t>effectively additive would appear to contrast with other demonstrations of synergy</w:t>
       </w:r>
       <w:r>
         <w:rPr>
@@ -9208,7 +9550,61 @@
         <w:rPr>
           <w:rFonts w:ascii="Times New Roman" w:hAnsi="Times New Roman" w:cs="Times New Roman"/>
         </w:rPr>
-        <w:t xml:space="preserve">much of the interaction between the two stressors. In our model, thresholds appear to have this effect because </w:t>
+        <w:t xml:space="preserve">how </w:t>
+      </w:r>
+      <w:r>
+        <w:rPr>
+          <w:rFonts w:ascii="Times New Roman" w:hAnsi="Times New Roman" w:cs="Times New Roman"/>
+        </w:rPr>
+        <w:t>the two stressors</w:t>
+      </w:r>
+      <w:r>
+        <w:rPr>
+          <w:rFonts w:ascii="Times New Roman" w:hAnsi="Times New Roman" w:cs="Times New Roman"/>
+        </w:rPr>
+        <w:t xml:space="preserve"> interact</w:t>
+      </w:r>
+      <w:r>
+        <w:rPr>
+          <w:rFonts w:ascii="Times New Roman" w:hAnsi="Times New Roman" w:cs="Times New Roman"/>
+        </w:rPr>
+        <w:t xml:space="preserve">. </w:t>
+      </w:r>
+      <w:r>
+        <w:rPr>
+          <w:rFonts w:ascii="Times New Roman" w:hAnsi="Times New Roman" w:cs="Times New Roman"/>
+        </w:rPr>
+        <w:t>I</w:t>
+      </w:r>
+      <w:r>
+        <w:rPr>
+          <w:rFonts w:ascii="Times New Roman" w:hAnsi="Times New Roman" w:cs="Times New Roman"/>
+        </w:rPr>
+        <w:t>n particular</w:t>
+      </w:r>
+      <w:r>
+        <w:rPr>
+          <w:rFonts w:ascii="Times New Roman" w:hAnsi="Times New Roman" w:cs="Times New Roman"/>
+        </w:rPr>
+        <w:t>,</w:t>
+      </w:r>
+      <w:r>
+        <w:rPr>
+          <w:rFonts w:ascii="Times New Roman" w:hAnsi="Times New Roman" w:cs="Times New Roman"/>
+        </w:rPr>
+        <w:t xml:space="preserve"> </w:t>
+      </w:r>
+      <w:r>
+        <w:rPr>
+          <w:rFonts w:ascii="Times New Roman" w:hAnsi="Times New Roman" w:cs="Times New Roman"/>
+        </w:rPr>
+        <w:t xml:space="preserve">the interaction between the critical rates is removed: as long as the climate velocity is below its critical rate, the population size is determined by the magnitude of harvesting but not that of climate velocity. </w:t>
+      </w:r>
+      <w:r>
+        <w:rPr>
+          <w:rFonts w:ascii="Times New Roman" w:hAnsi="Times New Roman" w:cs="Times New Roman"/>
+        </w:rPr>
+        <w:t xml:space="preserve">In our model, thresholds appear to have this effect because </w:t>
       </w:r>
       <w:r>
         <w:rPr>
@@ -9883,15 +10279,7 @@
         <w:rPr>
           <w:rFonts w:ascii="Times New Roman" w:hAnsi="Times New Roman" w:cs="Times New Roman"/>
         </w:rPr>
-        <w:t>; McCarthy et al. 2011), our results contribute to this body of wor</w:t>
-      </w:r>
-      <w:bookmarkStart w:id="11" w:name="_GoBack"/>
-      <w:bookmarkEnd w:id="11"/>
-      <w:r>
-        <w:rPr>
-          <w:rFonts w:ascii="Times New Roman" w:hAnsi="Times New Roman" w:cs="Times New Roman"/>
-        </w:rPr>
-        <w:t>k by showing that small gaps between protected areas, even if counter-balanced by small protected areas, may help species keep up with climate velocities</w:t>
+        <w:t>; McCarthy et al. 2011), our results contribute to this body of work by showing that small gaps between protected areas, even if counter-balanced by small protected areas, may help species keep up with climate velocities</w:t>
       </w:r>
       <w:r>
         <w:rPr>
@@ -9935,7 +10323,7 @@
         <w:rPr>
           <w:rFonts w:ascii="Times New Roman" w:hAnsi="Times New Roman" w:cs="Times New Roman"/>
         </w:rPr>
-        <w:t>apply to a wide range of species. Our discrete-time, continuous-space model captures the processes important to species with distinct growth and dispersal stages, including most marine organisms, plants, trees, and many insects. Our approach does not capture all the complexities of real populations</w:t>
+        <w:t>apply to a wide range of species. Our discrete-time, continuous-space model captures the processes important to species with distinct growth and dispersal stages, including most marine organisms, plants, and many insects. Our approach does not capture all the complexities of real populations</w:t>
       </w:r>
       <w:r>
         <w:rPr>
@@ -10632,7 +11020,19 @@
         <w:rPr>
           <w:rFonts w:ascii="Times New Roman" w:hAnsi="Times New Roman" w:cs="Times New Roman"/>
         </w:rPr>
-        <w:t xml:space="preserve">Agardy, M. Tundi. 1994. Advances in marine conservation: the role of marine protected areas. </w:t>
+        <w:t>Tundi</w:t>
+      </w:r>
+      <w:r>
+        <w:rPr>
+          <w:rFonts w:ascii="Times New Roman" w:hAnsi="Times New Roman" w:cs="Times New Roman"/>
+        </w:rPr>
+        <w:t xml:space="preserve"> Agardy, M</w:t>
+      </w:r>
+      <w:r>
+        <w:rPr>
+          <w:rFonts w:ascii="Times New Roman" w:hAnsi="Times New Roman" w:cs="Times New Roman"/>
+        </w:rPr>
+        <w:t xml:space="preserve">. 1994. Advances in marine conservation: the role of marine protected areas. </w:t>
       </w:r>
       <w:r>
         <w:rPr>
@@ -10658,7 +11058,20 @@
         <w:rPr>
           <w:rFonts w:ascii="Times New Roman" w:hAnsi="Times New Roman" w:cs="Times New Roman"/>
         </w:rPr>
-        <w:t>Anderson, C.N.K., et al. 2008. Why fishing magnifies fluctuations in fish abundance. Nature 452: 835–9.</w:t>
+        <w:t xml:space="preserve">Anderson, C.N.K., et al. 2008. Why fishing magnifies fluctuations in fish abundance. </w:t>
+      </w:r>
+      <w:r>
+        <w:rPr>
+          <w:rFonts w:ascii="Times New Roman" w:hAnsi="Times New Roman" w:cs="Times New Roman"/>
+          <w:i/>
+        </w:rPr>
+        <w:t>Nature</w:t>
+      </w:r>
+      <w:r>
+        <w:rPr>
+          <w:rFonts w:ascii="Times New Roman" w:hAnsi="Times New Roman" w:cs="Times New Roman"/>
+        </w:rPr>
+        <w:t xml:space="preserve"> 452: 835–9.</w:t>
       </w:r>
     </w:p>
     <w:p>
@@ -10737,29 +11150,45 @@
         <w:rPr>
           <w:rFonts w:ascii="Times New Roman" w:hAnsi="Times New Roman" w:cs="Times New Roman"/>
         </w:rPr>
-        <w:t xml:space="preserve">, </w:t>
-      </w:r>
-      <w:r>
-        <w:rPr>
-          <w:rFonts w:ascii="Times New Roman" w:hAnsi="Times New Roman" w:cs="Times New Roman"/>
-        </w:rPr>
-        <w:t>2011. Do species’ traits predict recent shifts at expanding range edges? Ecol</w:t>
-      </w:r>
-      <w:r>
-        <w:rPr>
-          <w:rFonts w:ascii="Times New Roman" w:hAnsi="Times New Roman" w:cs="Times New Roman"/>
+        <w:t>.</w:t>
+      </w:r>
+      <w:r>
+        <w:rPr>
+          <w:rFonts w:ascii="Times New Roman" w:hAnsi="Times New Roman" w:cs="Times New Roman"/>
+        </w:rPr>
+        <w:t xml:space="preserve"> </w:t>
+      </w:r>
+      <w:r>
+        <w:rPr>
+          <w:rFonts w:ascii="Times New Roman" w:hAnsi="Times New Roman" w:cs="Times New Roman"/>
+        </w:rPr>
+        <w:t xml:space="preserve">2011. Do species’ traits predict recent shifts at expanding range edges? </w:t>
+      </w:r>
+      <w:r>
+        <w:rPr>
+          <w:rFonts w:ascii="Times New Roman" w:hAnsi="Times New Roman" w:cs="Times New Roman"/>
+          <w:i/>
+        </w:rPr>
+        <w:t>Ecol</w:t>
+      </w:r>
+      <w:r>
+        <w:rPr>
+          <w:rFonts w:ascii="Times New Roman" w:hAnsi="Times New Roman" w:cs="Times New Roman"/>
+          <w:i/>
         </w:rPr>
         <w:t>ogy</w:t>
       </w:r>
       <w:r>
         <w:rPr>
           <w:rFonts w:ascii="Times New Roman" w:hAnsi="Times New Roman" w:cs="Times New Roman"/>
+          <w:i/>
         </w:rPr>
         <w:t xml:space="preserve"> Lett</w:t>
       </w:r>
       <w:r>
         <w:rPr>
           <w:rFonts w:ascii="Times New Roman" w:hAnsi="Times New Roman" w:cs="Times New Roman"/>
+          <w:i/>
         </w:rPr>
         <w:t>ers</w:t>
       </w:r>
@@ -10816,7 +11245,20 @@
         <w:rPr>
           <w:rFonts w:ascii="Times New Roman" w:hAnsi="Times New Roman" w:cs="Times New Roman"/>
         </w:rPr>
-        <w:t>Clark. 2007. Current problems in the management of marine fisheries. Science 316: 1713–6.</w:t>
+        <w:t xml:space="preserve">Clark. 2007. Current problems in the management of marine fisheries. </w:t>
+      </w:r>
+      <w:r>
+        <w:rPr>
+          <w:rFonts w:ascii="Times New Roman" w:hAnsi="Times New Roman" w:cs="Times New Roman"/>
+          <w:i/>
+        </w:rPr>
+        <w:t>Science</w:t>
+      </w:r>
+      <w:r>
+        <w:rPr>
+          <w:rFonts w:ascii="Times New Roman" w:hAnsi="Times New Roman" w:cs="Times New Roman"/>
+        </w:rPr>
+        <w:t xml:space="preserve"> 316: 1713–6.</w:t>
       </w:r>
     </w:p>
     <w:p>
@@ -11065,7 +11507,14 @@
           <w:i/>
           <w:iCs/>
         </w:rPr>
-        <w:t>Science 334</w:t>
+        <w:t xml:space="preserve">Science </w:t>
+      </w:r>
+      <w:r>
+        <w:rPr>
+          <w:rFonts w:ascii="Times New Roman" w:hAnsi="Times New Roman" w:cs="Times New Roman"/>
+          <w:iCs/>
+        </w:rPr>
+        <w:t>334</w:t>
       </w:r>
       <w:r>
         <w:rPr>
@@ -11196,7 +11645,14 @@
           <w:i/>
           <w:iCs/>
         </w:rPr>
-        <w:t>Science 333</w:t>
+        <w:t>Science</w:t>
+      </w:r>
+      <w:r>
+        <w:rPr>
+          <w:rFonts w:ascii="Times New Roman" w:hAnsi="Times New Roman" w:cs="Times New Roman"/>
+          <w:iCs/>
+        </w:rPr>
+        <w:t xml:space="preserve"> 333</w:t>
       </w:r>
       <w:r>
         <w:rPr>
@@ -11601,31 +12057,48 @@
         <w:rPr>
           <w:rFonts w:ascii="Times New Roman" w:hAnsi="Times New Roman" w:cs="Times New Roman"/>
         </w:rPr>
-        <w:t>et al. 2008. Developing harvest strategies for low-value and data-poor fisheries: Case studies from three Australian fisheries. Fish</w:t>
-      </w:r>
-      <w:r>
-        <w:rPr>
-          <w:rFonts w:ascii="Times New Roman" w:hAnsi="Times New Roman" w:cs="Times New Roman"/>
+        <w:t xml:space="preserve">et al. 2008. Developing harvest strategies for low-value and data-poor fisheries: Case studies from three Australian fisheries. </w:t>
+      </w:r>
+      <w:r>
+        <w:rPr>
+          <w:rFonts w:ascii="Times New Roman" w:hAnsi="Times New Roman" w:cs="Times New Roman"/>
+          <w:i/>
+        </w:rPr>
+        <w:t>Fish</w:t>
+      </w:r>
+      <w:r>
+        <w:rPr>
+          <w:rFonts w:ascii="Times New Roman" w:hAnsi="Times New Roman" w:cs="Times New Roman"/>
+          <w:i/>
         </w:rPr>
         <w:t>eries</w:t>
       </w:r>
       <w:r>
         <w:rPr>
           <w:rFonts w:ascii="Times New Roman" w:hAnsi="Times New Roman" w:cs="Times New Roman"/>
+          <w:i/>
         </w:rPr>
         <w:t xml:space="preserve"> Res</w:t>
       </w:r>
       <w:r>
         <w:rPr>
           <w:rFonts w:ascii="Times New Roman" w:hAnsi="Times New Roman" w:cs="Times New Roman"/>
+          <w:i/>
         </w:rPr>
         <w:t>earch</w:t>
       </w:r>
       <w:r>
         <w:rPr>
           <w:rFonts w:ascii="Times New Roman" w:hAnsi="Times New Roman" w:cs="Times New Roman"/>
-        </w:rPr>
-        <w:t xml:space="preserve"> 94: 380–390.</w:t>
+          <w:i/>
+        </w:rPr>
+        <w:t xml:space="preserve"> </w:t>
+      </w:r>
+      <w:r>
+        <w:rPr>
+          <w:rFonts w:ascii="Times New Roman" w:hAnsi="Times New Roman" w:cs="Times New Roman"/>
+        </w:rPr>
+        <w:t>94: 380–390.</w:t>
       </w:r>
     </w:p>
     <w:p>
@@ -11650,7 +12123,19 @@
         <w:rPr>
           <w:rFonts w:ascii="Times New Roman" w:hAnsi="Times New Roman" w:cs="Times New Roman"/>
         </w:rPr>
-        <w:t>, et al. 2006. methods improve prediction of species</w:t>
+        <w:t xml:space="preserve">, et al. 2006. </w:t>
+      </w:r>
+      <w:r>
+        <w:rPr>
+          <w:rFonts w:ascii="Times New Roman" w:hAnsi="Times New Roman" w:cs="Times New Roman"/>
+        </w:rPr>
+        <w:t xml:space="preserve">Novel </w:t>
+      </w:r>
+      <w:r>
+        <w:rPr>
+          <w:rFonts w:ascii="Times New Roman" w:hAnsi="Times New Roman" w:cs="Times New Roman"/>
+        </w:rPr>
+        <w:t>methods improve prediction of species</w:t>
       </w:r>
       <w:r>
         <w:rPr>
@@ -11724,37 +12209,55 @@
         <w:rPr>
           <w:rFonts w:ascii="Times New Roman" w:hAnsi="Times New Roman" w:cs="Times New Roman"/>
         </w:rPr>
-        <w:t>2014. Climate change and fishing: a century of shifting distribution in North Sea cod. Glob</w:t>
-      </w:r>
-      <w:r>
-        <w:rPr>
-          <w:rFonts w:ascii="Times New Roman" w:hAnsi="Times New Roman" w:cs="Times New Roman"/>
+        <w:t xml:space="preserve">2014. Climate change and fishing: a century of shifting distribution in North Sea cod. </w:t>
+      </w:r>
+      <w:r>
+        <w:rPr>
+          <w:rFonts w:ascii="Times New Roman" w:hAnsi="Times New Roman" w:cs="Times New Roman"/>
+          <w:i/>
+        </w:rPr>
+        <w:t>Glob</w:t>
+      </w:r>
+      <w:r>
+        <w:rPr>
+          <w:rFonts w:ascii="Times New Roman" w:hAnsi="Times New Roman" w:cs="Times New Roman"/>
+          <w:i/>
         </w:rPr>
         <w:t>al</w:t>
       </w:r>
       <w:r>
         <w:rPr>
           <w:rFonts w:ascii="Times New Roman" w:hAnsi="Times New Roman" w:cs="Times New Roman"/>
+          <w:i/>
         </w:rPr>
         <w:t xml:space="preserve"> Chang</w:t>
       </w:r>
       <w:r>
         <w:rPr>
           <w:rFonts w:ascii="Times New Roman" w:hAnsi="Times New Roman" w:cs="Times New Roman"/>
+          <w:i/>
         </w:rPr>
         <w:t xml:space="preserve">e </w:t>
       </w:r>
       <w:r>
         <w:rPr>
           <w:rFonts w:ascii="Times New Roman" w:hAnsi="Times New Roman" w:cs="Times New Roman"/>
+          <w:i/>
         </w:rPr>
         <w:t>Biol</w:t>
       </w:r>
       <w:r>
         <w:rPr>
           <w:rFonts w:ascii="Times New Roman" w:hAnsi="Times New Roman" w:cs="Times New Roman"/>
-        </w:rPr>
-        <w:t xml:space="preserve">ogy. doi: 10.1111/gcb.12513 </w:t>
+          <w:i/>
+        </w:rPr>
+        <w:t>ogy</w:t>
+      </w:r>
+      <w:r>
+        <w:rPr>
+          <w:rFonts w:ascii="Times New Roman" w:hAnsi="Times New Roman" w:cs="Times New Roman"/>
+        </w:rPr>
+        <w:t xml:space="preserve">. </w:t>
       </w:r>
     </w:p>
     <w:p>
@@ -11767,7 +12270,20 @@
         <w:rPr>
           <w:rFonts w:ascii="Times New Roman" w:hAnsi="Times New Roman" w:cs="Times New Roman"/>
         </w:rPr>
-        <w:t>Fisher, R.A. 1937. The wave of advance of advantageous genes. Annals of Eugenics 7: 355-369.</w:t>
+        <w:t xml:space="preserve">Fisher, R.A. 1937. The wave of advance of advantageous genes. </w:t>
+      </w:r>
+      <w:r>
+        <w:rPr>
+          <w:rFonts w:ascii="Times New Roman" w:hAnsi="Times New Roman" w:cs="Times New Roman"/>
+          <w:i/>
+        </w:rPr>
+        <w:t>Annals of Eugenics</w:t>
+      </w:r>
+      <w:r>
+        <w:rPr>
+          <w:rFonts w:ascii="Times New Roman" w:hAnsi="Times New Roman" w:cs="Times New Roman"/>
+        </w:rPr>
+        <w:t xml:space="preserve"> 7: 355-369.</w:t>
       </w:r>
     </w:p>
     <w:p>
@@ -12018,7 +12534,13 @@
         <w:rPr>
           <w:rFonts w:ascii="Times New Roman" w:hAnsi="Times New Roman" w:cs="Times New Roman"/>
         </w:rPr>
-        <w:t xml:space="preserve">th, D. C., </w:t>
+        <w:t>th,</w:t>
+      </w:r>
+      <w:r>
+        <w:rPr>
+          <w:rFonts w:ascii="Times New Roman" w:hAnsi="Times New Roman" w:cs="Times New Roman"/>
+        </w:rPr>
+        <w:t xml:space="preserve"> </w:t>
       </w:r>
       <w:r>
         <w:rPr>
@@ -12055,7 +12577,6 @@
       <w:r>
         <w:rPr>
           <w:rFonts w:ascii="Times New Roman" w:hAnsi="Times New Roman" w:cs="Times New Roman"/>
-          <w:i/>
           <w:iCs/>
         </w:rPr>
         <w:t>12</w:t>
@@ -12198,13 +12719,6 @@
       <w:r>
         <w:rPr>
           <w:rFonts w:ascii="Times New Roman" w:hAnsi="Times New Roman" w:cs="Times New Roman"/>
-          <w:i/>
-        </w:rPr>
-        <w:t xml:space="preserve"> USA</w:t>
-      </w:r>
-      <w:r>
-        <w:rPr>
-          <w:rFonts w:ascii="Times New Roman" w:hAnsi="Times New Roman" w:cs="Times New Roman"/>
         </w:rPr>
         <w:t xml:space="preserve"> 107: 18286–93.</w:t>
       </w:r>
@@ -12300,14 +12814,14 @@
           <w:rFonts w:ascii="Times New Roman" w:hAnsi="Times New Roman" w:cs="Times New Roman"/>
           <w:i/>
         </w:rPr>
-        <w:t xml:space="preserve"> Nat</w:t>
+        <w:t xml:space="preserve"> Na</w:t>
       </w:r>
       <w:r>
         <w:rPr>
           <w:rFonts w:ascii="Times New Roman" w:hAnsi="Times New Roman" w:cs="Times New Roman"/>
           <w:i/>
         </w:rPr>
-        <w:t>ationa</w:t>
+        <w:t>tiona</w:t>
       </w:r>
       <w:r>
         <w:rPr>
@@ -12342,13 +12856,13 @@
           <w:rFonts w:ascii="Times New Roman" w:hAnsi="Times New Roman" w:cs="Times New Roman"/>
           <w:i/>
         </w:rPr>
-        <w:t xml:space="preserve"> USA</w:t>
-      </w:r>
-      <w:r>
-        <w:rPr>
-          <w:rFonts w:ascii="Times New Roman" w:hAnsi="Times New Roman" w:cs="Times New Roman"/>
-        </w:rPr>
-        <w:t xml:space="preserve"> 107: 18251–5.</w:t>
+        <w:t xml:space="preserve"> </w:t>
+      </w:r>
+      <w:r>
+        <w:rPr>
+          <w:rFonts w:ascii="Times New Roman" w:hAnsi="Times New Roman" w:cs="Times New Roman"/>
+        </w:rPr>
+        <w:t>107: 18251–5.</w:t>
       </w:r>
     </w:p>
     <w:p>
@@ -12483,35 +12997,47 @@
         <w:rPr>
           <w:rFonts w:ascii="Times New Roman" w:hAnsi="Times New Roman" w:cs="Times New Roman"/>
         </w:rPr>
-        <w:t xml:space="preserve"> Holt. 2010. A framework for community interactions under climate change. Trends</w:t>
-      </w:r>
-      <w:r>
-        <w:rPr>
-          <w:rFonts w:ascii="Times New Roman" w:hAnsi="Times New Roman" w:cs="Times New Roman"/>
+        <w:t xml:space="preserve"> Holt. 2010. A framework for community interactions under climate change. </w:t>
+      </w:r>
+      <w:r>
+        <w:rPr>
+          <w:rFonts w:ascii="Times New Roman" w:hAnsi="Times New Roman" w:cs="Times New Roman"/>
+          <w:i/>
+        </w:rPr>
+        <w:t>Trends</w:t>
+      </w:r>
+      <w:r>
+        <w:rPr>
+          <w:rFonts w:ascii="Times New Roman" w:hAnsi="Times New Roman" w:cs="Times New Roman"/>
+          <w:i/>
         </w:rPr>
         <w:t xml:space="preserve"> in</w:t>
       </w:r>
       <w:r>
         <w:rPr>
           <w:rFonts w:ascii="Times New Roman" w:hAnsi="Times New Roman" w:cs="Times New Roman"/>
+          <w:i/>
         </w:rPr>
         <w:t xml:space="preserve"> Ecol</w:t>
       </w:r>
       <w:r>
         <w:rPr>
           <w:rFonts w:ascii="Times New Roman" w:hAnsi="Times New Roman" w:cs="Times New Roman"/>
+          <w:i/>
         </w:rPr>
         <w:t>ogy and</w:t>
       </w:r>
       <w:r>
         <w:rPr>
           <w:rFonts w:ascii="Times New Roman" w:hAnsi="Times New Roman" w:cs="Times New Roman"/>
+          <w:i/>
         </w:rPr>
         <w:t xml:space="preserve"> Evol</w:t>
       </w:r>
       <w:r>
         <w:rPr>
           <w:rFonts w:ascii="Times New Roman" w:hAnsi="Times New Roman" w:cs="Times New Roman"/>
+          <w:i/>
         </w:rPr>
         <w:t>ution</w:t>
       </w:r>
@@ -12908,23 +13434,39 @@
         <w:rPr>
           <w:rFonts w:ascii="Times New Roman" w:hAnsi="Times New Roman" w:cs="Times New Roman"/>
         </w:rPr>
-        <w:t xml:space="preserve"> Scott. 2010. Forecasting the dynamics of a coastal fishery species using a coupled climate-population model. Ecol</w:t>
-      </w:r>
-      <w:r>
-        <w:rPr>
-          <w:rFonts w:ascii="Times New Roman" w:hAnsi="Times New Roman" w:cs="Times New Roman"/>
-        </w:rPr>
-        <w:t>ological</w:t>
-      </w:r>
-      <w:r>
-        <w:rPr>
-          <w:rFonts w:ascii="Times New Roman" w:hAnsi="Times New Roman" w:cs="Times New Roman"/>
+        <w:t xml:space="preserve"> Scott. 2010. Forecasting the dynamics of a coastal fishery species using a couple</w:t>
+      </w:r>
+      <w:r>
+        <w:rPr>
+          <w:rFonts w:ascii="Times New Roman" w:hAnsi="Times New Roman" w:cs="Times New Roman"/>
+        </w:rPr>
+        <w:t xml:space="preserve">d climate-population model. </w:t>
+      </w:r>
+      <w:r>
+        <w:rPr>
+          <w:rFonts w:ascii="Times New Roman" w:hAnsi="Times New Roman" w:cs="Times New Roman"/>
+          <w:i/>
+        </w:rPr>
+        <w:t>Eco</w:t>
+      </w:r>
+      <w:r>
+        <w:rPr>
+          <w:rFonts w:ascii="Times New Roman" w:hAnsi="Times New Roman" w:cs="Times New Roman"/>
+          <w:i/>
+        </w:rPr>
+        <w:t>logical</w:t>
+      </w:r>
+      <w:r>
+        <w:rPr>
+          <w:rFonts w:ascii="Times New Roman" w:hAnsi="Times New Roman" w:cs="Times New Roman"/>
+          <w:i/>
         </w:rPr>
         <w:t xml:space="preserve"> Appl</w:t>
       </w:r>
       <w:r>
         <w:rPr>
           <w:rFonts w:ascii="Times New Roman" w:hAnsi="Times New Roman" w:cs="Times New Roman"/>
+          <w:i/>
         </w:rPr>
         <w:t>ications</w:t>
       </w:r>
@@ -13196,7 +13738,19 @@
         <w:rPr>
           <w:rFonts w:ascii="Times New Roman" w:hAnsi="Times New Roman" w:cs="Times New Roman"/>
         </w:rPr>
-        <w:t xml:space="preserve">A. Lindley. 2009. Synergistc Effects of Climate and Fishing in a Marine Ecosystem. </w:t>
+        <w:t>A. Lindley. 2009. Synergist</w:t>
+      </w:r>
+      <w:r>
+        <w:rPr>
+          <w:rFonts w:ascii="Times New Roman" w:hAnsi="Times New Roman" w:cs="Times New Roman"/>
+        </w:rPr>
+        <w:t>i</w:t>
+      </w:r>
+      <w:r>
+        <w:rPr>
+          <w:rFonts w:ascii="Times New Roman" w:hAnsi="Times New Roman" w:cs="Times New Roman"/>
+        </w:rPr>
+        <w:t xml:space="preserve">c Effects of Climate and Fishing in a Marine Ecosystem. </w:t>
       </w:r>
       <w:r>
         <w:rPr>
@@ -13294,31 +13848,48 @@
         <w:rPr>
           <w:rFonts w:ascii="Times New Roman" w:hAnsi="Times New Roman" w:cs="Times New Roman"/>
         </w:rPr>
-        <w:t xml:space="preserve"> Discrete-time growth-dispersal models. Mat</w:t>
-      </w:r>
-      <w:r>
-        <w:rPr>
-          <w:rFonts w:ascii="Times New Roman" w:hAnsi="Times New Roman" w:cs="Times New Roman"/>
+        <w:t xml:space="preserve"> Discrete-time growth-dispersal models. </w:t>
+      </w:r>
+      <w:r>
+        <w:rPr>
+          <w:rFonts w:ascii="Times New Roman" w:hAnsi="Times New Roman" w:cs="Times New Roman"/>
+          <w:i/>
+        </w:rPr>
+        <w:t>Mat</w:t>
+      </w:r>
+      <w:r>
+        <w:rPr>
+          <w:rFonts w:ascii="Times New Roman" w:hAnsi="Times New Roman" w:cs="Times New Roman"/>
+          <w:i/>
         </w:rPr>
         <w:t>hematical</w:t>
       </w:r>
       <w:r>
         <w:rPr>
           <w:rFonts w:ascii="Times New Roman" w:hAnsi="Times New Roman" w:cs="Times New Roman"/>
+          <w:i/>
         </w:rPr>
         <w:t xml:space="preserve"> Biosci</w:t>
       </w:r>
       <w:r>
         <w:rPr>
           <w:rFonts w:ascii="Times New Roman" w:hAnsi="Times New Roman" w:cs="Times New Roman"/>
+          <w:i/>
         </w:rPr>
         <w:t>ences</w:t>
       </w:r>
       <w:r>
         <w:rPr>
           <w:rFonts w:ascii="Times New Roman" w:hAnsi="Times New Roman" w:cs="Times New Roman"/>
-        </w:rPr>
-        <w:t xml:space="preserve"> 80: 109–136.</w:t>
+          <w:i/>
+        </w:rPr>
+        <w:t xml:space="preserve"> </w:t>
+      </w:r>
+      <w:r>
+        <w:rPr>
+          <w:rFonts w:ascii="Times New Roman" w:hAnsi="Times New Roman" w:cs="Times New Roman"/>
+        </w:rPr>
+        <w:t>80: 109–136.</w:t>
       </w:r>
     </w:p>
     <w:p>
@@ -13414,12 +13985,6 @@
         <w:rPr>
           <w:rFonts w:ascii="Times New Roman" w:hAnsi="Times New Roman" w:cs="Times New Roman"/>
         </w:rPr>
-        <w:t xml:space="preserve">USA </w:t>
-      </w:r>
-      <w:r>
-        <w:rPr>
-          <w:rFonts w:ascii="Times New Roman" w:hAnsi="Times New Roman" w:cs="Times New Roman"/>
-        </w:rPr>
         <w:t>106: 22341–22345.</w:t>
       </w:r>
     </w:p>
@@ -13519,12 +14084,11 @@
         <w:rPr>
           <w:rFonts w:ascii="Times New Roman" w:hAnsi="Times New Roman" w:cs="Times New Roman"/>
         </w:rPr>
-        <w:t xml:space="preserve">, </w:t>
-      </w:r>
-      <w:r>
-        <w:rPr>
-          <w:rFonts w:ascii="Times New Roman" w:hAnsi="Times New Roman" w:cs="Times New Roman"/>
-          <w:i/>
+        <w:t xml:space="preserve"> </w:t>
+      </w:r>
+      <w:r>
+        <w:rPr>
+          <w:rFonts w:ascii="Times New Roman" w:hAnsi="Times New Roman" w:cs="Times New Roman"/>
           <w:iCs/>
         </w:rPr>
         <w:t>462</w:t>
@@ -13697,23 +14261,33 @@
         <w:rPr>
           <w:rFonts w:ascii="Times New Roman" w:hAnsi="Times New Roman" w:cs="Times New Roman"/>
         </w:rPr>
-        <w:t>2011. Designing nature reserves in the face of uncertainty. Ecol</w:t>
-      </w:r>
-      <w:r>
-        <w:rPr>
-          <w:rFonts w:ascii="Times New Roman" w:hAnsi="Times New Roman" w:cs="Times New Roman"/>
+        <w:t xml:space="preserve">2011. Designing nature reserves in the face of uncertainty. </w:t>
+      </w:r>
+      <w:r>
+        <w:rPr>
+          <w:rFonts w:ascii="Times New Roman" w:hAnsi="Times New Roman" w:cs="Times New Roman"/>
+          <w:i/>
+        </w:rPr>
+        <w:t>Ecol</w:t>
+      </w:r>
+      <w:r>
+        <w:rPr>
+          <w:rFonts w:ascii="Times New Roman" w:hAnsi="Times New Roman" w:cs="Times New Roman"/>
+          <w:i/>
         </w:rPr>
         <w:t>ogy</w:t>
       </w:r>
       <w:r>
         <w:rPr>
           <w:rFonts w:ascii="Times New Roman" w:hAnsi="Times New Roman" w:cs="Times New Roman"/>
+          <w:i/>
         </w:rPr>
         <w:t xml:space="preserve"> Lett</w:t>
       </w:r>
       <w:r>
         <w:rPr>
           <w:rFonts w:ascii="Times New Roman" w:hAnsi="Times New Roman" w:cs="Times New Roman"/>
+          <w:i/>
         </w:rPr>
         <w:t>ers</w:t>
       </w:r>
@@ -13778,12 +14352,11 @@
         <w:rPr>
           <w:rFonts w:ascii="Times New Roman" w:hAnsi="Times New Roman" w:cs="Times New Roman"/>
         </w:rPr>
-        <w:t xml:space="preserve">, </w:t>
-      </w:r>
-      <w:r>
-        <w:rPr>
-          <w:rFonts w:ascii="Times New Roman" w:hAnsi="Times New Roman" w:cs="Times New Roman"/>
-          <w:i/>
+        <w:t xml:space="preserve"> </w:t>
+      </w:r>
+      <w:r>
+        <w:rPr>
+          <w:rFonts w:ascii="Times New Roman" w:hAnsi="Times New Roman" w:cs="Times New Roman"/>
           <w:iCs/>
         </w:rPr>
         <w:t>18</w:t>
@@ -13873,7 +14446,21 @@
           <w:rFonts w:ascii="Times New Roman" w:hAnsi="Times New Roman" w:cs="Times New Roman"/>
           <w:i/>
         </w:rPr>
-        <w:t xml:space="preserve">eedings of the Royal Society B </w:t>
+        <w:t>eedings of the Royal Society B</w:t>
+      </w:r>
+      <w:r>
+        <w:rPr>
+          <w:rFonts w:ascii="Times New Roman" w:hAnsi="Times New Roman" w:cs="Times New Roman"/>
+          <w:i/>
+        </w:rPr>
+        <w:t>: Biological Sciences</w:t>
+      </w:r>
+      <w:r>
+        <w:rPr>
+          <w:rFonts w:ascii="Times New Roman" w:hAnsi="Times New Roman" w:cs="Times New Roman"/>
+          <w:i/>
+        </w:rPr>
+        <w:t xml:space="preserve"> </w:t>
       </w:r>
       <w:r>
         <w:rPr>
@@ -14086,12 +14673,11 @@
         <w:rPr>
           <w:rFonts w:ascii="Times New Roman" w:hAnsi="Times New Roman" w:cs="Times New Roman"/>
         </w:rPr>
-        <w:t xml:space="preserve">, </w:t>
-      </w:r>
-      <w:r>
-        <w:rPr>
-          <w:rFonts w:ascii="Times New Roman" w:hAnsi="Times New Roman" w:cs="Times New Roman"/>
-          <w:i/>
+        <w:t xml:space="preserve"> </w:t>
+      </w:r>
+      <w:r>
+        <w:rPr>
+          <w:rFonts w:ascii="Times New Roman" w:hAnsi="Times New Roman" w:cs="Times New Roman"/>
           <w:iCs/>
         </w:rPr>
         <w:t>293</w:t>
@@ -14165,7 +14751,6 @@
       <w:r>
         <w:rPr>
           <w:rFonts w:ascii="Times New Roman" w:hAnsi="Times New Roman" w:cs="Times New Roman"/>
-          <w:i/>
           <w:iCs/>
         </w:rPr>
         <w:t xml:space="preserve"> 115: 883-891.</w:t>
@@ -14249,7 +14834,14 @@
           <w:i/>
           <w:iCs/>
         </w:rPr>
-        <w:t>Science 341</w:t>
+        <w:t xml:space="preserve">Science </w:t>
+      </w:r>
+      <w:r>
+        <w:rPr>
+          <w:rFonts w:ascii="Times New Roman" w:hAnsi="Times New Roman" w:cs="Times New Roman"/>
+          <w:iCs/>
+        </w:rPr>
+        <w:t>341</w:t>
       </w:r>
       <w:r>
         <w:rPr>
@@ -14410,7 +15002,20 @@
         <w:rPr>
           <w:rFonts w:ascii="Times New Roman" w:hAnsi="Times New Roman" w:cs="Times New Roman"/>
         </w:rPr>
-        <w:t>Schindler, D.E., et al. 2010. Population diversity and the portfolio effect in an exploited species. Nature 465: 609–12.</w:t>
+        <w:t xml:space="preserve">Schindler, D.E., et al. 2010. Population diversity and the portfolio effect in an exploited species. </w:t>
+      </w:r>
+      <w:r>
+        <w:rPr>
+          <w:rFonts w:ascii="Times New Roman" w:hAnsi="Times New Roman" w:cs="Times New Roman"/>
+          <w:i/>
+        </w:rPr>
+        <w:t>Nature</w:t>
+      </w:r>
+      <w:r>
+        <w:rPr>
+          <w:rFonts w:ascii="Times New Roman" w:hAnsi="Times New Roman" w:cs="Times New Roman"/>
+        </w:rPr>
+        <w:t xml:space="preserve"> 465: 609–12.</w:t>
       </w:r>
     </w:p>
     <w:p>
@@ -14447,7 +15052,20 @@
         <w:rPr>
           <w:rFonts w:ascii="Times New Roman" w:hAnsi="Times New Roman" w:cs="Times New Roman"/>
         </w:rPr>
-        <w:t>2100. Science 287: 1770–1774</w:t>
+        <w:t xml:space="preserve">2100. </w:t>
+      </w:r>
+      <w:r>
+        <w:rPr>
+          <w:rFonts w:ascii="Times New Roman" w:hAnsi="Times New Roman" w:cs="Times New Roman"/>
+          <w:i/>
+        </w:rPr>
+        <w:t>Science</w:t>
+      </w:r>
+      <w:r>
+        <w:rPr>
+          <w:rFonts w:ascii="Times New Roman" w:hAnsi="Times New Roman" w:cs="Times New Roman"/>
+        </w:rPr>
+        <w:t xml:space="preserve"> 287: 1770–1774</w:t>
       </w:r>
       <w:r>
         <w:rPr>
@@ -14583,14 +15201,30 @@
           <w:rFonts w:ascii="Times New Roman" w:hAnsi="Times New Roman" w:cs="Times New Roman"/>
           <w:iCs/>
         </w:rPr>
-        <w:t xml:space="preserve"> Conservation </w:t>
-      </w:r>
-      <w:r>
-        <w:rPr>
-          <w:rFonts w:ascii="Times New Roman" w:hAnsi="Times New Roman" w:cs="Times New Roman"/>
+        <w:t xml:space="preserve"> </w:t>
+      </w:r>
+      <w:r>
+        <w:rPr>
+          <w:rFonts w:ascii="Times New Roman" w:hAnsi="Times New Roman" w:cs="Times New Roman"/>
+          <w:i/>
           <w:iCs/>
         </w:rPr>
-        <w:t xml:space="preserve">Biology </w:t>
+        <w:t xml:space="preserve">Conservation </w:t>
+      </w:r>
+      <w:r>
+        <w:rPr>
+          <w:rFonts w:ascii="Times New Roman" w:hAnsi="Times New Roman" w:cs="Times New Roman"/>
+          <w:i/>
+          <w:iCs/>
+        </w:rPr>
+        <w:t>Biology</w:t>
+      </w:r>
+      <w:r>
+        <w:rPr>
+          <w:rFonts w:ascii="Times New Roman" w:hAnsi="Times New Roman" w:cs="Times New Roman"/>
+          <w:iCs/>
+        </w:rPr>
+        <w:t xml:space="preserve"> </w:t>
       </w:r>
       <w:r>
         <w:rPr>
@@ -14657,61 +15291,63 @@
         <w:rPr>
           <w:rFonts w:ascii="Times New Roman" w:hAnsi="Times New Roman" w:cs="Times New Roman"/>
         </w:rPr>
-        <w:t xml:space="preserve"> Fluctuations of fish populations and the magnifying effects of fishing. Proc</w:t>
-      </w:r>
-      <w:r>
-        <w:rPr>
-          <w:rFonts w:ascii="Times New Roman" w:hAnsi="Times New Roman" w:cs="Times New Roman"/>
+        <w:t xml:space="preserve"> Fluctuations of fish populations and the magnifying effects of fishing. </w:t>
+      </w:r>
+      <w:r>
+        <w:rPr>
+          <w:rFonts w:ascii="Times New Roman" w:hAnsi="Times New Roman" w:cs="Times New Roman"/>
+          <w:i/>
+        </w:rPr>
+        <w:t>Proc</w:t>
+      </w:r>
+      <w:r>
+        <w:rPr>
+          <w:rFonts w:ascii="Times New Roman" w:hAnsi="Times New Roman" w:cs="Times New Roman"/>
+          <w:i/>
         </w:rPr>
         <w:t>eedings</w:t>
       </w:r>
       <w:r>
         <w:rPr>
           <w:rFonts w:ascii="Times New Roman" w:hAnsi="Times New Roman" w:cs="Times New Roman"/>
+          <w:i/>
         </w:rPr>
         <w:t xml:space="preserve"> Nat</w:t>
       </w:r>
       <w:r>
         <w:rPr>
           <w:rFonts w:ascii="Times New Roman" w:hAnsi="Times New Roman" w:cs="Times New Roman"/>
+          <w:i/>
         </w:rPr>
         <w:t>iona</w:t>
       </w:r>
       <w:r>
         <w:rPr>
           <w:rFonts w:ascii="Times New Roman" w:hAnsi="Times New Roman" w:cs="Times New Roman"/>
+          <w:i/>
         </w:rPr>
         <w:t>l Acad</w:t>
       </w:r>
       <w:r>
         <w:rPr>
           <w:rFonts w:ascii="Times New Roman" w:hAnsi="Times New Roman" w:cs="Times New Roman"/>
+          <w:i/>
         </w:rPr>
         <w:t>emy</w:t>
       </w:r>
       <w:r>
         <w:rPr>
           <w:rFonts w:ascii="Times New Roman" w:hAnsi="Times New Roman" w:cs="Times New Roman"/>
+          <w:i/>
         </w:rPr>
         <w:t xml:space="preserve"> Sci</w:t>
       </w:r>
       <w:r>
         <w:rPr>
           <w:rFonts w:ascii="Times New Roman" w:hAnsi="Times New Roman" w:cs="Times New Roman"/>
+          <w:i/>
         </w:rPr>
         <w:t>ences</w:t>
-      </w:r>
-      <w:r>
-        <w:rPr>
-          <w:rFonts w:ascii="Times New Roman" w:hAnsi="Times New Roman" w:cs="Times New Roman"/>
-        </w:rPr>
-        <w:t xml:space="preserve"> U</w:t>
-      </w:r>
-      <w:r>
-        <w:rPr>
-          <w:rFonts w:ascii="Times New Roman" w:hAnsi="Times New Roman" w:cs="Times New Roman"/>
-        </w:rPr>
-        <w:t>SA</w:t>
       </w:r>
       <w:r>
         <w:rPr>
@@ -14810,7 +15446,7 @@
           <w:rFonts w:ascii="Times New Roman" w:hAnsi="Times New Roman" w:cs="Times New Roman"/>
           <w:i/>
         </w:rPr>
-        <w:t>ences USA</w:t>
+        <w:t>ences</w:t>
       </w:r>
       <w:r>
         <w:rPr>
@@ -14835,7 +15471,6 @@
       <w:r>
         <w:rPr>
           <w:rFonts w:ascii="Times New Roman" w:eastAsia="Times New Roman" w:hAnsi="Times New Roman" w:cs="Times New Roman"/>
-          <w:i/>
           <w:iCs/>
         </w:rPr>
         <w:t>et al.</w:t>
@@ -14844,7 +15479,13 @@
         <w:rPr>
           <w:rFonts w:ascii="Times New Roman" w:eastAsia="Times New Roman" w:hAnsi="Times New Roman" w:cs="Times New Roman"/>
         </w:rPr>
-        <w:t xml:space="preserve"> (2013). One size does not fit all: the emerging frontier in large-scale marine conservation. </w:t>
+        <w:t xml:space="preserve"> 2013</w:t>
+      </w:r>
+      <w:r>
+        <w:rPr>
+          <w:rFonts w:ascii="Times New Roman" w:eastAsia="Times New Roman" w:hAnsi="Times New Roman" w:cs="Times New Roman"/>
+        </w:rPr>
+        <w:t xml:space="preserve">. One size does not fit all: the emerging frontier in large-scale marine conservation. </w:t>
       </w:r>
       <w:r>
         <w:rPr>
@@ -14931,7 +15572,7 @@
         <w:rPr>
           <w:rFonts w:ascii="Times New Roman" w:hAnsi="Times New Roman" w:cs="Times New Roman"/>
         </w:rPr>
-        <w:t>Travis, J. M. J.</w:t>
+        <w:t>Travis, J. M. J</w:t>
       </w:r>
       <w:r>
         <w:rPr>
@@ -14943,7 +15584,20 @@
         <w:rPr>
           <w:rFonts w:ascii="Times New Roman" w:hAnsi="Times New Roman" w:cs="Times New Roman"/>
         </w:rPr>
-        <w:t xml:space="preserve"> 2003. Climate change and habitat destruction: a deadly anthropogenic cocktail. Proceedings of the Royal Society B: Biological Sciences 270 (1514): 467-73.</w:t>
+        <w:t xml:space="preserve"> 2003. Climate change and habitat destruction: a deadly anthropogenic cocktail. </w:t>
+      </w:r>
+      <w:r>
+        <w:rPr>
+          <w:rFonts w:ascii="Times New Roman" w:hAnsi="Times New Roman" w:cs="Times New Roman"/>
+          <w:i/>
+        </w:rPr>
+        <w:t>Proceedings of the Royal Society B: Biological Sciences</w:t>
+      </w:r>
+      <w:r>
+        <w:rPr>
+          <w:rFonts w:ascii="Times New Roman" w:hAnsi="Times New Roman" w:cs="Times New Roman"/>
+        </w:rPr>
+        <w:t xml:space="preserve"> 270 (1514): 467-73.</w:t>
       </w:r>
     </w:p>
     <w:p>
@@ -15040,35 +15694,47 @@
         <w:rPr>
           <w:rFonts w:ascii="Times New Roman" w:hAnsi="Times New Roman" w:cs="Times New Roman"/>
         </w:rPr>
-        <w:t xml:space="preserve"> Integrodifference models for persistence in fragmented habitats. Bull</w:t>
-      </w:r>
-      <w:r>
-        <w:rPr>
-          <w:rFonts w:ascii="Times New Roman" w:hAnsi="Times New Roman" w:cs="Times New Roman"/>
+        <w:t xml:space="preserve"> Integrodifference models for persistence in fragmented habitats. </w:t>
+      </w:r>
+      <w:r>
+        <w:rPr>
+          <w:rFonts w:ascii="Times New Roman" w:hAnsi="Times New Roman" w:cs="Times New Roman"/>
+          <w:i/>
+        </w:rPr>
+        <w:t>Bull</w:t>
+      </w:r>
+      <w:r>
+        <w:rPr>
+          <w:rFonts w:ascii="Times New Roman" w:hAnsi="Times New Roman" w:cs="Times New Roman"/>
+          <w:i/>
         </w:rPr>
         <w:t>etin of</w:t>
       </w:r>
       <w:r>
         <w:rPr>
           <w:rFonts w:ascii="Times New Roman" w:hAnsi="Times New Roman" w:cs="Times New Roman"/>
+          <w:i/>
         </w:rPr>
         <w:t xml:space="preserve"> Math</w:t>
       </w:r>
       <w:r>
         <w:rPr>
           <w:rFonts w:ascii="Times New Roman" w:hAnsi="Times New Roman" w:cs="Times New Roman"/>
+          <w:i/>
         </w:rPr>
         <w:t>ematical</w:t>
       </w:r>
       <w:r>
         <w:rPr>
           <w:rFonts w:ascii="Times New Roman" w:hAnsi="Times New Roman" w:cs="Times New Roman"/>
+          <w:i/>
         </w:rPr>
         <w:t xml:space="preserve"> Biol</w:t>
       </w:r>
       <w:r>
         <w:rPr>
           <w:rFonts w:ascii="Times New Roman" w:hAnsi="Times New Roman" w:cs="Times New Roman"/>
+          <w:i/>
         </w:rPr>
         <w:t>ogy</w:t>
       </w:r>
@@ -15192,7 +15858,6 @@
       <w:r>
         <w:rPr>
           <w:rFonts w:ascii="Times New Roman" w:hAnsi="Times New Roman" w:cs="Times New Roman"/>
-          <w:i/>
           <w:iCs/>
         </w:rPr>
         <w:t>13</w:t>
@@ -15207,7 +15872,13 @@
         <w:rPr>
           <w:rFonts w:ascii="Times New Roman" w:hAnsi="Times New Roman" w:cs="Times New Roman"/>
         </w:rPr>
-        <w:t xml:space="preserve"> 216-235.</w:t>
+        <w:t xml:space="preserve"> </w:t>
+      </w:r>
+      <w:r>
+        <w:rPr>
+          <w:rFonts w:ascii="Times New Roman" w:hAnsi="Times New Roman" w:cs="Times New Roman"/>
+        </w:rPr>
+        <w:t>216-235.</w:t>
       </w:r>
     </w:p>
     <w:p>
@@ -15342,13 +16013,27 @@
         <w:rPr>
           <w:rFonts w:ascii="Times New Roman" w:hAnsi="Times New Roman" w:cs="Times New Roman"/>
         </w:rPr>
-        <w:t xml:space="preserve">D. Gaines. 2011. Identifying critical regions in small-world marine metapopulations. Proceedings of the National Academy of Sciences </w:t>
-      </w:r>
-      <w:r>
-        <w:rPr>
-          <w:rFonts w:ascii="Times New Roman" w:hAnsi="Times New Roman" w:cs="Times New Roman"/>
-        </w:rPr>
-        <w:t xml:space="preserve">USA </w:t>
+        <w:t xml:space="preserve">D. Gaines. 2011. Identifying critical regions in small-world marine metapopulations. </w:t>
+      </w:r>
+      <w:r>
+        <w:rPr>
+          <w:rFonts w:ascii="Times New Roman" w:hAnsi="Times New Roman" w:cs="Times New Roman"/>
+          <w:i/>
+        </w:rPr>
+        <w:t>Proceedings of t</w:t>
+      </w:r>
+      <w:r>
+        <w:rPr>
+          <w:rFonts w:ascii="Times New Roman" w:hAnsi="Times New Roman" w:cs="Times New Roman"/>
+          <w:i/>
+        </w:rPr>
+        <w:t>he National Academy of Sciences</w:t>
+      </w:r>
+      <w:r>
+        <w:rPr>
+          <w:rFonts w:ascii="Times New Roman" w:hAnsi="Times New Roman" w:cs="Times New Roman"/>
+        </w:rPr>
+        <w:t xml:space="preserve"> </w:t>
       </w:r>
       <w:r>
         <w:rPr>
@@ -15459,7 +16144,13 @@
         <w:rPr>
           <w:rFonts w:ascii="Times New Roman" w:hAnsi="Times New Roman" w:cs="Times New Roman"/>
         </w:rPr>
-        <w:t>ockwood, D., &amp; Botsford, L. W. 2002</w:t>
+        <w:t>ockwood, D., and</w:t>
+      </w:r>
+      <w:r>
+        <w:rPr>
+          <w:rFonts w:ascii="Times New Roman" w:hAnsi="Times New Roman" w:cs="Times New Roman"/>
+        </w:rPr>
+        <w:t xml:space="preserve"> Botsford, L. W. 2002</w:t>
       </w:r>
       <w:r>
         <w:rPr>
@@ -15484,7 +16175,6 @@
       <w:r>
         <w:rPr>
           <w:rFonts w:ascii="Times New Roman" w:hAnsi="Times New Roman" w:cs="Times New Roman"/>
-          <w:i/>
           <w:iCs/>
         </w:rPr>
         <w:t>70</w:t>
@@ -15493,13 +16183,13 @@
         <w:rPr>
           <w:rFonts w:ascii="Times New Roman" w:hAnsi="Times New Roman" w:cs="Times New Roman"/>
         </w:rPr>
-        <w:t>(2):</w:t>
-      </w:r>
-      <w:r>
-        <w:rPr>
-          <w:rFonts w:ascii="Times New Roman" w:hAnsi="Times New Roman" w:cs="Times New Roman"/>
-        </w:rPr>
-        <w:t xml:space="preserve"> 553-575. </w:t>
+        <w:t xml:space="preserve">(2): </w:t>
+      </w:r>
+      <w:r>
+        <w:rPr>
+          <w:rFonts w:ascii="Times New Roman" w:hAnsi="Times New Roman" w:cs="Times New Roman"/>
+        </w:rPr>
+        <w:t xml:space="preserve">553-575. </w:t>
       </w:r>
     </w:p>
     <w:p>
@@ -15524,7 +16214,20 @@
         <w:rPr>
           <w:rFonts w:ascii="Times New Roman" w:hAnsi="Times New Roman" w:cs="Times New Roman"/>
         </w:rPr>
-        <w:t>et al. 2009. Rebuilding global fisheries. Science 325: 578-585.</w:t>
+        <w:t xml:space="preserve">et al. 2009. Rebuilding global fisheries. </w:t>
+      </w:r>
+      <w:r>
+        <w:rPr>
+          <w:rFonts w:ascii="Times New Roman" w:hAnsi="Times New Roman" w:cs="Times New Roman"/>
+          <w:i/>
+        </w:rPr>
+        <w:t>Science</w:t>
+      </w:r>
+      <w:r>
+        <w:rPr>
+          <w:rFonts w:ascii="Times New Roman" w:hAnsi="Times New Roman" w:cs="Times New Roman"/>
+        </w:rPr>
+        <w:t xml:space="preserve"> 325: 578-585.</w:t>
       </w:r>
     </w:p>
     <w:p>
@@ -15573,7 +16276,7 @@
         <w:rPr>
           <w:rFonts w:ascii="Times New Roman" w:hAnsi="Times New Roman" w:cs="Times New Roman"/>
         </w:rPr>
-        <w:t xml:space="preserve"> C. Urban. 2012. Ecology. Biotic multipliers of climate change. </w:t>
+        <w:t xml:space="preserve"> C. Urban. 2012. Biotic multipliers of climate change. </w:t>
       </w:r>
       <w:r>
         <w:rPr>
@@ -15623,7 +16326,20 @@
         <w:rPr>
           <w:rFonts w:ascii="Times New Roman" w:hAnsi="Times New Roman" w:cs="Times New Roman"/>
         </w:rPr>
-        <w:t xml:space="preserve"> Kot. 2011. Discrete-time growth-dispersal models with shifting species ranges. Theoretical Ecology 4: 13–25.</w:t>
+        <w:t xml:space="preserve"> Kot. 2011. Discrete-time growth-dispersal models with shifting species ranges. </w:t>
+      </w:r>
+      <w:r>
+        <w:rPr>
+          <w:rFonts w:ascii="Times New Roman" w:hAnsi="Times New Roman" w:cs="Times New Roman"/>
+          <w:i/>
+        </w:rPr>
+        <w:t>Theoretical Ecology</w:t>
+      </w:r>
+      <w:r>
+        <w:rPr>
+          <w:rFonts w:ascii="Times New Roman" w:hAnsi="Times New Roman" w:cs="Times New Roman"/>
+        </w:rPr>
+        <w:t xml:space="preserve"> 4: 13–25.</w:t>
       </w:r>
     </w:p>
     <w:p>
@@ -15665,58 +16381,102 @@
         <w:spacing w:line="480" w:lineRule="auto"/>
         <w:rPr>
           <w:rFonts w:ascii="Times New Roman" w:hAnsi="Times New Roman" w:cs="Times New Roman"/>
+          <w:b w:val="0"/>
           <w:color w:val="auto"/>
+          <w:sz w:val="24"/>
+          <w:szCs w:val="24"/>
         </w:rPr>
       </w:pPr>
       <w:r>
         <w:rPr>
           <w:rFonts w:ascii="Times New Roman" w:hAnsi="Times New Roman" w:cs="Times New Roman"/>
+          <w:b w:val="0"/>
           <w:color w:val="auto"/>
+          <w:sz w:val="24"/>
+          <w:szCs w:val="24"/>
         </w:rPr>
         <w:t xml:space="preserve">Table </w:t>
       </w:r>
       <w:r>
         <w:rPr>
           <w:rFonts w:ascii="Times New Roman" w:hAnsi="Times New Roman" w:cs="Times New Roman"/>
+          <w:b w:val="0"/>
           <w:color w:val="auto"/>
+          <w:sz w:val="24"/>
+          <w:szCs w:val="24"/>
         </w:rPr>
         <w:fldChar w:fldCharType="begin"/>
       </w:r>
       <w:r>
         <w:rPr>
           <w:rFonts w:ascii="Times New Roman" w:hAnsi="Times New Roman" w:cs="Times New Roman"/>
+          <w:b w:val="0"/>
           <w:color w:val="auto"/>
+          <w:sz w:val="24"/>
+          <w:szCs w:val="24"/>
         </w:rPr>
         <w:instrText xml:space="preserve"> SEQ Table \* ARABIC </w:instrText>
       </w:r>
       <w:r>
         <w:rPr>
           <w:rFonts w:ascii="Times New Roman" w:hAnsi="Times New Roman" w:cs="Times New Roman"/>
+          <w:b w:val="0"/>
           <w:color w:val="auto"/>
+          <w:sz w:val="24"/>
+          <w:szCs w:val="24"/>
         </w:rPr>
         <w:fldChar w:fldCharType="separate"/>
       </w:r>
       <w:r>
         <w:rPr>
           <w:rFonts w:ascii="Times New Roman" w:hAnsi="Times New Roman" w:cs="Times New Roman"/>
+          <w:b w:val="0"/>
           <w:noProof/>
           <w:color w:val="auto"/>
+          <w:sz w:val="24"/>
+          <w:szCs w:val="24"/>
         </w:rPr>
         <w:t>1</w:t>
       </w:r>
       <w:r>
         <w:rPr>
           <w:rFonts w:ascii="Times New Roman" w:hAnsi="Times New Roman" w:cs="Times New Roman"/>
+          <w:b w:val="0"/>
           <w:color w:val="auto"/>
+          <w:sz w:val="24"/>
+          <w:szCs w:val="24"/>
         </w:rPr>
         <w:fldChar w:fldCharType="end"/>
       </w:r>
       <w:r>
         <w:rPr>
           <w:rFonts w:ascii="Times New Roman" w:hAnsi="Times New Roman" w:cs="Times New Roman"/>
+          <w:b w:val="0"/>
           <w:color w:val="auto"/>
-        </w:rPr>
-        <w:t>: Parameter values and functions used in the text</w:t>
+          <w:sz w:val="24"/>
+          <w:szCs w:val="24"/>
+        </w:rPr>
+        <w:t xml:space="preserve">: Parameters </w:t>
+      </w:r>
+      <w:r>
+        <w:rPr>
+          <w:rFonts w:ascii="Times New Roman" w:hAnsi="Times New Roman" w:cs="Times New Roman"/>
+          <w:b w:val="0"/>
+          <w:color w:val="auto"/>
+          <w:sz w:val="24"/>
+          <w:szCs w:val="24"/>
+        </w:rPr>
+        <w:t>and functions used in the text</w:t>
+      </w:r>
+      <w:r>
+        <w:rPr>
+          <w:rFonts w:ascii="Times New Roman" w:hAnsi="Times New Roman" w:cs="Times New Roman"/>
+          <w:b w:val="0"/>
+          <w:color w:val="auto"/>
+          <w:sz w:val="24"/>
+          <w:szCs w:val="24"/>
+        </w:rPr>
+        <w:t>.</w:t>
       </w:r>
     </w:p>
     <w:tbl>
@@ -16649,74 +17409,7 @@
         <w:rPr>
           <w:rFonts w:ascii="Times New Roman" w:hAnsi="Times New Roman" w:cs="Times New Roman"/>
         </w:rPr>
-        <w:t xml:space="preserve">(a) The equilibrium biomass of the population as a function of the climate velocity on the x-axis and the proportional harvesting rate on the y-axis. Results are from an approximated Gaussian dispersal kernel with parameters </w:t>
-      </w:r>
-      <m:oMath>
-        <m:r>
-          <w:rPr>
-            <w:rFonts w:ascii="Cambria Math" w:hAnsi="Cambria Math" w:cs="Times New Roman"/>
-          </w:rPr>
-          <m:t>L=1</m:t>
-        </m:r>
-      </m:oMath>
-      <w:r>
-        <w:rPr>
-          <w:rFonts w:ascii="Times New Roman" w:hAnsi="Times New Roman" w:cs="Times New Roman"/>
-        </w:rPr>
-        <w:t xml:space="preserve">, </w:t>
-      </w:r>
-      <m:oMath>
-        <m:sSub>
-          <m:sSubPr>
-            <m:ctrlPr>
-              <w:rPr>
-                <w:rFonts w:ascii="Cambria Math" w:hAnsi="Cambria Math" w:cs="Times New Roman"/>
-              </w:rPr>
-            </m:ctrlPr>
-          </m:sSubPr>
-          <m:e>
-            <m:r>
-              <w:rPr>
-                <w:rFonts w:ascii="Cambria Math" w:hAnsi="Cambria Math" w:cs="Times New Roman"/>
-              </w:rPr>
-              <m:t>R</m:t>
-            </m:r>
-          </m:e>
-          <m:sub>
-            <m:r>
-              <w:rPr>
-                <w:rFonts w:ascii="Cambria Math" w:hAnsi="Cambria Math" w:cs="Times New Roman"/>
-              </w:rPr>
-              <m:t>0</m:t>
-            </m:r>
-          </m:sub>
-        </m:sSub>
-        <m:r>
-          <w:rPr>
-            <w:rFonts w:ascii="Cambria Math" w:hAnsi="Cambria Math" w:cs="Times New Roman"/>
-          </w:rPr>
-          <m:t>=10</m:t>
-        </m:r>
-      </m:oMath>
-      <w:r>
-        <w:rPr>
-          <w:rFonts w:ascii="Times New Roman" w:hAnsi="Times New Roman" w:cs="Times New Roman"/>
-        </w:rPr>
-        <w:t xml:space="preserve">, and </w:t>
-      </w:r>
-      <m:oMath>
-        <m:r>
-          <w:rPr>
-            <w:rFonts w:ascii="Cambria Math" w:hAnsi="Cambria Math" w:cs="Times New Roman"/>
-          </w:rPr>
-          <m:t>⟨d⟩=0.5</m:t>
-        </m:r>
-      </m:oMath>
-      <w:r>
-        <w:rPr>
-          <w:rFonts w:ascii="Times New Roman" w:hAnsi="Times New Roman" w:cs="Times New Roman"/>
-        </w:rPr>
-        <w:t xml:space="preserve">. (b) </w:t>
+        <w:t xml:space="preserve">(a) The equilibrium biomass of the population as a function of the climate velocity on the x-axis and the proportional harvesting rate on the y-axis. (b) </w:t>
       </w:r>
       <w:r>
         <w:rPr>
@@ -16860,13 +17553,86 @@
         <w:rPr>
           <w:rFonts w:ascii="Times New Roman" w:hAnsi="Times New Roman" w:cs="Times New Roman"/>
         </w:rPr>
-        <w:t>. These results are from calculations with the same parameters as Fig</w:t>
-      </w:r>
-      <w:r>
-        <w:rPr>
-          <w:rFonts w:ascii="Times New Roman" w:hAnsi="Times New Roman" w:cs="Times New Roman"/>
-        </w:rPr>
-        <w:t>ure</w:t>
+        <w:t xml:space="preserve">. </w:t>
+      </w:r>
+      <w:r>
+        <w:rPr>
+          <w:rFonts w:ascii="Times New Roman" w:hAnsi="Times New Roman" w:cs="Times New Roman"/>
+        </w:rPr>
+        <w:t>These r</w:t>
+      </w:r>
+      <w:r>
+        <w:rPr>
+          <w:rFonts w:ascii="Times New Roman" w:hAnsi="Times New Roman" w:cs="Times New Roman"/>
+        </w:rPr>
+        <w:t xml:space="preserve">esults are from an approximated Gaussian dispersal kernel with parameters </w:t>
+      </w:r>
+      <m:oMath>
+        <m:r>
+          <w:rPr>
+            <w:rFonts w:ascii="Cambria Math" w:hAnsi="Cambria Math" w:cs="Times New Roman"/>
+          </w:rPr>
+          <m:t>L=1</m:t>
+        </m:r>
+      </m:oMath>
+      <w:r>
+        <w:rPr>
+          <w:rFonts w:ascii="Times New Roman" w:hAnsi="Times New Roman" w:cs="Times New Roman"/>
+        </w:rPr>
+        <w:t xml:space="preserve">, </w:t>
+      </w:r>
+      <m:oMath>
+        <m:sSub>
+          <m:sSubPr>
+            <m:ctrlPr>
+              <w:rPr>
+                <w:rFonts w:ascii="Cambria Math" w:hAnsi="Cambria Math" w:cs="Times New Roman"/>
+              </w:rPr>
+            </m:ctrlPr>
+          </m:sSubPr>
+          <m:e>
+            <m:r>
+              <w:rPr>
+                <w:rFonts w:ascii="Cambria Math" w:hAnsi="Cambria Math" w:cs="Times New Roman"/>
+              </w:rPr>
+              <m:t>R</m:t>
+            </m:r>
+          </m:e>
+          <m:sub>
+            <m:r>
+              <w:rPr>
+                <w:rFonts w:ascii="Cambria Math" w:hAnsi="Cambria Math" w:cs="Times New Roman"/>
+              </w:rPr>
+              <m:t>0</m:t>
+            </m:r>
+          </m:sub>
+        </m:sSub>
+        <m:r>
+          <w:rPr>
+            <w:rFonts w:ascii="Cambria Math" w:hAnsi="Cambria Math" w:cs="Times New Roman"/>
+          </w:rPr>
+          <m:t>=10</m:t>
+        </m:r>
+      </m:oMath>
+      <w:r>
+        <w:rPr>
+          <w:rFonts w:ascii="Times New Roman" w:hAnsi="Times New Roman" w:cs="Times New Roman"/>
+        </w:rPr>
+        <w:t xml:space="preserve">, </w:t>
+      </w:r>
+      <m:oMath>
+        <m:r>
+          <w:rPr>
+            <w:rFonts w:ascii="Cambria Math" w:hAnsi="Cambria Math" w:cs="Times New Roman"/>
+          </w:rPr>
+          <m:t>K=100</m:t>
+        </m:r>
+      </m:oMath>
+      <w:r>
+        <w:rPr>
+          <w:rFonts w:ascii="Times New Roman" w:hAnsi="Times New Roman" w:cs="Times New Roman"/>
+        </w:rPr>
+        <w:t>,</w:t>
       </w:r>
       <w:r>
         <w:rPr>
@@ -16878,8 +17644,22 @@
         <w:rPr>
           <w:rFonts w:ascii="Times New Roman" w:hAnsi="Times New Roman" w:cs="Times New Roman"/>
         </w:rPr>
-        <w:t>2a</w:t>
-      </w:r>
+        <w:t>and</w:t>
+      </w:r>
+      <w:r>
+        <w:rPr>
+          <w:rFonts w:ascii="Times New Roman" w:hAnsi="Times New Roman" w:cs="Times New Roman"/>
+        </w:rPr>
+        <w:t xml:space="preserve"> </w:t>
+      </w:r>
+      <m:oMath>
+        <m:r>
+          <w:rPr>
+            <w:rFonts w:ascii="Cambria Math" w:hAnsi="Cambria Math" w:cs="Times New Roman"/>
+          </w:rPr>
+          <m:t>⟨d⟩=0.5</m:t>
+        </m:r>
+      </m:oMath>
       <w:r>
         <w:rPr>
           <w:rFonts w:ascii="Times New Roman" w:hAnsi="Times New Roman" w:cs="Times New Roman"/>
@@ -16909,7 +17689,31 @@
         <w:rPr>
           <w:rFonts w:ascii="Times New Roman" w:hAnsi="Times New Roman" w:cs="Times New Roman"/>
         </w:rPr>
-        <w:t xml:space="preserve">). (b) Equilibrium biomass for simulations with threshold management. For threshold management, the maximum threshold is set to be the largest population size observed at a given time step before harvesting. The y-axis is the proportion of the maximum threshold that is protected from harvesting. (c) Equilibrium biomass for simulations with many small </w:t>
+        <w:t xml:space="preserve">). (b) Equilibrium biomass for simulations with threshold management. For threshold management, the maximum threshold </w:t>
+      </w:r>
+      <w:r>
+        <w:rPr>
+          <w:rFonts w:ascii="Times New Roman" w:hAnsi="Times New Roman" w:cs="Times New Roman"/>
+        </w:rPr>
+        <w:t xml:space="preserve">below which no harvesting is allowed </w:t>
+      </w:r>
+      <w:r>
+        <w:rPr>
+          <w:rFonts w:ascii="Times New Roman" w:hAnsi="Times New Roman" w:cs="Times New Roman"/>
+        </w:rPr>
+        <w:t xml:space="preserve">is set to be the largest population size observed at a given time step before harvesting. </w:t>
+      </w:r>
+      <w:r>
+        <w:rPr>
+          <w:rFonts w:ascii="Times New Roman" w:hAnsi="Times New Roman" w:cs="Times New Roman"/>
+        </w:rPr>
+        <w:t>For a less sever threshold, we use a proportion of this maximum threshold, so that a lower proportion gives a lower threshold and allows for more harvesting. We show this proportion on t</w:t>
+      </w:r>
+      <w:r>
+        <w:rPr>
+          <w:rFonts w:ascii="Times New Roman" w:hAnsi="Times New Roman" w:cs="Times New Roman"/>
+        </w:rPr>
+        <w:t xml:space="preserve">he y-axis. (c) Equilibrium biomass for simulations with many small </w:t>
       </w:r>
       <w:r>
         <w:rPr>
@@ -17484,7 +18288,7 @@
         <w:rStyle w:val="PageNumber"/>
         <w:noProof/>
       </w:rPr>
-      <w:t>1</w:t>
+      <w:t>16</w:t>
     </w:r>
     <w:r>
       <w:rPr>
@@ -19898,7 +20702,7 @@
 </file>
 
 <file path=customXml/itemProps1.xml><?xml version="1.0" encoding="utf-8"?>
-<ds:datastoreItem xmlns:ds="http://schemas.openxmlformats.org/officeDocument/2006/customXml" ds:itemID="{7EAE7A70-8238-A049-B87A-0C0549462B5D}">
+<ds:datastoreItem xmlns:ds="http://schemas.openxmlformats.org/officeDocument/2006/customXml" ds:itemID="{0FB3A84E-EA1B-E74B-835D-33A3DA757CC1}">
   <ds:schemaRefs>
     <ds:schemaRef ds:uri="http://schemas.openxmlformats.org/officeDocument/2006/bibliography"/>
   </ds:schemaRefs>

</xml_diff>

<commit_message>
read through the ms and the revision letter -eleanor
</commit_message>
<xml_diff>
--- a/Writing/MS.docx
+++ b/Writing/MS.docx
@@ -130,13 +130,31 @@
         <w:rPr>
           <w:rFonts w:ascii="Times New Roman" w:hAnsi="Times New Roman" w:cs="Times New Roman"/>
         </w:rPr>
-        <w:t>Many species are expected to shift their geographic distribution as climates change</w:t>
-      </w:r>
-      <w:r>
-        <w:rPr>
-          <w:rFonts w:ascii="Times New Roman" w:hAnsi="Times New Roman" w:cs="Times New Roman"/>
-        </w:rPr>
-        <w:t xml:space="preserve">. However, </w:t>
+        <w:t>As the climate changes, isotherms</w:t>
+      </w:r>
+      <w:r>
+        <w:rPr>
+          <w:rFonts w:ascii="Times New Roman" w:hAnsi="Times New Roman" w:cs="Times New Roman"/>
+        </w:rPr>
+        <w:t xml:space="preserve"> </w:t>
+      </w:r>
+      <w:r>
+        <w:rPr>
+          <w:rFonts w:ascii="Times New Roman" w:hAnsi="Times New Roman" w:cs="Times New Roman"/>
+        </w:rPr>
+        <w:t>will shift across landscapes. Many species are expected to change their geographic distribution in response to these shifts.</w:t>
+      </w:r>
+      <w:r>
+        <w:rPr>
+          <w:rFonts w:ascii="Times New Roman" w:hAnsi="Times New Roman" w:cs="Times New Roman"/>
+        </w:rPr>
+        <w:t xml:space="preserve"> </w:t>
+      </w:r>
+      <w:r>
+        <w:rPr>
+          <w:rFonts w:ascii="Times New Roman" w:hAnsi="Times New Roman" w:cs="Times New Roman"/>
+        </w:rPr>
+        <w:t xml:space="preserve">However, </w:t>
       </w:r>
       <w:r>
         <w:rPr>
@@ -148,37 +166,43 @@
         <w:rPr>
           <w:rFonts w:ascii="Times New Roman" w:hAnsi="Times New Roman" w:cs="Times New Roman"/>
         </w:rPr>
-        <w:t xml:space="preserve"> and</w:t>
-      </w:r>
-      <w:r>
-        <w:rPr>
-          <w:rFonts w:ascii="Times New Roman" w:hAnsi="Times New Roman" w:cs="Times New Roman"/>
-        </w:rPr>
         <w:t xml:space="preserve"> </w:t>
       </w:r>
       <w:r>
         <w:rPr>
           <w:rFonts w:ascii="Times New Roman" w:hAnsi="Times New Roman" w:cs="Times New Roman"/>
         </w:rPr>
+        <w:t xml:space="preserve">that may affect a species </w:t>
+      </w:r>
+      <w:r>
+        <w:rPr>
+          <w:rFonts w:ascii="Times New Roman" w:hAnsi="Times New Roman" w:cs="Times New Roman"/>
+        </w:rPr>
+        <w:t>and</w:t>
+      </w:r>
+      <w:r>
+        <w:rPr>
+          <w:rFonts w:ascii="Times New Roman" w:hAnsi="Times New Roman" w:cs="Times New Roman"/>
+        </w:rPr>
+        <w:t xml:space="preserve"> </w:t>
+      </w:r>
+      <w:r>
+        <w:rPr>
+          <w:rFonts w:ascii="Times New Roman" w:hAnsi="Times New Roman" w:cs="Times New Roman"/>
+        </w:rPr>
         <w:t>the cumulative impacts of multiple stressors</w:t>
       </w:r>
       <w:r>
         <w:rPr>
           <w:rFonts w:ascii="Times New Roman" w:hAnsi="Times New Roman" w:cs="Times New Roman"/>
         </w:rPr>
-        <w:t xml:space="preserve"> may prevent a</w:t>
-      </w:r>
-      <w:r>
-        <w:rPr>
-          <w:rFonts w:ascii="Times New Roman" w:hAnsi="Times New Roman" w:cs="Times New Roman"/>
-        </w:rPr>
-        <w:t xml:space="preserve"> s</w:t>
-      </w:r>
-      <w:r>
-        <w:rPr>
-          <w:rFonts w:ascii="Times New Roman" w:hAnsi="Times New Roman" w:cs="Times New Roman"/>
-        </w:rPr>
-        <w:t xml:space="preserve">pecies </w:t>
+        <w:t xml:space="preserve"> may prevent it</w:t>
+      </w:r>
+      <w:r>
+        <w:rPr>
+          <w:rFonts w:ascii="Times New Roman" w:hAnsi="Times New Roman" w:cs="Times New Roman"/>
+        </w:rPr>
+        <w:t xml:space="preserve"> </w:t>
       </w:r>
       <w:r>
         <w:rPr>
@@ -232,7 +256,19 @@
         <w:rPr>
           <w:rFonts w:ascii="Times New Roman" w:hAnsi="Times New Roman" w:cs="Times New Roman"/>
         </w:rPr>
-        <w:t xml:space="preserve"> identify</w:t>
+        <w:t xml:space="preserve"> </w:t>
+      </w:r>
+      <w:r>
+        <w:rPr>
+          <w:rFonts w:ascii="Times New Roman" w:hAnsi="Times New Roman" w:cs="Times New Roman"/>
+        </w:rPr>
+        <w:t xml:space="preserve">to </w:t>
+      </w:r>
+      <w:r>
+        <w:rPr>
+          <w:rFonts w:ascii="Times New Roman" w:hAnsi="Times New Roman" w:cs="Times New Roman"/>
+        </w:rPr>
+        <w:t>identify</w:t>
       </w:r>
       <w:r>
         <w:rPr>
@@ -269,18 +305,6 @@
           <w:rFonts w:ascii="Times New Roman" w:hAnsi="Times New Roman" w:cs="Times New Roman"/>
         </w:rPr>
         <w:t>harvesting nor climate velocity</w:t>
-      </w:r>
-      <w:r>
-        <w:rPr>
-          <w:rFonts w:ascii="Times New Roman" w:hAnsi="Times New Roman" w:cs="Times New Roman"/>
-        </w:rPr>
-        <w:t xml:space="preserve"> </w:t>
-      </w:r>
-      <w:r>
-        <w:rPr>
-          <w:rFonts w:ascii="Times New Roman" w:hAnsi="Times New Roman" w:cs="Times New Roman"/>
-        </w:rPr>
-        <w:t>do not</w:t>
       </w:r>
       <w:r>
         <w:rPr>
@@ -412,7 +436,19 @@
         <w:rPr>
           <w:rFonts w:ascii="Times New Roman" w:hAnsi="Times New Roman" w:cs="Times New Roman"/>
         </w:rPr>
-        <w:t xml:space="preserve">There are many stressors that can disturb an ecosystem, and ecologists have </w:t>
+        <w:t>There are many stressors that can disturb an ecosystem</w:t>
+      </w:r>
+      <w:r>
+        <w:rPr>
+          <w:rFonts w:ascii="Times New Roman" w:hAnsi="Times New Roman" w:cs="Times New Roman"/>
+        </w:rPr>
+        <w:t>. E</w:t>
+      </w:r>
+      <w:r>
+        <w:rPr>
+          <w:rFonts w:ascii="Times New Roman" w:hAnsi="Times New Roman" w:cs="Times New Roman"/>
+        </w:rPr>
+        <w:t xml:space="preserve">cologists have </w:t>
       </w:r>
       <w:r>
         <w:rPr>
@@ -424,7 +460,19 @@
         <w:rPr>
           <w:rFonts w:ascii="Times New Roman" w:hAnsi="Times New Roman" w:cs="Times New Roman"/>
         </w:rPr>
-        <w:t xml:space="preserve"> the consequences of individual perturbations (Wilcove et al. 1998). Less work, however, has been done to measure the effects of multiple stressors and the interactions between them (Travis 2003; Crain</w:t>
+        <w:t xml:space="preserve"> the consequences of individual perturbations (Wilcove et al. 1998)</w:t>
+      </w:r>
+      <w:r>
+        <w:rPr>
+          <w:rFonts w:ascii="Times New Roman" w:hAnsi="Times New Roman" w:cs="Times New Roman"/>
+        </w:rPr>
+        <w:t xml:space="preserve"> and </w:t>
+      </w:r>
+      <w:r>
+        <w:rPr>
+          <w:rFonts w:ascii="Times New Roman" w:hAnsi="Times New Roman" w:cs="Times New Roman"/>
+        </w:rPr>
+        <w:t>to measure the effects of multiple stressors and the interactions between them (Travis 2003; Crain</w:t>
       </w:r>
       <w:r>
         <w:rPr>
@@ -496,7 +544,31 @@
         <w:rPr>
           <w:rFonts w:ascii="Times New Roman" w:hAnsi="Times New Roman" w:cs="Times New Roman"/>
         </w:rPr>
-        <w:t xml:space="preserve"> even though assessments of individual impacts would suggest otherwise (e.g., Pelletier et al. 2006; Travis 2003). Because disturbances rarely occur in isolation, measuring the effects of multiple disturbances provides a better understanding of likely impacts to an ecosystem (Doak and Morris 2010; Fordham et al. 2013; Folt et al. 1999).</w:t>
+        <w:t xml:space="preserve"> even though assessments of </w:t>
+      </w:r>
+      <w:r>
+        <w:rPr>
+          <w:rFonts w:ascii="Times New Roman" w:hAnsi="Times New Roman" w:cs="Times New Roman"/>
+        </w:rPr>
+        <w:t xml:space="preserve">the </w:t>
+      </w:r>
+      <w:r>
+        <w:rPr>
+          <w:rFonts w:ascii="Times New Roman" w:hAnsi="Times New Roman" w:cs="Times New Roman"/>
+        </w:rPr>
+        <w:t xml:space="preserve">individual impacts would </w:t>
+      </w:r>
+      <w:r>
+        <w:rPr>
+          <w:rFonts w:ascii="Times New Roman" w:hAnsi="Times New Roman" w:cs="Times New Roman"/>
+        </w:rPr>
+        <w:t>not predict extinction</w:t>
+      </w:r>
+      <w:r>
+        <w:rPr>
+          <w:rFonts w:ascii="Times New Roman" w:hAnsi="Times New Roman" w:cs="Times New Roman"/>
+        </w:rPr>
+        <w:t xml:space="preserve"> (e.g., Pelletier et al. 2006; Travis 2003). Because disturbances rarely occur in isolation, measuring the effects of multiple disturbances provides a better understanding of likely impacts to an ecosystem (Doak and Morris 2010; Fordham et al. 2013; Folt et al. 1999).</w:t>
       </w:r>
     </w:p>
     <w:p>
@@ -510,7 +582,31 @@
         <w:rPr>
           <w:rFonts w:ascii="Times New Roman" w:hAnsi="Times New Roman" w:cs="Times New Roman"/>
         </w:rPr>
-        <w:t>Climate change and harvesting, two of the largest anthropogenic impacts for both marine and terrestrial species (Milner-Gulland and Bennet 2003; Sekercioglu et al. 2008; Halpern et al. 2008), provide an important example of ecological disturbances occurring in unison. One effect of climate change is that isotherms</w:t>
+        <w:t>Climate change and harvesting, two of the largest anthropogenic impacts for both marine and terrestrial species (Milner-Gulland and Bennet 2003; Sekercioglu et</w:t>
+      </w:r>
+      <w:r>
+        <w:rPr>
+          <w:rFonts w:ascii="Times New Roman" w:hAnsi="Times New Roman" w:cs="Times New Roman"/>
+        </w:rPr>
+        <w:t xml:space="preserve"> al. 2008; Halpern et al. 2008),</w:t>
+      </w:r>
+      <w:r>
+        <w:rPr>
+          <w:rFonts w:ascii="Times New Roman" w:hAnsi="Times New Roman" w:cs="Times New Roman"/>
+        </w:rPr>
+        <w:t xml:space="preserve"> provide an important example of </w:t>
+      </w:r>
+      <w:r>
+        <w:rPr>
+          <w:rFonts w:ascii="Times New Roman" w:hAnsi="Times New Roman" w:cs="Times New Roman"/>
+        </w:rPr>
+        <w:t xml:space="preserve">two concurrent </w:t>
+      </w:r>
+      <w:r>
+        <w:rPr>
+          <w:rFonts w:ascii="Times New Roman" w:hAnsi="Times New Roman" w:cs="Times New Roman"/>
+        </w:rPr>
+        <w:t>ecological disturbances. One effect of climate change is that isotherms</w:t>
       </w:r>
       <w:r>
         <w:rPr>
@@ -560,7 +656,85 @@
         <w:rPr>
           <w:rFonts w:ascii="Times New Roman" w:hAnsi="Times New Roman" w:cs="Times New Roman"/>
         </w:rPr>
-        <w:t xml:space="preserve">. For example, empirical data suggest that Atlantic croaker populations move poleward with warming temperatures, but do so less when heavily fished (Hare et al. 2010). In addition, climate and fishing both appear to have influenced the distribution of North Sea cod over the past century (Engelhard et al. 2014). While not specifically addressing range shifts and harvest together, </w:t>
+        <w:t>. For example, empirical data suggest that Atlantic croaker populations move poleward with warming temperatures, but do so less when heavily fished (Hare et al. 2010)</w:t>
+      </w:r>
+      <w:r>
+        <w:rPr>
+          <w:rFonts w:ascii="Times New Roman" w:hAnsi="Times New Roman" w:cs="Times New Roman"/>
+        </w:rPr>
+        <w:t xml:space="preserve"> and</w:t>
+      </w:r>
+      <w:r>
+        <w:rPr>
+          <w:rFonts w:ascii="Times New Roman" w:hAnsi="Times New Roman" w:cs="Times New Roman"/>
+        </w:rPr>
+        <w:t xml:space="preserve"> that </w:t>
+      </w:r>
+      <w:r>
+        <w:rPr>
+          <w:rFonts w:ascii="Times New Roman" w:hAnsi="Times New Roman" w:cs="Times New Roman"/>
+        </w:rPr>
+        <w:t xml:space="preserve">several terrestrial </w:t>
+      </w:r>
+      <w:r>
+        <w:rPr>
+          <w:rFonts w:ascii="Times New Roman" w:hAnsi="Times New Roman" w:cs="Times New Roman"/>
+        </w:rPr>
+        <w:t xml:space="preserve">species follow warming temperatures more effectively in protected areas than in unprotected </w:t>
+      </w:r>
+      <w:r>
+        <w:rPr>
+          <w:rFonts w:ascii="Times New Roman" w:hAnsi="Times New Roman" w:cs="Times New Roman"/>
+        </w:rPr>
+        <w:t>areas</w:t>
+      </w:r>
+      <w:r>
+        <w:rPr>
+          <w:rFonts w:ascii="Times New Roman" w:hAnsi="Times New Roman" w:cs="Times New Roman"/>
+        </w:rPr>
+        <w:t xml:space="preserve"> (Thomas et al. 2012)</w:t>
+      </w:r>
+      <w:r>
+        <w:rPr>
+          <w:rFonts w:ascii="Times New Roman" w:hAnsi="Times New Roman" w:cs="Times New Roman"/>
+        </w:rPr>
+        <w:t xml:space="preserve">. </w:t>
+      </w:r>
+      <w:r>
+        <w:rPr>
+          <w:rFonts w:ascii="Times New Roman" w:hAnsi="Times New Roman" w:cs="Times New Roman"/>
+        </w:rPr>
+        <w:t>A</w:t>
+      </w:r>
+      <w:r>
+        <w:rPr>
+          <w:rFonts w:ascii="Times New Roman" w:hAnsi="Times New Roman" w:cs="Times New Roman"/>
+        </w:rPr>
+        <w:t xml:space="preserve"> number of studies conclud</w:t>
+      </w:r>
+      <w:r>
+        <w:rPr>
+          <w:rFonts w:ascii="Times New Roman" w:hAnsi="Times New Roman" w:cs="Times New Roman"/>
+        </w:rPr>
+        <w:t>ing</w:t>
+      </w:r>
+      <w:r>
+        <w:rPr>
+          <w:rFonts w:ascii="Times New Roman" w:hAnsi="Times New Roman" w:cs="Times New Roman"/>
+        </w:rPr>
+        <w:t xml:space="preserve"> that harvest increases the sensitivity of populations to climate variability (Anderson et al. 2008; Botsford et al. 2011; Shelton et al. 2011; Planque et al. 2011).</w:t>
+      </w:r>
+      <w:r>
+        <w:rPr>
+          <w:rFonts w:ascii="Times New Roman" w:hAnsi="Times New Roman" w:cs="Times New Roman"/>
+        </w:rPr>
+        <w:t xml:space="preserve"> </w:t>
+      </w:r>
+      <w:r>
+        <w:rPr>
+          <w:rFonts w:ascii="Times New Roman" w:hAnsi="Times New Roman" w:cs="Times New Roman"/>
+        </w:rPr>
+        <w:t xml:space="preserve">While not specifically addressing range shifts and harvest together, </w:t>
       </w:r>
       <w:r>
         <w:rPr>
@@ -578,55 +752,31 @@
         <w:rPr>
           <w:rFonts w:ascii="Times New Roman" w:hAnsi="Times New Roman" w:cs="Times New Roman"/>
         </w:rPr>
-        <w:t xml:space="preserve"> and empirical</w:t>
-      </w:r>
-      <w:r>
-        <w:rPr>
-          <w:rFonts w:ascii="Times New Roman" w:hAnsi="Times New Roman" w:cs="Times New Roman"/>
-        </w:rPr>
-        <w:t xml:space="preserve"> observations suggest</w:t>
-      </w:r>
-      <w:r>
-        <w:rPr>
-          <w:rFonts w:ascii="Times New Roman" w:hAnsi="Times New Roman" w:cs="Times New Roman"/>
-        </w:rPr>
-        <w:t>ing</w:t>
-      </w:r>
-      <w:r>
-        <w:rPr>
-          <w:rFonts w:ascii="Times New Roman" w:hAnsi="Times New Roman" w:cs="Times New Roman"/>
-        </w:rPr>
-        <w:t xml:space="preserve"> that species follow warming temperatures more effectively in protected areas than in unprotected land (Thomas et al. 2012), </w:t>
-      </w:r>
-      <w:r>
-        <w:rPr>
-          <w:rFonts w:ascii="Times New Roman" w:hAnsi="Times New Roman" w:cs="Times New Roman"/>
-        </w:rPr>
-        <w:t>as well as</w:t>
-      </w:r>
-      <w:r>
-        <w:rPr>
-          <w:rFonts w:ascii="Times New Roman" w:hAnsi="Times New Roman" w:cs="Times New Roman"/>
-        </w:rPr>
-        <w:t xml:space="preserve"> </w:t>
-      </w:r>
-      <w:r>
-        <w:rPr>
-          <w:rFonts w:ascii="Times New Roman" w:hAnsi="Times New Roman" w:cs="Times New Roman"/>
-        </w:rPr>
-        <w:t>a number of studies conclud</w:t>
-      </w:r>
-      <w:r>
-        <w:rPr>
-          <w:rFonts w:ascii="Times New Roman" w:hAnsi="Times New Roman" w:cs="Times New Roman"/>
-        </w:rPr>
-        <w:t>ing</w:t>
-      </w:r>
-      <w:r>
-        <w:rPr>
-          <w:rFonts w:ascii="Times New Roman" w:hAnsi="Times New Roman" w:cs="Times New Roman"/>
-        </w:rPr>
-        <w:t xml:space="preserve"> that harvest increases the sensitivity of populations to climate variability (Anderson et al. 2008; Botsford et al. 2011; Shelton et al. 2011; Planque et al. 2011). Taken together, this work underscores the importance of understanding in greater mechanistic detail how climate velocity and harvesting interact. Models provide a useful tool in this situation for building our intuition.</w:t>
+        <w:t xml:space="preserve">. </w:t>
+      </w:r>
+      <w:r>
+        <w:rPr>
+          <w:rFonts w:ascii="Times New Roman" w:hAnsi="Times New Roman" w:cs="Times New Roman"/>
+        </w:rPr>
+        <w:t>Taken together, this work underscores the importance of understanding in greater mechanistic detail how climate velocity and harvesting interact. Models provide a useful tool for b</w:t>
+      </w:r>
+      <w:r>
+        <w:rPr>
+          <w:rFonts w:ascii="Times New Roman" w:hAnsi="Times New Roman" w:cs="Times New Roman"/>
+        </w:rPr>
+        <w:t>uilding our intuition about</w:t>
+      </w:r>
+      <w:r>
+        <w:rPr>
+          <w:rFonts w:ascii="Times New Roman" w:hAnsi="Times New Roman" w:cs="Times New Roman"/>
+        </w:rPr>
+        <w:t xml:space="preserve"> this </w:t>
+      </w:r>
+      <w:r>
+        <w:rPr>
+          <w:rFonts w:ascii="Times New Roman" w:hAnsi="Times New Roman" w:cs="Times New Roman"/>
+        </w:rPr>
+        <w:t>interaction.</w:t>
       </w:r>
     </w:p>
     <w:p>
@@ -702,7 +852,19 @@
         <w:rPr>
           <w:rFonts w:ascii="Times New Roman" w:hAnsi="Times New Roman" w:cs="Times New Roman"/>
         </w:rPr>
-        <w:t>Recent work on range shifts has addressed some of these gaps by explicitly including dispersal and reproduction in models for species distributions under climate change (Berestycki et al. 2009; Zhou and Kot 2011). In these latter models, the region in which a population can survive (e.g., the region of suitable temperatures) is shifting in space, and a population can only survive if it disperses to and grows in newly suitable habitat at a sufficient rate. Related models have been applied to study population persistence in advective environments (Byers and Pringle 2006). However, even these more mechanistic models only address one disturbance: climate-driven range shifts.</w:t>
+        <w:t xml:space="preserve">Recent work on range shifts has addressed some of these gaps by explicitly including dispersal and reproduction in models </w:t>
+      </w:r>
+      <w:r>
+        <w:rPr>
+          <w:rFonts w:ascii="Times New Roman" w:hAnsi="Times New Roman" w:cs="Times New Roman"/>
+        </w:rPr>
+        <w:t>of</w:t>
+      </w:r>
+      <w:r>
+        <w:rPr>
+          <w:rFonts w:ascii="Times New Roman" w:hAnsi="Times New Roman" w:cs="Times New Roman"/>
+        </w:rPr>
+        <w:t xml:space="preserve"> species distributions under climate change (Berestycki et al. 2009; Zhou and Kot 2011). In these models, the region in which a population can survive (e.g., the region of suitable temperatures) is shifting in space, and a population can only survive if it disperses to and grows in newly suitable habitat at a sufficient rate. Related models have been applied to study population persistence in advective environments (Byers and Pringle 2006). However, even these more mechanistic models only address one disturbance: climate-driven range shifts.</w:t>
       </w:r>
     </w:p>
     <w:p>
@@ -722,7 +884,7 @@
         <w:rPr>
           <w:rFonts w:ascii="Times New Roman" w:hAnsi="Times New Roman" w:cs="Times New Roman"/>
         </w:rPr>
-        <w:t xml:space="preserve">; </w:t>
+        <w:t xml:space="preserve">, </w:t>
       </w:r>
       <w:r>
         <w:rPr>
@@ -735,13 +897,34 @@
           <w:rFonts w:ascii="Times New Roman" w:hAnsi="Times New Roman" w:cs="Times New Roman"/>
           <w:highlight w:val="cyan"/>
         </w:rPr>
-        <w:t>We derive the harvesting rate and climate velocity that drive populations extinct, and explore the combined demographic effects of these stressors</w:t>
+        <w:t xml:space="preserve">We </w:t>
       </w:r>
       <w:r>
         <w:rPr>
           <w:rFonts w:ascii="Times New Roman" w:hAnsi="Times New Roman" w:cs="Times New Roman"/>
           <w:highlight w:val="cyan"/>
         </w:rPr>
+        <w:t>identify</w:t>
+      </w:r>
+      <w:r>
+        <w:rPr>
+          <w:rFonts w:ascii="Times New Roman" w:hAnsi="Times New Roman" w:cs="Times New Roman"/>
+          <w:highlight w:val="cyan"/>
+        </w:rPr>
+        <w:t xml:space="preserve"> the harvesting rate and climate velocity</w:t>
+      </w:r>
+      <w:r>
+        <w:rPr>
+          <w:rFonts w:ascii="Times New Roman" w:hAnsi="Times New Roman" w:cs="Times New Roman"/>
+          <w:highlight w:val="cyan"/>
+        </w:rPr>
+        <w:t xml:space="preserve"> that drive populations extinct</w:t>
+      </w:r>
+      <w:r>
+        <w:rPr>
+          <w:rFonts w:ascii="Times New Roman" w:hAnsi="Times New Roman" w:cs="Times New Roman"/>
+          <w:highlight w:val="cyan"/>
+        </w:rPr>
         <w:t>, we investigate how the critical rate of one stressor depends on the other, and we analyze the declines in biomass caused by each stressor</w:t>
       </w:r>
       <w:r>
@@ -763,7 +946,77 @@
           <w:rFonts w:ascii="Times New Roman" w:hAnsi="Times New Roman" w:cs="Times New Roman"/>
           <w:highlight w:val="cyan"/>
         </w:rPr>
-        <w:t>examine the efficacy of two different types of management strategies: threshold harvesting rules and protected areas. Protected areas are often recommended for conservation of biodiversity and improved yield from harvest (</w:t>
+        <w:t xml:space="preserve">examine two different </w:t>
+      </w:r>
+      <w:r>
+        <w:rPr>
+          <w:rFonts w:ascii="Times New Roman" w:hAnsi="Times New Roman" w:cs="Times New Roman"/>
+          <w:highlight w:val="cyan"/>
+        </w:rPr>
+        <w:t>types of management strategies—</w:t>
+      </w:r>
+      <w:r>
+        <w:rPr>
+          <w:rFonts w:ascii="Times New Roman" w:hAnsi="Times New Roman" w:cs="Times New Roman"/>
+          <w:highlight w:val="cyan"/>
+        </w:rPr>
+        <w:t>threshold harvest</w:t>
+      </w:r>
+      <w:r>
+        <w:rPr>
+          <w:rFonts w:ascii="Times New Roman" w:hAnsi="Times New Roman" w:cs="Times New Roman"/>
+          <w:highlight w:val="cyan"/>
+        </w:rPr>
+        <w:t>ing rules and pro</w:t>
+      </w:r>
+      <w:r>
+        <w:rPr>
+          <w:rFonts w:ascii="Times New Roman" w:hAnsi="Times New Roman" w:cs="Times New Roman"/>
+          <w:highlight w:val="cyan"/>
+        </w:rPr>
+        <w:t>tected areas</w:t>
+      </w:r>
+      <w:r>
+        <w:rPr>
+          <w:rFonts w:ascii="Times New Roman" w:hAnsi="Times New Roman" w:cs="Times New Roman"/>
+          <w:highlight w:val="cyan"/>
+        </w:rPr>
+        <w:t>—to determine how these management strategies affect population persistence and biomass</w:t>
+      </w:r>
+      <w:r>
+        <w:rPr>
+          <w:rFonts w:ascii="Times New Roman" w:hAnsi="Times New Roman" w:cs="Times New Roman"/>
+          <w:highlight w:val="cyan"/>
+        </w:rPr>
+        <w:t>.</w:t>
+      </w:r>
+      <w:r>
+        <w:rPr>
+          <w:rFonts w:ascii="Times New Roman" w:hAnsi="Times New Roman" w:cs="Times New Roman"/>
+          <w:highlight w:val="cyan"/>
+        </w:rPr>
+        <w:t xml:space="preserve"> We chose to model the implementation of p</w:t>
+      </w:r>
+      <w:r>
+        <w:rPr>
+          <w:rFonts w:ascii="Times New Roman" w:hAnsi="Times New Roman" w:cs="Times New Roman"/>
+          <w:highlight w:val="cyan"/>
+        </w:rPr>
+        <w:t xml:space="preserve">rotected areas </w:t>
+      </w:r>
+      <w:r>
+        <w:rPr>
+          <w:rFonts w:ascii="Times New Roman" w:hAnsi="Times New Roman" w:cs="Times New Roman"/>
+          <w:highlight w:val="cyan"/>
+        </w:rPr>
+        <w:t xml:space="preserve">because they </w:t>
+      </w:r>
+      <w:r>
+        <w:rPr>
+          <w:rFonts w:ascii="Times New Roman" w:hAnsi="Times New Roman" w:cs="Times New Roman"/>
+          <w:highlight w:val="cyan"/>
+        </w:rPr>
+        <w:t>are often recommended for conservation of biodiversity and improved yield from harvest (</w:t>
       </w:r>
       <w:r>
         <w:rPr>
@@ -832,20 +1085,25 @@
         <w:t>Methods</w:t>
       </w:r>
     </w:p>
-    <w:bookmarkEnd w:id="2"/>
     <w:p>
       <w:pPr>
+        <w:pStyle w:val="Heading3"/>
         <w:spacing w:line="480" w:lineRule="auto"/>
         <w:rPr>
           <w:rFonts w:ascii="Times New Roman" w:hAnsi="Times New Roman" w:cs="Times New Roman"/>
+          <w:color w:val="auto"/>
         </w:rPr>
       </w:pPr>
-      <w:r>
-        <w:rPr>
-          <w:rFonts w:ascii="Times New Roman" w:hAnsi="Times New Roman" w:cs="Times New Roman"/>
-        </w:rPr>
-        <w:t xml:space="preserve">We model the dynamics of populations along a one-dimensional line of longitude, similar to Zhou and Kot (2011). Individuals in the population can only reproduce within a defined segment of the environment (hereafter simply “patch”), which represents the range of thermally suitable conditions for the population. The patch shifts at a fixed rate towards the poles, and offspring disperse away from their parents according to a dispersal kernel. In its basic form, harvest removes a constant fraction of the local population density from each point along the coastline. </w:t>
-      </w:r>
+      <w:bookmarkStart w:id="3" w:name="the-model"/>
+      <w:bookmarkEnd w:id="2"/>
+      <w:r>
+        <w:rPr>
+          <w:rFonts w:ascii="Times New Roman" w:hAnsi="Times New Roman" w:cs="Times New Roman"/>
+          <w:color w:val="auto"/>
+        </w:rPr>
+        <w:t xml:space="preserve">The Model </w:t>
+      </w:r>
+      <w:bookmarkEnd w:id="3"/>
     </w:p>
     <w:p>
       <w:pPr>
@@ -858,39 +1116,33 @@
         <w:rPr>
           <w:rFonts w:ascii="Times New Roman" w:hAnsi="Times New Roman" w:cs="Times New Roman"/>
         </w:rPr>
-        <w:t xml:space="preserve">To investigate the model, we first analytically determine the combinations of harvesting rate and climate velocity that </w:t>
-      </w:r>
-      <w:r>
-        <w:rPr>
-          <w:rFonts w:ascii="Times New Roman" w:hAnsi="Times New Roman" w:cs="Times New Roman"/>
-        </w:rPr>
-        <w:t xml:space="preserve">drive </w:t>
-      </w:r>
-      <w:r>
-        <w:rPr>
-          <w:rFonts w:ascii="Times New Roman" w:hAnsi="Times New Roman" w:cs="Times New Roman"/>
-        </w:rPr>
-        <w:t>the population extinct (hereafter the critical harvesting rate and critical climate velocity), and then measure their interaction by calculating the decrease in biomass caused by the stressors both individually and together. We then add threshold harvesting rules and protected areas in numerical simulations to determine how these management strategies affect population persistence and biomass.</w:t>
+        <w:t>We model the dynamics of populations along a one-dimensional line of longitude, similar to Zhou and Kot (2011). Individuals in the population can only reproduce</w:t>
+      </w:r>
+      <w:r>
+        <w:rPr>
+          <w:rFonts w:ascii="Times New Roman" w:hAnsi="Times New Roman" w:cs="Times New Roman"/>
+        </w:rPr>
+        <w:t xml:space="preserve"> within a defined segment of this one-dimensional</w:t>
+      </w:r>
+      <w:r>
+        <w:rPr>
+          <w:rFonts w:ascii="Times New Roman" w:hAnsi="Times New Roman" w:cs="Times New Roman"/>
+        </w:rPr>
+        <w:t xml:space="preserve"> </w:t>
+      </w:r>
+      <w:r>
+        <w:rPr>
+          <w:rFonts w:ascii="Times New Roman" w:hAnsi="Times New Roman" w:cs="Times New Roman"/>
+        </w:rPr>
+        <w:t>coastline</w:t>
+      </w:r>
+      <w:r>
+        <w:rPr>
+          <w:rFonts w:ascii="Times New Roman" w:hAnsi="Times New Roman" w:cs="Times New Roman"/>
+        </w:rPr>
+        <w:t xml:space="preserve"> (hereafter simply “patch”), which represents the range of thermally suitable conditions for the population. The patch shifts at a fixed rate towards the poles, and offspring disperse away from their parents according to a dispersal kernel. In its basic form, harvest removes a constant fraction of the local population density from each point along the coastline. </w:t>
       </w:r>
     </w:p>
-    <w:p>
-      <w:pPr>
-        <w:pStyle w:val="Heading3"/>
-        <w:rPr>
-          <w:rFonts w:ascii="Times New Roman" w:hAnsi="Times New Roman" w:cs="Times New Roman"/>
-          <w:color w:val="auto"/>
-        </w:rPr>
-      </w:pPr>
-      <w:bookmarkStart w:id="3" w:name="the-model"/>
-      <w:r>
-        <w:rPr>
-          <w:rFonts w:ascii="Times New Roman" w:hAnsi="Times New Roman" w:cs="Times New Roman"/>
-          <w:color w:val="auto"/>
-        </w:rPr>
-        <w:t xml:space="preserve">The Model </w:t>
-      </w:r>
-    </w:p>
-    <w:bookmarkEnd w:id="3"/>
     <w:p>
       <w:pPr>
         <w:spacing w:line="480" w:lineRule="auto"/>
@@ -1312,7 +1564,19 @@
         <w:rPr>
           <w:rFonts w:ascii="Times New Roman" w:hAnsi="Times New Roman" w:cs="Times New Roman"/>
         </w:rPr>
-        <w:t xml:space="preserve"> is a recruitment function describing the number of offspring that settle and survive in juvenile population of size </w:t>
+        <w:t xml:space="preserve"> is a recruitment function describing the number of </w:t>
+      </w:r>
+      <w:r>
+        <w:rPr>
+          <w:rFonts w:ascii="Times New Roman" w:hAnsi="Times New Roman" w:cs="Times New Roman"/>
+        </w:rPr>
+        <w:t>juveniles that settle and survive to adulthood given that the juvenile population is</w:t>
+      </w:r>
+      <w:r>
+        <w:rPr>
+          <w:rFonts w:ascii="Times New Roman" w:hAnsi="Times New Roman" w:cs="Times New Roman"/>
+        </w:rPr>
+        <w:t xml:space="preserve"> of size </w:t>
       </w:r>
       <m:oMath>
         <m:r>
@@ -1414,6 +1678,12 @@
         </w:rPr>
         <w:t xml:space="preserve"> </w:t>
       </w:r>
+      <w:r>
+        <w:rPr>
+          <w:rFonts w:ascii="Times New Roman" w:eastAsiaTheme="minorEastAsia" w:hAnsi="Times New Roman" w:cs="Times New Roman"/>
+        </w:rPr>
+        <w:t xml:space="preserve">and </w:t>
+      </w:r>
       <m:oMath>
         <m:r>
           <w:rPr>
@@ -1460,7 +1730,43 @@
         <w:rPr>
           <w:rFonts w:ascii="Times New Roman" w:hAnsi="Times New Roman" w:cs="Times New Roman"/>
         </w:rPr>
-        <w:t xml:space="preserve">. The model integrates over all reproduction that occurs within the suitable thermal habitat patch, where </w:t>
+        <w:t xml:space="preserve">. </w:t>
+      </w:r>
+      <w:r>
+        <w:rPr>
+          <w:rFonts w:ascii="Times New Roman" w:hAnsi="Times New Roman" w:cs="Times New Roman"/>
+        </w:rPr>
+        <w:t xml:space="preserve">Reproduction only </w:t>
+      </w:r>
+      <w:r>
+        <w:rPr>
+          <w:rFonts w:ascii="Times New Roman" w:hAnsi="Times New Roman" w:cs="Times New Roman"/>
+        </w:rPr>
+        <w:t xml:space="preserve">occurs within the suitable </w:t>
+      </w:r>
+      <w:r>
+        <w:rPr>
+          <w:rFonts w:ascii="Times New Roman" w:hAnsi="Times New Roman" w:cs="Times New Roman"/>
+        </w:rPr>
+        <w:t>patch</w:t>
+      </w:r>
+      <w:r>
+        <w:rPr>
+          <w:rFonts w:ascii="Times New Roman" w:hAnsi="Times New Roman" w:cs="Times New Roman"/>
+        </w:rPr>
+        <w:t xml:space="preserve"> </w:t>
+      </w:r>
+      <w:r>
+        <w:rPr>
+          <w:rFonts w:ascii="Times New Roman" w:hAnsi="Times New Roman" w:cs="Times New Roman"/>
+        </w:rPr>
+        <w:t>of length</w:t>
+      </w:r>
+      <w:r>
+        <w:rPr>
+          <w:rFonts w:ascii="Times New Roman" w:hAnsi="Times New Roman" w:cs="Times New Roman"/>
+        </w:rPr>
+        <w:t xml:space="preserve"> </w:t>
       </w:r>
       <m:oMath>
         <m:r>
@@ -1472,9 +1778,9 @@
       </m:oMath>
       <w:r>
         <w:rPr>
-          <w:rFonts w:ascii="Times New Roman" w:hAnsi="Times New Roman" w:cs="Times New Roman"/>
-        </w:rPr>
-        <w:t xml:space="preserve"> is the length of the patch and </w:t>
+          <w:rFonts w:ascii="Times New Roman" w:eastAsiaTheme="minorEastAsia" w:hAnsi="Times New Roman" w:cs="Times New Roman"/>
+        </w:rPr>
+        <w:t xml:space="preserve">, which shifts across space at a clime velocity </w:t>
       </w:r>
       <m:oMath>
         <m:r>
@@ -1488,19 +1794,7 @@
         <w:rPr>
           <w:rFonts w:ascii="Times New Roman" w:hAnsi="Times New Roman" w:cs="Times New Roman"/>
         </w:rPr>
-        <w:t xml:space="preserve"> is the rate at which the patch shifts across space</w:t>
-      </w:r>
-      <w:r>
-        <w:rPr>
-          <w:rFonts w:ascii="Times New Roman" w:hAnsi="Times New Roman" w:cs="Times New Roman"/>
-        </w:rPr>
-        <w:t xml:space="preserve">, which we will refer to as </w:t>
-      </w:r>
-      <w:r>
-        <w:rPr>
-          <w:rFonts w:ascii="Times New Roman" w:hAnsi="Times New Roman" w:cs="Times New Roman"/>
-        </w:rPr>
-        <w:t xml:space="preserve">climate velocity. In other words, the center of the patch at time </w:t>
+        <w:t xml:space="preserve">. In other words, the center of the patch at time </w:t>
       </w:r>
       <m:oMath>
         <m:r>
@@ -1528,7 +1822,7 @@
         <w:rPr>
           <w:rFonts w:ascii="Times New Roman" w:eastAsiaTheme="minorEastAsia" w:hAnsi="Times New Roman" w:cs="Times New Roman"/>
         </w:rPr>
-        <w:t xml:space="preserve">, and so the upper and lower bounds of the patch will be found at </w:t>
+        <w:t xml:space="preserve">, and the upper and lower bounds of the patch will be found at </w:t>
       </w:r>
       <m:oMath>
         <m:r>
@@ -1699,7 +1993,19 @@
         <w:rPr>
           <w:rFonts w:ascii="Times New Roman" w:eastAsiaTheme="minorEastAsia" w:hAnsi="Times New Roman" w:cs="Times New Roman"/>
         </w:rPr>
-        <w:t xml:space="preserve"> is the proportion of the population harvested. This model envisions that harvest removes a constant fraction from each location </w:t>
+        <w:t xml:space="preserve"> is the proportion of the population harvested. This </w:t>
+      </w:r>
+      <w:r>
+        <w:rPr>
+          <w:rFonts w:ascii="Times New Roman" w:eastAsiaTheme="minorEastAsia" w:hAnsi="Times New Roman" w:cs="Times New Roman"/>
+        </w:rPr>
+        <w:t>assumes</w:t>
+      </w:r>
+      <w:r>
+        <w:rPr>
+          <w:rFonts w:ascii="Times New Roman" w:eastAsiaTheme="minorEastAsia" w:hAnsi="Times New Roman" w:cs="Times New Roman"/>
+        </w:rPr>
+        <w:t xml:space="preserve"> that harvest removes a constant fraction from each location </w:t>
       </w:r>
       <w:r>
         <w:rPr>
@@ -1712,7 +2018,19 @@
         <w:rPr>
           <w:rFonts w:ascii="Times New Roman" w:eastAsiaTheme="minorEastAsia" w:hAnsi="Times New Roman" w:cs="Times New Roman"/>
         </w:rPr>
-        <w:t xml:space="preserve">, as could be expected </w:t>
+        <w:t xml:space="preserve">, as </w:t>
+      </w:r>
+      <w:r>
+        <w:rPr>
+          <w:rFonts w:ascii="Times New Roman" w:eastAsiaTheme="minorEastAsia" w:hAnsi="Times New Roman" w:cs="Times New Roman"/>
+        </w:rPr>
+        <w:t>might</w:t>
+      </w:r>
+      <w:r>
+        <w:rPr>
+          <w:rFonts w:ascii="Times New Roman" w:eastAsiaTheme="minorEastAsia" w:hAnsi="Times New Roman" w:cs="Times New Roman"/>
+        </w:rPr>
+        <w:t xml:space="preserve"> be expected </w:t>
       </w:r>
       <w:r>
         <w:rPr>
@@ -1738,7 +2056,7 @@
         <w:rPr>
           <w:rFonts w:ascii="Times New Roman" w:hAnsi="Times New Roman" w:cs="Times New Roman"/>
         </w:rPr>
-        <w:t xml:space="preserve">We also used a Beverton-Holt stock-recruitment function to describe the settlement and survival of offspring </w:t>
+        <w:t xml:space="preserve">We used a Beverton-Holt stock-recruitment function to describe the settlement and survival of offspring </w:t>
       </w:r>
       <m:oMath>
         <m:r>
@@ -1979,30 +2297,34 @@
       </w:r>
       <w:r>
         <w:rPr>
-          <w:rFonts w:ascii="Times New Roman" w:hAnsi="Times New Roman" w:cs="Times New Roman"/>
-        </w:rPr>
-        <w:t xml:space="preserve">If </w:t>
-      </w:r>
-      <m:oMath>
-        <m:r>
-          <w:rPr>
-            <w:rFonts w:ascii="Cambria Math" w:eastAsiaTheme="minorEastAsia" w:hAnsi="Cambria Math" w:cs="Times New Roman"/>
-          </w:rPr>
-          <m:t>n=K</m:t>
-        </m:r>
-      </m:oMath>
-      <w:r>
-        <w:rPr>
           <w:rFonts w:ascii="Times New Roman" w:eastAsiaTheme="minorEastAsia" w:hAnsi="Times New Roman" w:cs="Times New Roman"/>
         </w:rPr>
-        <w:t xml:space="preserve">, then </w:t>
+        <w:t>Since</w:t>
+      </w:r>
+      <w:r>
+        <w:rPr>
+          <w:rFonts w:ascii="Times New Roman" w:eastAsiaTheme="minorEastAsia" w:hAnsi="Times New Roman" w:cs="Times New Roman"/>
+        </w:rPr>
+        <w:t xml:space="preserve"> </w:t>
       </w:r>
       <m:oMath>
         <m:r>
           <w:rPr>
             <w:rFonts w:ascii="Cambria Math" w:hAnsi="Cambria Math" w:cs="Times New Roman"/>
           </w:rPr>
-          <m:t>f(n)=</m:t>
+          <m:t>f(</m:t>
+        </m:r>
+        <m:r>
+          <w:rPr>
+            <w:rFonts w:ascii="Cambria Math" w:hAnsi="Cambria Math" w:cs="Times New Roman"/>
+          </w:rPr>
+          <m:t>K</m:t>
+        </m:r>
+        <m:r>
+          <w:rPr>
+            <w:rFonts w:ascii="Cambria Math" w:hAnsi="Cambria Math" w:cs="Times New Roman"/>
+          </w:rPr>
+          <m:t>)=</m:t>
         </m:r>
         <m:f>
           <m:fPr>
@@ -2018,7 +2340,7 @@
               <w:rPr>
                 <w:rFonts w:ascii="Cambria Math" w:hAnsi="Cambria Math" w:cs="Times New Roman"/>
               </w:rPr>
-              <m:t>n</m:t>
+              <m:t>K</m:t>
             </m:r>
           </m:num>
           <m:den>
@@ -2055,7 +2377,111 @@
         <w:rPr>
           <w:rFonts w:ascii="Times New Roman" w:eastAsiaTheme="minorEastAsia" w:hAnsi="Times New Roman" w:cs="Times New Roman"/>
         </w:rPr>
-        <w:t xml:space="preserve"> and when those surviving offspring reproduce at rate </w:t>
+        <w:t xml:space="preserve">, </w:t>
+      </w:r>
+      <w:r>
+        <w:rPr>
+          <w:rFonts w:ascii="Times New Roman" w:hAnsi="Times New Roman" w:cs="Times New Roman"/>
+        </w:rPr>
+        <w:t>i</w:t>
+      </w:r>
+      <w:r>
+        <w:rPr>
+          <w:rFonts w:ascii="Times New Roman" w:hAnsi="Times New Roman" w:cs="Times New Roman"/>
+        </w:rPr>
+        <w:t xml:space="preserve">f </w:t>
+      </w:r>
+      <m:oMath>
+        <m:r>
+          <w:rPr>
+            <w:rFonts w:ascii="Cambria Math" w:eastAsiaTheme="minorEastAsia" w:hAnsi="Cambria Math" w:cs="Times New Roman"/>
+          </w:rPr>
+          <m:t>n=K</m:t>
+        </m:r>
+      </m:oMath>
+      <w:r>
+        <w:rPr>
+          <w:rFonts w:ascii="Times New Roman" w:eastAsiaTheme="minorEastAsia" w:hAnsi="Times New Roman" w:cs="Times New Roman"/>
+        </w:rPr>
+        <w:t xml:space="preserve">, there will be </w:t>
+      </w:r>
+      <w:r>
+        <w:rPr>
+          <w:rFonts w:ascii="Times New Roman" w:eastAsiaTheme="minorEastAsia" w:hAnsi="Times New Roman" w:cs="Times New Roman"/>
+        </w:rPr>
+        <w:t xml:space="preserve"> </w:t>
+      </w:r>
+      <m:oMath>
+        <m:f>
+          <m:fPr>
+            <m:ctrlPr>
+              <w:rPr>
+                <w:rFonts w:ascii="Cambria Math" w:hAnsi="Cambria Math" w:cs="Times New Roman"/>
+                <w:i/>
+              </w:rPr>
+            </m:ctrlPr>
+          </m:fPr>
+          <m:num>
+            <m:r>
+              <w:rPr>
+                <w:rFonts w:ascii="Cambria Math" w:hAnsi="Cambria Math" w:cs="Times New Roman"/>
+              </w:rPr>
+              <m:t>K</m:t>
+            </m:r>
+          </m:num>
+          <m:den>
+            <m:sSub>
+              <m:sSubPr>
+                <m:ctrlPr>
+                  <w:rPr>
+                    <w:rFonts w:ascii="Cambria Math" w:hAnsi="Cambria Math" w:cs="Times New Roman"/>
+                    <w:i/>
+                  </w:rPr>
+                </m:ctrlPr>
+              </m:sSubPr>
+              <m:e>
+                <m:r>
+                  <w:rPr>
+                    <w:rFonts w:ascii="Cambria Math" w:hAnsi="Cambria Math" w:cs="Times New Roman"/>
+                  </w:rPr>
+                  <m:t>R</m:t>
+                </m:r>
+              </m:e>
+              <m:sub>
+                <m:r>
+                  <w:rPr>
+                    <w:rFonts w:ascii="Cambria Math" w:hAnsi="Cambria Math" w:cs="Times New Roman"/>
+                  </w:rPr>
+                  <m:t>0</m:t>
+                </m:r>
+              </m:sub>
+            </m:sSub>
+          </m:den>
+        </m:f>
+      </m:oMath>
+      <w:r>
+        <w:rPr>
+          <w:rFonts w:ascii="Times New Roman" w:eastAsiaTheme="minorEastAsia" w:hAnsi="Times New Roman" w:cs="Times New Roman"/>
+        </w:rPr>
+        <w:t xml:space="preserve"> surviving offspring, </w:t>
+      </w:r>
+      <w:r>
+        <w:rPr>
+          <w:rFonts w:ascii="Times New Roman" w:eastAsiaTheme="minorEastAsia" w:hAnsi="Times New Roman" w:cs="Times New Roman"/>
+        </w:rPr>
+        <w:t xml:space="preserve">and when </w:t>
+      </w:r>
+      <w:r>
+        <w:rPr>
+          <w:rFonts w:ascii="Times New Roman" w:eastAsiaTheme="minorEastAsia" w:hAnsi="Times New Roman" w:cs="Times New Roman"/>
+        </w:rPr>
+        <w:t>they</w:t>
+      </w:r>
+      <w:r>
+        <w:rPr>
+          <w:rFonts w:ascii="Times New Roman" w:eastAsiaTheme="minorEastAsia" w:hAnsi="Times New Roman" w:cs="Times New Roman"/>
+        </w:rPr>
+        <w:t xml:space="preserve"> reproduce at rate </w:t>
       </w:r>
       <m:oMath>
         <m:sSub>
@@ -2090,14 +2516,12 @@
         </w:rPr>
         <w:t xml:space="preserve"> the population will remain at </w:t>
       </w:r>
-      <m:oMath>
-        <m:r>
-          <w:rPr>
-            <w:rFonts w:ascii="Cambria Math" w:eastAsiaTheme="minorEastAsia" w:hAnsi="Cambria Math" w:cs="Times New Roman"/>
-          </w:rPr>
-          <m:t>K</m:t>
-        </m:r>
-      </m:oMath>
+      <w:r>
+        <w:rPr>
+          <w:rFonts w:ascii="Times New Roman" w:eastAsiaTheme="minorEastAsia" w:hAnsi="Times New Roman" w:cs="Times New Roman"/>
+        </w:rPr>
+        <w:t>carrying capacity</w:t>
+      </w:r>
       <w:r>
         <w:rPr>
           <w:rFonts w:ascii="Times New Roman" w:eastAsiaTheme="minorEastAsia" w:hAnsi="Times New Roman" w:cs="Times New Roman"/>
@@ -2142,7 +2566,19 @@
         <w:rPr>
           <w:rFonts w:ascii="Times New Roman" w:hAnsi="Times New Roman" w:cs="Times New Roman"/>
         </w:rPr>
-        <w:t xml:space="preserve"> are not important to the persistence of the population, which instead depends only on </w:t>
+        <w:t xml:space="preserve"> are not important to th</w:t>
+      </w:r>
+      <w:r>
+        <w:rPr>
+          <w:rFonts w:ascii="Times New Roman" w:hAnsi="Times New Roman" w:cs="Times New Roman"/>
+        </w:rPr>
+        <w:t>e persistence of the population. Persistence</w:t>
+      </w:r>
+      <w:r>
+        <w:rPr>
+          <w:rFonts w:ascii="Times New Roman" w:hAnsi="Times New Roman" w:cs="Times New Roman"/>
+        </w:rPr>
+        <w:t xml:space="preserve"> depends only on </w:t>
       </w:r>
       <m:oMath>
         <m:sSup>
@@ -2246,7 +2682,37 @@
         <w:rPr>
           <w:rFonts w:ascii="Times New Roman" w:eastAsiaTheme="minorEastAsia" w:hAnsi="Times New Roman" w:cs="Times New Roman"/>
         </w:rPr>
-        <w:t>. The full functional forms, however, are important for equilibrium population levels.</w:t>
+        <w:t xml:space="preserve">. The full functional forms </w:t>
+      </w:r>
+      <w:r>
+        <w:rPr>
+          <w:rFonts w:ascii="Times New Roman" w:eastAsiaTheme="minorEastAsia" w:hAnsi="Times New Roman" w:cs="Times New Roman"/>
+        </w:rPr>
+        <w:t>do matter</w:t>
+      </w:r>
+      <w:r>
+        <w:rPr>
+          <w:rFonts w:ascii="Times New Roman" w:eastAsiaTheme="minorEastAsia" w:hAnsi="Times New Roman" w:cs="Times New Roman"/>
+        </w:rPr>
+        <w:t>, however,</w:t>
+      </w:r>
+      <w:r>
+        <w:rPr>
+          <w:rFonts w:ascii="Times New Roman" w:eastAsiaTheme="minorEastAsia" w:hAnsi="Times New Roman" w:cs="Times New Roman"/>
+        </w:rPr>
+        <w:t xml:space="preserve"> for equilibrium </w:t>
+      </w:r>
+      <w:r>
+        <w:rPr>
+          <w:rFonts w:ascii="Times New Roman" w:eastAsiaTheme="minorEastAsia" w:hAnsi="Times New Roman" w:cs="Times New Roman"/>
+        </w:rPr>
+        <w:t>biomass</w:t>
+      </w:r>
+      <w:r>
+        <w:rPr>
+          <w:rFonts w:ascii="Times New Roman" w:eastAsiaTheme="minorEastAsia" w:hAnsi="Times New Roman" w:cs="Times New Roman"/>
+        </w:rPr>
+        <w:t>.</w:t>
       </w:r>
     </w:p>
     <w:p>
@@ -2648,7 +3114,19 @@
         <w:rPr>
           <w:rFonts w:ascii="Times New Roman" w:hAnsi="Times New Roman" w:cs="Times New Roman"/>
         </w:rPr>
-        <w:t>To derive analytical expressions for the critical rates of harvesting and climate velocity, we approximate the kernel to its first-order terms, as described in Appendix A.3. Further, to examine the sensitivity of the model to the shape of the kernel, we also analyze a sinusoidal kernel (see Appendix A.4).</w:t>
+        <w:t xml:space="preserve">To derive analytical expressions for the critical rates of harvesting and climate velocity, we approximate the kernel to its first-order terms, as described in Appendix A.3. </w:t>
+      </w:r>
+      <w:r>
+        <w:rPr>
+          <w:rFonts w:ascii="Times New Roman" w:hAnsi="Times New Roman" w:cs="Times New Roman"/>
+        </w:rPr>
+        <w:t>T</w:t>
+      </w:r>
+      <w:r>
+        <w:rPr>
+          <w:rFonts w:ascii="Times New Roman" w:hAnsi="Times New Roman" w:cs="Times New Roman"/>
+        </w:rPr>
+        <w:t>o examine the sensitivity of the model to the shape of the kernel, we also analyze a sinusoidal kernel (see Appendix A.4).</w:t>
       </w:r>
     </w:p>
     <w:p>
@@ -3906,13 +4384,7 @@
                   <w:rPr>
                     <w:rFonts w:ascii="Cambria Math" w:hAnsi="Cambria Math" w:cs="Times New Roman"/>
                   </w:rPr>
-                  <m:t>(1-</m:t>
-                </m:r>
-                <m:r>
-                  <w:rPr>
-                    <w:rFonts w:ascii="Cambria Math" w:hAnsi="Cambria Math" w:cs="Times New Roman"/>
-                  </w:rPr>
-                  <m:t>h)f</m:t>
+                  <m:t>(1-h)f</m:t>
                 </m:r>
                 <m:d>
                   <m:dPr>
@@ -4073,7 +4545,14 @@
         <w:rPr>
           <w:rFonts w:ascii="Times New Roman" w:hAnsi="Times New Roman" w:cs="Times New Roman"/>
         </w:rPr>
-        <w:t xml:space="preserve"> While there are certainly interesting transient dynamics as the population reaches its equilibrium traveling wave, we focus on equilibrium biomass to make results from different dispersal kernels, parameters, and methods of analysis directly comparable, without the confounding effects of initial conditions and rates of approach to equilibrium.</w:t>
+        <w:t xml:space="preserve"> </w:t>
+      </w:r>
+      <w:r>
+        <w:rPr>
+          <w:rFonts w:ascii="Times New Roman" w:hAnsi="Times New Roman" w:cs="Times New Roman"/>
+          <w:highlight w:val="cyan"/>
+        </w:rPr>
+        <w:t>While there are certainly interesting transient dynamics as the population reaches its equilibrium traveling wave, we focus on equilibrium biomass to make results from different dispersal kernels, parameters, and methods of analysis directly comparable, without the confounding effects of initial conditions and rates of approach to equilibrium.</w:t>
       </w:r>
     </w:p>
     <w:p>
@@ -4150,7 +4629,19 @@
         <w:rPr>
           <w:rFonts w:ascii="Times New Roman" w:hAnsi="Times New Roman" w:cs="Times New Roman"/>
         </w:rPr>
-        <w:t xml:space="preserve">However, above certain critical values, populations will be driven extinct. When the population is extinct, the system is in its trivial equilibrium; </w:t>
+        <w:t>However, above certain critical values, populations will be driven extinct. When the population is extinct, the syste</w:t>
+      </w:r>
+      <w:r>
+        <w:rPr>
+          <w:rFonts w:ascii="Times New Roman" w:hAnsi="Times New Roman" w:cs="Times New Roman"/>
+        </w:rPr>
+        <w:t>m is in its trivial equilibrium:</w:t>
+      </w:r>
+      <w:r>
+        <w:rPr>
+          <w:rFonts w:ascii="Times New Roman" w:hAnsi="Times New Roman" w:cs="Times New Roman"/>
+        </w:rPr>
+        <w:t xml:space="preserve"> </w:t>
       </w:r>
       <m:oMath>
         <m:sSup>
@@ -4508,7 +4999,13 @@
         <w:rPr>
           <w:rFonts w:ascii="Times New Roman" w:hAnsi="Times New Roman" w:cs="Times New Roman"/>
         </w:rPr>
-        <w:t xml:space="preserve">Therefore, the population’s ability to persist depends on properties of the population itself (the intrinsic growth rate </w:t>
+        <w:t>In addition to this property</w:t>
+      </w:r>
+      <w:r>
+        <w:rPr>
+          <w:rFonts w:ascii="Times New Roman" w:hAnsi="Times New Roman" w:cs="Times New Roman"/>
+        </w:rPr>
+        <w:t xml:space="preserve">, the population’s ability to persist depends on properties of the population itself (the intrinsic growth rate </w:t>
       </w:r>
       <m:oMath>
         <m:sSub>
@@ -5101,7 +5598,19 @@
         <w:rPr>
           <w:rFonts w:ascii="Times New Roman" w:hAnsi="Times New Roman" w:cs="Times New Roman"/>
         </w:rPr>
-        <w:t>not straightforward to understand. For both Gaussian and sinusoidal kernels, however, we can approximate the critical harvesting proportion by a function that looks like</w:t>
+        <w:t xml:space="preserve">not straightforward to </w:t>
+      </w:r>
+      <w:r>
+        <w:rPr>
+          <w:rFonts w:ascii="Times New Roman" w:hAnsi="Times New Roman" w:cs="Times New Roman"/>
+        </w:rPr>
+        <w:t>interpret</w:t>
+      </w:r>
+      <w:r>
+        <w:rPr>
+          <w:rFonts w:ascii="Times New Roman" w:hAnsi="Times New Roman" w:cs="Times New Roman"/>
+        </w:rPr>
+        <w:t>. For both Gaussian and sinusoidal kernels, however, we can approximate the critical harvesting proportion by a function that looks like</w:t>
       </w:r>
     </w:p>
     <w:tbl>
@@ -5506,7 +6015,28 @@
           <w:rFonts w:ascii="Times New Roman" w:hAnsi="Times New Roman" w:cs="Times New Roman"/>
           <w:highlight w:val="cyan"/>
         </w:rPr>
-        <w:t xml:space="preserve"> of one stressor and the level of the other</w:t>
+        <w:t xml:space="preserve"> of one stressor and the </w:t>
+      </w:r>
+      <w:r>
+        <w:rPr>
+          <w:rFonts w:ascii="Times New Roman" w:hAnsi="Times New Roman" w:cs="Times New Roman"/>
+          <w:highlight w:val="cyan"/>
+        </w:rPr>
+        <w:t>magnitude</w:t>
+      </w:r>
+      <w:r>
+        <w:rPr>
+          <w:rFonts w:ascii="Times New Roman" w:hAnsi="Times New Roman" w:cs="Times New Roman"/>
+          <w:highlight w:val="cyan"/>
+        </w:rPr>
+        <w:t xml:space="preserve"> of the other</w:t>
+      </w:r>
+      <w:r>
+        <w:rPr>
+          <w:rFonts w:ascii="Times New Roman" w:hAnsi="Times New Roman" w:cs="Times New Roman"/>
+          <w:highlight w:val="cyan"/>
+        </w:rPr>
+        <w:t xml:space="preserve"> stressor</w:t>
       </w:r>
       <w:r>
         <w:rPr>
@@ -5674,7 +6204,21 @@
           <w:rFonts w:ascii="Times New Roman" w:eastAsiaTheme="minorEastAsia" w:hAnsi="Times New Roman" w:cs="Times New Roman"/>
           <w:highlight w:val="cyan"/>
         </w:rPr>
-        <w:t xml:space="preserve">If there is this type of interaction, knowing the degree to which one stressor can be present before driving the population extinct will require knowing how severe the other stressor is. </w:t>
+        <w:t xml:space="preserve">If there is this type of interaction, knowing </w:t>
+      </w:r>
+      <w:r>
+        <w:rPr>
+          <w:rFonts w:ascii="Times New Roman" w:eastAsiaTheme="minorEastAsia" w:hAnsi="Times New Roman" w:cs="Times New Roman"/>
+          <w:highlight w:val="cyan"/>
+        </w:rPr>
+        <w:t>how extreme</w:t>
+      </w:r>
+      <w:r>
+        <w:rPr>
+          <w:rFonts w:ascii="Times New Roman" w:eastAsiaTheme="minorEastAsia" w:hAnsi="Times New Roman" w:cs="Times New Roman"/>
+          <w:highlight w:val="cyan"/>
+        </w:rPr>
+        <w:t xml:space="preserve"> one stressor can be present before driving the population extinct will require knowing how severe the other stressor is. </w:t>
       </w:r>
       <w:r>
         <w:rPr>
@@ -5686,7 +6230,19 @@
         <w:rPr>
           <w:rFonts w:ascii="Times New Roman" w:hAnsi="Times New Roman" w:cs="Times New Roman"/>
         </w:rPr>
-        <w:t xml:space="preserve">are severe enough to </w:t>
+        <w:t xml:space="preserve">are </w:t>
+      </w:r>
+      <w:r>
+        <w:rPr>
+          <w:rFonts w:ascii="Times New Roman" w:hAnsi="Times New Roman" w:cs="Times New Roman"/>
+        </w:rPr>
+        <w:t>extreme</w:t>
+      </w:r>
+      <w:r>
+        <w:rPr>
+          <w:rFonts w:ascii="Times New Roman" w:hAnsi="Times New Roman" w:cs="Times New Roman"/>
+        </w:rPr>
+        <w:t xml:space="preserve"> enough to </w:t>
       </w:r>
       <w:r>
         <w:rPr>
@@ -6633,7 +7189,43 @@
         <w:rPr>
           <w:rFonts w:ascii="Times New Roman" w:hAnsi="Times New Roman" w:cs="Times New Roman"/>
         </w:rPr>
-        <w:t xml:space="preserve">additive interaction. This is a common way to measure the interaction among stressors, though alternative approaches can use the ratio of affected to unaffected biomass as a measure of effect size (multiplicative model) or consider </w:t>
+        <w:t xml:space="preserve">additive interaction. This is a common way to measure the interaction among stressors, though </w:t>
+      </w:r>
+      <w:r>
+        <w:rPr>
+          <w:rFonts w:ascii="Times New Roman" w:hAnsi="Times New Roman" w:cs="Times New Roman"/>
+        </w:rPr>
+        <w:t xml:space="preserve">an </w:t>
+      </w:r>
+      <w:r>
+        <w:rPr>
+          <w:rFonts w:ascii="Times New Roman" w:hAnsi="Times New Roman" w:cs="Times New Roman"/>
+        </w:rPr>
+        <w:t xml:space="preserve">alternative approaches </w:t>
+      </w:r>
+      <w:r>
+        <w:rPr>
+          <w:rFonts w:ascii="Times New Roman" w:hAnsi="Times New Roman" w:cs="Times New Roman"/>
+        </w:rPr>
+        <w:t>would be to</w:t>
+      </w:r>
+      <w:r>
+        <w:rPr>
+          <w:rFonts w:ascii="Times New Roman" w:hAnsi="Times New Roman" w:cs="Times New Roman"/>
+        </w:rPr>
+        <w:t xml:space="preserve"> use the ratio of affected to unaffected biomass as a measure of effect size (multiplicative model) or </w:t>
+      </w:r>
+      <w:r>
+        <w:rPr>
+          <w:rFonts w:ascii="Times New Roman" w:hAnsi="Times New Roman" w:cs="Times New Roman"/>
+        </w:rPr>
+        <w:t xml:space="preserve">to </w:t>
+      </w:r>
+      <w:r>
+        <w:rPr>
+          <w:rFonts w:ascii="Times New Roman" w:hAnsi="Times New Roman" w:cs="Times New Roman"/>
+        </w:rPr>
+        <w:t xml:space="preserve">consider </w:t>
       </w:r>
       <w:r>
         <w:rPr>
@@ -6693,7 +7285,19 @@
         <w:rPr>
           <w:rFonts w:ascii="Times New Roman" w:hAnsi="Times New Roman" w:cs="Times New Roman"/>
         </w:rPr>
-        <w:t xml:space="preserve">; Crain et al. 2008). The additive model is the most conservative when quantifying negative effects, as we do here, meaning that it is less likely to identify synergistic interactions (Folt et al. 2012; Crain et al. 2008). </w:t>
+        <w:t xml:space="preserve">; Crain et al. 2008). The additive model </w:t>
+      </w:r>
+      <w:r>
+        <w:rPr>
+          <w:rFonts w:ascii="Times New Roman" w:hAnsi="Times New Roman" w:cs="Times New Roman"/>
+        </w:rPr>
+        <w:t xml:space="preserve">we use here </w:t>
+      </w:r>
+      <w:r>
+        <w:rPr>
+          <w:rFonts w:ascii="Times New Roman" w:hAnsi="Times New Roman" w:cs="Times New Roman"/>
+        </w:rPr>
+        <w:t xml:space="preserve">is the most conservative when quantifying negative effects, meaning that it is less likely to identify synergistic interactions (Folt et al. 2012; Crain et al. 2008). </w:t>
       </w:r>
     </w:p>
     <w:p>
@@ -7311,13 +7915,43 @@
         <w:rPr>
           <w:rFonts w:ascii="Times New Roman" w:hAnsi="Times New Roman" w:cs="Times New Roman"/>
         </w:rPr>
-        <w:t>that harvesting</w:t>
-      </w:r>
-      <w:r>
-        <w:rPr>
-          <w:rFonts w:ascii="Times New Roman" w:hAnsi="Times New Roman" w:cs="Times New Roman"/>
-        </w:rPr>
-        <w:t xml:space="preserve"> is shifted to available, unprotected habitat</w:t>
+        <w:t xml:space="preserve">total </w:t>
+      </w:r>
+      <w:r>
+        <w:rPr>
+          <w:rFonts w:ascii="Times New Roman" w:hAnsi="Times New Roman" w:cs="Times New Roman"/>
+        </w:rPr>
+        <w:t>harvest</w:t>
+      </w:r>
+      <w:r>
+        <w:rPr>
+          <w:rFonts w:ascii="Times New Roman" w:hAnsi="Times New Roman" w:cs="Times New Roman"/>
+        </w:rPr>
+        <w:t>ing</w:t>
+      </w:r>
+      <w:r>
+        <w:rPr>
+          <w:rFonts w:ascii="Times New Roman" w:hAnsi="Times New Roman" w:cs="Times New Roman"/>
+        </w:rPr>
+        <w:t xml:space="preserve"> </w:t>
+      </w:r>
+      <w:r>
+        <w:rPr>
+          <w:rFonts w:ascii="Times New Roman" w:hAnsi="Times New Roman" w:cs="Times New Roman"/>
+        </w:rPr>
+        <w:t xml:space="preserve">is </w:t>
+      </w:r>
+      <w:r>
+        <w:rPr>
+          <w:rFonts w:ascii="Times New Roman" w:hAnsi="Times New Roman" w:cs="Times New Roman"/>
+        </w:rPr>
+        <w:t xml:space="preserve">reduced to 2/3 of what it would be without reserves or </w:t>
+      </w:r>
+      <w:r>
+        <w:rPr>
+          <w:rFonts w:ascii="Times New Roman" w:hAnsi="Times New Roman" w:cs="Times New Roman"/>
+        </w:rPr>
+        <w:t>harvesting is shifted to available, unprotected habitat</w:t>
       </w:r>
       <w:r>
         <w:rPr>
@@ -7330,42 +7964,6 @@
           <w:rFonts w:ascii="Times New Roman" w:hAnsi="Times New Roman" w:cs="Times New Roman"/>
         </w:rPr>
         <w:t>harvesting pressure remains constant</w:t>
-      </w:r>
-      <w:r>
-        <w:rPr>
-          <w:rFonts w:ascii="Times New Roman" w:hAnsi="Times New Roman" w:cs="Times New Roman"/>
-        </w:rPr>
-        <w:t xml:space="preserve">, or that </w:t>
-      </w:r>
-      <w:r>
-        <w:rPr>
-          <w:rFonts w:ascii="Times New Roman" w:hAnsi="Times New Roman" w:cs="Times New Roman"/>
-        </w:rPr>
-        <w:t xml:space="preserve">harvest </w:t>
-      </w:r>
-      <w:r>
-        <w:rPr>
-          <w:rFonts w:ascii="Times New Roman" w:hAnsi="Times New Roman" w:cs="Times New Roman"/>
-        </w:rPr>
-        <w:t xml:space="preserve">is proportional </w:t>
-      </w:r>
-      <w:r>
-        <w:rPr>
-          <w:rFonts w:ascii="Times New Roman" w:hAnsi="Times New Roman" w:cs="Times New Roman"/>
-        </w:rPr>
-        <w:t>to</w:t>
-      </w:r>
-      <w:r>
-        <w:rPr>
-          <w:rFonts w:ascii="Times New Roman" w:hAnsi="Times New Roman" w:cs="Times New Roman"/>
-        </w:rPr>
-        <w:t xml:space="preserve"> areas between reserves</w:t>
-      </w:r>
-      <w:r>
-        <w:rPr>
-          <w:rFonts w:ascii="Times New Roman" w:hAnsi="Times New Roman" w:cs="Times New Roman"/>
-        </w:rPr>
-        <w:t>)</w:t>
       </w:r>
       <w:r>
         <w:rPr>
@@ -7457,7 +8055,25 @@
         <w:rPr>
           <w:rFonts w:ascii="Times New Roman" w:hAnsi="Times New Roman" w:cs="Times New Roman"/>
         </w:rPr>
-        <w:t xml:space="preserve">. Implementing protected areas makes the population abundance cycle, </w:t>
+        <w:t xml:space="preserve">. </w:t>
+      </w:r>
+      <w:r>
+        <w:rPr>
+          <w:rFonts w:ascii="Times New Roman" w:hAnsi="Times New Roman" w:cs="Times New Roman"/>
+        </w:rPr>
+        <w:t>If population abundance declines below 0.001, the population is considered extinct.</w:t>
+      </w:r>
+      <w:r>
+        <w:rPr>
+          <w:rFonts w:ascii="Times New Roman" w:hAnsi="Times New Roman" w:cs="Times New Roman"/>
+        </w:rPr>
+        <w:t xml:space="preserve"> </w:t>
+      </w:r>
+      <w:r>
+        <w:rPr>
+          <w:rFonts w:ascii="Times New Roman" w:hAnsi="Times New Roman" w:cs="Times New Roman"/>
+        </w:rPr>
+        <w:t xml:space="preserve">Implementing protected areas makes the population abundance cycle, </w:t>
       </w:r>
       <w:r>
         <w:rPr>
@@ -7493,7 +8109,7 @@
         <w:rPr>
           <w:rFonts w:ascii="Times New Roman" w:hAnsi="Times New Roman" w:cs="Times New Roman"/>
         </w:rPr>
-        <w:t xml:space="preserve">results. If population abundance declines below 0.001, the population is considered extinct. </w:t>
+        <w:t xml:space="preserve">results. </w:t>
       </w:r>
       <w:r>
         <w:rPr>
@@ -7507,14 +8123,14 @@
           <w:rFonts w:ascii="Times New Roman" w:hAnsi="Times New Roman" w:cs="Times New Roman"/>
           <w:highlight w:val="cyan"/>
         </w:rPr>
-        <w:t xml:space="preserve"> </w:t>
+        <w:t>. W</w:t>
       </w:r>
       <w:r>
         <w:rPr>
           <w:rFonts w:ascii="Times New Roman" w:hAnsi="Times New Roman" w:cs="Times New Roman"/>
           <w:highlight w:val="cyan"/>
         </w:rPr>
-        <w:t>and we find qualitatively similar results with shorter simulation times.</w:t>
+        <w:t>e find qualitatively similar results with shorter simulation times.</w:t>
       </w:r>
     </w:p>
     <w:p>
@@ -7622,7 +8238,31 @@
         <w:rPr>
           <w:rFonts w:ascii="Times New Roman" w:hAnsi="Times New Roman" w:cs="Times New Roman"/>
         </w:rPr>
-        <w:t xml:space="preserve"> population faces higher intensities of the other stressor (downward curving lines in Fig</w:t>
+        <w:t xml:space="preserve"> population faces higher intensities of the other stressor (</w:t>
+      </w:r>
+      <w:r>
+        <w:rPr>
+          <w:rFonts w:ascii="Times New Roman" w:hAnsi="Times New Roman" w:cs="Times New Roman"/>
+        </w:rPr>
+        <w:t>note the negative slop</w:t>
+      </w:r>
+      <w:r>
+        <w:rPr>
+          <w:rFonts w:ascii="Times New Roman" w:hAnsi="Times New Roman" w:cs="Times New Roman"/>
+        </w:rPr>
+        <w:t>e</w:t>
+      </w:r>
+      <w:r>
+        <w:rPr>
+          <w:rFonts w:ascii="Times New Roman" w:hAnsi="Times New Roman" w:cs="Times New Roman"/>
+        </w:rPr>
+        <w:t xml:space="preserve"> of the</w:t>
+      </w:r>
+      <w:r>
+        <w:rPr>
+          <w:rFonts w:ascii="Times New Roman" w:hAnsi="Times New Roman" w:cs="Times New Roman"/>
+        </w:rPr>
+        <w:t xml:space="preserve"> lines in Fig</w:t>
       </w:r>
       <w:r>
         <w:rPr>
@@ -7634,7 +8274,19 @@
         <w:rPr>
           <w:rFonts w:ascii="Times New Roman" w:hAnsi="Times New Roman" w:cs="Times New Roman"/>
         </w:rPr>
-        <w:t xml:space="preserve"> 1). For example, a harvesting rate that is sustainable in the absence of environmental shift (</w:t>
+        <w:t xml:space="preserve"> 1). </w:t>
+      </w:r>
+      <w:r>
+        <w:rPr>
+          <w:rFonts w:ascii="Times New Roman" w:hAnsi="Times New Roman" w:cs="Times New Roman"/>
+        </w:rPr>
+        <w:t>This means that</w:t>
+      </w:r>
+      <w:r>
+        <w:rPr>
+          <w:rFonts w:ascii="Times New Roman" w:hAnsi="Times New Roman" w:cs="Times New Roman"/>
+        </w:rPr>
+        <w:t xml:space="preserve"> a harvesting rate that is sustainable in the absence of environmental shift (</w:t>
       </w:r>
       <w:r>
         <w:rPr>
@@ -8090,21 +8742,44 @@
           <w:rFonts w:ascii="Times New Roman" w:hAnsi="Times New Roman" w:cs="Times New Roman"/>
           <w:highlight w:val="cyan"/>
         </w:rPr>
-        <w:t xml:space="preserve">While the equilibrium biomass depends quantitatively on the parameters of the model, our results are qualitatively robust and we choose a representative set of parameters </w:t>
-      </w:r>
+        <w:t>While the equilibrium biomass depends quantitatively on the parameters of the model, our results are qualitatively</w:t>
+      </w:r>
+      <w:bookmarkStart w:id="9" w:name="_GoBack"/>
+      <w:bookmarkEnd w:id="9"/>
       <w:r>
         <w:rPr>
           <w:rFonts w:ascii="Times New Roman" w:hAnsi="Times New Roman" w:cs="Times New Roman"/>
           <w:highlight w:val="cyan"/>
         </w:rPr>
-        <w:t>for</w:t>
+        <w:t xml:space="preserve"> robust and we </w:t>
       </w:r>
       <w:r>
         <w:rPr>
           <w:rFonts w:ascii="Times New Roman" w:hAnsi="Times New Roman" w:cs="Times New Roman"/>
           <w:highlight w:val="cyan"/>
         </w:rPr>
-        <w:t xml:space="preserve"> our figures.</w:t>
+        <w:t>chose</w:t>
+      </w:r>
+      <w:r>
+        <w:rPr>
+          <w:rFonts w:ascii="Times New Roman" w:hAnsi="Times New Roman" w:cs="Times New Roman"/>
+          <w:highlight w:val="cyan"/>
+        </w:rPr>
+        <w:t xml:space="preserve"> a representative set of parameters </w:t>
+      </w:r>
+      <w:r>
+        <w:rPr>
+          <w:rFonts w:ascii="Times New Roman" w:hAnsi="Times New Roman" w:cs="Times New Roman"/>
+          <w:highlight w:val="cyan"/>
+        </w:rPr>
+        <w:t>to analyze</w:t>
+      </w:r>
+      <w:r>
+        <w:rPr>
+          <w:rFonts w:ascii="Times New Roman" w:hAnsi="Times New Roman" w:cs="Times New Roman"/>
+          <w:highlight w:val="cyan"/>
+        </w:rPr>
+        <w:t>.</w:t>
       </w:r>
       <w:r>
         <w:rPr>
@@ -8365,7 +9040,7 @@
           <w:sz w:val="28"/>
         </w:rPr>
       </w:pPr>
-      <w:bookmarkStart w:id="9" w:name="management-strategies"/>
+      <w:bookmarkStart w:id="10" w:name="management-strategies"/>
       <w:r>
         <w:rPr>
           <w:rFonts w:ascii="Times New Roman" w:hAnsi="Times New Roman" w:cs="Times New Roman"/>
@@ -8375,7 +9050,7 @@
         <w:t xml:space="preserve">Alternative management strategies </w:t>
       </w:r>
     </w:p>
-    <w:bookmarkEnd w:id="9"/>
+    <w:bookmarkEnd w:id="10"/>
     <w:p>
       <w:pPr>
         <w:spacing w:line="480" w:lineRule="auto"/>
@@ -8461,7 +9136,19 @@
         <w:rPr>
           <w:rFonts w:ascii="Times New Roman" w:eastAsiaTheme="minorEastAsia" w:hAnsi="Times New Roman" w:cs="Times New Roman"/>
         </w:rPr>
-        <w:t xml:space="preserve">. Further, the harvest thresholds remove the interaction between </w:t>
+        <w:t xml:space="preserve">. </w:t>
+      </w:r>
+      <w:r>
+        <w:rPr>
+          <w:rFonts w:ascii="Times New Roman" w:eastAsiaTheme="minorEastAsia" w:hAnsi="Times New Roman" w:cs="Times New Roman"/>
+        </w:rPr>
+        <w:t>In addition to making it impossible for harvesting to drive a population extinct</w:t>
+      </w:r>
+      <w:r>
+        <w:rPr>
+          <w:rFonts w:ascii="Times New Roman" w:eastAsiaTheme="minorEastAsia" w:hAnsi="Times New Roman" w:cs="Times New Roman"/>
+        </w:rPr>
+        <w:t xml:space="preserve">, the harvest thresholds remove the interaction between </w:t>
       </w:r>
       <w:r>
         <w:rPr>
@@ -8635,6 +9322,12 @@
         <w:rPr>
           <w:rFonts w:ascii="Times New Roman" w:hAnsi="Times New Roman" w:cs="Times New Roman"/>
         </w:rPr>
+        <w:t>,</w:t>
+      </w:r>
+      <w:r>
+        <w:rPr>
+          <w:rFonts w:ascii="Times New Roman" w:hAnsi="Times New Roman" w:cs="Times New Roman"/>
+        </w:rPr>
         <w:t xml:space="preserve"> </w:t>
       </w:r>
       <w:r>
@@ -8647,19 +9340,19 @@
         <w:rPr>
           <w:rFonts w:ascii="Times New Roman" w:hAnsi="Times New Roman" w:cs="Times New Roman"/>
         </w:rPr>
-        <w:t>ith either type of protected area strateg</w:t>
-      </w:r>
-      <w:r>
-        <w:rPr>
-          <w:rFonts w:ascii="Times New Roman" w:hAnsi="Times New Roman" w:cs="Times New Roman"/>
-        </w:rPr>
-        <w:t>y</w:t>
-      </w:r>
-      <w:r>
-        <w:rPr>
-          <w:rFonts w:ascii="Times New Roman" w:hAnsi="Times New Roman" w:cs="Times New Roman"/>
-        </w:rPr>
-        <w:t xml:space="preserve"> (many small versus few large)</w:t>
+        <w:t xml:space="preserve">ith either </w:t>
+      </w:r>
+      <w:r>
+        <w:rPr>
+          <w:rFonts w:ascii="Times New Roman" w:hAnsi="Times New Roman" w:cs="Times New Roman"/>
+        </w:rPr>
+        <w:t xml:space="preserve">strategy for implementing protected areas </w:t>
+      </w:r>
+      <w:r>
+        <w:rPr>
+          <w:rFonts w:ascii="Times New Roman" w:hAnsi="Times New Roman" w:cs="Times New Roman"/>
+        </w:rPr>
+        <w:t>(many small versus few large)</w:t>
       </w:r>
       <w:r>
         <w:rPr>
@@ -8683,7 +9376,43 @@
         <w:rPr>
           <w:rFonts w:ascii="Times New Roman" w:hAnsi="Times New Roman" w:cs="Times New Roman"/>
         </w:rPr>
-        <w:t xml:space="preserve">, there are differences between the large and the small protected area strategies. At lower climate velocities, </w:t>
+        <w:t xml:space="preserve">, there are differences between the </w:t>
+      </w:r>
+      <w:r>
+        <w:rPr>
+          <w:rFonts w:ascii="Times New Roman" w:hAnsi="Times New Roman" w:cs="Times New Roman"/>
+        </w:rPr>
+        <w:t>strategies of having many small</w:t>
+      </w:r>
+      <w:r>
+        <w:rPr>
+          <w:rFonts w:ascii="Times New Roman" w:hAnsi="Times New Roman" w:cs="Times New Roman"/>
+        </w:rPr>
+        <w:t xml:space="preserve"> and </w:t>
+      </w:r>
+      <w:r>
+        <w:rPr>
+          <w:rFonts w:ascii="Times New Roman" w:hAnsi="Times New Roman" w:cs="Times New Roman"/>
+        </w:rPr>
+        <w:t>few large</w:t>
+      </w:r>
+      <w:r>
+        <w:rPr>
+          <w:rFonts w:ascii="Times New Roman" w:hAnsi="Times New Roman" w:cs="Times New Roman"/>
+        </w:rPr>
+        <w:t xml:space="preserve"> protected area</w:t>
+      </w:r>
+      <w:r>
+        <w:rPr>
+          <w:rFonts w:ascii="Times New Roman" w:hAnsi="Times New Roman" w:cs="Times New Roman"/>
+        </w:rPr>
+        <w:t>s</w:t>
+      </w:r>
+      <w:r>
+        <w:rPr>
+          <w:rFonts w:ascii="Times New Roman" w:hAnsi="Times New Roman" w:cs="Times New Roman"/>
+        </w:rPr>
+        <w:t xml:space="preserve">. At lower climate velocities, </w:t>
       </w:r>
       <w:r>
         <w:rPr>
@@ -8846,7 +9575,7 @@
           <w:color w:val="auto"/>
         </w:rPr>
       </w:pPr>
-      <w:bookmarkStart w:id="10" w:name="discussion"/>
+      <w:bookmarkStart w:id="11" w:name="discussion"/>
       <w:r>
         <w:rPr>
           <w:rFonts w:ascii="Times New Roman" w:hAnsi="Times New Roman" w:cs="Times New Roman"/>
@@ -8855,7 +9584,7 @@
         <w:t>Discussion</w:t>
       </w:r>
     </w:p>
-    <w:bookmarkEnd w:id="10"/>
+    <w:bookmarkEnd w:id="11"/>
     <w:p>
       <w:pPr>
         <w:spacing w:line="480" w:lineRule="auto"/>
@@ -8897,7 +9626,13 @@
         <w:rPr>
           <w:rFonts w:ascii="Times New Roman" w:hAnsi="Times New Roman" w:cs="Times New Roman"/>
         </w:rPr>
-        <w:t xml:space="preserve">their joint effects and interactions </w:t>
+        <w:t>thei</w:t>
+      </w:r>
+      <w:r>
+        <w:rPr>
+          <w:rFonts w:ascii="Times New Roman" w:hAnsi="Times New Roman" w:cs="Times New Roman"/>
+        </w:rPr>
+        <w:t xml:space="preserve">r interaction and joint effects </w:t>
       </w:r>
       <w:r>
         <w:rPr>
@@ -8909,31 +9644,7 @@
         <w:rPr>
           <w:rFonts w:ascii="Times New Roman" w:hAnsi="Times New Roman" w:cs="Times New Roman"/>
         </w:rPr>
-        <w:t>. By analyzing a general model that incorporates dispersal and reproduction, we show that climate</w:t>
-      </w:r>
-      <w:r>
-        <w:rPr>
-          <w:rFonts w:ascii="Times New Roman" w:hAnsi="Times New Roman" w:cs="Times New Roman"/>
-        </w:rPr>
-        <w:t xml:space="preserve"> velocity</w:t>
-      </w:r>
-      <w:r>
-        <w:rPr>
-          <w:rFonts w:ascii="Times New Roman" w:hAnsi="Times New Roman" w:cs="Times New Roman"/>
-        </w:rPr>
-        <w:t xml:space="preserve"> and harvesting interact strongly in their effects on species persistence and </w:t>
-      </w:r>
-      <w:r>
-        <w:rPr>
-          <w:rFonts w:ascii="Times New Roman" w:hAnsi="Times New Roman" w:cs="Times New Roman"/>
-        </w:rPr>
-        <w:t xml:space="preserve">less strongly in their effects on </w:t>
-      </w:r>
-      <w:r>
-        <w:rPr>
-          <w:rFonts w:ascii="Times New Roman" w:hAnsi="Times New Roman" w:cs="Times New Roman"/>
-        </w:rPr>
-        <w:t xml:space="preserve">biomass. In particular, we </w:t>
+        <w:t xml:space="preserve">. By analyzing a general model that incorporates dispersal and reproduction, we </w:t>
       </w:r>
       <w:r>
         <w:rPr>
@@ -10387,6 +11098,14 @@
         </w:rPr>
         <w:t xml:space="preserve">areas. </w:t>
       </w:r>
+    </w:p>
+    <w:p>
+      <w:pPr>
+        <w:spacing w:line="480" w:lineRule="auto"/>
+        <w:rPr>
+          <w:rFonts w:ascii="Times New Roman" w:hAnsi="Times New Roman" w:cs="Times New Roman"/>
+        </w:rPr>
+      </w:pPr>
       <w:r>
         <w:rPr>
           <w:rFonts w:ascii="Times New Roman" w:hAnsi="Times New Roman" w:cs="Times New Roman"/>
@@ -10685,40 +11404,6 @@
       </w:r>
       <w:r>
         <w:rPr>
-          <w:rFonts w:ascii="Times New Roman" w:eastAsiaTheme="minorEastAsia" w:hAnsi="Times New Roman" w:cs="Times New Roman"/>
-          <w:highlight w:val="cyan"/>
-        </w:rPr>
-        <w:t>Therefore, policies that increase the growth rate of the leading edge should have the effect of helping</w:t>
-      </w:r>
-      <w:r>
-        <w:rPr>
-          <w:rFonts w:ascii="Times New Roman" w:eastAsiaTheme="minorEastAsia" w:hAnsi="Times New Roman" w:cs="Times New Roman"/>
-          <w:highlight w:val="cyan"/>
-        </w:rPr>
-        <w:t xml:space="preserve"> </w:t>
-      </w:r>
-      <w:r>
-        <w:rPr>
-          <w:rFonts w:ascii="Times New Roman" w:eastAsiaTheme="minorEastAsia" w:hAnsi="Times New Roman" w:cs="Times New Roman"/>
-          <w:highlight w:val="cyan"/>
-        </w:rPr>
-        <w:t>populations whose persistence we are concerned about</w:t>
-      </w:r>
-      <w:r>
-        <w:rPr>
-          <w:rFonts w:ascii="Times New Roman" w:eastAsiaTheme="minorEastAsia" w:hAnsi="Times New Roman" w:cs="Times New Roman"/>
-          <w:highlight w:val="cyan"/>
-        </w:rPr>
-        <w:t>.</w:t>
-      </w:r>
-      <w:r>
-        <w:rPr>
-          <w:rFonts w:ascii="Times New Roman" w:eastAsiaTheme="minorEastAsia" w:hAnsi="Times New Roman" w:cs="Times New Roman"/>
-        </w:rPr>
-        <w:t xml:space="preserve"> </w:t>
-      </w:r>
-      <w:r>
-        <w:rPr>
           <w:rFonts w:ascii="Times New Roman" w:hAnsi="Times New Roman" w:cs="Times New Roman"/>
         </w:rPr>
         <w:t>It</w:t>
@@ -10951,13 +11636,81 @@
         <w:rPr>
           <w:rFonts w:ascii="Times New Roman" w:hAnsi="Times New Roman" w:cs="Times New Roman"/>
         </w:rPr>
-        <w:t>This</w:t>
-      </w:r>
-      <w:r>
-        <w:rPr>
-          <w:rFonts w:ascii="Times New Roman" w:hAnsi="Times New Roman" w:cs="Times New Roman"/>
-        </w:rPr>
-        <w:t xml:space="preserve"> result matches our earlier finding that high harvest pressures at the leading edge of a population can make it more vulnerable to climate velocity. Reallocation of harvesting effort has the effect of increasing the harvest rate in unprotected areas, slowing the invasion rate. </w:t>
+        <w:t>Since r</w:t>
+      </w:r>
+      <w:r>
+        <w:rPr>
+          <w:rFonts w:ascii="Times New Roman" w:hAnsi="Times New Roman" w:cs="Times New Roman"/>
+        </w:rPr>
+        <w:t xml:space="preserve">eallocation of harvesting effort has the effect of increasing the harvest rate in unprotected areas, </w:t>
+      </w:r>
+      <w:r>
+        <w:rPr>
+          <w:rFonts w:ascii="Times New Roman" w:hAnsi="Times New Roman" w:cs="Times New Roman"/>
+        </w:rPr>
+        <w:t>this result matches our earlier finding that high harvest pressures at the leading edge of a population can make it more vulnerable to climate velocity.</w:t>
+      </w:r>
+      <w:r>
+        <w:rPr>
+          <w:rFonts w:ascii="Times New Roman" w:hAnsi="Times New Roman" w:cs="Times New Roman"/>
+        </w:rPr>
+        <w:t xml:space="preserve"> </w:t>
+      </w:r>
+      <w:r>
+        <w:rPr>
+          <w:rFonts w:ascii="Times New Roman" w:hAnsi="Times New Roman" w:cs="Times New Roman"/>
+          <w:highlight w:val="cyan"/>
+        </w:rPr>
+        <w:t xml:space="preserve">In a theoretical model of an initially small population invading a patchy environment, </w:t>
+      </w:r>
+      <w:r>
+        <w:rPr>
+          <w:rFonts w:ascii="Times New Roman" w:hAnsi="Times New Roman" w:cs="Times New Roman"/>
+          <w:highlight w:val="cyan"/>
+        </w:rPr>
+        <w:t xml:space="preserve">decreasing the growth rate in </w:t>
+      </w:r>
+      <w:r>
+        <w:rPr>
+          <w:rFonts w:ascii="Times New Roman" w:hAnsi="Times New Roman" w:cs="Times New Roman"/>
+          <w:highlight w:val="cyan"/>
+        </w:rPr>
+        <w:t xml:space="preserve">the </w:t>
+      </w:r>
+      <w:r>
+        <w:rPr>
+          <w:rFonts w:ascii="Times New Roman" w:hAnsi="Times New Roman" w:cs="Times New Roman"/>
+          <w:highlight w:val="cyan"/>
+        </w:rPr>
+        <w:t xml:space="preserve">unfavorable patches </w:t>
+      </w:r>
+      <w:r>
+        <w:rPr>
+          <w:rFonts w:ascii="Times New Roman" w:hAnsi="Times New Roman" w:cs="Times New Roman"/>
+          <w:highlight w:val="cyan"/>
+        </w:rPr>
+        <w:t>made</w:t>
+      </w:r>
+      <w:r>
+        <w:rPr>
+          <w:rFonts w:ascii="Times New Roman" w:hAnsi="Times New Roman" w:cs="Times New Roman"/>
+          <w:highlight w:val="cyan"/>
+        </w:rPr>
+        <w:t xml:space="preserve"> it harder for the population to invade (Kinezaki et al., 2003; Shigesada et al. 1986). </w:t>
+      </w:r>
+      <w:r>
+        <w:rPr>
+          <w:rFonts w:ascii="Times New Roman" w:hAnsi="Times New Roman" w:cs="Times New Roman"/>
+          <w:highlight w:val="cyan"/>
+        </w:rPr>
+        <w:t>This agrees with o</w:t>
+      </w:r>
+      <w:r>
+        <w:rPr>
+          <w:rFonts w:ascii="Times New Roman" w:hAnsi="Times New Roman" w:cs="Times New Roman"/>
+          <w:highlight w:val="cyan"/>
+        </w:rPr>
+        <w:t xml:space="preserve">ur finding that reallocating harvesting pressure to unprotected areas increases sensitivity to stressors. </w:t>
       </w:r>
     </w:p>
     <w:p>
@@ -10970,86 +11723,230 @@
       <w:r>
         <w:rPr>
           <w:rFonts w:ascii="Times New Roman" w:hAnsi="Times New Roman" w:cs="Times New Roman"/>
-          <w:highlight w:val="cyan"/>
-        </w:rPr>
-        <w:t xml:space="preserve">In a theoretical model of an initially small population invading a patchy environment, </w:t>
-      </w:r>
-      <w:r>
-        <w:rPr>
-          <w:rFonts w:ascii="Times New Roman" w:hAnsi="Times New Roman" w:cs="Times New Roman"/>
-          <w:highlight w:val="cyan"/>
-        </w:rPr>
-        <w:t xml:space="preserve">decreasing the growth rate in </w:t>
-      </w:r>
-      <w:r>
-        <w:rPr>
-          <w:rFonts w:ascii="Times New Roman" w:hAnsi="Times New Roman" w:cs="Times New Roman"/>
-          <w:highlight w:val="cyan"/>
+        </w:rPr>
+        <w:t>We also find that</w:t>
+      </w:r>
+      <w:r>
+        <w:rPr>
+          <w:rFonts w:ascii="Times New Roman" w:hAnsi="Times New Roman" w:cs="Times New Roman"/>
+        </w:rPr>
+        <w:t xml:space="preserve"> the details of </w:t>
+      </w:r>
+      <w:r>
+        <w:rPr>
+          <w:rFonts w:ascii="Times New Roman" w:hAnsi="Times New Roman" w:cs="Times New Roman"/>
+        </w:rPr>
+        <w:t>protected</w:t>
+      </w:r>
+      <w:r>
+        <w:rPr>
+          <w:rFonts w:ascii="Times New Roman" w:hAnsi="Times New Roman" w:cs="Times New Roman"/>
+        </w:rPr>
+        <w:t>-</w:t>
+      </w:r>
+      <w:r>
+        <w:rPr>
+          <w:rFonts w:ascii="Times New Roman" w:hAnsi="Times New Roman" w:cs="Times New Roman"/>
+        </w:rPr>
+        <w:t xml:space="preserve">area </w:t>
+      </w:r>
+      <w:r>
+        <w:rPr>
+          <w:rFonts w:ascii="Times New Roman" w:hAnsi="Times New Roman" w:cs="Times New Roman"/>
+        </w:rPr>
+        <w:t xml:space="preserve">design </w:t>
+      </w:r>
+      <w:r>
+        <w:rPr>
+          <w:rFonts w:ascii="Times New Roman" w:hAnsi="Times New Roman" w:cs="Times New Roman"/>
+        </w:rPr>
+        <w:t>affect our results</w:t>
+      </w:r>
+      <w:r>
+        <w:rPr>
+          <w:rFonts w:ascii="Times New Roman" w:hAnsi="Times New Roman" w:cs="Times New Roman"/>
+        </w:rPr>
+        <w:t>.</w:t>
+      </w:r>
+      <w:r>
+        <w:rPr>
+          <w:rFonts w:ascii="Times New Roman" w:hAnsi="Times New Roman" w:cs="Times New Roman"/>
+        </w:rPr>
+        <w:t xml:space="preserve"> </w:t>
+      </w:r>
+      <w:r>
+        <w:rPr>
+          <w:rFonts w:ascii="Times New Roman" w:hAnsi="Times New Roman" w:cs="Times New Roman"/>
+        </w:rPr>
+        <w:t>F</w:t>
+      </w:r>
+      <w:r>
+        <w:rPr>
+          <w:rFonts w:ascii="Times New Roman" w:hAnsi="Times New Roman" w:cs="Times New Roman"/>
+        </w:rPr>
+        <w:t xml:space="preserve">ew, large </w:t>
+      </w:r>
+      <w:r>
+        <w:rPr>
+          <w:rFonts w:ascii="Times New Roman" w:hAnsi="Times New Roman" w:cs="Times New Roman"/>
+        </w:rPr>
+        <w:t xml:space="preserve">protected areas </w:t>
+      </w:r>
+      <w:r>
+        <w:rPr>
+          <w:rFonts w:ascii="Times New Roman" w:hAnsi="Times New Roman" w:cs="Times New Roman"/>
+        </w:rPr>
+        <w:t xml:space="preserve">increase population </w:t>
+      </w:r>
+      <w:r>
+        <w:rPr>
+          <w:rFonts w:ascii="Times New Roman" w:hAnsi="Times New Roman" w:cs="Times New Roman"/>
+        </w:rPr>
+        <w:t xml:space="preserve">fluctuations </w:t>
+      </w:r>
+      <w:r>
+        <w:rPr>
+          <w:rFonts w:ascii="Times New Roman" w:hAnsi="Times New Roman" w:cs="Times New Roman"/>
+        </w:rPr>
+        <w:t>at low climate velocities</w:t>
+      </w:r>
+      <w:r>
+        <w:rPr>
+          <w:rFonts w:ascii="Times New Roman" w:hAnsi="Times New Roman" w:cs="Times New Roman"/>
+        </w:rPr>
+        <w:t xml:space="preserve"> as the population moves through protected and unprotected areas. M</w:t>
+      </w:r>
+      <w:r>
+        <w:rPr>
+          <w:rFonts w:ascii="Times New Roman" w:hAnsi="Times New Roman" w:cs="Times New Roman"/>
+        </w:rPr>
+        <w:t xml:space="preserve">any smaller </w:t>
+      </w:r>
+      <w:r>
+        <w:rPr>
+          <w:rFonts w:ascii="Times New Roman" w:hAnsi="Times New Roman" w:cs="Times New Roman"/>
+        </w:rPr>
+        <w:t>protected areas</w:t>
+      </w:r>
+      <w:r>
+        <w:rPr>
+          <w:rFonts w:ascii="Times New Roman" w:hAnsi="Times New Roman" w:cs="Times New Roman"/>
+        </w:rPr>
+        <w:t>, on the other hand,</w:t>
+      </w:r>
+      <w:r>
+        <w:rPr>
+          <w:rFonts w:ascii="Times New Roman" w:hAnsi="Times New Roman" w:cs="Times New Roman"/>
+        </w:rPr>
+        <w:t xml:space="preserve"> </w:t>
+      </w:r>
+      <w:r>
+        <w:rPr>
+          <w:rFonts w:ascii="Times New Roman" w:hAnsi="Times New Roman" w:cs="Times New Roman"/>
+        </w:rPr>
+        <w:t xml:space="preserve">maintain a population </w:t>
+      </w:r>
+      <w:r>
+        <w:rPr>
+          <w:rFonts w:ascii="Times New Roman" w:hAnsi="Times New Roman" w:cs="Times New Roman"/>
+        </w:rPr>
+        <w:t>whose minimum biomass is higher, which</w:t>
+      </w:r>
+      <w:r>
+        <w:rPr>
+          <w:rFonts w:ascii="Times New Roman" w:hAnsi="Times New Roman" w:cs="Times New Roman"/>
+        </w:rPr>
+        <w:t xml:space="preserve"> </w:t>
+      </w:r>
+      <w:r>
+        <w:rPr>
+          <w:rFonts w:ascii="Times New Roman" w:hAnsi="Times New Roman" w:cs="Times New Roman"/>
+        </w:rPr>
+        <w:t xml:space="preserve">could </w:t>
+      </w:r>
+      <w:r>
+        <w:rPr>
+          <w:rFonts w:ascii="Times New Roman" w:hAnsi="Times New Roman" w:cs="Times New Roman"/>
+        </w:rPr>
+        <w:t>potentially provid</w:t>
+      </w:r>
+      <w:r>
+        <w:rPr>
+          <w:rFonts w:ascii="Times New Roman" w:hAnsi="Times New Roman" w:cs="Times New Roman"/>
+        </w:rPr>
+        <w:t>e</w:t>
+      </w:r>
+      <w:r>
+        <w:rPr>
+          <w:rFonts w:ascii="Times New Roman" w:hAnsi="Times New Roman" w:cs="Times New Roman"/>
+        </w:rPr>
+        <w:t xml:space="preserve"> a buffer against extinction </w:t>
+      </w:r>
+      <w:r>
+        <w:rPr>
+          <w:rFonts w:ascii="Times New Roman" w:hAnsi="Times New Roman" w:cs="Times New Roman"/>
+        </w:rPr>
+        <w:t>caused by stochastic events</w:t>
+      </w:r>
+      <w:r>
+        <w:rPr>
+          <w:rFonts w:ascii="Times New Roman" w:hAnsi="Times New Roman" w:cs="Times New Roman"/>
+        </w:rPr>
+        <w:t>.</w:t>
+      </w:r>
+      <w:r>
+        <w:rPr>
+          <w:rFonts w:ascii="Times New Roman" w:hAnsi="Times New Roman" w:cs="Times New Roman"/>
+        </w:rPr>
+        <w:t xml:space="preserve"> This occurs because </w:t>
+      </w:r>
+      <w:r>
+        <w:rPr>
+          <w:rFonts w:ascii="Times New Roman" w:hAnsi="Times New Roman" w:cs="Times New Roman"/>
+        </w:rPr>
+        <w:t>harvest drive</w:t>
+      </w:r>
+      <w:r>
+        <w:rPr>
+          <w:rFonts w:ascii="Times New Roman" w:hAnsi="Times New Roman" w:cs="Times New Roman"/>
+        </w:rPr>
+        <w:t>s</w:t>
+      </w:r>
+      <w:r>
+        <w:rPr>
+          <w:rFonts w:ascii="Times New Roman" w:hAnsi="Times New Roman" w:cs="Times New Roman"/>
+        </w:rPr>
+        <w:t xml:space="preserve"> </w:t>
+      </w:r>
+      <w:r>
+        <w:rPr>
+          <w:rFonts w:ascii="Times New Roman" w:hAnsi="Times New Roman" w:cs="Times New Roman"/>
         </w:rPr>
         <w:t xml:space="preserve">the </w:t>
       </w:r>
       <w:r>
         <w:rPr>
           <w:rFonts w:ascii="Times New Roman" w:hAnsi="Times New Roman" w:cs="Times New Roman"/>
-          <w:highlight w:val="cyan"/>
-        </w:rPr>
-        <w:t xml:space="preserve">unfavorable patches </w:t>
-      </w:r>
-      <w:r>
-        <w:rPr>
-          <w:rFonts w:ascii="Times New Roman" w:hAnsi="Times New Roman" w:cs="Times New Roman"/>
-          <w:highlight w:val="cyan"/>
-        </w:rPr>
-        <w:t>made</w:t>
-      </w:r>
-      <w:r>
-        <w:rPr>
-          <w:rFonts w:ascii="Times New Roman" w:hAnsi="Times New Roman" w:cs="Times New Roman"/>
-          <w:highlight w:val="cyan"/>
-        </w:rPr>
-        <w:t xml:space="preserve"> it harder for the population to invade (Kinezaki et al., 2003; Shigesada et al. 1986). </w:t>
-      </w:r>
-      <w:r>
-        <w:rPr>
-          <w:rFonts w:ascii="Times New Roman" w:hAnsi="Times New Roman" w:cs="Times New Roman"/>
-          <w:highlight w:val="cyan"/>
-        </w:rPr>
-        <w:t>This agrees with o</w:t>
-      </w:r>
-      <w:r>
-        <w:rPr>
-          <w:rFonts w:ascii="Times New Roman" w:hAnsi="Times New Roman" w:cs="Times New Roman"/>
-          <w:highlight w:val="cyan"/>
-        </w:rPr>
-        <w:t xml:space="preserve">ur finding that reallocating harvesting pressure to unprotected areas increases sensitivity to stressors. </w:t>
-      </w:r>
-      <w:r>
-        <w:rPr>
-          <w:rFonts w:ascii="Times New Roman" w:hAnsi="Times New Roman" w:cs="Times New Roman"/>
-          <w:highlight w:val="cyan"/>
-        </w:rPr>
-        <w:t>In that work, they considered how easily a population could invade, but not the variability of biomass in favorable and unfavorable patches, so there are no results to which we can compare our findings about how the spacing of protected areas affects biomass variability. O</w:t>
-      </w:r>
-      <w:r>
-        <w:rPr>
-          <w:rFonts w:ascii="Times New Roman" w:hAnsi="Times New Roman" w:cs="Times New Roman"/>
-          <w:highlight w:val="cyan"/>
-        </w:rPr>
-        <w:t xml:space="preserve">ur results </w:t>
-      </w:r>
-      <w:r>
-        <w:rPr>
-          <w:rFonts w:ascii="Times New Roman" w:hAnsi="Times New Roman" w:cs="Times New Roman"/>
-          <w:highlight w:val="cyan"/>
-        </w:rPr>
-        <w:t xml:space="preserve">therefore </w:t>
-      </w:r>
-      <w:r>
-        <w:rPr>
-          <w:rFonts w:ascii="Times New Roman" w:hAnsi="Times New Roman" w:cs="Times New Roman"/>
-          <w:highlight w:val="cyan"/>
-        </w:rPr>
-        <w:t>add to a growing body of theory that demonstrate the importance of considering periodic environments in order to understand how populations will move through space.</w:t>
+        </w:rPr>
+        <w:t>population to lower levels while between protected areas</w:t>
+      </w:r>
+      <w:r>
+        <w:rPr>
+          <w:rFonts w:ascii="Times New Roman" w:hAnsi="Times New Roman" w:cs="Times New Roman"/>
+        </w:rPr>
+        <w:t xml:space="preserve"> and the larger those gaps are, the more diminished the population will be</w:t>
+      </w:r>
+      <w:r>
+        <w:rPr>
+          <w:rFonts w:ascii="Times New Roman" w:hAnsi="Times New Roman" w:cs="Times New Roman"/>
+        </w:rPr>
+        <w:t>.</w:t>
+      </w:r>
+      <w:r>
+        <w:rPr>
+          <w:rFonts w:ascii="Times New Roman" w:hAnsi="Times New Roman" w:cs="Times New Roman"/>
+        </w:rPr>
+        <w:t xml:space="preserve"> </w:t>
       </w:r>
     </w:p>
     <w:p>
@@ -11062,272 +11959,184 @@
       <w:r>
         <w:rPr>
           <w:rFonts w:ascii="Times New Roman" w:hAnsi="Times New Roman" w:cs="Times New Roman"/>
-        </w:rPr>
-        <w:t>We also find that</w:t>
-      </w:r>
-      <w:r>
-        <w:rPr>
-          <w:rFonts w:ascii="Times New Roman" w:hAnsi="Times New Roman" w:cs="Times New Roman"/>
-        </w:rPr>
-        <w:t xml:space="preserve"> the details of </w:t>
-      </w:r>
-      <w:r>
-        <w:rPr>
-          <w:rFonts w:ascii="Times New Roman" w:hAnsi="Times New Roman" w:cs="Times New Roman"/>
-        </w:rPr>
-        <w:t>protected</w:t>
-      </w:r>
-      <w:r>
-        <w:rPr>
-          <w:rFonts w:ascii="Times New Roman" w:hAnsi="Times New Roman" w:cs="Times New Roman"/>
-        </w:rPr>
-        <w:t>-</w:t>
-      </w:r>
-      <w:r>
-        <w:rPr>
-          <w:rFonts w:ascii="Times New Roman" w:hAnsi="Times New Roman" w:cs="Times New Roman"/>
-        </w:rPr>
-        <w:t xml:space="preserve">area </w:t>
-      </w:r>
-      <w:r>
-        <w:rPr>
-          <w:rFonts w:ascii="Times New Roman" w:hAnsi="Times New Roman" w:cs="Times New Roman"/>
-        </w:rPr>
-        <w:t xml:space="preserve">design </w:t>
-      </w:r>
-      <w:r>
-        <w:rPr>
-          <w:rFonts w:ascii="Times New Roman" w:hAnsi="Times New Roman" w:cs="Times New Roman"/>
-        </w:rPr>
-        <w:t>affect our results</w:t>
-      </w:r>
-      <w:r>
-        <w:rPr>
-          <w:rFonts w:ascii="Times New Roman" w:hAnsi="Times New Roman" w:cs="Times New Roman"/>
+          <w:highlight w:val="cyan"/>
+        </w:rPr>
+        <w:t>W</w:t>
+      </w:r>
+      <w:r>
+        <w:rPr>
+          <w:rFonts w:ascii="Times New Roman" w:hAnsi="Times New Roman" w:cs="Times New Roman"/>
+          <w:highlight w:val="cyan"/>
+        </w:rPr>
+        <w:t>hether many small or fewer large protected areas is best depends on many factors and is often species- or system-specific (Gaines et al. 2010b; McCarthy et al. 2011).</w:t>
+      </w:r>
+      <w:r>
+        <w:rPr>
+          <w:rFonts w:ascii="Times New Roman" w:hAnsi="Times New Roman" w:cs="Times New Roman"/>
+          <w:highlight w:val="cyan"/>
+        </w:rPr>
+        <w:t xml:space="preserve"> </w:t>
+      </w:r>
+      <w:r>
+        <w:rPr>
+          <w:rFonts w:ascii="Times New Roman" w:hAnsi="Times New Roman" w:cs="Times New Roman"/>
+          <w:highlight w:val="cyan"/>
+        </w:rPr>
+        <w:t xml:space="preserve">Halpern (2003) found in a meta-analysis of empirical studies of MPAs that the benefits from implementing an MPA did not depend strongly on its </w:t>
+      </w:r>
+      <w:r>
+        <w:rPr>
+          <w:rFonts w:ascii="Times New Roman" w:hAnsi="Times New Roman" w:cs="Times New Roman"/>
+          <w:highlight w:val="cyan"/>
+        </w:rPr>
+        <w:t xml:space="preserve">size. </w:t>
+      </w:r>
+      <w:r>
+        <w:rPr>
+          <w:rFonts w:ascii="Times New Roman" w:hAnsi="Times New Roman" w:cs="Times New Roman"/>
+          <w:highlight w:val="cyan"/>
+        </w:rPr>
+        <w:t xml:space="preserve">Using a theoretical model, Neubert (2003) found that the optimal MPA spacing to maximize </w:t>
+      </w:r>
+      <w:r>
+        <w:rPr>
+          <w:rFonts w:ascii="Times New Roman" w:hAnsi="Times New Roman" w:cs="Times New Roman"/>
+          <w:highlight w:val="cyan"/>
+        </w:rPr>
+        <w:t>harvesting yield</w:t>
+      </w:r>
+      <w:r>
+        <w:rPr>
+          <w:rFonts w:ascii="Times New Roman" w:hAnsi="Times New Roman" w:cs="Times New Roman"/>
+          <w:highlight w:val="cyan"/>
+        </w:rPr>
+        <w:t xml:space="preserve"> depended on the length of the region in which the population could survive: as the length increased, more smaller MPAs became preferable. Increasing the length of the viable region is similar to having a shifting population that is experiencing more and more of the one-dimensional world, so that his results are similar to our finding that with a shifting population more smaller MPAs are </w:t>
+      </w:r>
+      <w:r>
+        <w:rPr>
+          <w:rFonts w:ascii="Times New Roman" w:hAnsi="Times New Roman" w:cs="Times New Roman"/>
+          <w:highlight w:val="cyan"/>
+        </w:rPr>
+        <w:t>preferable</w:t>
+      </w:r>
+      <w:r>
+        <w:rPr>
+          <w:rFonts w:ascii="Times New Roman" w:hAnsi="Times New Roman" w:cs="Times New Roman"/>
+          <w:highlight w:val="cyan"/>
         </w:rPr>
         <w:t>.</w:t>
       </w:r>
       <w:r>
         <w:rPr>
           <w:rFonts w:ascii="Times New Roman" w:hAnsi="Times New Roman" w:cs="Times New Roman"/>
+          <w:highlight w:val="cyan"/>
         </w:rPr>
         <w:t xml:space="preserve"> </w:t>
       </w:r>
       <w:r>
         <w:rPr>
           <w:rFonts w:ascii="Times New Roman" w:hAnsi="Times New Roman" w:cs="Times New Roman"/>
-        </w:rPr>
-        <w:t>F</w:t>
-      </w:r>
-      <w:r>
-        <w:rPr>
-          <w:rFonts w:ascii="Times New Roman" w:hAnsi="Times New Roman" w:cs="Times New Roman"/>
-        </w:rPr>
-        <w:t xml:space="preserve">ew, large </w:t>
-      </w:r>
-      <w:r>
-        <w:rPr>
-          <w:rFonts w:ascii="Times New Roman" w:hAnsi="Times New Roman" w:cs="Times New Roman"/>
-        </w:rPr>
-        <w:t xml:space="preserve">protected areas </w:t>
-      </w:r>
-      <w:r>
-        <w:rPr>
-          <w:rFonts w:ascii="Times New Roman" w:hAnsi="Times New Roman" w:cs="Times New Roman"/>
-        </w:rPr>
-        <w:t xml:space="preserve">increase population </w:t>
-      </w:r>
-      <w:r>
-        <w:rPr>
-          <w:rFonts w:ascii="Times New Roman" w:hAnsi="Times New Roman" w:cs="Times New Roman"/>
-        </w:rPr>
-        <w:t xml:space="preserve">fluctuations </w:t>
-      </w:r>
-      <w:r>
-        <w:rPr>
-          <w:rFonts w:ascii="Times New Roman" w:hAnsi="Times New Roman" w:cs="Times New Roman"/>
-        </w:rPr>
-        <w:t>at low climate velocities</w:t>
-      </w:r>
-      <w:r>
-        <w:rPr>
-          <w:rFonts w:ascii="Times New Roman" w:hAnsi="Times New Roman" w:cs="Times New Roman"/>
-        </w:rPr>
-        <w:t xml:space="preserve"> as the population moves through protected and unprotected areas. M</w:t>
-      </w:r>
-      <w:r>
-        <w:rPr>
-          <w:rFonts w:ascii="Times New Roman" w:hAnsi="Times New Roman" w:cs="Times New Roman"/>
-        </w:rPr>
-        <w:t xml:space="preserve">any smaller </w:t>
-      </w:r>
-      <w:r>
-        <w:rPr>
-          <w:rFonts w:ascii="Times New Roman" w:hAnsi="Times New Roman" w:cs="Times New Roman"/>
-        </w:rPr>
-        <w:t>protected areas</w:t>
-      </w:r>
-      <w:r>
-        <w:rPr>
-          <w:rFonts w:ascii="Times New Roman" w:hAnsi="Times New Roman" w:cs="Times New Roman"/>
-        </w:rPr>
-        <w:t>, on the other hand,</w:t>
-      </w:r>
-      <w:r>
-        <w:rPr>
-          <w:rFonts w:ascii="Times New Roman" w:hAnsi="Times New Roman" w:cs="Times New Roman"/>
+          <w:highlight w:val="cyan"/>
+        </w:rPr>
+        <w:t xml:space="preserve">On the other hand, </w:t>
+      </w:r>
+      <w:r>
+        <w:rPr>
+          <w:rFonts w:ascii="Times New Roman" w:hAnsi="Times New Roman" w:cs="Times New Roman"/>
+          <w:highlight w:val="cyan"/>
+        </w:rPr>
+        <w:t xml:space="preserve">McLeod </w:t>
+      </w:r>
+      <w:r>
+        <w:rPr>
+          <w:rFonts w:ascii="Times New Roman" w:hAnsi="Times New Roman" w:cs="Times New Roman"/>
+          <w:highlight w:val="cyan"/>
+        </w:rPr>
+        <w:t xml:space="preserve">et al. (2009) argued that having fewer larger MPAs </w:t>
+      </w:r>
+      <w:r>
+        <w:rPr>
+          <w:rFonts w:ascii="Times New Roman" w:hAnsi="Times New Roman" w:cs="Times New Roman"/>
+          <w:highlight w:val="cyan"/>
+        </w:rPr>
+        <w:t>should</w:t>
+      </w:r>
+      <w:r>
+        <w:rPr>
+          <w:rFonts w:ascii="Times New Roman" w:hAnsi="Times New Roman" w:cs="Times New Roman"/>
+          <w:highlight w:val="cyan"/>
+        </w:rPr>
+        <w:t xml:space="preserve"> increase an ecosystem’s resilience to climate change</w:t>
+      </w:r>
+      <w:r>
+        <w:rPr>
+          <w:rFonts w:ascii="Times New Roman" w:hAnsi="Times New Roman" w:cs="Times New Roman"/>
+          <w:highlight w:val="cyan"/>
+        </w:rPr>
+        <w:t xml:space="preserve">. </w:t>
+      </w:r>
+      <w:r>
+        <w:rPr>
+          <w:rFonts w:ascii="Times New Roman" w:hAnsi="Times New Roman" w:cs="Times New Roman"/>
+          <w:highlight w:val="cyan"/>
+        </w:rPr>
+        <w:t xml:space="preserve">Similarly, </w:t>
+      </w:r>
+      <w:r>
+        <w:rPr>
+          <w:rFonts w:ascii="Times New Roman" w:hAnsi="Times New Roman" w:cs="Times New Roman"/>
+          <w:highlight w:val="cyan"/>
+        </w:rPr>
+        <w:t xml:space="preserve">Moffitt et al. (2011) used a theoretical model to compare MPAs that were 10 km long spaced 50 km apart to MPAs that were 20 km long spaced 100 km apart and found that the larger more widely spaced MPAs would support the persistence of a greater number of types of species. </w:t>
+      </w:r>
+      <w:r>
+        <w:rPr>
+          <w:rFonts w:ascii="Times New Roman" w:hAnsi="Times New Roman" w:cs="Times New Roman"/>
+          <w:highlight w:val="cyan"/>
+        </w:rPr>
+        <w:t xml:space="preserve">However, </w:t>
+      </w:r>
+      <w:r>
+        <w:rPr>
+          <w:rFonts w:ascii="Times New Roman" w:hAnsi="Times New Roman" w:cs="Times New Roman"/>
+          <w:highlight w:val="cyan"/>
+        </w:rPr>
+        <w:t>none of these studies considered</w:t>
+      </w:r>
+      <w:r>
+        <w:rPr>
+          <w:rFonts w:ascii="Times New Roman" w:hAnsi="Times New Roman" w:cs="Times New Roman"/>
+          <w:highlight w:val="cyan"/>
+        </w:rPr>
+        <w:t xml:space="preserve"> a population moving across </w:t>
+      </w:r>
+      <w:r>
+        <w:rPr>
+          <w:rFonts w:ascii="Times New Roman" w:hAnsi="Times New Roman" w:cs="Times New Roman"/>
+          <w:highlight w:val="cyan"/>
+        </w:rPr>
+        <w:t xml:space="preserve">a network of </w:t>
+      </w:r>
+      <w:r>
+        <w:rPr>
+          <w:rFonts w:ascii="Times New Roman" w:hAnsi="Times New Roman" w:cs="Times New Roman"/>
+          <w:highlight w:val="cyan"/>
+        </w:rPr>
+        <w:t>MPAs.</w:t>
+      </w:r>
+      <w:r>
+        <w:rPr>
+          <w:rFonts w:ascii="Times New Roman" w:hAnsi="Times New Roman" w:cs="Times New Roman"/>
+          <w:highlight w:val="cyan"/>
         </w:rPr>
         <w:t xml:space="preserve"> </w:t>
       </w:r>
       <w:r>
         <w:rPr>
           <w:rFonts w:ascii="Times New Roman" w:hAnsi="Times New Roman" w:cs="Times New Roman"/>
-        </w:rPr>
-        <w:t xml:space="preserve">maintain a population </w:t>
-      </w:r>
-      <w:r>
-        <w:rPr>
-          <w:rFonts w:ascii="Times New Roman" w:hAnsi="Times New Roman" w:cs="Times New Roman"/>
-        </w:rPr>
-        <w:t>whose minimum biomass is higher, which</w:t>
-      </w:r>
-      <w:r>
-        <w:rPr>
-          <w:rFonts w:ascii="Times New Roman" w:hAnsi="Times New Roman" w:cs="Times New Roman"/>
-        </w:rPr>
-        <w:t xml:space="preserve"> </w:t>
-      </w:r>
-      <w:r>
-        <w:rPr>
-          <w:rFonts w:ascii="Times New Roman" w:hAnsi="Times New Roman" w:cs="Times New Roman"/>
-        </w:rPr>
-        <w:t xml:space="preserve">could </w:t>
-      </w:r>
-      <w:r>
-        <w:rPr>
-          <w:rFonts w:ascii="Times New Roman" w:hAnsi="Times New Roman" w:cs="Times New Roman"/>
-        </w:rPr>
-        <w:t>potentially provid</w:t>
-      </w:r>
-      <w:r>
-        <w:rPr>
-          <w:rFonts w:ascii="Times New Roman" w:hAnsi="Times New Roman" w:cs="Times New Roman"/>
-        </w:rPr>
-        <w:t>e</w:t>
-      </w:r>
-      <w:r>
-        <w:rPr>
-          <w:rFonts w:ascii="Times New Roman" w:hAnsi="Times New Roman" w:cs="Times New Roman"/>
-        </w:rPr>
-        <w:t xml:space="preserve"> a buffer against extinction </w:t>
-      </w:r>
-      <w:r>
-        <w:rPr>
-          <w:rFonts w:ascii="Times New Roman" w:hAnsi="Times New Roman" w:cs="Times New Roman"/>
-        </w:rPr>
-        <w:t>caused by stochastic events</w:t>
-      </w:r>
-      <w:r>
-        <w:rPr>
-          <w:rFonts w:ascii="Times New Roman" w:hAnsi="Times New Roman" w:cs="Times New Roman"/>
-        </w:rPr>
-        <w:t>.</w:t>
-      </w:r>
-      <w:r>
-        <w:rPr>
-          <w:rFonts w:ascii="Times New Roman" w:hAnsi="Times New Roman" w:cs="Times New Roman"/>
-        </w:rPr>
-        <w:t xml:space="preserve"> This occurs because </w:t>
-      </w:r>
-      <w:r>
-        <w:rPr>
-          <w:rFonts w:ascii="Times New Roman" w:hAnsi="Times New Roman" w:cs="Times New Roman"/>
-        </w:rPr>
-        <w:t>harvest drive</w:t>
-      </w:r>
-      <w:r>
-        <w:rPr>
-          <w:rFonts w:ascii="Times New Roman" w:hAnsi="Times New Roman" w:cs="Times New Roman"/>
-        </w:rPr>
-        <w:t>s</w:t>
-      </w:r>
-      <w:r>
-        <w:rPr>
-          <w:rFonts w:ascii="Times New Roman" w:hAnsi="Times New Roman" w:cs="Times New Roman"/>
-        </w:rPr>
-        <w:t xml:space="preserve"> </w:t>
-      </w:r>
-      <w:r>
-        <w:rPr>
-          <w:rFonts w:ascii="Times New Roman" w:hAnsi="Times New Roman" w:cs="Times New Roman"/>
-        </w:rPr>
-        <w:t xml:space="preserve">the </w:t>
-      </w:r>
-      <w:r>
-        <w:rPr>
-          <w:rFonts w:ascii="Times New Roman" w:hAnsi="Times New Roman" w:cs="Times New Roman"/>
-        </w:rPr>
-        <w:t>population to lower levels while between protected areas</w:t>
-      </w:r>
-      <w:r>
-        <w:rPr>
-          <w:rFonts w:ascii="Times New Roman" w:hAnsi="Times New Roman" w:cs="Times New Roman"/>
-        </w:rPr>
-        <w:t xml:space="preserve"> and the larger those gaps are, the more diminished the population will be</w:t>
-      </w:r>
-      <w:r>
-        <w:rPr>
-          <w:rFonts w:ascii="Times New Roman" w:hAnsi="Times New Roman" w:cs="Times New Roman"/>
-        </w:rPr>
-        <w:t xml:space="preserve">. </w:t>
-      </w:r>
-      <w:r>
-        <w:rPr>
-          <w:rFonts w:ascii="Times New Roman" w:hAnsi="Times New Roman" w:cs="Times New Roman"/>
-        </w:rPr>
-        <w:t>While the discussion of many small vs. few large protected areas involves many factors (Gain</w:t>
-      </w:r>
-      <w:r>
-        <w:rPr>
-          <w:rFonts w:ascii="Times New Roman" w:hAnsi="Times New Roman" w:cs="Times New Roman"/>
-        </w:rPr>
-        <w:t>e</w:t>
-      </w:r>
-      <w:r>
-        <w:rPr>
-          <w:rFonts w:ascii="Times New Roman" w:hAnsi="Times New Roman" w:cs="Times New Roman"/>
-        </w:rPr>
-        <w:t xml:space="preserve">s et al. </w:t>
-      </w:r>
-      <w:r>
-        <w:rPr>
-          <w:rFonts w:ascii="Times New Roman" w:hAnsi="Times New Roman" w:cs="Times New Roman"/>
-        </w:rPr>
-        <w:t>2010</w:t>
-      </w:r>
-      <w:r>
-        <w:rPr>
-          <w:rFonts w:ascii="Times New Roman" w:hAnsi="Times New Roman" w:cs="Times New Roman"/>
-        </w:rPr>
-        <w:t>b</w:t>
-      </w:r>
-      <w:r>
-        <w:rPr>
-          <w:rFonts w:ascii="Times New Roman" w:hAnsi="Times New Roman" w:cs="Times New Roman"/>
-        </w:rPr>
-        <w:t>; McCarthy et al. 2011), our results contribute to this body of work by showing that small gaps between protected areas, even if counter-balanced by small protected areas, may help species keep up with climate velocities</w:t>
-      </w:r>
-      <w:r>
-        <w:rPr>
-          <w:rFonts w:ascii="Times New Roman" w:hAnsi="Times New Roman" w:cs="Times New Roman"/>
-        </w:rPr>
-        <w:t xml:space="preserve"> in the face of harvest.</w:t>
-      </w:r>
-      <w:r>
-        <w:rPr>
-          <w:rFonts w:ascii="Times New Roman" w:hAnsi="Times New Roman" w:cs="Times New Roman"/>
-        </w:rPr>
-        <w:t xml:space="preserve"> </w:t>
+          <w:highlight w:val="cyan"/>
+        </w:rPr>
+        <w:t>By considering how a population will track a moving isotherm, we contribute to this body of work by showing that small gaps between protected areas may help species keep up with climate velocities in the face of harvest, even if counter-balanced by small protected areas, and that considering a shifting climate is important for making policy recommendations about MPA spacing.</w:t>
       </w:r>
     </w:p>
     <w:p>
@@ -11340,9 +12149,44 @@
       <w:r>
         <w:rPr>
           <w:rFonts w:ascii="Times New Roman" w:hAnsi="Times New Roman" w:cs="Times New Roman"/>
-          <w:highlight w:val="cyan"/>
-        </w:rPr>
-        <w:t>There is no consensus about how MPA size and spacing affect population persistence.</w:t>
+        </w:rPr>
+        <w:t xml:space="preserve">The advantage of a simple model like ours is that it is </w:t>
+      </w:r>
+      <w:r>
+        <w:rPr>
+          <w:rFonts w:ascii="Times New Roman" w:hAnsi="Times New Roman" w:cs="Times New Roman"/>
+        </w:rPr>
+        <w:t xml:space="preserve">potentially </w:t>
+      </w:r>
+      <w:r>
+        <w:rPr>
+          <w:rFonts w:ascii="Times New Roman" w:hAnsi="Times New Roman" w:cs="Times New Roman"/>
+        </w:rPr>
+        <w:t xml:space="preserve">general enough </w:t>
+      </w:r>
+      <w:r>
+        <w:rPr>
+          <w:rFonts w:ascii="Times New Roman" w:hAnsi="Times New Roman" w:cs="Times New Roman"/>
+        </w:rPr>
+        <w:t xml:space="preserve">to </w:t>
+      </w:r>
+      <w:r>
+        <w:rPr>
+          <w:rFonts w:ascii="Times New Roman" w:hAnsi="Times New Roman" w:cs="Times New Roman"/>
+        </w:rPr>
+        <w:t xml:space="preserve">apply to a wide range of species. Our discrete-time, continuous-space model captures the processes important to species with distinct growth and dispersal stages, </w:t>
+      </w:r>
+      <w:r>
+        <w:rPr>
+          <w:rFonts w:ascii="Times New Roman" w:hAnsi="Times New Roman" w:cs="Times New Roman"/>
+        </w:rPr>
+        <w:t>which include</w:t>
+      </w:r>
+      <w:r>
+        <w:rPr>
+          <w:rFonts w:ascii="Times New Roman" w:hAnsi="Times New Roman" w:cs="Times New Roman"/>
+        </w:rPr>
+        <w:t>s</w:t>
       </w:r>
       <w:r>
         <w:rPr>
@@ -11353,151 +12197,278 @@
       <w:r>
         <w:rPr>
           <w:rFonts w:ascii="Times New Roman" w:hAnsi="Times New Roman" w:cs="Times New Roman"/>
-          <w:highlight w:val="cyan"/>
-        </w:rPr>
-        <w:t xml:space="preserve">McLeod </w:t>
-      </w:r>
-      <w:r>
-        <w:rPr>
-          <w:rFonts w:ascii="Times New Roman" w:hAnsi="Times New Roman" w:cs="Times New Roman"/>
-          <w:highlight w:val="cyan"/>
-        </w:rPr>
-        <w:t xml:space="preserve">et al. (2009) argued that having fewer larger MPAs </w:t>
-      </w:r>
-      <w:r>
-        <w:rPr>
-          <w:rFonts w:ascii="Times New Roman" w:hAnsi="Times New Roman" w:cs="Times New Roman"/>
-          <w:highlight w:val="cyan"/>
-        </w:rPr>
-        <w:t>should</w:t>
-      </w:r>
-      <w:r>
-        <w:rPr>
-          <w:rFonts w:ascii="Times New Roman" w:hAnsi="Times New Roman" w:cs="Times New Roman"/>
-          <w:highlight w:val="cyan"/>
-        </w:rPr>
-        <w:t xml:space="preserve"> increase an ecosystem’s resilience to climate change</w:t>
-      </w:r>
-      <w:r>
-        <w:rPr>
-          <w:rFonts w:ascii="Times New Roman" w:hAnsi="Times New Roman" w:cs="Times New Roman"/>
-          <w:highlight w:val="cyan"/>
-        </w:rPr>
-        <w:t xml:space="preserve">. On the other hand, Moffitt et al. (2011) used a theoretical model to compare MPAs that were 10 km long spaced 50 km apart to MPAs that were 20 km long spaced 100 km apart and found that the larger more widely spaced MPAs would support the persistence of a greater number of types of species. </w:t>
-      </w:r>
-      <w:r>
-        <w:rPr>
-          <w:rFonts w:ascii="Times New Roman" w:hAnsi="Times New Roman" w:cs="Times New Roman"/>
-          <w:highlight w:val="cyan"/>
-        </w:rPr>
-        <w:t>Using a theoretical model</w:t>
-      </w:r>
-      <w:r>
-        <w:rPr>
-          <w:rFonts w:ascii="Times New Roman" w:hAnsi="Times New Roman" w:cs="Times New Roman"/>
-          <w:highlight w:val="cyan"/>
-        </w:rPr>
-        <w:t xml:space="preserve">, </w:t>
-      </w:r>
-      <w:proofErr w:type="spellStart"/>
-      <w:r>
-        <w:rPr>
-          <w:rFonts w:ascii="Times New Roman" w:hAnsi="Times New Roman" w:cs="Times New Roman"/>
-          <w:highlight w:val="cyan"/>
-        </w:rPr>
-        <w:t>N</w:t>
-      </w:r>
-      <w:r>
-        <w:rPr>
-          <w:rFonts w:ascii="Times New Roman" w:hAnsi="Times New Roman" w:cs="Times New Roman"/>
-          <w:highlight w:val="cyan"/>
-        </w:rPr>
-        <w:t>eubert</w:t>
-      </w:r>
-      <w:proofErr w:type="spellEnd"/>
-      <w:r>
-        <w:rPr>
-          <w:rFonts w:ascii="Times New Roman" w:hAnsi="Times New Roman" w:cs="Times New Roman"/>
-          <w:highlight w:val="cyan"/>
-        </w:rPr>
-        <w:t xml:space="preserve"> (2003) found that the optimal MPA spacing to maximize yield of a population that was not shifting through space depended on the length of the region in which the population could survive: as the length increased, more smaller MPAs became preferable. Increasing the length of the viable region is similar to having </w:t>
-      </w:r>
-      <w:r>
-        <w:rPr>
-          <w:rFonts w:ascii="Times New Roman" w:hAnsi="Times New Roman" w:cs="Times New Roman"/>
-          <w:highlight w:val="cyan"/>
-        </w:rPr>
-        <w:t xml:space="preserve">a shifting population that is experiencing more and more of the one-dimensional world, so that his results are similar to our finding that with a shifting population more smaller MPAs are </w:t>
-      </w:r>
-      <w:r>
-        <w:rPr>
-          <w:rFonts w:ascii="Times New Roman" w:hAnsi="Times New Roman" w:cs="Times New Roman"/>
-          <w:highlight w:val="cyan"/>
-        </w:rPr>
-        <w:t xml:space="preserve">best. </w:t>
-      </w:r>
-      <w:r>
-        <w:rPr>
-          <w:rFonts w:ascii="Times New Roman" w:hAnsi="Times New Roman" w:cs="Times New Roman"/>
-          <w:highlight w:val="cyan"/>
-        </w:rPr>
-        <w:t xml:space="preserve">Finally, </w:t>
-      </w:r>
-      <w:r>
-        <w:rPr>
-          <w:rFonts w:ascii="Times New Roman" w:hAnsi="Times New Roman" w:cs="Times New Roman"/>
-          <w:highlight w:val="cyan"/>
-        </w:rPr>
-        <w:t>Halpern (2003) found in a meta-analysis of empirical studies of MPAs that the benefits from implementing an MPA did not depend strongly on its size</w:t>
-      </w:r>
-      <w:r>
-        <w:rPr>
-          <w:rFonts w:ascii="Times New Roman" w:hAnsi="Times New Roman" w:cs="Times New Roman"/>
-          <w:highlight w:val="cyan"/>
-        </w:rPr>
-        <w:t xml:space="preserve">. However, </w:t>
-      </w:r>
-      <w:r>
-        <w:rPr>
-          <w:rFonts w:ascii="Times New Roman" w:hAnsi="Times New Roman" w:cs="Times New Roman"/>
-          <w:highlight w:val="cyan"/>
-        </w:rPr>
-        <w:t>none of these studies considered</w:t>
-      </w:r>
-      <w:r>
-        <w:rPr>
-          <w:rFonts w:ascii="Times New Roman" w:hAnsi="Times New Roman" w:cs="Times New Roman"/>
-          <w:highlight w:val="cyan"/>
-        </w:rPr>
-        <w:t xml:space="preserve"> a population moving across </w:t>
-      </w:r>
-      <w:r>
-        <w:rPr>
-          <w:rFonts w:ascii="Times New Roman" w:hAnsi="Times New Roman" w:cs="Times New Roman"/>
-          <w:highlight w:val="cyan"/>
-        </w:rPr>
-        <w:t xml:space="preserve">a network of </w:t>
-      </w:r>
-      <w:r>
-        <w:rPr>
-          <w:rFonts w:ascii="Times New Roman" w:hAnsi="Times New Roman" w:cs="Times New Roman"/>
-          <w:highlight w:val="cyan"/>
-        </w:rPr>
-        <w:t xml:space="preserve">MPAs. It is the decline in biomass caused by moving between MPAs that leads to our arguing for more smaller MPAs. </w:t>
-      </w:r>
-      <w:r>
-        <w:rPr>
-          <w:rFonts w:ascii="Times New Roman" w:hAnsi="Times New Roman" w:cs="Times New Roman"/>
-          <w:highlight w:val="cyan"/>
-        </w:rPr>
-        <w:t>Comparing our findings to each of these studies in which there was no climate shift</w:t>
-      </w:r>
-      <w:r>
-        <w:rPr>
-          <w:rFonts w:ascii="Times New Roman" w:hAnsi="Times New Roman" w:cs="Times New Roman"/>
-          <w:highlight w:val="cyan"/>
-        </w:rPr>
-        <w:t xml:space="preserve"> shows that considering how a population will track a moving isotherm is important for making policy recommendations about MPA spacing.</w:t>
+        </w:rPr>
+        <w:t>most marine organisms, plants, and many insects. Our approach does not capture all the complexities of real populations</w:t>
+      </w:r>
+      <w:r>
+        <w:rPr>
+          <w:rFonts w:ascii="Times New Roman" w:hAnsi="Times New Roman" w:cs="Times New Roman"/>
+        </w:rPr>
+        <w:t xml:space="preserve"> or of harvesting dynamics, however</w:t>
+      </w:r>
+      <w:r>
+        <w:rPr>
+          <w:rFonts w:ascii="Times New Roman" w:hAnsi="Times New Roman" w:cs="Times New Roman"/>
+        </w:rPr>
+        <w:t xml:space="preserve">. For example, we do not include </w:t>
+      </w:r>
+      <w:r>
+        <w:rPr>
+          <w:rFonts w:ascii="Times New Roman" w:hAnsi="Times New Roman" w:cs="Times New Roman"/>
+        </w:rPr>
+        <w:t xml:space="preserve">the potential for </w:t>
+      </w:r>
+      <w:r>
+        <w:rPr>
+          <w:rFonts w:ascii="Times New Roman" w:hAnsi="Times New Roman" w:cs="Times New Roman"/>
+        </w:rPr>
+        <w:t>negative per capita growth at low densities</w:t>
+      </w:r>
+      <w:r>
+        <w:rPr>
+          <w:rFonts w:ascii="Times New Roman" w:hAnsi="Times New Roman" w:cs="Times New Roman"/>
+        </w:rPr>
+        <w:t>, often called Allee or depensation effects</w:t>
+      </w:r>
+      <w:r>
+        <w:rPr>
+          <w:rFonts w:ascii="Times New Roman" w:hAnsi="Times New Roman" w:cs="Times New Roman"/>
+        </w:rPr>
+        <w:t xml:space="preserve">. </w:t>
+      </w:r>
+      <w:r>
+        <w:rPr>
+          <w:rFonts w:ascii="Times New Roman" w:hAnsi="Times New Roman" w:cs="Times New Roman"/>
+        </w:rPr>
+        <w:t>Allee effects can make it more difficult for a population to invade a new environment</w:t>
+      </w:r>
+      <w:r>
+        <w:rPr>
+          <w:rFonts w:ascii="Times New Roman" w:hAnsi="Times New Roman" w:cs="Times New Roman"/>
+        </w:rPr>
+        <w:t xml:space="preserve"> </w:t>
+      </w:r>
+      <w:r>
+        <w:rPr>
+          <w:rFonts w:ascii="Times New Roman" w:eastAsiaTheme="minorEastAsia" w:hAnsi="Times New Roman" w:cs="Times New Roman"/>
+        </w:rPr>
+        <w:t>(</w:t>
+      </w:r>
+      <w:r>
+        <w:rPr>
+          <w:rFonts w:ascii="Times New Roman" w:hAnsi="Times New Roman" w:cs="Times New Roman"/>
+        </w:rPr>
+        <w:t>Hastings et al. 2005;</w:t>
+      </w:r>
+      <w:r>
+        <w:rPr>
+          <w:rFonts w:ascii="Times New Roman" w:hAnsi="Times New Roman" w:cs="Times New Roman"/>
+        </w:rPr>
+        <w:t xml:space="preserve"> </w:t>
+      </w:r>
+      <w:r>
+        <w:rPr>
+          <w:rFonts w:ascii="Times New Roman" w:eastAsiaTheme="minorEastAsia" w:hAnsi="Times New Roman" w:cs="Times New Roman"/>
+        </w:rPr>
+        <w:t>Kot et al. 1996; Lewis et al. 1993; Veit et al. 1996)</w:t>
+      </w:r>
+      <w:r>
+        <w:rPr>
+          <w:rFonts w:ascii="Times New Roman" w:hAnsi="Times New Roman" w:cs="Times New Roman"/>
+        </w:rPr>
+        <w:t>.</w:t>
+      </w:r>
+      <w:r>
+        <w:rPr>
+          <w:rFonts w:ascii="Times New Roman" w:hAnsi="Times New Roman" w:cs="Times New Roman"/>
+        </w:rPr>
+        <w:t xml:space="preserve"> </w:t>
+      </w:r>
+      <w:r>
+        <w:rPr>
+          <w:rFonts w:ascii="Times New Roman" w:hAnsi="Times New Roman" w:cs="Times New Roman"/>
+        </w:rPr>
+        <w:t>W</w:t>
+      </w:r>
+      <w:r>
+        <w:rPr>
+          <w:rFonts w:ascii="Times New Roman" w:hAnsi="Times New Roman" w:cs="Times New Roman"/>
+        </w:rPr>
+        <w:t xml:space="preserve">e would </w:t>
+      </w:r>
+      <w:r>
+        <w:rPr>
+          <w:rFonts w:ascii="Times New Roman" w:hAnsi="Times New Roman" w:cs="Times New Roman"/>
+        </w:rPr>
+        <w:t xml:space="preserve">also </w:t>
+      </w:r>
+      <w:r>
+        <w:rPr>
+          <w:rFonts w:ascii="Times New Roman" w:hAnsi="Times New Roman" w:cs="Times New Roman"/>
+        </w:rPr>
+        <w:t xml:space="preserve">expect </w:t>
+      </w:r>
+      <w:r>
+        <w:rPr>
+          <w:rFonts w:ascii="Times New Roman" w:hAnsi="Times New Roman" w:cs="Times New Roman"/>
+        </w:rPr>
+        <w:t>that</w:t>
+      </w:r>
+      <w:r>
+        <w:rPr>
+          <w:rFonts w:ascii="Times New Roman" w:hAnsi="Times New Roman" w:cs="Times New Roman"/>
+        </w:rPr>
+        <w:t xml:space="preserve"> </w:t>
+      </w:r>
+      <w:r>
+        <w:rPr>
+          <w:rFonts w:ascii="Times New Roman" w:hAnsi="Times New Roman" w:cs="Times New Roman"/>
+        </w:rPr>
+        <w:t xml:space="preserve">populations with Allee effects </w:t>
+      </w:r>
+      <w:r>
+        <w:rPr>
+          <w:rFonts w:ascii="Times New Roman" w:hAnsi="Times New Roman" w:cs="Times New Roman"/>
+        </w:rPr>
+        <w:t>would</w:t>
+      </w:r>
+      <w:r>
+        <w:rPr>
+          <w:rFonts w:ascii="Times New Roman" w:hAnsi="Times New Roman" w:cs="Times New Roman"/>
+        </w:rPr>
+        <w:t xml:space="preserve"> be </w:t>
+      </w:r>
+      <w:r>
+        <w:rPr>
+          <w:rFonts w:ascii="Times New Roman" w:hAnsi="Times New Roman" w:cs="Times New Roman"/>
+        </w:rPr>
+        <w:t xml:space="preserve">more </w:t>
+      </w:r>
+      <w:r>
+        <w:rPr>
+          <w:rFonts w:ascii="Times New Roman" w:hAnsi="Times New Roman" w:cs="Times New Roman"/>
+        </w:rPr>
+        <w:t xml:space="preserve">sensitive to </w:t>
+      </w:r>
+      <w:r>
+        <w:rPr>
+          <w:rFonts w:ascii="Times New Roman" w:hAnsi="Times New Roman" w:cs="Times New Roman"/>
+        </w:rPr>
+        <w:t xml:space="preserve">the combined effects of harvest </w:t>
+      </w:r>
+      <w:r>
+        <w:rPr>
+          <w:rFonts w:ascii="Times New Roman" w:hAnsi="Times New Roman" w:cs="Times New Roman"/>
+        </w:rPr>
+        <w:t>and climate velocity</w:t>
+      </w:r>
+      <w:r>
+        <w:rPr>
+          <w:rFonts w:ascii="Times New Roman" w:hAnsi="Times New Roman" w:cs="Times New Roman"/>
+        </w:rPr>
+        <w:t xml:space="preserve"> than our model initially suggests</w:t>
+      </w:r>
+      <w:r>
+        <w:rPr>
+          <w:rFonts w:ascii="Times New Roman" w:hAnsi="Times New Roman" w:cs="Times New Roman"/>
+        </w:rPr>
+        <w:t xml:space="preserve">. </w:t>
+      </w:r>
+      <w:r>
+        <w:rPr>
+          <w:rFonts w:ascii="Times New Roman" w:hAnsi="Times New Roman" w:cs="Times New Roman"/>
+        </w:rPr>
+        <w:t>W</w:t>
+      </w:r>
+      <w:r>
+        <w:rPr>
+          <w:rFonts w:ascii="Times New Roman" w:hAnsi="Times New Roman" w:cs="Times New Roman"/>
+        </w:rPr>
+        <w:t>e also did not include age structure</w:t>
+      </w:r>
+      <w:r>
+        <w:rPr>
+          <w:rFonts w:ascii="Times New Roman" w:hAnsi="Times New Roman" w:cs="Times New Roman"/>
+        </w:rPr>
+        <w:t xml:space="preserve"> or other aspects of sub-population diversity (e.g., spatial or genetic)</w:t>
+      </w:r>
+      <w:r>
+        <w:rPr>
+          <w:rFonts w:ascii="Times New Roman" w:hAnsi="Times New Roman" w:cs="Times New Roman"/>
+        </w:rPr>
+        <w:t xml:space="preserve"> in our model. </w:t>
+      </w:r>
+      <w:r>
+        <w:rPr>
+          <w:rFonts w:ascii="Times New Roman" w:hAnsi="Times New Roman" w:cs="Times New Roman"/>
+        </w:rPr>
+        <w:t>As described above, these forms of diversity</w:t>
+      </w:r>
+      <w:r>
+        <w:rPr>
+          <w:rFonts w:ascii="Times New Roman" w:hAnsi="Times New Roman" w:cs="Times New Roman"/>
+        </w:rPr>
+        <w:t xml:space="preserve"> </w:t>
+      </w:r>
+      <w:r>
+        <w:rPr>
+          <w:rFonts w:ascii="Times New Roman" w:hAnsi="Times New Roman" w:cs="Times New Roman"/>
+        </w:rPr>
+        <w:t xml:space="preserve">have been </w:t>
+      </w:r>
+      <w:r>
+        <w:rPr>
+          <w:rFonts w:ascii="Times New Roman" w:hAnsi="Times New Roman" w:cs="Times New Roman"/>
+        </w:rPr>
+        <w:t xml:space="preserve">important for studying the joint effects of </w:t>
+      </w:r>
+      <w:r>
+        <w:rPr>
+          <w:rFonts w:ascii="Times New Roman" w:hAnsi="Times New Roman" w:cs="Times New Roman"/>
+        </w:rPr>
+        <w:t xml:space="preserve">harvesting </w:t>
+      </w:r>
+      <w:r>
+        <w:rPr>
+          <w:rFonts w:ascii="Times New Roman" w:hAnsi="Times New Roman" w:cs="Times New Roman"/>
+        </w:rPr>
+        <w:t>and climate variability</w:t>
+      </w:r>
+      <w:r>
+        <w:rPr>
+          <w:rFonts w:ascii="Times New Roman" w:hAnsi="Times New Roman" w:cs="Times New Roman"/>
+        </w:rPr>
+        <w:t xml:space="preserve"> (Botsford et al. 2011; Planque</w:t>
+      </w:r>
+      <w:r>
+        <w:rPr>
+          <w:rFonts w:ascii="Times New Roman" w:hAnsi="Times New Roman" w:cs="Times New Roman"/>
+        </w:rPr>
+        <w:t xml:space="preserve"> </w:t>
+      </w:r>
+      <w:r>
+        <w:rPr>
+          <w:rFonts w:ascii="Times New Roman" w:hAnsi="Times New Roman" w:cs="Times New Roman"/>
+        </w:rPr>
+        <w:t xml:space="preserve">et al. 2010), and </w:t>
+      </w:r>
+      <w:r>
+        <w:rPr>
+          <w:rFonts w:ascii="Times New Roman" w:hAnsi="Times New Roman" w:cs="Times New Roman"/>
+        </w:rPr>
+        <w:t xml:space="preserve">they </w:t>
+      </w:r>
+      <w:r>
+        <w:rPr>
+          <w:rFonts w:ascii="Times New Roman" w:hAnsi="Times New Roman" w:cs="Times New Roman"/>
+        </w:rPr>
+        <w:t>will likely be important for understanding climate velocity impacts as well</w:t>
+      </w:r>
+      <w:r>
+        <w:rPr>
+          <w:rFonts w:ascii="Times New Roman" w:hAnsi="Times New Roman" w:cs="Times New Roman"/>
+        </w:rPr>
+        <w:t xml:space="preserve">. </w:t>
       </w:r>
     </w:p>
     <w:p>
@@ -11510,326 +12481,336 @@
       <w:r>
         <w:rPr>
           <w:rFonts w:ascii="Times New Roman" w:hAnsi="Times New Roman" w:cs="Times New Roman"/>
-        </w:rPr>
-        <w:t xml:space="preserve">The advantage of a simple model like ours is that it is </w:t>
-      </w:r>
-      <w:r>
-        <w:rPr>
-          <w:rFonts w:ascii="Times New Roman" w:hAnsi="Times New Roman" w:cs="Times New Roman"/>
-        </w:rPr>
-        <w:t xml:space="preserve">potentially </w:t>
-      </w:r>
-      <w:r>
-        <w:rPr>
-          <w:rFonts w:ascii="Times New Roman" w:hAnsi="Times New Roman" w:cs="Times New Roman"/>
-        </w:rPr>
-        <w:t xml:space="preserve">general enough </w:t>
-      </w:r>
-      <w:r>
-        <w:rPr>
-          <w:rFonts w:ascii="Times New Roman" w:hAnsi="Times New Roman" w:cs="Times New Roman"/>
-        </w:rPr>
-        <w:t xml:space="preserve">to </w:t>
-      </w:r>
-      <w:r>
-        <w:rPr>
-          <w:rFonts w:ascii="Times New Roman" w:hAnsi="Times New Roman" w:cs="Times New Roman"/>
-        </w:rPr>
-        <w:t xml:space="preserve">apply to a wide range of species. Our discrete-time, continuous-space model captures the processes important to species with distinct growth and dispersal stages, </w:t>
-      </w:r>
-      <w:r>
-        <w:rPr>
-          <w:rFonts w:ascii="Times New Roman" w:hAnsi="Times New Roman" w:cs="Times New Roman"/>
-        </w:rPr>
-        <w:t>which include</w:t>
-      </w:r>
-      <w:r>
-        <w:rPr>
-          <w:rFonts w:ascii="Times New Roman" w:hAnsi="Times New Roman" w:cs="Times New Roman"/>
+          <w:highlight w:val="cyan"/>
+        </w:rPr>
+        <w:t>Besides these s</w:t>
+      </w:r>
+      <w:r>
+        <w:rPr>
+          <w:rFonts w:ascii="Times New Roman" w:hAnsi="Times New Roman" w:cs="Times New Roman"/>
+          <w:highlight w:val="cyan"/>
+        </w:rPr>
+        <w:t>pecies-specific extensions, our</w:t>
+      </w:r>
+      <w:r>
+        <w:rPr>
+          <w:rFonts w:ascii="Times New Roman" w:hAnsi="Times New Roman" w:cs="Times New Roman"/>
+          <w:highlight w:val="cyan"/>
+        </w:rPr>
+        <w:t xml:space="preserve"> modeling framework could be extended to consider species interactions, </w:t>
+      </w:r>
+      <w:r>
+        <w:rPr>
+          <w:rFonts w:ascii="Times New Roman" w:hAnsi="Times New Roman" w:cs="Times New Roman"/>
+          <w:highlight w:val="cyan"/>
+        </w:rPr>
+        <w:t xml:space="preserve">such as </w:t>
+      </w:r>
+      <w:r>
+        <w:rPr>
+          <w:rFonts w:ascii="Times New Roman" w:hAnsi="Times New Roman" w:cs="Times New Roman"/>
+          <w:highlight w:val="cyan"/>
+        </w:rPr>
+        <w:t>between predator and prey</w:t>
+      </w:r>
+      <w:r>
+        <w:rPr>
+          <w:rFonts w:ascii="Times New Roman" w:hAnsi="Times New Roman" w:cs="Times New Roman"/>
+          <w:highlight w:val="cyan"/>
+        </w:rPr>
+        <w:t xml:space="preserve"> (Gilman et al. 2010)</w:t>
+      </w:r>
+      <w:r>
+        <w:rPr>
+          <w:rFonts w:ascii="Times New Roman" w:hAnsi="Times New Roman" w:cs="Times New Roman"/>
+          <w:highlight w:val="cyan"/>
+        </w:rPr>
+        <w:t>.</w:t>
+      </w:r>
+      <w:r>
+        <w:rPr>
+          <w:rFonts w:ascii="Times New Roman" w:hAnsi="Times New Roman" w:cs="Times New Roman"/>
+          <w:highlight w:val="cyan"/>
+        </w:rPr>
+        <w:t xml:space="preserve"> </w:t>
+      </w:r>
+      <w:r>
+        <w:rPr>
+          <w:rFonts w:ascii="Times New Roman" w:hAnsi="Times New Roman" w:cs="Times New Roman"/>
+          <w:highlight w:val="cyan"/>
+        </w:rPr>
+        <w:t xml:space="preserve"> </w:t>
+      </w:r>
+      <w:r>
+        <w:rPr>
+          <w:rFonts w:ascii="Times New Roman" w:hAnsi="Times New Roman" w:cs="Times New Roman"/>
+          <w:highlight w:val="cyan"/>
+        </w:rPr>
+        <w:t xml:space="preserve">There are some rules of thumb </w:t>
+      </w:r>
+      <w:r>
+        <w:rPr>
+          <w:rFonts w:ascii="Times New Roman" w:hAnsi="Times New Roman" w:cs="Times New Roman"/>
+          <w:highlight w:val="cyan"/>
+        </w:rPr>
+        <w:t>to predict</w:t>
+      </w:r>
+      <w:r>
+        <w:rPr>
+          <w:rFonts w:ascii="Times New Roman" w:hAnsi="Times New Roman" w:cs="Times New Roman"/>
+          <w:highlight w:val="cyan"/>
+        </w:rPr>
+        <w:t xml:space="preserve"> how </w:t>
+      </w:r>
+      <w:r>
+        <w:rPr>
+          <w:rFonts w:ascii="Times New Roman" w:hAnsi="Times New Roman" w:cs="Times New Roman"/>
+          <w:highlight w:val="cyan"/>
+        </w:rPr>
+        <w:t>multiple stressors will affect multispecies systems</w:t>
+      </w:r>
+      <w:r>
+        <w:rPr>
+          <w:rFonts w:ascii="Times New Roman" w:hAnsi="Times New Roman" w:cs="Times New Roman"/>
+          <w:highlight w:val="cyan"/>
+        </w:rPr>
+        <w:t>. For example, c</w:t>
+      </w:r>
+      <w:r>
+        <w:rPr>
+          <w:rFonts w:ascii="Times New Roman" w:hAnsi="Times New Roman" w:cs="Times New Roman"/>
+          <w:highlight w:val="cyan"/>
+        </w:rPr>
+        <w:t xml:space="preserve">orrelations between species’ </w:t>
+      </w:r>
+      <w:r>
+        <w:rPr>
+          <w:highlight w:val="cyan"/>
+        </w:rPr>
+        <w:t>sensitivities</w:t>
+      </w:r>
+      <w:r>
+        <w:rPr>
+          <w:rFonts w:ascii="Times New Roman" w:hAnsi="Times New Roman" w:cs="Times New Roman"/>
+          <w:highlight w:val="cyan"/>
+        </w:rPr>
+        <w:t xml:space="preserve"> to multiple stressors can affect the resilience of the </w:t>
+      </w:r>
+      <w:r>
+        <w:rPr>
+          <w:rFonts w:ascii="Times New Roman" w:hAnsi="Times New Roman" w:cs="Times New Roman"/>
+          <w:highlight w:val="cyan"/>
+        </w:rPr>
+        <w:t>ecosystem functions to climate change</w:t>
+      </w:r>
+      <w:r>
+        <w:rPr>
+          <w:rFonts w:ascii="Times New Roman" w:hAnsi="Times New Roman" w:cs="Times New Roman"/>
+          <w:highlight w:val="cyan"/>
+        </w:rPr>
+        <w:t xml:space="preserve"> (Vinebrooke et al. 2004)</w:t>
+      </w:r>
+      <w:r>
+        <w:rPr>
+          <w:rFonts w:ascii="Times New Roman" w:hAnsi="Times New Roman" w:cs="Times New Roman"/>
+          <w:highlight w:val="cyan"/>
+        </w:rPr>
+        <w:t>.</w:t>
+      </w:r>
+      <w:r>
+        <w:rPr>
+          <w:rFonts w:ascii="Times New Roman" w:hAnsi="Times New Roman" w:cs="Times New Roman"/>
+          <w:highlight w:val="cyan"/>
+        </w:rPr>
+        <w:t xml:space="preserve"> E</w:t>
+      </w:r>
+      <w:r>
+        <w:rPr>
+          <w:rFonts w:ascii="Times New Roman" w:hAnsi="Times New Roman" w:cs="Times New Roman"/>
+          <w:highlight w:val="cyan"/>
+        </w:rPr>
+        <w:t>nd-to-end simulation model</w:t>
+      </w:r>
+      <w:r>
+        <w:rPr>
+          <w:rFonts w:ascii="Times New Roman" w:hAnsi="Times New Roman" w:cs="Times New Roman"/>
+          <w:highlight w:val="cyan"/>
         </w:rPr>
         <w:t>s</w:t>
       </w:r>
       <w:r>
         <w:rPr>
           <w:rFonts w:ascii="Times New Roman" w:hAnsi="Times New Roman" w:cs="Times New Roman"/>
+          <w:highlight w:val="cyan"/>
+        </w:rPr>
+        <w:t>, which</w:t>
+      </w:r>
+      <w:r>
+        <w:rPr>
+          <w:rFonts w:ascii="Times New Roman" w:hAnsi="Times New Roman" w:cs="Times New Roman"/>
+          <w:highlight w:val="cyan"/>
         </w:rPr>
         <w:t xml:space="preserve"> </w:t>
       </w:r>
       <w:r>
         <w:rPr>
           <w:rFonts w:ascii="Times New Roman" w:hAnsi="Times New Roman" w:cs="Times New Roman"/>
-        </w:rPr>
-        <w:t>most marine organisms, plants, and many insects. Our approach does not capture all the complexities of real populations</w:t>
-      </w:r>
-      <w:r>
-        <w:rPr>
-          <w:rFonts w:ascii="Times New Roman" w:hAnsi="Times New Roman" w:cs="Times New Roman"/>
-        </w:rPr>
-        <w:t xml:space="preserve"> or of harvesting dynamics, however</w:t>
-      </w:r>
-      <w:r>
-        <w:rPr>
-          <w:rFonts w:ascii="Times New Roman" w:hAnsi="Times New Roman" w:cs="Times New Roman"/>
-        </w:rPr>
-        <w:t xml:space="preserve">. For example, we do not include </w:t>
-      </w:r>
-      <w:r>
-        <w:rPr>
-          <w:rFonts w:ascii="Times New Roman" w:hAnsi="Times New Roman" w:cs="Times New Roman"/>
-        </w:rPr>
-        <w:t xml:space="preserve">the potential for </w:t>
-      </w:r>
-      <w:r>
-        <w:rPr>
-          <w:rFonts w:ascii="Times New Roman" w:hAnsi="Times New Roman" w:cs="Times New Roman"/>
-        </w:rPr>
-        <w:t>negative per capita growth at low densities</w:t>
-      </w:r>
-      <w:r>
-        <w:rPr>
-          <w:rFonts w:ascii="Times New Roman" w:hAnsi="Times New Roman" w:cs="Times New Roman"/>
-        </w:rPr>
-        <w:t>, often called Allee or depensation effects</w:t>
-      </w:r>
-      <w:r>
-        <w:rPr>
-          <w:rFonts w:ascii="Times New Roman" w:hAnsi="Times New Roman" w:cs="Times New Roman"/>
-        </w:rPr>
-        <w:t xml:space="preserve">. </w:t>
-      </w:r>
-      <w:r>
-        <w:rPr>
-          <w:rFonts w:ascii="Times New Roman" w:hAnsi="Times New Roman" w:cs="Times New Roman"/>
-        </w:rPr>
-        <w:t>Allee effects can make it more difficult for a population to invade a new environment</w:t>
-      </w:r>
-      <w:r>
-        <w:rPr>
-          <w:rFonts w:ascii="Times New Roman" w:hAnsi="Times New Roman" w:cs="Times New Roman"/>
+          <w:highlight w:val="cyan"/>
+        </w:rPr>
+        <w:t>incorpora</w:t>
+      </w:r>
+      <w:r>
+        <w:rPr>
+          <w:rFonts w:ascii="Times New Roman" w:hAnsi="Times New Roman" w:cs="Times New Roman"/>
+          <w:highlight w:val="cyan"/>
+        </w:rPr>
+        <w:t>te physical environmental drivers and describe the dynamics of</w:t>
+      </w:r>
+      <w:r>
+        <w:rPr>
+          <w:rFonts w:ascii="Times New Roman" w:hAnsi="Times New Roman" w:cs="Times New Roman"/>
+          <w:highlight w:val="cyan"/>
+        </w:rPr>
+        <w:t xml:space="preserve"> species </w:t>
+      </w:r>
+      <w:r>
+        <w:rPr>
+          <w:rFonts w:ascii="Times New Roman" w:hAnsi="Times New Roman" w:cs="Times New Roman"/>
+          <w:highlight w:val="cyan"/>
+        </w:rPr>
+        <w:t>at multiple trophic levels</w:t>
+      </w:r>
+      <w:r>
+        <w:rPr>
+          <w:rFonts w:ascii="Times New Roman" w:hAnsi="Times New Roman" w:cs="Times New Roman"/>
+          <w:highlight w:val="cyan"/>
         </w:rPr>
         <w:t xml:space="preserve"> </w:t>
       </w:r>
       <w:r>
         <w:rPr>
-          <w:rFonts w:ascii="Times New Roman" w:eastAsiaTheme="minorEastAsia" w:hAnsi="Times New Roman" w:cs="Times New Roman"/>
+          <w:rFonts w:ascii="Times New Roman" w:hAnsi="Times New Roman" w:cs="Times New Roman"/>
+          <w:highlight w:val="cyan"/>
+        </w:rPr>
+        <w:t xml:space="preserve">are increasingly </w:t>
+      </w:r>
+      <w:r>
+        <w:rPr>
+          <w:rFonts w:ascii="Times New Roman" w:hAnsi="Times New Roman" w:cs="Times New Roman"/>
+          <w:highlight w:val="cyan"/>
         </w:rPr>
         <w:t>(</w:t>
       </w:r>
       <w:r>
         <w:rPr>
           <w:rFonts w:ascii="Times New Roman" w:hAnsi="Times New Roman" w:cs="Times New Roman"/>
-        </w:rPr>
-        <w:t>Hastings et al. 2005;</w:t>
-      </w:r>
-      <w:r>
-        <w:rPr>
-          <w:rFonts w:ascii="Times New Roman" w:hAnsi="Times New Roman" w:cs="Times New Roman"/>
+          <w:highlight w:val="cyan"/>
+        </w:rPr>
+        <w:t>e.g</w:t>
+      </w:r>
+      <w:r>
+        <w:rPr>
+          <w:rFonts w:ascii="Times New Roman" w:hAnsi="Times New Roman" w:cs="Times New Roman"/>
+          <w:highlight w:val="cyan"/>
+        </w:rPr>
+        <w:t>. Travers-Trolet et al. 2014)</w:t>
+      </w:r>
+      <w:r>
+        <w:rPr>
+          <w:rFonts w:ascii="Times New Roman" w:hAnsi="Times New Roman" w:cs="Times New Roman"/>
+          <w:highlight w:val="cyan"/>
+        </w:rPr>
+        <w:t>, are increasingly popular as</w:t>
+      </w:r>
+      <w:r>
+        <w:rPr>
+          <w:rFonts w:ascii="Times New Roman" w:hAnsi="Times New Roman" w:cs="Times New Roman"/>
+          <w:highlight w:val="cyan"/>
+        </w:rPr>
+        <w:t xml:space="preserve"> a framework for modeling multi</w:t>
+      </w:r>
+      <w:r>
+        <w:rPr>
+          <w:rFonts w:ascii="Times New Roman" w:hAnsi="Times New Roman" w:cs="Times New Roman"/>
+          <w:highlight w:val="cyan"/>
+        </w:rPr>
+        <w:t>species systems (Fulton 2008)</w:t>
+      </w:r>
+      <w:r>
+        <w:rPr>
+          <w:rFonts w:ascii="Times New Roman" w:hAnsi="Times New Roman" w:cs="Times New Roman"/>
+          <w:highlight w:val="cyan"/>
+        </w:rPr>
+        <w:t>. Because our model is</w:t>
+      </w:r>
+      <w:r>
+        <w:rPr>
+          <w:rFonts w:ascii="Times New Roman" w:hAnsi="Times New Roman" w:cs="Times New Roman"/>
+          <w:highlight w:val="cyan"/>
+        </w:rPr>
+        <w:t xml:space="preserve"> not specific to a particular region or set of </w:t>
+      </w:r>
+      <w:r>
+        <w:rPr>
+          <w:rFonts w:ascii="Times New Roman" w:hAnsi="Times New Roman" w:cs="Times New Roman"/>
+          <w:highlight w:val="cyan"/>
+        </w:rPr>
+        <w:t>species</w:t>
+      </w:r>
+      <w:r>
+        <w:rPr>
+          <w:rFonts w:ascii="Times New Roman" w:hAnsi="Times New Roman" w:cs="Times New Roman"/>
+          <w:highlight w:val="cyan"/>
+        </w:rPr>
+        <w:t>, it</w:t>
+      </w:r>
+      <w:r>
+        <w:rPr>
+          <w:rFonts w:ascii="Times New Roman" w:hAnsi="Times New Roman" w:cs="Times New Roman"/>
+          <w:highlight w:val="cyan"/>
+        </w:rPr>
+        <w:t xml:space="preserve"> can be used as a bottom up complement to these larger “top-down” </w:t>
+      </w:r>
+      <w:r>
+        <w:rPr>
+          <w:rFonts w:ascii="Times New Roman" w:hAnsi="Times New Roman" w:cs="Times New Roman"/>
+          <w:highlight w:val="cyan"/>
+        </w:rPr>
+        <w:t>simulation studies.</w:t>
+      </w:r>
+      <w:r>
+        <w:rPr>
+          <w:rFonts w:ascii="Times New Roman" w:hAnsi="Times New Roman" w:cs="Times New Roman"/>
+          <w:highlight w:val="cyan"/>
         </w:rPr>
         <w:t xml:space="preserve"> </w:t>
       </w:r>
       <w:r>
         <w:rPr>
-          <w:rFonts w:ascii="Times New Roman" w:eastAsiaTheme="minorEastAsia" w:hAnsi="Times New Roman" w:cs="Times New Roman"/>
-        </w:rPr>
-        <w:t>Kot et al. 1996; Lewis et al. 1993; Veit et al. 1996)</w:t>
-      </w:r>
-      <w:r>
-        <w:rPr>
-          <w:rFonts w:ascii="Times New Roman" w:hAnsi="Times New Roman" w:cs="Times New Roman"/>
-        </w:rPr>
-        <w:t>.</w:t>
+          <w:rFonts w:ascii="Times New Roman" w:hAnsi="Times New Roman" w:cs="Times New Roman"/>
+          <w:highlight w:val="cyan"/>
+        </w:rPr>
+        <w:t>Generally</w:t>
+      </w:r>
+      <w:r>
+        <w:rPr>
+          <w:rFonts w:ascii="Times New Roman" w:hAnsi="Times New Roman" w:cs="Times New Roman"/>
+          <w:highlight w:val="cyan"/>
+        </w:rPr>
+        <w:t>, since</w:t>
+      </w:r>
+      <w:r>
+        <w:rPr>
+          <w:rFonts w:ascii="Times New Roman" w:hAnsi="Times New Roman" w:cs="Times New Roman"/>
+          <w:highlight w:val="cyan"/>
+        </w:rPr>
+        <w:t xml:space="preserve"> multispecies models are more complicated than single-species models, there is more room for error and Hallowed et al. (2000) recommend caution in building detailed models of such systems.</w:t>
       </w:r>
       <w:r>
         <w:rPr>
           <w:rFonts w:ascii="Times New Roman" w:hAnsi="Times New Roman" w:cs="Times New Roman"/>
         </w:rPr>
         <w:t xml:space="preserve"> </w:t>
-      </w:r>
-      <w:r>
-        <w:rPr>
-          <w:rFonts w:ascii="Times New Roman" w:hAnsi="Times New Roman" w:cs="Times New Roman"/>
-        </w:rPr>
-        <w:t>W</w:t>
-      </w:r>
-      <w:r>
-        <w:rPr>
-          <w:rFonts w:ascii="Times New Roman" w:hAnsi="Times New Roman" w:cs="Times New Roman"/>
-        </w:rPr>
-        <w:t xml:space="preserve">e would </w:t>
-      </w:r>
-      <w:r>
-        <w:rPr>
-          <w:rFonts w:ascii="Times New Roman" w:hAnsi="Times New Roman" w:cs="Times New Roman"/>
-        </w:rPr>
-        <w:t xml:space="preserve">also </w:t>
-      </w:r>
-      <w:r>
-        <w:rPr>
-          <w:rFonts w:ascii="Times New Roman" w:hAnsi="Times New Roman" w:cs="Times New Roman"/>
-        </w:rPr>
-        <w:t xml:space="preserve">expect </w:t>
-      </w:r>
-      <w:r>
-        <w:rPr>
-          <w:rFonts w:ascii="Times New Roman" w:hAnsi="Times New Roman" w:cs="Times New Roman"/>
-        </w:rPr>
-        <w:t>that</w:t>
-      </w:r>
-      <w:r>
-        <w:rPr>
-          <w:rFonts w:ascii="Times New Roman" w:hAnsi="Times New Roman" w:cs="Times New Roman"/>
-        </w:rPr>
-        <w:t xml:space="preserve"> </w:t>
-      </w:r>
-      <w:r>
-        <w:rPr>
-          <w:rFonts w:ascii="Times New Roman" w:hAnsi="Times New Roman" w:cs="Times New Roman"/>
-        </w:rPr>
-        <w:t xml:space="preserve">populations with Allee effects </w:t>
-      </w:r>
-      <w:r>
-        <w:rPr>
-          <w:rFonts w:ascii="Times New Roman" w:hAnsi="Times New Roman" w:cs="Times New Roman"/>
-        </w:rPr>
-        <w:t>would</w:t>
-      </w:r>
-      <w:r>
-        <w:rPr>
-          <w:rFonts w:ascii="Times New Roman" w:hAnsi="Times New Roman" w:cs="Times New Roman"/>
-        </w:rPr>
-        <w:t xml:space="preserve"> be </w:t>
-      </w:r>
-      <w:r>
-        <w:rPr>
-          <w:rFonts w:ascii="Times New Roman" w:hAnsi="Times New Roman" w:cs="Times New Roman"/>
-        </w:rPr>
-        <w:t xml:space="preserve">more </w:t>
-      </w:r>
-      <w:r>
-        <w:rPr>
-          <w:rFonts w:ascii="Times New Roman" w:hAnsi="Times New Roman" w:cs="Times New Roman"/>
-        </w:rPr>
-        <w:t xml:space="preserve">sensitive to </w:t>
-      </w:r>
-      <w:r>
-        <w:rPr>
-          <w:rFonts w:ascii="Times New Roman" w:hAnsi="Times New Roman" w:cs="Times New Roman"/>
-        </w:rPr>
-        <w:t xml:space="preserve">the combined effects of harvest </w:t>
-      </w:r>
-      <w:r>
-        <w:rPr>
-          <w:rFonts w:ascii="Times New Roman" w:hAnsi="Times New Roman" w:cs="Times New Roman"/>
-        </w:rPr>
-        <w:t>and climate velocity</w:t>
-      </w:r>
-      <w:r>
-        <w:rPr>
-          <w:rFonts w:ascii="Times New Roman" w:hAnsi="Times New Roman" w:cs="Times New Roman"/>
-        </w:rPr>
-        <w:t xml:space="preserve"> than our model initially suggests</w:t>
-      </w:r>
-      <w:r>
-        <w:rPr>
-          <w:rFonts w:ascii="Times New Roman" w:hAnsi="Times New Roman" w:cs="Times New Roman"/>
-        </w:rPr>
-        <w:t xml:space="preserve">. </w:t>
-      </w:r>
-      <w:r>
-        <w:rPr>
-          <w:rFonts w:ascii="Times New Roman" w:hAnsi="Times New Roman" w:cs="Times New Roman"/>
-        </w:rPr>
-        <w:t>W</w:t>
-      </w:r>
-      <w:r>
-        <w:rPr>
-          <w:rFonts w:ascii="Times New Roman" w:hAnsi="Times New Roman" w:cs="Times New Roman"/>
-        </w:rPr>
-        <w:t>e also did not include age structure</w:t>
-      </w:r>
-      <w:r>
-        <w:rPr>
-          <w:rFonts w:ascii="Times New Roman" w:hAnsi="Times New Roman" w:cs="Times New Roman"/>
-        </w:rPr>
-        <w:t xml:space="preserve"> or other aspects of sub-population diversity (e.g., spatial or genetic)</w:t>
-      </w:r>
-      <w:r>
-        <w:rPr>
-          <w:rFonts w:ascii="Times New Roman" w:hAnsi="Times New Roman" w:cs="Times New Roman"/>
-        </w:rPr>
-        <w:t xml:space="preserve"> in our model. </w:t>
-      </w:r>
-      <w:r>
-        <w:rPr>
-          <w:rFonts w:ascii="Times New Roman" w:hAnsi="Times New Roman" w:cs="Times New Roman"/>
-        </w:rPr>
-        <w:t>As described above, these forms of diversity</w:t>
-      </w:r>
-      <w:r>
-        <w:rPr>
-          <w:rFonts w:ascii="Times New Roman" w:hAnsi="Times New Roman" w:cs="Times New Roman"/>
-        </w:rPr>
-        <w:t xml:space="preserve"> </w:t>
-      </w:r>
-      <w:r>
-        <w:rPr>
-          <w:rFonts w:ascii="Times New Roman" w:hAnsi="Times New Roman" w:cs="Times New Roman"/>
-        </w:rPr>
-        <w:t xml:space="preserve">have been </w:t>
-      </w:r>
-      <w:r>
-        <w:rPr>
-          <w:rFonts w:ascii="Times New Roman" w:hAnsi="Times New Roman" w:cs="Times New Roman"/>
-        </w:rPr>
-        <w:t xml:space="preserve">important for studying the joint effects of </w:t>
-      </w:r>
-      <w:r>
-        <w:rPr>
-          <w:rFonts w:ascii="Times New Roman" w:hAnsi="Times New Roman" w:cs="Times New Roman"/>
-        </w:rPr>
-        <w:t xml:space="preserve">harvesting </w:t>
-      </w:r>
-      <w:r>
-        <w:rPr>
-          <w:rFonts w:ascii="Times New Roman" w:hAnsi="Times New Roman" w:cs="Times New Roman"/>
-        </w:rPr>
-        <w:t>and climate variability</w:t>
-      </w:r>
-      <w:r>
-        <w:rPr>
-          <w:rFonts w:ascii="Times New Roman" w:hAnsi="Times New Roman" w:cs="Times New Roman"/>
-        </w:rPr>
-        <w:t xml:space="preserve"> (Botsford et al. 2011; Planque</w:t>
-      </w:r>
-      <w:r>
-        <w:rPr>
-          <w:rFonts w:ascii="Times New Roman" w:hAnsi="Times New Roman" w:cs="Times New Roman"/>
-        </w:rPr>
-        <w:t xml:space="preserve"> </w:t>
-      </w:r>
-      <w:r>
-        <w:rPr>
-          <w:rFonts w:ascii="Times New Roman" w:hAnsi="Times New Roman" w:cs="Times New Roman"/>
-        </w:rPr>
-        <w:t xml:space="preserve">et al. 2010), and </w:t>
-      </w:r>
-      <w:r>
-        <w:rPr>
-          <w:rFonts w:ascii="Times New Roman" w:hAnsi="Times New Roman" w:cs="Times New Roman"/>
-        </w:rPr>
-        <w:t xml:space="preserve">they </w:t>
-      </w:r>
-      <w:r>
-        <w:rPr>
-          <w:rFonts w:ascii="Times New Roman" w:hAnsi="Times New Roman" w:cs="Times New Roman"/>
-        </w:rPr>
-        <w:t>will likely be important for understanding climate velocity impacts as well</w:t>
-      </w:r>
-      <w:r>
-        <w:rPr>
-          <w:rFonts w:ascii="Times New Roman" w:hAnsi="Times New Roman" w:cs="Times New Roman"/>
-        </w:rPr>
-        <w:t xml:space="preserve">. </w:t>
       </w:r>
     </w:p>
     <w:p>
@@ -11842,404 +12823,120 @@
       <w:r>
         <w:rPr>
           <w:rFonts w:ascii="Times New Roman" w:hAnsi="Times New Roman" w:cs="Times New Roman"/>
+        </w:rPr>
+        <w:t xml:space="preserve">A final important extension </w:t>
+      </w:r>
+      <w:r>
+        <w:rPr>
+          <w:rFonts w:ascii="Times New Roman" w:hAnsi="Times New Roman" w:cs="Times New Roman"/>
+        </w:rPr>
+        <w:t xml:space="preserve">would be </w:t>
+      </w:r>
+      <w:r>
+        <w:rPr>
+          <w:rFonts w:ascii="Times New Roman" w:hAnsi="Times New Roman" w:cs="Times New Roman"/>
+        </w:rPr>
+        <w:t>to represent</w:t>
+      </w:r>
+      <w:r>
+        <w:rPr>
+          <w:rFonts w:ascii="Times New Roman" w:hAnsi="Times New Roman" w:cs="Times New Roman"/>
+        </w:rPr>
+        <w:t xml:space="preserve"> harvesting dynamics</w:t>
+      </w:r>
+      <w:r>
+        <w:rPr>
+          <w:rFonts w:ascii="Times New Roman" w:hAnsi="Times New Roman" w:cs="Times New Roman"/>
+        </w:rPr>
+        <w:t xml:space="preserve"> more realistically</w:t>
+      </w:r>
+      <w:r>
+        <w:rPr>
+          <w:rFonts w:ascii="Times New Roman" w:hAnsi="Times New Roman" w:cs="Times New Roman"/>
+        </w:rPr>
+        <w:t>.</w:t>
+      </w:r>
+      <w:r>
+        <w:rPr>
+          <w:rFonts w:ascii="Times New Roman" w:hAnsi="Times New Roman" w:cs="Times New Roman"/>
+        </w:rPr>
+        <w:t xml:space="preserve"> </w:t>
+      </w:r>
+      <w:r>
+        <w:rPr>
+          <w:rFonts w:ascii="Times New Roman" w:hAnsi="Times New Roman" w:cs="Times New Roman"/>
+        </w:rPr>
+        <w:t xml:space="preserve">Our results show that the success of protected areas </w:t>
+      </w:r>
+      <w:r>
+        <w:rPr>
+          <w:rFonts w:ascii="Times New Roman" w:hAnsi="Times New Roman" w:cs="Times New Roman"/>
+        </w:rPr>
+        <w:t>is</w:t>
+      </w:r>
+      <w:r>
+        <w:rPr>
+          <w:rFonts w:ascii="Times New Roman" w:hAnsi="Times New Roman" w:cs="Times New Roman"/>
+        </w:rPr>
+        <w:t xml:space="preserve"> </w:t>
+      </w:r>
+      <w:r>
+        <w:rPr>
+          <w:rFonts w:ascii="Times New Roman" w:hAnsi="Times New Roman" w:cs="Times New Roman"/>
+        </w:rPr>
+        <w:t>diminished if</w:t>
+      </w:r>
+      <w:r>
+        <w:rPr>
+          <w:rFonts w:ascii="Times New Roman" w:hAnsi="Times New Roman" w:cs="Times New Roman"/>
+        </w:rPr>
+        <w:t xml:space="preserve"> harvest is reallocated</w:t>
+      </w:r>
+      <w:r>
+        <w:rPr>
+          <w:rFonts w:ascii="Times New Roman" w:hAnsi="Times New Roman" w:cs="Times New Roman"/>
+        </w:rPr>
+        <w:t xml:space="preserve"> to unprotected areas</w:t>
+      </w:r>
+      <w:r>
+        <w:rPr>
+          <w:rFonts w:ascii="Times New Roman" w:hAnsi="Times New Roman" w:cs="Times New Roman"/>
+        </w:rPr>
+        <w:t xml:space="preserve">. </w:t>
+      </w:r>
+      <w:r>
+        <w:rPr>
+          <w:rFonts w:ascii="Times New Roman" w:hAnsi="Times New Roman" w:cs="Times New Roman"/>
           <w:highlight w:val="cyan"/>
         </w:rPr>
-        <w:t>Besides these s</w:t>
-      </w:r>
-      <w:r>
-        <w:rPr>
-          <w:rFonts w:ascii="Times New Roman" w:hAnsi="Times New Roman" w:cs="Times New Roman"/>
-          <w:highlight w:val="cyan"/>
-        </w:rPr>
-        <w:t>pecies-specific extensions, our</w:t>
-      </w:r>
-      <w:r>
-        <w:rPr>
-          <w:rFonts w:ascii="Times New Roman" w:hAnsi="Times New Roman" w:cs="Times New Roman"/>
-          <w:highlight w:val="cyan"/>
-        </w:rPr>
-        <w:t xml:space="preserve"> modeling framework could be extended to consider species interactions, </w:t>
-      </w:r>
-      <w:r>
-        <w:rPr>
-          <w:rFonts w:ascii="Times New Roman" w:hAnsi="Times New Roman" w:cs="Times New Roman"/>
-          <w:highlight w:val="cyan"/>
-        </w:rPr>
-        <w:t xml:space="preserve">such as </w:t>
-      </w:r>
-      <w:r>
-        <w:rPr>
-          <w:rFonts w:ascii="Times New Roman" w:hAnsi="Times New Roman" w:cs="Times New Roman"/>
-          <w:highlight w:val="cyan"/>
-        </w:rPr>
-        <w:t>between predator and prey</w:t>
-      </w:r>
-      <w:r>
-        <w:rPr>
-          <w:rFonts w:ascii="Times New Roman" w:hAnsi="Times New Roman" w:cs="Times New Roman"/>
-          <w:highlight w:val="cyan"/>
-        </w:rPr>
-        <w:t xml:space="preserve"> (Gilman et al. 2010)</w:t>
-      </w:r>
-      <w:r>
-        <w:rPr>
-          <w:rFonts w:ascii="Times New Roman" w:hAnsi="Times New Roman" w:cs="Times New Roman"/>
-          <w:highlight w:val="cyan"/>
-        </w:rPr>
-        <w:t>.</w:t>
-      </w:r>
-      <w:r>
-        <w:rPr>
-          <w:rFonts w:ascii="Times New Roman" w:hAnsi="Times New Roman" w:cs="Times New Roman"/>
-          <w:highlight w:val="cyan"/>
+        <w:t>Previous studies have also found that the details of how effort is reallocated</w:t>
+      </w:r>
+      <w:r>
+        <w:rPr>
+          <w:rFonts w:ascii="Times New Roman" w:hAnsi="Times New Roman" w:cs="Times New Roman"/>
         </w:rPr>
         <w:t xml:space="preserve"> </w:t>
-      </w:r>
-      <w:r>
-        <w:rPr>
-          <w:rFonts w:ascii="Times New Roman" w:hAnsi="Times New Roman" w:cs="Times New Roman"/>
-          <w:highlight w:val="cyan"/>
-        </w:rPr>
-        <w:t xml:space="preserve"> </w:t>
-      </w:r>
-      <w:r>
-        <w:rPr>
-          <w:rFonts w:ascii="Times New Roman" w:hAnsi="Times New Roman" w:cs="Times New Roman"/>
-          <w:highlight w:val="cyan"/>
-        </w:rPr>
-        <w:t>There are some rules of thumb for how multispecies systems should be affected by multiple stressors. For example, c</w:t>
-      </w:r>
-      <w:r>
-        <w:rPr>
-          <w:rFonts w:ascii="Times New Roman" w:hAnsi="Times New Roman" w:cs="Times New Roman"/>
-          <w:highlight w:val="cyan"/>
-        </w:rPr>
-        <w:t xml:space="preserve">orrelations between species’ </w:t>
-      </w:r>
-      <w:r>
-        <w:rPr>
-          <w:highlight w:val="cyan"/>
-        </w:rPr>
-        <w:t>sensitivities</w:t>
-      </w:r>
-      <w:r>
-        <w:rPr>
-          <w:rFonts w:ascii="Times New Roman" w:hAnsi="Times New Roman" w:cs="Times New Roman"/>
-          <w:highlight w:val="cyan"/>
-        </w:rPr>
-        <w:t xml:space="preserve"> to multiple stressors can affect the resilience of the </w:t>
-      </w:r>
-      <w:r>
-        <w:rPr>
-          <w:rFonts w:ascii="Times New Roman" w:hAnsi="Times New Roman" w:cs="Times New Roman"/>
-          <w:highlight w:val="cyan"/>
-        </w:rPr>
-        <w:t>ecosystem functions to climate change</w:t>
-      </w:r>
-      <w:r>
-        <w:rPr>
-          <w:rFonts w:ascii="Times New Roman" w:hAnsi="Times New Roman" w:cs="Times New Roman"/>
-          <w:highlight w:val="cyan"/>
-        </w:rPr>
-        <w:t xml:space="preserve"> (Vinebrooke et al. 2004)</w:t>
-      </w:r>
-      <w:r>
-        <w:rPr>
-          <w:rFonts w:ascii="Times New Roman" w:hAnsi="Times New Roman" w:cs="Times New Roman"/>
-          <w:highlight w:val="cyan"/>
-        </w:rPr>
-        <w:t>.</w:t>
-      </w:r>
-      <w:r>
-        <w:rPr>
-          <w:rFonts w:ascii="Times New Roman" w:hAnsi="Times New Roman" w:cs="Times New Roman"/>
-          <w:highlight w:val="cyan"/>
-        </w:rPr>
-        <w:t xml:space="preserve"> E</w:t>
-      </w:r>
-      <w:r>
-        <w:rPr>
-          <w:rFonts w:ascii="Times New Roman" w:hAnsi="Times New Roman" w:cs="Times New Roman"/>
-          <w:highlight w:val="cyan"/>
-        </w:rPr>
-        <w:t>nd-to-end simulation model</w:t>
-      </w:r>
-      <w:r>
-        <w:rPr>
-          <w:rFonts w:ascii="Times New Roman" w:hAnsi="Times New Roman" w:cs="Times New Roman"/>
-          <w:highlight w:val="cyan"/>
-        </w:rPr>
-        <w:t>s</w:t>
-      </w:r>
-      <w:r>
-        <w:rPr>
-          <w:rFonts w:ascii="Times New Roman" w:hAnsi="Times New Roman" w:cs="Times New Roman"/>
-          <w:highlight w:val="cyan"/>
-        </w:rPr>
-        <w:t>, which</w:t>
-      </w:r>
-      <w:r>
-        <w:rPr>
-          <w:rFonts w:ascii="Times New Roman" w:hAnsi="Times New Roman" w:cs="Times New Roman"/>
-          <w:highlight w:val="cyan"/>
-        </w:rPr>
-        <w:t xml:space="preserve"> </w:t>
-      </w:r>
-      <w:r>
-        <w:rPr>
-          <w:rFonts w:ascii="Times New Roman" w:hAnsi="Times New Roman" w:cs="Times New Roman"/>
-          <w:highlight w:val="cyan"/>
-        </w:rPr>
-        <w:t>incorpora</w:t>
-      </w:r>
-      <w:r>
-        <w:rPr>
-          <w:rFonts w:ascii="Times New Roman" w:hAnsi="Times New Roman" w:cs="Times New Roman"/>
-          <w:highlight w:val="cyan"/>
-        </w:rPr>
-        <w:t>te physical environmental drivers and describe the dynamics of</w:t>
-      </w:r>
-      <w:r>
-        <w:rPr>
-          <w:rFonts w:ascii="Times New Roman" w:hAnsi="Times New Roman" w:cs="Times New Roman"/>
-          <w:highlight w:val="cyan"/>
-        </w:rPr>
-        <w:t xml:space="preserve"> species </w:t>
-      </w:r>
-      <w:r>
-        <w:rPr>
-          <w:rFonts w:ascii="Times New Roman" w:hAnsi="Times New Roman" w:cs="Times New Roman"/>
-          <w:highlight w:val="cyan"/>
-        </w:rPr>
-        <w:t>at multiple trophic levels</w:t>
-      </w:r>
-      <w:r>
-        <w:rPr>
-          <w:rFonts w:ascii="Times New Roman" w:hAnsi="Times New Roman" w:cs="Times New Roman"/>
-          <w:highlight w:val="cyan"/>
-        </w:rPr>
-        <w:t xml:space="preserve"> </w:t>
-      </w:r>
-      <w:r>
-        <w:rPr>
-          <w:rFonts w:ascii="Times New Roman" w:hAnsi="Times New Roman" w:cs="Times New Roman"/>
-          <w:highlight w:val="cyan"/>
-        </w:rPr>
-        <w:t xml:space="preserve">are increasingly </w:t>
-      </w:r>
-      <w:r>
-        <w:rPr>
-          <w:rFonts w:ascii="Times New Roman" w:hAnsi="Times New Roman" w:cs="Times New Roman"/>
-          <w:highlight w:val="cyan"/>
-        </w:rPr>
-        <w:t>(</w:t>
-      </w:r>
-      <w:r>
-        <w:rPr>
-          <w:rFonts w:ascii="Times New Roman" w:hAnsi="Times New Roman" w:cs="Times New Roman"/>
-          <w:highlight w:val="cyan"/>
-        </w:rPr>
-        <w:t>e.g</w:t>
-      </w:r>
-      <w:r>
-        <w:rPr>
-          <w:rFonts w:ascii="Times New Roman" w:hAnsi="Times New Roman" w:cs="Times New Roman"/>
-          <w:highlight w:val="cyan"/>
-        </w:rPr>
-        <w:t>. Travers-Trolet et al. 2014)</w:t>
-      </w:r>
-      <w:r>
-        <w:rPr>
-          <w:rFonts w:ascii="Times New Roman" w:hAnsi="Times New Roman" w:cs="Times New Roman"/>
-          <w:highlight w:val="cyan"/>
-        </w:rPr>
-        <w:t>, are increasingly popular as a framework for modeling multi-species systems (Fulton 2008)</w:t>
-      </w:r>
-      <w:r>
-        <w:rPr>
-          <w:rFonts w:ascii="Times New Roman" w:hAnsi="Times New Roman" w:cs="Times New Roman"/>
-          <w:highlight w:val="cyan"/>
-        </w:rPr>
-        <w:t>. Because our model is</w:t>
-      </w:r>
-      <w:r>
-        <w:rPr>
-          <w:rFonts w:ascii="Times New Roman" w:hAnsi="Times New Roman" w:cs="Times New Roman"/>
-          <w:highlight w:val="cyan"/>
-        </w:rPr>
-        <w:t xml:space="preserve"> not specific to a particular region or set of </w:t>
-      </w:r>
-      <w:r>
-        <w:rPr>
-          <w:rFonts w:ascii="Times New Roman" w:hAnsi="Times New Roman" w:cs="Times New Roman"/>
-          <w:highlight w:val="cyan"/>
-        </w:rPr>
-        <w:t>species</w:t>
-      </w:r>
-      <w:r>
-        <w:rPr>
-          <w:rFonts w:ascii="Times New Roman" w:hAnsi="Times New Roman" w:cs="Times New Roman"/>
-          <w:highlight w:val="cyan"/>
-        </w:rPr>
-        <w:t>, it</w:t>
-      </w:r>
-      <w:r>
-        <w:rPr>
-          <w:rFonts w:ascii="Times New Roman" w:hAnsi="Times New Roman" w:cs="Times New Roman"/>
-          <w:highlight w:val="cyan"/>
-        </w:rPr>
-        <w:t xml:space="preserve"> can be used as a bottom up complement to these larger “top-down” </w:t>
-      </w:r>
-      <w:r>
-        <w:rPr>
-          <w:rFonts w:ascii="Times New Roman" w:hAnsi="Times New Roman" w:cs="Times New Roman"/>
-          <w:highlight w:val="cyan"/>
-        </w:rPr>
-        <w:t>simulation studies.</w:t>
-      </w:r>
-      <w:r>
-        <w:rPr>
-          <w:rFonts w:ascii="Times New Roman" w:hAnsi="Times New Roman" w:cs="Times New Roman"/>
-          <w:highlight w:val="cyan"/>
-        </w:rPr>
-        <w:t xml:space="preserve"> </w:t>
-      </w:r>
-      <w:r>
-        <w:rPr>
-          <w:rFonts w:ascii="Times New Roman" w:hAnsi="Times New Roman" w:cs="Times New Roman"/>
-          <w:highlight w:val="cyan"/>
-        </w:rPr>
-        <w:t>Generally</w:t>
-      </w:r>
-      <w:r>
-        <w:rPr>
-          <w:rFonts w:ascii="Times New Roman" w:hAnsi="Times New Roman" w:cs="Times New Roman"/>
-          <w:highlight w:val="cyan"/>
-        </w:rPr>
-        <w:t>, as multispecies models are more complicated than single-species models, there is more room for error, especially as our understanding of species interactions improves, and Hallowed et al. (2000) recommend caution in building detailed models of such systems.</w:t>
-      </w:r>
-      <w:r>
-        <w:rPr>
-          <w:rFonts w:ascii="Times New Roman" w:hAnsi="Times New Roman" w:cs="Times New Roman"/>
-        </w:rPr>
-        <w:t xml:space="preserve"> </w:t>
-      </w:r>
-    </w:p>
-    <w:p>
-      <w:pPr>
-        <w:spacing w:line="480" w:lineRule="auto"/>
-        <w:rPr>
-          <w:rFonts w:ascii="Times New Roman" w:hAnsi="Times New Roman" w:cs="Times New Roman"/>
-        </w:rPr>
-      </w:pPr>
-      <w:r>
-        <w:rPr>
-          <w:rFonts w:ascii="Times New Roman" w:hAnsi="Times New Roman" w:cs="Times New Roman"/>
-        </w:rPr>
-        <w:t xml:space="preserve">A final important extension </w:t>
-      </w:r>
-      <w:r>
-        <w:rPr>
-          <w:rFonts w:ascii="Times New Roman" w:hAnsi="Times New Roman" w:cs="Times New Roman"/>
-        </w:rPr>
-        <w:t>would be better</w:t>
-      </w:r>
-      <w:r>
-        <w:rPr>
-          <w:rFonts w:ascii="Times New Roman" w:hAnsi="Times New Roman" w:cs="Times New Roman"/>
-        </w:rPr>
-        <w:t xml:space="preserve"> </w:t>
-      </w:r>
-      <w:r>
-        <w:rPr>
-          <w:rFonts w:ascii="Times New Roman" w:hAnsi="Times New Roman" w:cs="Times New Roman"/>
-        </w:rPr>
-        <w:t>representing</w:t>
-      </w:r>
-      <w:r>
-        <w:rPr>
-          <w:rFonts w:ascii="Times New Roman" w:hAnsi="Times New Roman" w:cs="Times New Roman"/>
-        </w:rPr>
-        <w:t xml:space="preserve"> harvesting dynamics.</w:t>
-      </w:r>
-      <w:r>
-        <w:rPr>
-          <w:rFonts w:ascii="Times New Roman" w:hAnsi="Times New Roman" w:cs="Times New Roman"/>
-        </w:rPr>
-        <w:t xml:space="preserve"> </w:t>
-      </w:r>
-      <w:r>
-        <w:rPr>
-          <w:rFonts w:ascii="Times New Roman" w:hAnsi="Times New Roman" w:cs="Times New Roman"/>
-        </w:rPr>
-        <w:t>Our results show that the success of protected areas depends</w:t>
-      </w:r>
-      <w:r>
-        <w:rPr>
-          <w:rFonts w:ascii="Times New Roman" w:hAnsi="Times New Roman" w:cs="Times New Roman"/>
-        </w:rPr>
-        <w:t xml:space="preserve"> in </w:t>
-      </w:r>
-      <w:r>
-        <w:rPr>
-          <w:rFonts w:ascii="Times New Roman" w:hAnsi="Times New Roman" w:cs="Times New Roman"/>
-        </w:rPr>
-        <w:t>diminished if</w:t>
-      </w:r>
-      <w:r>
-        <w:rPr>
-          <w:rFonts w:ascii="Times New Roman" w:hAnsi="Times New Roman" w:cs="Times New Roman"/>
-        </w:rPr>
-        <w:t xml:space="preserve"> harvest is reallocated</w:t>
-      </w:r>
-      <w:r>
-        <w:rPr>
-          <w:rFonts w:ascii="Times New Roman" w:hAnsi="Times New Roman" w:cs="Times New Roman"/>
-        </w:rPr>
-        <w:t xml:space="preserve"> to unprotected areas</w:t>
-      </w:r>
-      <w:r>
-        <w:rPr>
-          <w:rFonts w:ascii="Times New Roman" w:hAnsi="Times New Roman" w:cs="Times New Roman"/>
-        </w:rPr>
-        <w:t xml:space="preserve">. </w:t>
       </w:r>
       <w:r>
         <w:rPr>
           <w:rFonts w:ascii="Times New Roman" w:eastAsiaTheme="minorEastAsia" w:hAnsi="Times New Roman" w:cs="Times New Roman"/>
           <w:highlight w:val="cyan"/>
         </w:rPr>
-        <w:t>The importance of effort reallocation is in agreement with previous work on marine reserves, which find that the details of how harvesting is reallocated can change the predictions for how population dynamics will be affected</w:t>
+        <w:t>can change the predictions for how population dynamics will be affected</w:t>
       </w:r>
       <w:r>
         <w:rPr>
           <w:rFonts w:ascii="Times New Roman" w:eastAsiaTheme="minorEastAsia" w:hAnsi="Times New Roman" w:cs="Times New Roman"/>
           <w:highlight w:val="cyan"/>
         </w:rPr>
-        <w:t xml:space="preserve"> (</w:t>
-      </w:r>
-      <w:proofErr w:type="spellStart"/>
+        <w:t xml:space="preserve"> (Kellne</w:t>
+      </w:r>
       <w:r>
         <w:rPr>
           <w:rFonts w:ascii="Times New Roman" w:eastAsiaTheme="minorEastAsia" w:hAnsi="Times New Roman" w:cs="Times New Roman"/>
           <w:highlight w:val="cyan"/>
         </w:rPr>
-        <w:t>Kellne</w:t>
-      </w:r>
-      <w:r>
-        <w:rPr>
-          <w:rFonts w:ascii="Times New Roman" w:eastAsiaTheme="minorEastAsia" w:hAnsi="Times New Roman" w:cs="Times New Roman"/>
-          <w:highlight w:val="cyan"/>
-        </w:rPr>
-        <w:t>r</w:t>
-      </w:r>
-      <w:proofErr w:type="spellEnd"/>
-      <w:r>
-        <w:rPr>
-          <w:rFonts w:ascii="Times New Roman" w:eastAsiaTheme="minorEastAsia" w:hAnsi="Times New Roman" w:cs="Times New Roman"/>
-          <w:highlight w:val="cyan"/>
-        </w:rPr>
-        <w:t xml:space="preserve"> 2007)</w:t>
+        <w:t>r 2007)</w:t>
       </w:r>
       <w:r>
         <w:rPr>
@@ -12275,39 +12972,49 @@
           <w:rFonts w:ascii="Times New Roman" w:hAnsi="Times New Roman" w:cs="Times New Roman"/>
           <w:highlight w:val="cyan"/>
         </w:rPr>
-        <w:t>he MPAs is likely to be highest. Fishing the line can lead to comparable biomass and overall catch relative to a case with uniform harvesting pressure in unprotected areas (</w:t>
-      </w:r>
-      <w:proofErr w:type="spellStart"/>
+        <w:t xml:space="preserve">he MPAs is likely to be highest. </w:t>
+      </w:r>
       <w:r>
         <w:rPr>
           <w:rFonts w:ascii="Times New Roman" w:hAnsi="Times New Roman" w:cs="Times New Roman"/>
           <w:highlight w:val="cyan"/>
         </w:rPr>
-        <w:t>Kellner</w:t>
-      </w:r>
-      <w:proofErr w:type="spellEnd"/>
+        <w:t>There are circumstances under which f</w:t>
+      </w:r>
       <w:r>
         <w:rPr>
           <w:rFonts w:ascii="Times New Roman" w:hAnsi="Times New Roman" w:cs="Times New Roman"/>
           <w:highlight w:val="cyan"/>
         </w:rPr>
-        <w:t xml:space="preserve"> 2007). However, in our model, fishing the line would reduce </w:t>
+        <w:t xml:space="preserve">ishing the line can lead to comparable biomass and overall catch relative to uniform harvesting pressure in unprotected areas (Kellner 2007). However, in our model, fishing the line would reduce </w:t>
       </w:r>
       <w:r>
         <w:rPr>
           <w:rFonts w:ascii="Times New Roman" w:hAnsi="Times New Roman" w:cs="Times New Roman"/>
           <w:highlight w:val="cyan"/>
         </w:rPr>
-        <w:t>the low-ab</w:t>
-      </w:r>
-      <w:bookmarkStart w:id="11" w:name="_GoBack"/>
-      <w:bookmarkEnd w:id="11"/>
+        <w:t xml:space="preserve">the low-abundance leading edge as it moves into an unprotected area and </w:t>
+      </w:r>
       <w:r>
         <w:rPr>
           <w:rFonts w:ascii="Times New Roman" w:hAnsi="Times New Roman" w:cs="Times New Roman"/>
           <w:highlight w:val="cyan"/>
         </w:rPr>
-        <w:t>undance leading edge as it moves into an unprotected area and is therefore likely to have similar consequences as incorporating Allee effects would, namely to make it more difficult for a population to persist.</w:t>
+        <w:t>we therefore expect that</w:t>
+      </w:r>
+      <w:r>
+        <w:rPr>
+          <w:rFonts w:ascii="Times New Roman" w:hAnsi="Times New Roman" w:cs="Times New Roman"/>
+          <w:highlight w:val="cyan"/>
+        </w:rPr>
+        <w:t xml:space="preserve"> it would </w:t>
+      </w:r>
+      <w:r>
+        <w:rPr>
+          <w:rFonts w:ascii="Times New Roman" w:hAnsi="Times New Roman" w:cs="Times New Roman"/>
+          <w:highlight w:val="cyan"/>
+        </w:rPr>
+        <w:t>make it more difficult for a population to persist.</w:t>
       </w:r>
       <w:r>
         <w:rPr>
@@ -13923,103 +14630,6 @@
         <w:rPr>
           <w:rFonts w:ascii="Times New Roman" w:hAnsi="Times New Roman" w:cs="Times New Roman"/>
         </w:rPr>
-        <w:t xml:space="preserve">Engelhard, G.H., </w:t>
-      </w:r>
-      <w:r>
-        <w:rPr>
-          <w:rFonts w:ascii="Times New Roman" w:hAnsi="Times New Roman" w:cs="Times New Roman"/>
-        </w:rPr>
-        <w:t xml:space="preserve">D. A. </w:t>
-      </w:r>
-      <w:r>
-        <w:rPr>
-          <w:rFonts w:ascii="Times New Roman" w:hAnsi="Times New Roman" w:cs="Times New Roman"/>
-        </w:rPr>
-        <w:t>Righton,</w:t>
-      </w:r>
-      <w:r>
-        <w:rPr>
-          <w:rFonts w:ascii="Times New Roman" w:hAnsi="Times New Roman" w:cs="Times New Roman"/>
-        </w:rPr>
-        <w:t xml:space="preserve"> and J. K.</w:t>
-      </w:r>
-      <w:r>
-        <w:rPr>
-          <w:rFonts w:ascii="Times New Roman" w:hAnsi="Times New Roman" w:cs="Times New Roman"/>
-        </w:rPr>
-        <w:t xml:space="preserve"> Pinnegar</w:t>
-      </w:r>
-      <w:r>
-        <w:rPr>
-          <w:rFonts w:ascii="Times New Roman" w:hAnsi="Times New Roman" w:cs="Times New Roman"/>
-        </w:rPr>
-        <w:t xml:space="preserve">. </w:t>
-      </w:r>
-      <w:r>
-        <w:rPr>
-          <w:rFonts w:ascii="Times New Roman" w:hAnsi="Times New Roman" w:cs="Times New Roman"/>
-        </w:rPr>
-        <w:t xml:space="preserve">2014. Climate change and fishing: a century of shifting distribution in North Sea cod. </w:t>
-      </w:r>
-      <w:r>
-        <w:rPr>
-          <w:rFonts w:ascii="Times New Roman" w:hAnsi="Times New Roman" w:cs="Times New Roman"/>
-          <w:i/>
-        </w:rPr>
-        <w:t>Glob</w:t>
-      </w:r>
-      <w:r>
-        <w:rPr>
-          <w:rFonts w:ascii="Times New Roman" w:hAnsi="Times New Roman" w:cs="Times New Roman"/>
-          <w:i/>
-        </w:rPr>
-        <w:t>al</w:t>
-      </w:r>
-      <w:r>
-        <w:rPr>
-          <w:rFonts w:ascii="Times New Roman" w:hAnsi="Times New Roman" w:cs="Times New Roman"/>
-          <w:i/>
-        </w:rPr>
-        <w:t xml:space="preserve"> Chang</w:t>
-      </w:r>
-      <w:r>
-        <w:rPr>
-          <w:rFonts w:ascii="Times New Roman" w:hAnsi="Times New Roman" w:cs="Times New Roman"/>
-          <w:i/>
-        </w:rPr>
-        <w:t xml:space="preserve">e </w:t>
-      </w:r>
-      <w:r>
-        <w:rPr>
-          <w:rFonts w:ascii="Times New Roman" w:hAnsi="Times New Roman" w:cs="Times New Roman"/>
-          <w:i/>
-        </w:rPr>
-        <w:t>Biol</w:t>
-      </w:r>
-      <w:r>
-        <w:rPr>
-          <w:rFonts w:ascii="Times New Roman" w:hAnsi="Times New Roman" w:cs="Times New Roman"/>
-          <w:i/>
-        </w:rPr>
-        <w:t>ogy</w:t>
-      </w:r>
-      <w:r>
-        <w:rPr>
-          <w:rFonts w:ascii="Times New Roman" w:hAnsi="Times New Roman" w:cs="Times New Roman"/>
-        </w:rPr>
-        <w:t xml:space="preserve">. </w:t>
-      </w:r>
-    </w:p>
-    <w:p>
-      <w:pPr>
-        <w:rPr>
-          <w:rFonts w:ascii="Times New Roman" w:hAnsi="Times New Roman" w:cs="Times New Roman"/>
-        </w:rPr>
-      </w:pPr>
-      <w:r>
-        <w:rPr>
-          <w:rFonts w:ascii="Times New Roman" w:hAnsi="Times New Roman" w:cs="Times New Roman"/>
-        </w:rPr>
         <w:t xml:space="preserve">Fisher, R.A. 1937. The wave of advance of advantageous genes. </w:t>
       </w:r>
       <w:r>
@@ -16290,35 +16900,7 @@
         <w:rPr>
           <w:rFonts w:ascii="Times New Roman" w:hAnsi="Times New Roman" w:cs="Times New Roman"/>
         </w:rPr>
-        <w:t xml:space="preserve">McLeod, E., R. </w:t>
-      </w:r>
-      <w:proofErr w:type="spellStart"/>
-      <w:r>
-        <w:rPr>
-          <w:rFonts w:ascii="Times New Roman" w:hAnsi="Times New Roman" w:cs="Times New Roman"/>
-        </w:rPr>
-        <w:t>Salm</w:t>
-      </w:r>
-      <w:proofErr w:type="spellEnd"/>
-      <w:r>
-        <w:rPr>
-          <w:rFonts w:ascii="Times New Roman" w:hAnsi="Times New Roman" w:cs="Times New Roman"/>
-        </w:rPr>
-        <w:t xml:space="preserve">, A. Green, and J. </w:t>
-      </w:r>
-      <w:proofErr w:type="spellStart"/>
-      <w:r>
-        <w:rPr>
-          <w:rFonts w:ascii="Times New Roman" w:hAnsi="Times New Roman" w:cs="Times New Roman"/>
-        </w:rPr>
-        <w:t>Almany</w:t>
-      </w:r>
-      <w:proofErr w:type="spellEnd"/>
-      <w:r>
-        <w:rPr>
-          <w:rFonts w:ascii="Times New Roman" w:hAnsi="Times New Roman" w:cs="Times New Roman"/>
-        </w:rPr>
-        <w:t xml:space="preserve">. 2008. Designing marine protected area networks to address the impacts of climate change. </w:t>
+        <w:t xml:space="preserve">McLeod, E., R. Salm, A. Green, and J. Almany. 2008. Designing marine protected area networks to address the impacts of climate change. </w:t>
       </w:r>
       <w:r>
         <w:rPr>
@@ -16327,15 +16909,13 @@
         </w:rPr>
         <w:t xml:space="preserve">Frontiers in </w:t>
       </w:r>
-      <w:proofErr w:type="spellStart"/>
       <w:r>
         <w:rPr>
           <w:rFonts w:ascii="Times New Roman" w:hAnsi="Times New Roman" w:cs="Times New Roman"/>
           <w:i/>
         </w:rPr>
-        <w:t>Ecoogy</w:t>
-      </w:r>
-      <w:proofErr w:type="spellEnd"/>
+        <w:t>Ecology</w:t>
+      </w:r>
       <w:r>
         <w:rPr>
           <w:rFonts w:ascii="Times New Roman" w:hAnsi="Times New Roman" w:cs="Times New Roman"/>
@@ -16565,19 +17145,11 @@
           <w:rFonts w:ascii="Times New Roman" w:hAnsi="Times New Roman" w:cs="Times New Roman"/>
         </w:rPr>
       </w:pPr>
-      <w:proofErr w:type="spellStart"/>
-      <w:r>
-        <w:rPr>
-          <w:rFonts w:ascii="Times New Roman" w:hAnsi="Times New Roman" w:cs="Times New Roman"/>
-        </w:rPr>
-        <w:t>Neubert</w:t>
-      </w:r>
-      <w:proofErr w:type="spellEnd"/>
-      <w:r>
-        <w:rPr>
-          <w:rFonts w:ascii="Times New Roman" w:hAnsi="Times New Roman" w:cs="Times New Roman"/>
-        </w:rPr>
-        <w:t xml:space="preserve">, M. G. 2003. Marine reserves and optimal harvesting. </w:t>
+      <w:r>
+        <w:rPr>
+          <w:rFonts w:ascii="Times New Roman" w:hAnsi="Times New Roman" w:cs="Times New Roman"/>
+        </w:rPr>
+        <w:t xml:space="preserve">Neubert, M. G. 2003. Marine reserves and optimal harvesting. </w:t>
       </w:r>
       <w:r>
         <w:rPr>
@@ -20625,7 +21197,7 @@
         <w:rStyle w:val="PageNumber"/>
         <w:noProof/>
       </w:rPr>
-      <w:t>24</w:t>
+      <w:t>1</w:t>
     </w:r>
     <w:r>
       <w:rPr>
@@ -23037,7 +23609,7 @@
 </file>
 
 <file path=customXml/itemProps1.xml><?xml version="1.0" encoding="utf-8"?>
-<ds:datastoreItem xmlns:ds="http://schemas.openxmlformats.org/officeDocument/2006/customXml" ds:itemID="{F7736AD6-737E-074F-9553-48F84FB52E7D}">
+<ds:datastoreItem xmlns:ds="http://schemas.openxmlformats.org/officeDocument/2006/customXml" ds:itemID="{09E44626-43FD-7C43-9F1D-35D92EE2077C}">
   <ds:schemaRefs>
     <ds:schemaRef ds:uri="http://schemas.openxmlformats.org/officeDocument/2006/bibliography"/>
   </ds:schemaRefs>

</xml_diff>

<commit_message>
updated Fig2b to remove any negative values in synergy
</commit_message>
<xml_diff>
--- a/Writing/MS.docx
+++ b/Writing/MS.docx
@@ -2312,19 +2312,7 @@
           <w:rPr>
             <w:rFonts w:ascii="Cambria Math" w:hAnsi="Cambria Math" w:cs="Times New Roman"/>
           </w:rPr>
-          <m:t>f(</m:t>
-        </m:r>
-        <m:r>
-          <w:rPr>
-            <w:rFonts w:ascii="Cambria Math" w:hAnsi="Cambria Math" w:cs="Times New Roman"/>
-          </w:rPr>
-          <m:t>K</m:t>
-        </m:r>
-        <m:r>
-          <w:rPr>
-            <w:rFonts w:ascii="Cambria Math" w:hAnsi="Cambria Math" w:cs="Times New Roman"/>
-          </w:rPr>
-          <m:t>)=</m:t>
+          <m:t>f(K)=</m:t>
         </m:r>
         <m:f>
           <m:fPr>
@@ -4384,7 +4372,13 @@
                   <w:rPr>
                     <w:rFonts w:ascii="Cambria Math" w:hAnsi="Cambria Math" w:cs="Times New Roman"/>
                   </w:rPr>
-                  <m:t>(1-h)f</m:t>
+                  <m:t>(1-</m:t>
+                </m:r>
+                <m:r>
+                  <w:rPr>
+                    <w:rFonts w:ascii="Cambria Math" w:hAnsi="Cambria Math" w:cs="Times New Roman"/>
+                  </w:rPr>
+                  <m:t>h)f</m:t>
                 </m:r>
                 <m:d>
                   <m:dPr>
@@ -8742,16 +8736,7 @@
           <w:rFonts w:ascii="Times New Roman" w:hAnsi="Times New Roman" w:cs="Times New Roman"/>
           <w:highlight w:val="cyan"/>
         </w:rPr>
-        <w:t>While the equilibrium biomass depends quantitatively on the parameters of the model, our results are qualitatively</w:t>
-      </w:r>
-      <w:bookmarkStart w:id="9" w:name="_GoBack"/>
-      <w:bookmarkEnd w:id="9"/>
-      <w:r>
-        <w:rPr>
-          <w:rFonts w:ascii="Times New Roman" w:hAnsi="Times New Roman" w:cs="Times New Roman"/>
-          <w:highlight w:val="cyan"/>
-        </w:rPr>
-        <w:t xml:space="preserve"> robust and we </w:t>
+        <w:t xml:space="preserve">While the equilibrium biomass depends quantitatively on the parameters of the model, our results are qualitatively robust and we </w:t>
       </w:r>
       <w:r>
         <w:rPr>
@@ -9040,7 +9025,7 @@
           <w:sz w:val="28"/>
         </w:rPr>
       </w:pPr>
-      <w:bookmarkStart w:id="10" w:name="management-strategies"/>
+      <w:bookmarkStart w:id="9" w:name="management-strategies"/>
       <w:r>
         <w:rPr>
           <w:rFonts w:ascii="Times New Roman" w:hAnsi="Times New Roman" w:cs="Times New Roman"/>
@@ -9050,7 +9035,7 @@
         <w:t xml:space="preserve">Alternative management strategies </w:t>
       </w:r>
     </w:p>
-    <w:bookmarkEnd w:id="10"/>
+    <w:bookmarkEnd w:id="9"/>
     <w:p>
       <w:pPr>
         <w:spacing w:line="480" w:lineRule="auto"/>
@@ -9575,7 +9560,7 @@
           <w:color w:val="auto"/>
         </w:rPr>
       </w:pPr>
-      <w:bookmarkStart w:id="11" w:name="discussion"/>
+      <w:bookmarkStart w:id="10" w:name="discussion"/>
       <w:r>
         <w:rPr>
           <w:rFonts w:ascii="Times New Roman" w:hAnsi="Times New Roman" w:cs="Times New Roman"/>
@@ -9584,7 +9569,7 @@
         <w:t>Discussion</w:t>
       </w:r>
     </w:p>
-    <w:bookmarkEnd w:id="11"/>
+    <w:bookmarkEnd w:id="10"/>
     <w:p>
       <w:pPr>
         <w:spacing w:line="480" w:lineRule="auto"/>
@@ -13262,7 +13247,7 @@
           <w:color w:val="auto"/>
         </w:rPr>
       </w:pPr>
-      <w:bookmarkStart w:id="12" w:name="acknowledgements"/>
+      <w:bookmarkStart w:id="11" w:name="acknowledgements"/>
       <w:r>
         <w:rPr>
           <w:rFonts w:ascii="Times New Roman" w:hAnsi="Times New Roman" w:cs="Times New Roman"/>
@@ -13271,7 +13256,7 @@
         <w:t>Acknowledgements</w:t>
       </w:r>
     </w:p>
-    <w:bookmarkEnd w:id="12"/>
+    <w:bookmarkEnd w:id="11"/>
     <w:p>
       <w:pPr>
         <w:spacing w:line="480" w:lineRule="auto"/>
@@ -19217,7 +19202,7 @@
           <w:rFonts w:ascii="Times New Roman" w:hAnsi="Times New Roman" w:cs="Times New Roman"/>
         </w:rPr>
       </w:pPr>
-      <w:bookmarkStart w:id="13" w:name="tables"/>
+      <w:bookmarkStart w:id="12" w:name="tables"/>
       <w:r>
         <w:rPr>
           <w:rFonts w:ascii="Times New Roman" w:hAnsi="Times New Roman" w:cs="Times New Roman"/>
@@ -19225,7 +19210,7 @@
         </w:rPr>
         <w:t>Tables</w:t>
       </w:r>
-      <w:bookmarkEnd w:id="13"/>
+      <w:bookmarkEnd w:id="12"/>
     </w:p>
     <w:p>
       <w:pPr>
@@ -20131,7 +20116,7 @@
           <w:szCs w:val="24"/>
         </w:rPr>
       </w:pPr>
-      <w:bookmarkStart w:id="14" w:name="figure-legends"/>
+      <w:bookmarkStart w:id="13" w:name="figure-legends"/>
       <w:r>
         <w:rPr>
           <w:rFonts w:ascii="Times New Roman" w:eastAsiaTheme="minorHAnsi" w:hAnsi="Times New Roman" w:cs="Times New Roman"/>
@@ -20166,7 +20151,7 @@
         </w:rPr>
       </w:pPr>
     </w:p>
-    <w:bookmarkEnd w:id="14"/>
+    <w:bookmarkEnd w:id="13"/>
     <w:p>
       <w:pPr>
         <w:rPr>
@@ -20801,7 +20786,7 @@
         </w:rPr>
         <w:t>.</w:t>
       </w:r>
-      <w:bookmarkStart w:id="15" w:name="figures"/>
+      <w:bookmarkStart w:id="14" w:name="figures"/>
     </w:p>
     <w:p>
       <w:pPr>
@@ -20819,7 +20804,7 @@
         </w:rPr>
         <w:t>Figures</w:t>
       </w:r>
-      <w:bookmarkEnd w:id="15"/>
+      <w:bookmarkEnd w:id="14"/>
     </w:p>
     <w:p>
       <w:pPr>
@@ -20924,10 +20909,10 @@
           <w:noProof/>
         </w:rPr>
         <w:drawing>
-          <wp:inline distT="0" distB="0" distL="0" distR="0" wp14:anchorId="0879C3C4" wp14:editId="26213E48">
-            <wp:extent cx="5943600" cy="2226945"/>
-            <wp:effectExtent l="0" t="0" r="0" b="8255"/>
-            <wp:docPr id="5" name="Picture 5" descr="Macintosh HD:Users:efuller:Documents:Projects:Moving_fish:MovingFish:plots:Fig2.png"/>
+          <wp:inline distT="0" distB="0" distL="0" distR="0" wp14:anchorId="32980A2C" wp14:editId="71C4DE63">
+            <wp:extent cx="5943600" cy="2232660"/>
+            <wp:effectExtent l="0" t="0" r="0" b="2540"/>
+            <wp:docPr id="2" name="Picture 2" descr="Macintosh HD:Users:efuller:Documents:Projects:Moving_fish:MovingFish:plots:Fig2.png"/>
             <wp:cNvGraphicFramePr>
               <a:graphicFrameLocks xmlns:a="http://schemas.openxmlformats.org/drawingml/2006/main" noChangeAspect="1"/>
             </wp:cNvGraphicFramePr>
@@ -20935,7 +20920,7 @@
               <a:graphicData uri="http://schemas.openxmlformats.org/drawingml/2006/picture">
                 <pic:pic xmlns:pic="http://schemas.openxmlformats.org/drawingml/2006/picture">
                   <pic:nvPicPr>
-                    <pic:cNvPr id="0" name="Picture 2" descr="Macintosh HD:Users:efuller:Documents:Projects:Moving_fish:MovingFish:plots:Fig2.png"/>
+                    <pic:cNvPr id="0" name="Picture 1" descr="Macintosh HD:Users:efuller:Documents:Projects:Moving_fish:MovingFish:plots:Fig2.png"/>
                     <pic:cNvPicPr>
                       <a:picLocks noChangeAspect="1" noChangeArrowheads="1"/>
                     </pic:cNvPicPr>
@@ -20956,7 +20941,7 @@
                   <pic:spPr bwMode="auto">
                     <a:xfrm>
                       <a:off x="0" y="0"/>
-                      <a:ext cx="5943600" cy="2226945"/>
+                      <a:ext cx="5943600" cy="2232660"/>
                     </a:xfrm>
                     <a:prstGeom prst="rect">
                       <a:avLst/>
@@ -20972,12 +20957,6 @@
           </wp:inline>
         </w:drawing>
       </w:r>
-      <w:r>
-        <w:rPr>
-          <w:rFonts w:ascii="Times New Roman" w:hAnsi="Times New Roman" w:cs="Times New Roman"/>
-        </w:rPr>
-        <w:t xml:space="preserve"> </w:t>
-      </w:r>
     </w:p>
     <w:p>
       <w:pPr>
@@ -20998,6 +20977,8 @@
         </w:rPr>
         <w:br w:type="page"/>
       </w:r>
+      <w:bookmarkStart w:id="15" w:name="_GoBack"/>
+      <w:bookmarkEnd w:id="15"/>
     </w:p>
     <w:p>
       <w:pPr>
@@ -21723,6 +21704,7 @@
   <w:style w:type="character" w:default="1" w:styleId="DefaultParagraphFont">
     <w:name w:val="Default Paragraph Font"/>
     <w:uiPriority w:val="1"/>
+    <w:semiHidden/>
     <w:unhideWhenUsed/>
   </w:style>
   <w:style w:type="table" w:default="1" w:styleId="TableNormal">
@@ -22650,6 +22632,7 @@
   <w:style w:type="character" w:default="1" w:styleId="DefaultParagraphFont">
     <w:name w:val="Default Paragraph Font"/>
     <w:uiPriority w:val="1"/>
+    <w:semiHidden/>
     <w:unhideWhenUsed/>
   </w:style>
   <w:style w:type="table" w:default="1" w:styleId="TableNormal">
@@ -23609,7 +23592,7 @@
 </file>
 
 <file path=customXml/itemProps1.xml><?xml version="1.0" encoding="utf-8"?>
-<ds:datastoreItem xmlns:ds="http://schemas.openxmlformats.org/officeDocument/2006/customXml" ds:itemID="{09E44626-43FD-7C43-9F1D-35D92EE2077C}">
+<ds:datastoreItem xmlns:ds="http://schemas.openxmlformats.org/officeDocument/2006/customXml" ds:itemID="{201871EF-3081-F54A-ADA0-5B59CC4EAC71}">
   <ds:schemaRefs>
     <ds:schemaRef ds:uri="http://schemas.openxmlformats.org/officeDocument/2006/bibliography"/>
   </ds:schemaRefs>

</xml_diff>

<commit_message>
few small edits to MS, questions about synergy definition
</commit_message>
<xml_diff>
--- a/Writing/MS.docx
+++ b/Writing/MS.docx
@@ -280,24 +280,12 @@
         <w:rPr>
           <w:rFonts w:ascii="Times New Roman" w:hAnsi="Times New Roman" w:cs="Times New Roman"/>
         </w:rPr>
-        <w:t>,</w:t>
-      </w:r>
-      <w:r>
-        <w:rPr>
-          <w:rFonts w:ascii="Times New Roman" w:hAnsi="Times New Roman" w:cs="Times New Roman"/>
-        </w:rPr>
         <w:t xml:space="preserve"> </w:t>
       </w:r>
       <w:r>
         <w:rPr>
           <w:rFonts w:ascii="Times New Roman" w:hAnsi="Times New Roman" w:cs="Times New Roman"/>
         </w:rPr>
-        <w:t xml:space="preserve">individually, </w:t>
-      </w:r>
-      <w:r>
-        <w:rPr>
-          <w:rFonts w:ascii="Times New Roman" w:hAnsi="Times New Roman" w:cs="Times New Roman"/>
-        </w:rPr>
         <w:t xml:space="preserve">neither </w:t>
       </w:r>
       <w:r>
@@ -310,19 +298,25 @@
         <w:rPr>
           <w:rFonts w:ascii="Times New Roman" w:hAnsi="Times New Roman" w:cs="Times New Roman"/>
         </w:rPr>
+        <w:t xml:space="preserve"> individually can</w:t>
+      </w:r>
+      <w:r>
+        <w:rPr>
+          <w:rFonts w:ascii="Times New Roman" w:hAnsi="Times New Roman" w:cs="Times New Roman"/>
+        </w:rPr>
         <w:t xml:space="preserve"> d</w:t>
       </w:r>
       <w:r>
         <w:rPr>
           <w:rFonts w:ascii="Times New Roman" w:hAnsi="Times New Roman" w:cs="Times New Roman"/>
         </w:rPr>
-        <w:t>rive a population extinct, but, in combination, they do</w:t>
-      </w:r>
-      <w:r>
-        <w:rPr>
-          <w:rFonts w:ascii="Times New Roman" w:hAnsi="Times New Roman" w:cs="Times New Roman"/>
-        </w:rPr>
-        <w:t xml:space="preserve"> </w:t>
+        <w:t>rive a p</w:t>
+      </w:r>
+      <w:r>
+        <w:rPr>
+          <w:rFonts w:ascii="Times New Roman" w:hAnsi="Times New Roman" w:cs="Times New Roman"/>
+        </w:rPr>
+        <w:t>opulation extinct, but may in combination</w:t>
       </w:r>
       <w:r>
         <w:rPr>
@@ -662,13 +656,13 @@
         <w:rPr>
           <w:rFonts w:ascii="Times New Roman" w:hAnsi="Times New Roman" w:cs="Times New Roman"/>
         </w:rPr>
-        <w:t xml:space="preserve"> and</w:t>
-      </w:r>
-      <w:r>
-        <w:rPr>
-          <w:rFonts w:ascii="Times New Roman" w:hAnsi="Times New Roman" w:cs="Times New Roman"/>
-        </w:rPr>
-        <w:t xml:space="preserve"> that </w:t>
+        <w:t>;</w:t>
+      </w:r>
+      <w:r>
+        <w:rPr>
+          <w:rFonts w:ascii="Times New Roman" w:hAnsi="Times New Roman" w:cs="Times New Roman"/>
+        </w:rPr>
+        <w:t xml:space="preserve"> </w:t>
       </w:r>
       <w:r>
         <w:rPr>
@@ -698,13 +692,7 @@
         <w:rPr>
           <w:rFonts w:ascii="Times New Roman" w:hAnsi="Times New Roman" w:cs="Times New Roman"/>
         </w:rPr>
-        <w:t xml:space="preserve">. </w:t>
-      </w:r>
-      <w:r>
-        <w:rPr>
-          <w:rFonts w:ascii="Times New Roman" w:hAnsi="Times New Roman" w:cs="Times New Roman"/>
-        </w:rPr>
-        <w:t>A</w:t>
+        <w:t>; and a</w:t>
       </w:r>
       <w:r>
         <w:rPr>
@@ -4372,13 +4360,7 @@
                   <w:rPr>
                     <w:rFonts w:ascii="Cambria Math" w:hAnsi="Cambria Math" w:cs="Times New Roman"/>
                   </w:rPr>
-                  <m:t>(1-</m:t>
-                </m:r>
-                <m:r>
-                  <w:rPr>
-                    <w:rFonts w:ascii="Cambria Math" w:hAnsi="Cambria Math" w:cs="Times New Roman"/>
-                  </w:rPr>
-                  <m:t>h)f</m:t>
+                  <m:t>(1-h)f</m:t>
                 </m:r>
                 <m:d>
                   <m:dPr>
@@ -5983,6 +5965,7 @@
           <w:rFonts w:ascii="Times New Roman" w:hAnsi="Times New Roman" w:cs="Times New Roman"/>
         </w:rPr>
       </w:pPr>
+      <w:commentRangeStart w:id="6"/>
       <w:r>
         <w:rPr>
           <w:rFonts w:ascii="Times New Roman" w:hAnsi="Times New Roman" w:cs="Times New Roman"/>
@@ -6198,21 +6181,42 @@
           <w:rFonts w:ascii="Times New Roman" w:eastAsiaTheme="minorEastAsia" w:hAnsi="Times New Roman" w:cs="Times New Roman"/>
           <w:highlight w:val="cyan"/>
         </w:rPr>
-        <w:t xml:space="preserve">If there is this type of interaction, knowing </w:t>
+        <w:t>If this type of interaction</w:t>
       </w:r>
       <w:r>
         <w:rPr>
           <w:rFonts w:ascii="Times New Roman" w:eastAsiaTheme="minorEastAsia" w:hAnsi="Times New Roman" w:cs="Times New Roman"/>
           <w:highlight w:val="cyan"/>
         </w:rPr>
-        <w:t>how extreme</w:t>
+        <w:t xml:space="preserve"> exists</w:t>
       </w:r>
       <w:r>
         <w:rPr>
           <w:rFonts w:ascii="Times New Roman" w:eastAsiaTheme="minorEastAsia" w:hAnsi="Times New Roman" w:cs="Times New Roman"/>
           <w:highlight w:val="cyan"/>
         </w:rPr>
-        <w:t xml:space="preserve"> one stressor can be present before driving the population extinct will require knowing how severe the other stressor is. </w:t>
+        <w:t>,</w:t>
+      </w:r>
+      <w:r>
+        <w:rPr>
+          <w:rFonts w:ascii="Times New Roman" w:eastAsiaTheme="minorEastAsia" w:hAnsi="Times New Roman" w:cs="Times New Roman"/>
+          <w:highlight w:val="cyan"/>
+        </w:rPr>
+        <w:t xml:space="preserve"> determining the critical level of one stressor requires knowing the severity of the second</w:t>
+      </w:r>
+      <w:r>
+        <w:rPr>
+          <w:rFonts w:ascii="Times New Roman" w:eastAsiaTheme="minorEastAsia" w:hAnsi="Times New Roman" w:cs="Times New Roman"/>
+          <w:highlight w:val="cyan"/>
+        </w:rPr>
+        <w:t xml:space="preserve">. </w:t>
+      </w:r>
+      <w:commentRangeEnd w:id="6"/>
+      <w:r>
+        <w:rPr>
+          <w:rStyle w:val="CommentReference"/>
+        </w:rPr>
+        <w:commentReference w:id="6"/>
       </w:r>
       <w:r>
         <w:rPr>
@@ -6308,7 +6312,21 @@
         <w:rPr>
           <w:rFonts w:ascii="Times New Roman" w:hAnsi="Times New Roman" w:cs="Times New Roman"/>
         </w:rPr>
-        <w:t>do this</w:t>
+        <w:t xml:space="preserve">do </w:t>
+      </w:r>
+      <w:commentRangeStart w:id="7"/>
+      <w:r>
+        <w:rPr>
+          <w:rFonts w:ascii="Times New Roman" w:hAnsi="Times New Roman" w:cs="Times New Roman"/>
+        </w:rPr>
+        <w:t>this</w:t>
+      </w:r>
+      <w:commentRangeEnd w:id="7"/>
+      <w:r>
+        <w:rPr>
+          <w:rStyle w:val="CommentReference"/>
+        </w:rPr>
+        <w:commentReference w:id="7"/>
       </w:r>
       <w:r>
         <w:rPr>
@@ -7304,17 +7322,18 @@
           <w:sz w:val="28"/>
         </w:rPr>
       </w:pPr>
-      <w:bookmarkStart w:id="6" w:name="simulations"/>
+      <w:bookmarkStart w:id="8" w:name="simulations"/>
       <w:r>
         <w:rPr>
           <w:rFonts w:ascii="Times New Roman" w:hAnsi="Times New Roman" w:cs="Times New Roman"/>
           <w:color w:val="auto"/>
           <w:sz w:val="28"/>
+          <w:highlight w:val="cyan"/>
         </w:rPr>
         <w:t>Management strategies</w:t>
       </w:r>
     </w:p>
-    <w:bookmarkEnd w:id="6"/>
+    <w:bookmarkEnd w:id="8"/>
     <w:p>
       <w:pPr>
         <w:spacing w:line="480" w:lineRule="auto"/>
@@ -7547,14 +7566,6 @@
           <w:rFonts w:ascii="Times New Roman" w:hAnsi="Times New Roman" w:cs="Times New Roman"/>
         </w:rPr>
       </w:pPr>
-    </w:p>
-    <w:p>
-      <w:pPr>
-        <w:spacing w:line="480" w:lineRule="auto"/>
-        <w:rPr>
-          <w:rFonts w:ascii="Times New Roman" w:hAnsi="Times New Roman" w:cs="Times New Roman"/>
-        </w:rPr>
-      </w:pPr>
       <w:r>
         <w:rPr>
           <w:rFonts w:ascii="Times New Roman" w:hAnsi="Times New Roman" w:cs="Times New Roman"/>
@@ -8110,7 +8121,21 @@
           <w:rFonts w:ascii="Times New Roman" w:hAnsi="Times New Roman" w:cs="Times New Roman"/>
           <w:highlight w:val="cyan"/>
         </w:rPr>
-        <w:t>These long timespans are probably not biologically realistic. However, they ensure that the population reaches its equilibrium traveling wave and that initial conditions do not affect our results</w:t>
+        <w:t>For most systems, t</w:t>
+      </w:r>
+      <w:r>
+        <w:rPr>
+          <w:rFonts w:ascii="Times New Roman" w:hAnsi="Times New Roman" w:cs="Times New Roman"/>
+          <w:highlight w:val="cyan"/>
+        </w:rPr>
+        <w:t xml:space="preserve">hese </w:t>
+      </w:r>
+      <w:r>
+        <w:rPr>
+          <w:rFonts w:ascii="Times New Roman" w:hAnsi="Times New Roman" w:cs="Times New Roman"/>
+          <w:highlight w:val="cyan"/>
+        </w:rPr>
+        <w:t>long timespans are not biologically realistic. However, they ensure that the population reaches its equilibrium traveling wave and that initial conditions do not affect our results</w:t>
       </w:r>
       <w:r>
         <w:rPr>
@@ -8136,7 +8161,7 @@
           <w:color w:val="auto"/>
         </w:rPr>
       </w:pPr>
-      <w:bookmarkStart w:id="7" w:name="results"/>
+      <w:bookmarkStart w:id="9" w:name="results"/>
       <w:r>
         <w:rPr>
           <w:rFonts w:ascii="Times New Roman" w:hAnsi="Times New Roman" w:cs="Times New Roman"/>
@@ -8155,8 +8180,8 @@
           <w:sz w:val="28"/>
         </w:rPr>
       </w:pPr>
-      <w:bookmarkStart w:id="8" w:name="interactions-between-stressors"/>
-      <w:bookmarkEnd w:id="7"/>
+      <w:bookmarkStart w:id="10" w:name="interactions-between-stressors"/>
+      <w:bookmarkEnd w:id="9"/>
       <w:r>
         <w:rPr>
           <w:rFonts w:ascii="Times New Roman" w:hAnsi="Times New Roman" w:cs="Times New Roman"/>
@@ -8166,7 +8191,7 @@
         <w:t>Persistence with Harvesting and Climate Velocity</w:t>
       </w:r>
     </w:p>
-    <w:bookmarkEnd w:id="8"/>
+    <w:bookmarkEnd w:id="10"/>
     <w:p>
       <w:pPr>
         <w:spacing w:line="480" w:lineRule="auto"/>
@@ -9025,7 +9050,7 @@
           <w:sz w:val="28"/>
         </w:rPr>
       </w:pPr>
-      <w:bookmarkStart w:id="9" w:name="management-strategies"/>
+      <w:bookmarkStart w:id="11" w:name="management-strategies"/>
       <w:r>
         <w:rPr>
           <w:rFonts w:ascii="Times New Roman" w:hAnsi="Times New Roman" w:cs="Times New Roman"/>
@@ -9035,7 +9060,7 @@
         <w:t xml:space="preserve">Alternative management strategies </w:t>
       </w:r>
     </w:p>
-    <w:bookmarkEnd w:id="9"/>
+    <w:bookmarkEnd w:id="11"/>
     <w:p>
       <w:pPr>
         <w:spacing w:line="480" w:lineRule="auto"/>
@@ -9560,7 +9585,7 @@
           <w:color w:val="auto"/>
         </w:rPr>
       </w:pPr>
-      <w:bookmarkStart w:id="10" w:name="discussion"/>
+      <w:bookmarkStart w:id="12" w:name="discussion"/>
       <w:r>
         <w:rPr>
           <w:rFonts w:ascii="Times New Roman" w:hAnsi="Times New Roman" w:cs="Times New Roman"/>
@@ -9569,7 +9594,7 @@
         <w:t>Discussion</w:t>
       </w:r>
     </w:p>
-    <w:bookmarkEnd w:id="10"/>
+    <w:bookmarkEnd w:id="12"/>
     <w:p>
       <w:pPr>
         <w:spacing w:line="480" w:lineRule="auto"/>
@@ -12670,6 +12695,90 @@
           <w:rFonts w:ascii="Times New Roman" w:hAnsi="Times New Roman" w:cs="Times New Roman"/>
           <w:highlight w:val="cyan"/>
         </w:rPr>
+        <w:t xml:space="preserve"> (</w:t>
+      </w:r>
+      <w:r>
+        <w:rPr>
+          <w:rFonts w:ascii="Times New Roman" w:hAnsi="Times New Roman" w:cs="Times New Roman"/>
+          <w:highlight w:val="cyan"/>
+        </w:rPr>
+        <w:t>e.g</w:t>
+      </w:r>
+      <w:r>
+        <w:rPr>
+          <w:rFonts w:ascii="Times New Roman" w:hAnsi="Times New Roman" w:cs="Times New Roman"/>
+          <w:highlight w:val="cyan"/>
+        </w:rPr>
+        <w:t>. Travers-Trolet et al. 2014)</w:t>
+      </w:r>
+      <w:r>
+        <w:rPr>
+          <w:rFonts w:ascii="Times New Roman" w:hAnsi="Times New Roman" w:cs="Times New Roman"/>
+          <w:highlight w:val="cyan"/>
+        </w:rPr>
+        <w:t>, are increasingly popular as</w:t>
+      </w:r>
+      <w:r>
+        <w:rPr>
+          <w:rFonts w:ascii="Times New Roman" w:hAnsi="Times New Roman" w:cs="Times New Roman"/>
+          <w:highlight w:val="cyan"/>
+        </w:rPr>
+        <w:t xml:space="preserve"> a framework for modeling multi</w:t>
+      </w:r>
+      <w:r>
+        <w:rPr>
+          <w:rFonts w:ascii="Times New Roman" w:hAnsi="Times New Roman" w:cs="Times New Roman"/>
+          <w:highlight w:val="cyan"/>
+        </w:rPr>
+        <w:t>species systems (Fulton 2008)</w:t>
+      </w:r>
+      <w:r>
+        <w:rPr>
+          <w:rFonts w:ascii="Times New Roman" w:hAnsi="Times New Roman" w:cs="Times New Roman"/>
+          <w:highlight w:val="cyan"/>
+        </w:rPr>
+        <w:t>. Because our model is</w:t>
+      </w:r>
+      <w:r>
+        <w:rPr>
+          <w:rFonts w:ascii="Times New Roman" w:hAnsi="Times New Roman" w:cs="Times New Roman"/>
+          <w:highlight w:val="cyan"/>
+        </w:rPr>
+        <w:t xml:space="preserve"> not specific to a particular region or set of </w:t>
+      </w:r>
+      <w:r>
+        <w:rPr>
+          <w:rFonts w:ascii="Times New Roman" w:hAnsi="Times New Roman" w:cs="Times New Roman"/>
+          <w:highlight w:val="cyan"/>
+        </w:rPr>
+        <w:t>species</w:t>
+      </w:r>
+      <w:r>
+        <w:rPr>
+          <w:rFonts w:ascii="Times New Roman" w:hAnsi="Times New Roman" w:cs="Times New Roman"/>
+          <w:highlight w:val="cyan"/>
+        </w:rPr>
+        <w:t>, it</w:t>
+      </w:r>
+      <w:r>
+        <w:rPr>
+          <w:rFonts w:ascii="Times New Roman" w:hAnsi="Times New Roman" w:cs="Times New Roman"/>
+          <w:highlight w:val="cyan"/>
+        </w:rPr>
+        <w:t xml:space="preserve"> can be used as a bottom up complement to these larger “top-down” </w:t>
+      </w:r>
+      <w:r>
+        <w:rPr>
+          <w:rFonts w:ascii="Times New Roman" w:hAnsi="Times New Roman" w:cs="Times New Roman"/>
+          <w:highlight w:val="cyan"/>
+        </w:rPr>
+        <w:t>simulation studies.</w:t>
+      </w:r>
+      <w:r>
+        <w:rPr>
+          <w:rFonts w:ascii="Times New Roman" w:hAnsi="Times New Roman" w:cs="Times New Roman"/>
+          <w:highlight w:val="cyan"/>
+        </w:rPr>
         <w:t xml:space="preserve"> </w:t>
       </w:r>
       <w:r>
@@ -12677,119 +12786,30 @@
           <w:rFonts w:ascii="Times New Roman" w:hAnsi="Times New Roman" w:cs="Times New Roman"/>
           <w:highlight w:val="cyan"/>
         </w:rPr>
-        <w:t xml:space="preserve">are increasingly </w:t>
+        <w:t>Generally</w:t>
       </w:r>
       <w:r>
         <w:rPr>
           <w:rFonts w:ascii="Times New Roman" w:hAnsi="Times New Roman" w:cs="Times New Roman"/>
           <w:highlight w:val="cyan"/>
         </w:rPr>
-        <w:t>(</w:t>
+        <w:t>, since</w:t>
       </w:r>
       <w:r>
         <w:rPr>
           <w:rFonts w:ascii="Times New Roman" w:hAnsi="Times New Roman" w:cs="Times New Roman"/>
           <w:highlight w:val="cyan"/>
         </w:rPr>
-        <w:t>e.g</w:t>
-      </w:r>
+        <w:t xml:space="preserve"> multispecies models are more complicated than single-species models, there is more room for error and </w:t>
+      </w:r>
+      <w:bookmarkStart w:id="13" w:name="_GoBack"/>
+      <w:bookmarkEnd w:id="13"/>
       <w:r>
         <w:rPr>
           <w:rFonts w:ascii="Times New Roman" w:hAnsi="Times New Roman" w:cs="Times New Roman"/>
           <w:highlight w:val="cyan"/>
         </w:rPr>
-        <w:t>. Travers-Trolet et al. 2014)</w:t>
-      </w:r>
-      <w:r>
-        <w:rPr>
-          <w:rFonts w:ascii="Times New Roman" w:hAnsi="Times New Roman" w:cs="Times New Roman"/>
-          <w:highlight w:val="cyan"/>
-        </w:rPr>
-        <w:t>, are increasingly popular as</w:t>
-      </w:r>
-      <w:r>
-        <w:rPr>
-          <w:rFonts w:ascii="Times New Roman" w:hAnsi="Times New Roman" w:cs="Times New Roman"/>
-          <w:highlight w:val="cyan"/>
-        </w:rPr>
-        <w:t xml:space="preserve"> a framework for modeling multi</w:t>
-      </w:r>
-      <w:r>
-        <w:rPr>
-          <w:rFonts w:ascii="Times New Roman" w:hAnsi="Times New Roman" w:cs="Times New Roman"/>
-          <w:highlight w:val="cyan"/>
-        </w:rPr>
-        <w:t>species systems (Fulton 2008)</w:t>
-      </w:r>
-      <w:r>
-        <w:rPr>
-          <w:rFonts w:ascii="Times New Roman" w:hAnsi="Times New Roman" w:cs="Times New Roman"/>
-          <w:highlight w:val="cyan"/>
-        </w:rPr>
-        <w:t>. Because our model is</w:t>
-      </w:r>
-      <w:r>
-        <w:rPr>
-          <w:rFonts w:ascii="Times New Roman" w:hAnsi="Times New Roman" w:cs="Times New Roman"/>
-          <w:highlight w:val="cyan"/>
-        </w:rPr>
-        <w:t xml:space="preserve"> not specific to a particular region or set of </w:t>
-      </w:r>
-      <w:r>
-        <w:rPr>
-          <w:rFonts w:ascii="Times New Roman" w:hAnsi="Times New Roman" w:cs="Times New Roman"/>
-          <w:highlight w:val="cyan"/>
-        </w:rPr>
-        <w:t>species</w:t>
-      </w:r>
-      <w:r>
-        <w:rPr>
-          <w:rFonts w:ascii="Times New Roman" w:hAnsi="Times New Roman" w:cs="Times New Roman"/>
-          <w:highlight w:val="cyan"/>
-        </w:rPr>
-        <w:t>, it</w:t>
-      </w:r>
-      <w:r>
-        <w:rPr>
-          <w:rFonts w:ascii="Times New Roman" w:hAnsi="Times New Roman" w:cs="Times New Roman"/>
-          <w:highlight w:val="cyan"/>
-        </w:rPr>
-        <w:t xml:space="preserve"> can be used as a bottom up complement to these larger “top-down” </w:t>
-      </w:r>
-      <w:r>
-        <w:rPr>
-          <w:rFonts w:ascii="Times New Roman" w:hAnsi="Times New Roman" w:cs="Times New Roman"/>
-          <w:highlight w:val="cyan"/>
-        </w:rPr>
-        <w:t>simulation studies.</w:t>
-      </w:r>
-      <w:r>
-        <w:rPr>
-          <w:rFonts w:ascii="Times New Roman" w:hAnsi="Times New Roman" w:cs="Times New Roman"/>
-          <w:highlight w:val="cyan"/>
-        </w:rPr>
-        <w:t xml:space="preserve"> </w:t>
-      </w:r>
-      <w:r>
-        <w:rPr>
-          <w:rFonts w:ascii="Times New Roman" w:hAnsi="Times New Roman" w:cs="Times New Roman"/>
-          <w:highlight w:val="cyan"/>
-        </w:rPr>
-        <w:t>Generally</w:t>
-      </w:r>
-      <w:r>
-        <w:rPr>
-          <w:rFonts w:ascii="Times New Roman" w:hAnsi="Times New Roman" w:cs="Times New Roman"/>
-          <w:highlight w:val="cyan"/>
-        </w:rPr>
-        <w:t>, since</w:t>
-      </w:r>
-      <w:r>
-        <w:rPr>
-          <w:rFonts w:ascii="Times New Roman" w:hAnsi="Times New Roman" w:cs="Times New Roman"/>
-          <w:highlight w:val="cyan"/>
-        </w:rPr>
-        <w:t xml:space="preserve"> multispecies models are more complicated than single-species models, there is more room for error and Hallowed et al. (2000) recommend caution in building detailed models of such systems.</w:t>
+        <w:t>Hallowed et al. (2000) recommend caution in building detailed models of such systems.</w:t>
       </w:r>
       <w:r>
         <w:rPr>
@@ -13247,7 +13267,7 @@
           <w:color w:val="auto"/>
         </w:rPr>
       </w:pPr>
-      <w:bookmarkStart w:id="11" w:name="acknowledgements"/>
+      <w:bookmarkStart w:id="14" w:name="acknowledgements"/>
       <w:r>
         <w:rPr>
           <w:rFonts w:ascii="Times New Roman" w:hAnsi="Times New Roman" w:cs="Times New Roman"/>
@@ -13256,7 +13276,7 @@
         <w:t>Acknowledgements</w:t>
       </w:r>
     </w:p>
-    <w:bookmarkEnd w:id="11"/>
+    <w:bookmarkEnd w:id="14"/>
     <w:p>
       <w:pPr>
         <w:spacing w:line="480" w:lineRule="auto"/>
@@ -19202,7 +19222,7 @@
           <w:rFonts w:ascii="Times New Roman" w:hAnsi="Times New Roman" w:cs="Times New Roman"/>
         </w:rPr>
       </w:pPr>
-      <w:bookmarkStart w:id="12" w:name="tables"/>
+      <w:bookmarkStart w:id="15" w:name="tables"/>
       <w:r>
         <w:rPr>
           <w:rFonts w:ascii="Times New Roman" w:hAnsi="Times New Roman" w:cs="Times New Roman"/>
@@ -19210,7 +19230,7 @@
         </w:rPr>
         <w:t>Tables</w:t>
       </w:r>
-      <w:bookmarkEnd w:id="12"/>
+      <w:bookmarkEnd w:id="15"/>
     </w:p>
     <w:p>
       <w:pPr>
@@ -20116,7 +20136,7 @@
           <w:szCs w:val="24"/>
         </w:rPr>
       </w:pPr>
-      <w:bookmarkStart w:id="13" w:name="figure-legends"/>
+      <w:bookmarkStart w:id="16" w:name="figure-legends"/>
       <w:r>
         <w:rPr>
           <w:rFonts w:ascii="Times New Roman" w:eastAsiaTheme="minorHAnsi" w:hAnsi="Times New Roman" w:cs="Times New Roman"/>
@@ -20151,7 +20171,7 @@
         </w:rPr>
       </w:pPr>
     </w:p>
-    <w:bookmarkEnd w:id="13"/>
+    <w:bookmarkEnd w:id="16"/>
     <w:p>
       <w:pPr>
         <w:rPr>
@@ -20786,7 +20806,7 @@
         </w:rPr>
         <w:t>.</w:t>
       </w:r>
-      <w:bookmarkStart w:id="14" w:name="figures"/>
+      <w:bookmarkStart w:id="17" w:name="figures"/>
     </w:p>
     <w:p>
       <w:pPr>
@@ -20804,7 +20824,7 @@
         </w:rPr>
         <w:t>Figures</w:t>
       </w:r>
-      <w:bookmarkEnd w:id="14"/>
+      <w:bookmarkEnd w:id="17"/>
     </w:p>
     <w:p>
       <w:pPr>
@@ -20838,7 +20858,7 @@
                     </pic:cNvPicPr>
                   </pic:nvPicPr>
                   <pic:blipFill>
-                    <a:blip r:embed="rId9">
+                    <a:blip r:embed="rId10">
                       <a:extLst>
                         <a:ext uri="{28A0092B-C50C-407E-A947-70E740481C1C}">
                           <a14:useLocalDpi xmlns:a14="http://schemas.microsoft.com/office/drawing/2010/main" val="0"/>
@@ -20926,7 +20946,7 @@
                     </pic:cNvPicPr>
                   </pic:nvPicPr>
                   <pic:blipFill>
-                    <a:blip r:embed="rId10">
+                    <a:blip r:embed="rId11">
                       <a:extLst>
                         <a:ext uri="{28A0092B-C50C-407E-A947-70E740481C1C}">
                           <a14:useLocalDpi xmlns:a14="http://schemas.microsoft.com/office/drawing/2010/main" val="0"/>
@@ -20977,8 +20997,6 @@
         </w:rPr>
         <w:br w:type="page"/>
       </w:r>
-      <w:bookmarkStart w:id="15" w:name="_GoBack"/>
-      <w:bookmarkEnd w:id="15"/>
     </w:p>
     <w:p>
       <w:pPr>
@@ -21010,7 +21028,7 @@
                     </pic:cNvPicPr>
                   </pic:nvPicPr>
                   <pic:blipFill>
-                    <a:blip r:embed="rId11">
+                    <a:blip r:embed="rId12">
                       <a:extLst>
                         <a:ext uri="{28A0092B-C50C-407E-A947-70E740481C1C}">
                           <a14:useLocalDpi xmlns:a14="http://schemas.microsoft.com/office/drawing/2010/main" val="0"/>
@@ -21057,8 +21075,8 @@
       </w:r>
     </w:p>
     <w:sectPr>
-      <w:footerReference w:type="even" r:id="rId12"/>
-      <w:footerReference w:type="default" r:id="rId13"/>
+      <w:footerReference w:type="even" r:id="rId13"/>
+      <w:footerReference w:type="default" r:id="rId14"/>
       <w:pgSz w:w="12240" w:h="15840"/>
       <w:pgMar w:top="1440" w:right="1440" w:bottom="1440" w:left="1440" w:header="720" w:footer="720" w:gutter="0"/>
       <w:lnNumType w:countBy="1" w:restart="continuous"/>
@@ -21067,6 +21085,43 @@
     </w:sectPr>
   </w:body>
 </w:document>
+</file>
+
+<file path=word/comments.xml><?xml version="1.0" encoding="utf-8"?>
+<w:comments xmlns:wpc="http://schemas.microsoft.com/office/word/2010/wordprocessingCanvas" xmlns:mo="http://schemas.microsoft.com/office/mac/office/2008/main" xmlns:mc="http://schemas.openxmlformats.org/markup-compatibility/2006" xmlns:mv="urn:schemas-microsoft-com:mac:vml" xmlns:o="urn:schemas-microsoft-com:office:office" xmlns:r="http://schemas.openxmlformats.org/officeDocument/2006/relationships" xmlns:m="http://schemas.openxmlformats.org/officeDocument/2006/math" xmlns:v="urn:schemas-microsoft-com:vml" xmlns:wp14="http://schemas.microsoft.com/office/word/2010/wordprocessingDrawing" xmlns:wp="http://schemas.openxmlformats.org/drawingml/2006/wordprocessingDrawing" xmlns:w10="urn:schemas-microsoft-com:office:word" xmlns:w="http://schemas.openxmlformats.org/wordprocessingml/2006/main" xmlns:w14="http://schemas.microsoft.com/office/word/2010/wordml" xmlns:wpg="http://schemas.microsoft.com/office/word/2010/wordprocessingGroup" xmlns:wpi="http://schemas.microsoft.com/office/word/2010/wordprocessingInk" xmlns:wne="http://schemas.microsoft.com/office/word/2006/wordml" xmlns:wps="http://schemas.microsoft.com/office/word/2010/wordprocessingShape" mc:Ignorable="w14 wp14">
+  <w:comment w:id="6" w:author="Emma Fuller" w:date="2015-01-19T16:30:00Z" w:initials="EF">
+    <w:p>
+      <w:pPr>
+        <w:pStyle w:val="CommentText"/>
+      </w:pPr>
+      <w:r>
+        <w:rPr>
+          <w:rStyle w:val="CommentReference"/>
+        </w:rPr>
+        <w:annotationRef/>
+      </w:r>
+      <w:r>
+        <w:t>Remind me, why do we need this again? If we’re just using the second method, do we need to mention the first?</w:t>
+      </w:r>
+    </w:p>
+  </w:comment>
+  <w:comment w:id="7" w:author="Emma Fuller" w:date="2015-01-19T16:29:00Z" w:initials="EF">
+    <w:p>
+      <w:pPr>
+        <w:pStyle w:val="CommentText"/>
+      </w:pPr>
+      <w:r>
+        <w:rPr>
+          <w:rStyle w:val="CommentReference"/>
+        </w:rPr>
+        <w:annotationRef/>
+      </w:r>
+      <w:r>
+        <w:t>Confused, what does this  pronoun refer to?</w:t>
+      </w:r>
+    </w:p>
+  </w:comment>
+</w:comments>
 </file>
 
 <file path=word/endnotes.xml><?xml version="1.0" encoding="utf-8"?>
@@ -23592,7 +23647,7 @@
 </file>
 
 <file path=customXml/itemProps1.xml><?xml version="1.0" encoding="utf-8"?>
-<ds:datastoreItem xmlns:ds="http://schemas.openxmlformats.org/officeDocument/2006/customXml" ds:itemID="{201871EF-3081-F54A-ADA0-5B59CC4EAC71}">
+<ds:datastoreItem xmlns:ds="http://schemas.openxmlformats.org/officeDocument/2006/customXml" ds:itemID="{E8970A1E-1FA9-744B-AF1B-338559936941}">
   <ds:schemaRefs>
     <ds:schemaRef ds:uri="http://schemas.openxmlformats.org/officeDocument/2006/bibliography"/>
   </ds:schemaRefs>

</xml_diff>